<commit_message>
[FFRESW][docs][PlantUML]Added Graphs and UML's for Workflows and docs, updated personal documentation.
Signed-off-by: Adrian <52537419+mendax0110@users.noreply.github.com>
</commit_message>
<xml_diff>
--- a/docs/AdriansDocumentation/Dokumentation_eSW.docx
+++ b/docs/AdriansDocumentation/Dokumentation_eSW.docx
@@ -819,27 +819,7 @@
                 <w:noProof/>
                 <w:lang w:val="de-AT"/>
               </w:rPr>
-              <w:t>Architektu</w:t>
-            </w:r>
-            <w:r>
-              <w:rPr>
-                <w:rStyle w:val="Hyperlink"/>
-                <w:b/>
-                <w:bCs/>
-                <w:noProof/>
-                <w:lang w:val="de-AT"/>
-              </w:rPr>
-              <w:t>r</w:t>
-            </w:r>
-            <w:r>
-              <w:rPr>
-                <w:rStyle w:val="Hyperlink"/>
-                <w:b/>
-                <w:bCs/>
-                <w:noProof/>
-                <w:lang w:val="de-AT"/>
-              </w:rPr>
-              <w:t>übersicht FFRESW</w:t>
+              <w:t>Architekturübersicht FFRESW</w:t>
             </w:r>
             <w:r>
               <w:rPr>
@@ -3229,15 +3209,9 @@
           <w:lang w:val="de-AT"/>
         </w:rPr>
       </w:pPr>
-      <w:hyperlink r:id="rId36" w:history="1">
-        <w:r>
-          <w:rPr>
-            <w:rStyle w:val="Hyperlink"/>
-            <w:lang w:val="de-AT"/>
-          </w:rPr>
-          <w:t>https://www.analog.com/media/en/technical-documentation/data-sheets/MAX6675.pdf</w:t>
-        </w:r>
-      </w:hyperlink>
+      <w:r>
+        <w:t>// MCP9601 DATASHEET EINFÜGEN</w:t>
+      </w:r>
     </w:p>
     <w:p>
       <w:pPr>
@@ -3250,28 +3224,7 @@
           <w:lang w:val="de-AT"/>
         </w:rPr>
       </w:pPr>
-      <w:hyperlink r:id="rId37" w:history="1">
-        <w:r>
-          <w:rPr>
-            <w:rStyle w:val="Hyperlink"/>
-            <w:lang w:val="de-AT"/>
-          </w:rPr>
-          <w:t>https://www.analog.com/media/en/technical-documentation/data-sheets/max31855.pdf</w:t>
-        </w:r>
-      </w:hyperlink>
-    </w:p>
-    <w:p>
-      <w:pPr>
-        <w:pStyle w:val="Listenabsatz"/>
-        <w:numPr>
-          <w:ilvl w:val="0"/>
-          <w:numId w:val="88"/>
-        </w:numPr>
-        <w:rPr>
-          <w:lang w:val="de-AT"/>
-        </w:rPr>
-      </w:pPr>
-      <w:hyperlink r:id="rId38" w:history="1">
+      <w:hyperlink r:id="rId36" w:history="1">
         <w:r>
           <w:rPr>
             <w:rStyle w:val="Hyperlink"/>
@@ -3292,7 +3245,7 @@
           <w:lang w:val="de-AT"/>
         </w:rPr>
       </w:pPr>
-      <w:hyperlink r:id="rId39" w:history="1">
+      <w:hyperlink r:id="rId37" w:history="1">
         <w:r>
           <w:rPr>
             <w:rStyle w:val="Hyperlink"/>
@@ -3326,7 +3279,7 @@
           <w:lang w:val="de-AT"/>
         </w:rPr>
       </w:pPr>
-      <w:hyperlink r:id="rId40" w:history="1">
+      <w:hyperlink r:id="rId38" w:history="1">
         <w:r>
           <w:rPr>
             <w:rStyle w:val="Hyperlink"/>
@@ -3347,7 +3300,7 @@
           <w:lang w:val="de-AT"/>
         </w:rPr>
       </w:pPr>
-      <w:hyperlink r:id="rId41" w:history="1">
+      <w:hyperlink r:id="rId39" w:history="1">
         <w:r>
           <w:rPr>
             <w:rStyle w:val="Hyperlink"/>
@@ -3368,7 +3321,7 @@
           <w:lang w:val="de-AT"/>
         </w:rPr>
       </w:pPr>
-      <w:hyperlink r:id="rId42" w:history="1">
+      <w:hyperlink r:id="rId40" w:history="1">
         <w:r>
           <w:rPr>
             <w:rStyle w:val="Hyperlink"/>
@@ -3448,7 +3401,7 @@
           <w:lang w:val="de-AT"/>
         </w:rPr>
       </w:pPr>
-      <w:hyperlink r:id="rId43" w:history="1">
+      <w:hyperlink r:id="rId41" w:history="1">
         <w:r>
           <w:rPr>
             <w:rStyle w:val="Hyperlink"/>
@@ -3501,7 +3454,7 @@
           <w:lang w:val="de-AT"/>
         </w:rPr>
       </w:pPr>
-      <w:hyperlink r:id="rId44" w:history="1">
+      <w:hyperlink r:id="rId42" w:history="1">
         <w:r>
           <w:rPr>
             <w:rStyle w:val="Hyperlink"/>
@@ -3522,7 +3475,7 @@
           <w:lang w:val="de-AT"/>
         </w:rPr>
       </w:pPr>
-      <w:hyperlink r:id="rId45" w:history="1">
+      <w:hyperlink r:id="rId43" w:history="1">
         <w:r>
           <w:rPr>
             <w:rStyle w:val="Hyperlink"/>
@@ -3543,7 +3496,7 @@
           <w:lang w:val="de-AT"/>
         </w:rPr>
       </w:pPr>
-      <w:hyperlink r:id="rId46" w:history="1">
+      <w:hyperlink r:id="rId44" w:history="1">
         <w:r>
           <w:rPr>
             <w:rStyle w:val="Hyperlink"/>
@@ -3564,7 +3517,7 @@
           <w:lang w:val="de-AT"/>
         </w:rPr>
       </w:pPr>
-      <w:hyperlink r:id="rId47" w:history="1">
+      <w:hyperlink r:id="rId45" w:history="1">
         <w:r>
           <w:rPr>
             <w:rStyle w:val="Hyperlink"/>
@@ -3585,7 +3538,7 @@
           <w:lang w:val="de-AT"/>
         </w:rPr>
       </w:pPr>
-      <w:hyperlink r:id="rId48" w:history="1">
+      <w:hyperlink r:id="rId46" w:history="1">
         <w:r>
           <w:rPr>
             <w:rStyle w:val="Hyperlink"/>
@@ -3619,7 +3572,7 @@
           <w:lang w:val="de-AT"/>
         </w:rPr>
       </w:pPr>
-      <w:hyperlink r:id="rId49" w:history="1">
+      <w:hyperlink r:id="rId47" w:history="1">
         <w:r>
           <w:rPr>
             <w:rStyle w:val="Hyperlink"/>
@@ -3653,7 +3606,7 @@
           <w:lang w:val="de-AT"/>
         </w:rPr>
       </w:pPr>
-      <w:hyperlink r:id="rId50" w:history="1">
+      <w:hyperlink r:id="rId48" w:history="1">
         <w:r>
           <w:rPr>
             <w:rStyle w:val="Hyperlink"/>
@@ -3674,7 +3627,7 @@
           <w:lang w:val="de-AT"/>
         </w:rPr>
       </w:pPr>
-      <w:hyperlink r:id="rId51" w:history="1">
+      <w:hyperlink r:id="rId49" w:history="1">
         <w:r>
           <w:rPr>
             <w:rStyle w:val="Hyperlink"/>
@@ -3695,7 +3648,6 @@
         <w:rPr>
           <w:lang w:val="de-AT"/>
         </w:rPr>
-        <w:lastRenderedPageBreak/>
         <w:t>Github</w:t>
       </w:r>
       <w:proofErr w:type="spellEnd"/>
@@ -3717,7 +3669,7 @@
           <w:lang w:val="de-AT"/>
         </w:rPr>
       </w:pPr>
-      <w:hyperlink r:id="rId52" w:history="1">
+      <w:hyperlink r:id="rId50" w:history="1">
         <w:r>
           <w:rPr>
             <w:rStyle w:val="Hyperlink"/>
@@ -3738,7 +3690,7 @@
           <w:lang w:val="de-AT"/>
         </w:rPr>
       </w:pPr>
-      <w:hyperlink r:id="rId53" w:history="1">
+      <w:hyperlink r:id="rId51" w:history="1">
         <w:r>
           <w:rPr>
             <w:rStyle w:val="Hyperlink"/>
@@ -3779,7 +3731,7 @@
           <w:lang w:val="de-AT"/>
         </w:rPr>
       </w:pPr>
-      <w:hyperlink r:id="rId54" w:history="1">
+      <w:hyperlink r:id="rId52" w:history="1">
         <w:r>
           <w:rPr>
             <w:rStyle w:val="Hyperlink"/>
@@ -3800,7 +3752,7 @@
           <w:lang w:val="de-AT"/>
         </w:rPr>
       </w:pPr>
-      <w:hyperlink r:id="rId55" w:history="1">
+      <w:hyperlink r:id="rId53" w:history="1">
         <w:r>
           <w:rPr>
             <w:rStyle w:val="Hyperlink"/>
@@ -5839,7 +5791,31 @@
           <w:bCs/>
           <w:lang w:val="de-AT"/>
         </w:rPr>
-        <w:t xml:space="preserve">MAX31855 </w:t>
+        <w:t>MCP</w:t>
+      </w:r>
+      <w:r>
+        <w:rPr>
+          <w:b/>
+          <w:bCs/>
+          <w:lang w:val="de-AT"/>
+        </w:rPr>
+        <w:t>96</w:t>
+      </w:r>
+      <w:r>
+        <w:rPr>
+          <w:b/>
+          <w:bCs/>
+          <w:lang w:val="de-AT"/>
+        </w:rPr>
+        <w:t>01</w:t>
+      </w:r>
+      <w:r>
+        <w:rPr>
+          <w:b/>
+          <w:bCs/>
+          <w:lang w:val="de-AT"/>
+        </w:rPr>
+        <w:t xml:space="preserve"> </w:t>
       </w:r>
       <w:r>
         <w:rPr>
@@ -5850,28 +5826,12 @@
     </w:p>
     <w:p>
       <w:pPr>
-        <w:numPr>
-          <w:ilvl w:val="0"/>
-          <w:numId w:val="10"/>
-        </w:numPr>
-        <w:rPr>
-          <w:lang w:val="de-AT"/>
-        </w:rPr>
-      </w:pPr>
-      <w:r>
-        <w:rPr>
-          <w:b/>
-          <w:bCs/>
-          <w:lang w:val="de-AT"/>
-        </w:rPr>
-        <w:t xml:space="preserve">MAX6675 </w:t>
-      </w:r>
-      <w:r>
-        <w:rPr>
-          <w:lang w:val="de-AT"/>
-        </w:rPr>
-        <w:t>– Library, um Temperatursensor auszuwerten</w:t>
-      </w:r>
+        <w:rPr>
+          <w:b/>
+          <w:bCs/>
+          <w:lang w:val="de-AT"/>
+        </w:rPr>
+      </w:pPr>
     </w:p>
     <w:p>
       <w:pPr>
@@ -6134,104 +6094,95 @@
           <w:lang w:val="de-AT"/>
         </w:rPr>
       </w:pPr>
-    </w:p>
-    <w:p>
-      <w:pPr>
-        <w:rPr>
-          <w:lang w:val="de-AT"/>
-        </w:rPr>
-      </w:pPr>
-    </w:p>
-    <w:p>
-      <w:pPr>
-        <w:rPr>
-          <w:lang w:val="de-AT"/>
-        </w:rPr>
-      </w:pPr>
-    </w:p>
-    <w:p>
-      <w:pPr>
-        <w:rPr>
-          <w:lang w:val="de-AT"/>
-        </w:rPr>
-      </w:pPr>
-    </w:p>
-    <w:p>
-      <w:pPr>
-        <w:rPr>
-          <w:lang w:val="de-AT"/>
-        </w:rPr>
-      </w:pPr>
-    </w:p>
-    <w:p>
-      <w:pPr>
-        <w:rPr>
-          <w:lang w:val="de-AT"/>
-        </w:rPr>
-      </w:pPr>
-    </w:p>
-    <w:p>
-      <w:pPr>
-        <w:rPr>
-          <w:lang w:val="de-AT"/>
-        </w:rPr>
-      </w:pPr>
-    </w:p>
-    <w:p>
-      <w:pPr>
-        <w:rPr>
-          <w:lang w:val="de-AT"/>
-        </w:rPr>
-      </w:pPr>
-    </w:p>
-    <w:p>
-      <w:pPr>
-        <w:rPr>
-          <w:lang w:val="de-AT"/>
-        </w:rPr>
-      </w:pPr>
-    </w:p>
-    <w:p>
-      <w:pPr>
-        <w:rPr>
-          <w:lang w:val="de-AT"/>
-        </w:rPr>
-      </w:pPr>
-    </w:p>
-    <w:p>
-      <w:pPr>
-        <w:rPr>
-          <w:lang w:val="de-AT"/>
-        </w:rPr>
-      </w:pPr>
-    </w:p>
-    <w:p>
-      <w:pPr>
-        <w:rPr>
-          <w:lang w:val="de-AT"/>
-        </w:rPr>
-      </w:pPr>
-    </w:p>
-    <w:p>
-      <w:pPr>
-        <w:rPr>
-          <w:lang w:val="de-AT"/>
-        </w:rPr>
-      </w:pPr>
-    </w:p>
-    <w:p>
-      <w:pPr>
-        <w:rPr>
-          <w:lang w:val="de-AT"/>
-        </w:rPr>
-      </w:pPr>
-    </w:p>
-    <w:p>
-      <w:pPr>
-        <w:rPr>
-          <w:lang w:val="de-AT"/>
-        </w:rPr>
-      </w:pPr>
+      <w:r>
+        <w:rPr>
+          <w:noProof/>
+        </w:rPr>
+        <w:drawing>
+          <wp:anchor distT="0" distB="0" distL="114300" distR="114300" simplePos="0" relativeHeight="251702272" behindDoc="1" locked="0" layoutInCell="1" allowOverlap="1" wp14:anchorId="32538DCE" wp14:editId="438C9EE5">
+            <wp:simplePos x="0" y="0"/>
+            <wp:positionH relativeFrom="margin">
+              <wp:align>center</wp:align>
+            </wp:positionH>
+            <wp:positionV relativeFrom="paragraph">
+              <wp:posOffset>267335</wp:posOffset>
+            </wp:positionV>
+            <wp:extent cx="7275830" cy="4041775"/>
+            <wp:effectExtent l="0" t="0" r="1270" b="0"/>
+            <wp:wrapTight wrapText="bothSides">
+              <wp:wrapPolygon edited="0">
+                <wp:start x="0" y="0"/>
+                <wp:lineTo x="0" y="21481"/>
+                <wp:lineTo x="21547" y="21481"/>
+                <wp:lineTo x="21547" y="0"/>
+                <wp:lineTo x="0" y="0"/>
+              </wp:wrapPolygon>
+            </wp:wrapTight>
+            <wp:docPr id="678628195" name="Grafik 2" descr="PlantUML diagram"/>
+            <wp:cNvGraphicFramePr>
+              <a:graphicFrameLocks xmlns:a="http://schemas.openxmlformats.org/drawingml/2006/main" noChangeAspect="1"/>
+            </wp:cNvGraphicFramePr>
+            <a:graphic xmlns:a="http://schemas.openxmlformats.org/drawingml/2006/main">
+              <a:graphicData uri="http://schemas.openxmlformats.org/drawingml/2006/picture">
+                <pic:pic xmlns:pic="http://schemas.openxmlformats.org/drawingml/2006/picture">
+                  <pic:nvPicPr>
+                    <pic:cNvPr id="0" name="theimg" descr="PlantUML diagram"/>
+                    <pic:cNvPicPr>
+                      <a:picLocks noChangeAspect="1" noChangeArrowheads="1"/>
+                    </pic:cNvPicPr>
+                  </pic:nvPicPr>
+                  <pic:blipFill>
+                    <a:blip r:embed="rId54" cstate="print">
+                      <a:extLst>
+                        <a:ext uri="{28A0092B-C50C-407E-A947-70E740481C1C}">
+                          <a14:useLocalDpi xmlns:a14="http://schemas.microsoft.com/office/drawing/2010/main" val="0"/>
+                        </a:ext>
+                      </a:extLst>
+                    </a:blip>
+                    <a:srcRect/>
+                    <a:stretch>
+                      <a:fillRect/>
+                    </a:stretch>
+                  </pic:blipFill>
+                  <pic:spPr bwMode="auto">
+                    <a:xfrm>
+                      <a:off x="0" y="0"/>
+                      <a:ext cx="7275830" cy="4041775"/>
+                    </a:xfrm>
+                    <a:prstGeom prst="rect">
+                      <a:avLst/>
+                    </a:prstGeom>
+                    <a:noFill/>
+                    <a:ln>
+                      <a:noFill/>
+                    </a:ln>
+                  </pic:spPr>
+                </pic:pic>
+              </a:graphicData>
+            </a:graphic>
+            <wp14:sizeRelH relativeFrom="margin">
+              <wp14:pctWidth>0</wp14:pctWidth>
+            </wp14:sizeRelH>
+            <wp14:sizeRelV relativeFrom="margin">
+              <wp14:pctHeight>0</wp14:pctHeight>
+            </wp14:sizeRelV>
+          </wp:anchor>
+        </w:drawing>
+      </w:r>
+    </w:p>
+    <w:p>
+      <w:pPr>
+        <w:rPr>
+          <w:lang w:val="de-AT"/>
+        </w:rPr>
+      </w:pPr>
+      <w:r>
+        <w:rPr>
+          <w:highlight w:val="yellow"/>
+          <w:lang w:val="de-AT"/>
+        </w:rPr>
+        <w:t>// DAS BILD ÄNDERN; DA NEUER MCP9601 anstatt MAX!!</w:t>
+      </w:r>
     </w:p>
     <w:p>
       <w:pPr>
@@ -6407,7 +6358,7 @@
                     </pic:cNvPicPr>
                   </pic:nvPicPr>
                   <pic:blipFill>
-                    <a:blip r:embed="rId56">
+                    <a:blip r:embed="rId55">
                       <a:extLst>
                         <a:ext uri="{28A0092B-C50C-407E-A947-70E740481C1C}">
                           <a14:useLocalDpi xmlns:a14="http://schemas.microsoft.com/office/drawing/2010/main" val="0"/>
@@ -6760,7 +6711,7 @@
                     </pic:cNvPicPr>
                   </pic:nvPicPr>
                   <pic:blipFill>
-                    <a:blip r:embed="rId57" cstate="print">
+                    <a:blip r:embed="rId56" cstate="print">
                       <a:extLst>
                         <a:ext uri="{28A0092B-C50C-407E-A947-70E740481C1C}">
                           <a14:useLocalDpi xmlns:a14="http://schemas.microsoft.com/office/drawing/2010/main" val="0"/>
@@ -6889,15 +6840,136 @@
     <w:p>
       <w:pPr>
         <w:rPr>
-          <w:lang w:val="de-AT"/>
-        </w:rPr>
-      </w:pPr>
-      <w:r>
-        <w:rPr>
-          <w:b/>
-          <w:bCs/>
-          <w:lang w:val="de-AT"/>
-        </w:rPr>
+          <w:b/>
+          <w:bCs/>
+          <w:lang w:val="de-AT"/>
+        </w:rPr>
+      </w:pPr>
+      <w:r>
+        <w:rPr>
+          <w:noProof/>
+        </w:rPr>
+        <w:drawing>
+          <wp:anchor distT="0" distB="0" distL="114300" distR="114300" simplePos="0" relativeHeight="251701248" behindDoc="1" locked="0" layoutInCell="1" allowOverlap="1" wp14:anchorId="2A5CFC58" wp14:editId="744EAE20">
+            <wp:simplePos x="0" y="0"/>
+            <wp:positionH relativeFrom="column">
+              <wp:posOffset>-762000</wp:posOffset>
+            </wp:positionH>
+            <wp:positionV relativeFrom="paragraph">
+              <wp:posOffset>220345</wp:posOffset>
+            </wp:positionV>
+            <wp:extent cx="7264400" cy="3348355"/>
+            <wp:effectExtent l="0" t="0" r="0" b="4445"/>
+            <wp:wrapTight wrapText="bothSides">
+              <wp:wrapPolygon edited="0">
+                <wp:start x="0" y="0"/>
+                <wp:lineTo x="0" y="21506"/>
+                <wp:lineTo x="21524" y="21506"/>
+                <wp:lineTo x="21524" y="0"/>
+                <wp:lineTo x="0" y="0"/>
+              </wp:wrapPolygon>
+            </wp:wrapTight>
+            <wp:docPr id="635848275" name="Grafik 1" descr="Ein Bild, das Text, Diagramm, Screenshot, Plan enthält.&#10;&#10;KI-generierte Inhalte können fehlerhaft sein."/>
+            <wp:cNvGraphicFramePr>
+              <a:graphicFrameLocks xmlns:a="http://schemas.openxmlformats.org/drawingml/2006/main" noChangeAspect="1"/>
+            </wp:cNvGraphicFramePr>
+            <a:graphic xmlns:a="http://schemas.openxmlformats.org/drawingml/2006/main">
+              <a:graphicData uri="http://schemas.openxmlformats.org/drawingml/2006/picture">
+                <pic:pic xmlns:pic="http://schemas.openxmlformats.org/drawingml/2006/picture">
+                  <pic:nvPicPr>
+                    <pic:cNvPr id="635848275" name="Grafik 1" descr="Ein Bild, das Text, Diagramm, Screenshot, Plan enthält.&#10;&#10;KI-generierte Inhalte können fehlerhaft sein."/>
+                    <pic:cNvPicPr>
+                      <a:picLocks noChangeAspect="1" noChangeArrowheads="1"/>
+                    </pic:cNvPicPr>
+                  </pic:nvPicPr>
+                  <pic:blipFill>
+                    <a:blip r:embed="rId57">
+                      <a:extLst>
+                        <a:ext uri="{28A0092B-C50C-407E-A947-70E740481C1C}">
+                          <a14:useLocalDpi xmlns:a14="http://schemas.microsoft.com/office/drawing/2010/main" val="0"/>
+                        </a:ext>
+                      </a:extLst>
+                    </a:blip>
+                    <a:srcRect/>
+                    <a:stretch>
+                      <a:fillRect/>
+                    </a:stretch>
+                  </pic:blipFill>
+                  <pic:spPr bwMode="auto">
+                    <a:xfrm>
+                      <a:off x="0" y="0"/>
+                      <a:ext cx="7264400" cy="3348355"/>
+                    </a:xfrm>
+                    <a:prstGeom prst="rect">
+                      <a:avLst/>
+                    </a:prstGeom>
+                    <a:noFill/>
+                    <a:ln>
+                      <a:noFill/>
+                    </a:ln>
+                  </pic:spPr>
+                </pic:pic>
+              </a:graphicData>
+            </a:graphic>
+            <wp14:sizeRelH relativeFrom="margin">
+              <wp14:pctWidth>0</wp14:pctWidth>
+            </wp14:sizeRelH>
+            <wp14:sizeRelV relativeFrom="margin">
+              <wp14:pctHeight>0</wp14:pctHeight>
+            </wp14:sizeRelV>
+          </wp:anchor>
+        </w:drawing>
+      </w:r>
+    </w:p>
+    <w:p>
+      <w:pPr>
+        <w:rPr>
+          <w:b/>
+          <w:bCs/>
+          <w:lang w:val="de-AT"/>
+        </w:rPr>
+      </w:pPr>
+    </w:p>
+    <w:p>
+      <w:pPr>
+        <w:rPr>
+          <w:b/>
+          <w:bCs/>
+          <w:lang w:val="de-AT"/>
+        </w:rPr>
+      </w:pPr>
+    </w:p>
+    <w:p>
+      <w:pPr>
+        <w:rPr>
+          <w:b/>
+          <w:bCs/>
+          <w:lang w:val="de-AT"/>
+        </w:rPr>
+      </w:pPr>
+    </w:p>
+    <w:p>
+      <w:pPr>
+        <w:rPr>
+          <w:b/>
+          <w:bCs/>
+          <w:lang w:val="de-AT"/>
+        </w:rPr>
+      </w:pPr>
+    </w:p>
+    <w:p>
+      <w:pPr>
+        <w:rPr>
+          <w:lang w:val="de-AT"/>
+        </w:rPr>
+      </w:pPr>
+      <w:r>
+        <w:rPr>
+          <w:b/>
+          <w:bCs/>
+          <w:lang w:val="de-AT"/>
+        </w:rPr>
+        <w:lastRenderedPageBreak/>
         <w:t>Zusammenfassung der Entscheidung:</w:t>
       </w:r>
     </w:p>
@@ -7178,6 +7250,118 @@
         </w:rPr>
         <w:t>Durch diese Wahl konnten wir die Hardwareanforderungen effizient abdecken und gleichzeitig eine Entwicklungsumgebung wählen, die für das gesamte Team zugänglich und gut dokumentiert ist.</w:t>
       </w:r>
+    </w:p>
+    <w:p>
+      <w:pPr>
+        <w:rPr>
+          <w:lang w:val="de-AT"/>
+        </w:rPr>
+      </w:pPr>
+    </w:p>
+    <w:p>
+      <w:pPr>
+        <w:rPr>
+          <w:lang w:val="de-AT"/>
+        </w:rPr>
+      </w:pPr>
+    </w:p>
+    <w:p>
+      <w:pPr>
+        <w:rPr>
+          <w:lang w:val="de-AT"/>
+        </w:rPr>
+      </w:pPr>
+    </w:p>
+    <w:p>
+      <w:pPr>
+        <w:rPr>
+          <w:lang w:val="de-AT"/>
+        </w:rPr>
+      </w:pPr>
+    </w:p>
+    <w:p>
+      <w:pPr>
+        <w:rPr>
+          <w:lang w:val="de-AT"/>
+        </w:rPr>
+      </w:pPr>
+    </w:p>
+    <w:p>
+      <w:pPr>
+        <w:rPr>
+          <w:lang w:val="de-AT"/>
+        </w:rPr>
+      </w:pPr>
+    </w:p>
+    <w:p>
+      <w:pPr>
+        <w:rPr>
+          <w:lang w:val="de-AT"/>
+        </w:rPr>
+      </w:pPr>
+    </w:p>
+    <w:p>
+      <w:pPr>
+        <w:rPr>
+          <w:lang w:val="de-AT"/>
+        </w:rPr>
+      </w:pPr>
+    </w:p>
+    <w:p>
+      <w:pPr>
+        <w:rPr>
+          <w:lang w:val="de-AT"/>
+        </w:rPr>
+      </w:pPr>
+    </w:p>
+    <w:p>
+      <w:pPr>
+        <w:rPr>
+          <w:lang w:val="de-AT"/>
+        </w:rPr>
+      </w:pPr>
+    </w:p>
+    <w:p>
+      <w:pPr>
+        <w:rPr>
+          <w:lang w:val="de-AT"/>
+        </w:rPr>
+      </w:pPr>
+    </w:p>
+    <w:p>
+      <w:pPr>
+        <w:rPr>
+          <w:lang w:val="de-AT"/>
+        </w:rPr>
+      </w:pPr>
+    </w:p>
+    <w:p>
+      <w:pPr>
+        <w:rPr>
+          <w:lang w:val="de-AT"/>
+        </w:rPr>
+      </w:pPr>
+    </w:p>
+    <w:p>
+      <w:pPr>
+        <w:rPr>
+          <w:lang w:val="de-AT"/>
+        </w:rPr>
+      </w:pPr>
+    </w:p>
+    <w:p>
+      <w:pPr>
+        <w:rPr>
+          <w:lang w:val="de-AT"/>
+        </w:rPr>
+      </w:pPr>
+    </w:p>
+    <w:p>
+      <w:pPr>
+        <w:rPr>
+          <w:lang w:val="de-AT"/>
+        </w:rPr>
+      </w:pPr>
     </w:p>
     <w:p>
       <w:pPr>
@@ -9533,7 +9717,7 @@
           <w:noProof/>
         </w:rPr>
         <w:drawing>
-          <wp:inline distT="0" distB="0" distL="0" distR="0" wp14:anchorId="4CC08DAE" wp14:editId="053F758A">
+          <wp:inline distT="0" distB="0" distL="0" distR="0" wp14:anchorId="4CC08DAE" wp14:editId="3812C7ED">
             <wp:extent cx="1168029" cy="1168029"/>
             <wp:effectExtent l="0" t="0" r="0" b="0"/>
             <wp:docPr id="2141576180" name="Grafik 14" descr="Ein Bild, das Symbol, Schrift, Grafiken, Design enthält.&#10;&#10;KI-generierte Inhalte können fehlerhaft sein."/>
@@ -9581,42 +9765,12 @@
           </wp:inline>
         </w:drawing>
       </w:r>
-    </w:p>
-    <w:p>
-      <w:pPr>
-        <w:jc w:val="both"/>
-        <w:rPr>
-          <w:lang w:val="de-AT"/>
-        </w:rPr>
-      </w:pPr>
-      <w:r>
-        <w:rPr>
-          <w:lang w:val="de-AT"/>
-        </w:rPr>
-        <w:t xml:space="preserve">QUELLE: </w:t>
-      </w:r>
-      <w:hyperlink r:id="rId63" w:history="1">
-        <w:r>
-          <w:rPr>
-            <w:rStyle w:val="Hyperlink"/>
-            <w:lang w:val="de-AT"/>
-          </w:rPr>
-          <w:t>https://upload.wikimedia.org/wikipedia/commons/4/45/Notion_app_logo.png</w:t>
-        </w:r>
-      </w:hyperlink>
-    </w:p>
-    <w:p>
-      <w:pPr>
-        <w:rPr>
-          <w:lang w:val="de-AT"/>
-        </w:rPr>
-      </w:pPr>
       <w:r>
         <w:rPr>
           <w:noProof/>
         </w:rPr>
         <w:drawing>
-          <wp:inline distT="0" distB="0" distL="0" distR="0" wp14:anchorId="5C38A2F2" wp14:editId="03D01414">
+          <wp:inline distT="0" distB="0" distL="0" distR="0" wp14:anchorId="3B19EF3F" wp14:editId="6CFC04ED">
             <wp:extent cx="1208075" cy="1208075"/>
             <wp:effectExtent l="0" t="0" r="0" b="0"/>
             <wp:docPr id="1517276068" name="Grafik 17" descr="Github logo - Soziale Medien und Logos Symbole"/>
@@ -9633,7 +9787,7 @@
                     </pic:cNvPicPr>
                   </pic:nvPicPr>
                   <pic:blipFill>
-                    <a:blip r:embed="rId64" cstate="print">
+                    <a:blip r:embed="rId63" cstate="print">
                       <a:extLst>
                         <a:ext uri="{28A0092B-C50C-407E-A947-70E740481C1C}">
                           <a14:useLocalDpi xmlns:a14="http://schemas.microsoft.com/office/drawing/2010/main" val="0"/>
@@ -9664,51 +9818,12 @@
           </wp:inline>
         </w:drawing>
       </w:r>
-    </w:p>
-    <w:p>
-      <w:pPr>
-        <w:jc w:val="both"/>
-        <w:rPr>
-          <w:lang w:val="de-AT"/>
-        </w:rPr>
-      </w:pPr>
-      <w:r>
-        <w:rPr>
-          <w:lang w:val="de-AT"/>
-        </w:rPr>
-        <w:t xml:space="preserve">QUELLE: </w:t>
-      </w:r>
-      <w:hyperlink r:id="rId65" w:history="1">
-        <w:r>
-          <w:rPr>
-            <w:rStyle w:val="Hyperlink"/>
-            <w:lang w:val="de-AT"/>
-          </w:rPr>
-          <w:t>https://icon-icons.com/de/symbol/github-logo/181401</w:t>
-        </w:r>
-      </w:hyperlink>
-    </w:p>
-    <w:p>
-      <w:pPr>
-        <w:jc w:val="both"/>
-        <w:rPr>
-          <w:lang w:val="de-AT"/>
-        </w:rPr>
-      </w:pPr>
-    </w:p>
-    <w:p>
-      <w:pPr>
-        <w:jc w:val="both"/>
-        <w:rPr>
-          <w:lang w:val="de-AT"/>
-        </w:rPr>
-      </w:pPr>
       <w:r>
         <w:rPr>
           <w:noProof/>
         </w:rPr>
         <w:drawing>
-          <wp:inline distT="0" distB="0" distL="0" distR="0" wp14:anchorId="609F07E6" wp14:editId="4FFEEB14">
+          <wp:inline distT="0" distB="0" distL="0" distR="0" wp14:anchorId="66236815" wp14:editId="775CEDC1">
             <wp:extent cx="1207770" cy="773495"/>
             <wp:effectExtent l="0" t="0" r="0" b="7620"/>
             <wp:docPr id="249377611" name="Grafik 18" descr="Ein Bild, das Kreis, Grafiken, Screenshot, Electric Blue (Farbe) enthält.&#10;&#10;KI-generierte Inhalte können fehlerhaft sein."/>
@@ -9725,7 +9840,7 @@
                     </pic:cNvPicPr>
                   </pic:nvPicPr>
                   <pic:blipFill>
-                    <a:blip r:embed="rId66" cstate="print">
+                    <a:blip r:embed="rId64" cstate="print">
                       <a:extLst>
                         <a:ext uri="{28A0092B-C50C-407E-A947-70E740481C1C}">
                           <a14:useLocalDpi xmlns:a14="http://schemas.microsoft.com/office/drawing/2010/main" val="0"/>
@@ -9756,59 +9871,12 @@
           </wp:inline>
         </w:drawing>
       </w:r>
-    </w:p>
-    <w:p>
-      <w:pPr>
-        <w:jc w:val="both"/>
-        <w:rPr>
-          <w:lang w:val="de-AT"/>
-        </w:rPr>
-      </w:pPr>
-    </w:p>
-    <w:p>
-      <w:pPr>
-        <w:jc w:val="both"/>
-        <w:rPr>
-          <w:lang w:val="de-AT"/>
-        </w:rPr>
-      </w:pPr>
-      <w:r>
-        <w:rPr>
-          <w:lang w:val="de-AT"/>
-        </w:rPr>
-        <w:t>QUELLE:</w:t>
-      </w:r>
-      <w:hyperlink r:id="rId67" w:history="1">
-        <w:r>
-          <w:rPr>
-            <w:rStyle w:val="Hyperlink"/>
-            <w:lang w:val="de-AT"/>
-          </w:rPr>
-          <w:t>https://de.m.wikipedia.org/wiki/Datei:Microsoft_Office_OneDrive_%282019%E2%80%93present%29.svg</w:t>
-        </w:r>
-      </w:hyperlink>
-    </w:p>
-    <w:p>
-      <w:pPr>
-        <w:jc w:val="both"/>
-        <w:rPr>
-          <w:lang w:val="de-AT"/>
-        </w:rPr>
-      </w:pPr>
-    </w:p>
-    <w:p>
-      <w:pPr>
-        <w:jc w:val="both"/>
-        <w:rPr>
-          <w:lang w:val="de-AT"/>
-        </w:rPr>
-      </w:pPr>
       <w:r>
         <w:rPr>
           <w:noProof/>
         </w:rPr>
         <w:drawing>
-          <wp:inline distT="0" distB="0" distL="0" distR="0" wp14:anchorId="018D4705" wp14:editId="23EA3BBF">
+          <wp:inline distT="0" distB="0" distL="0" distR="0" wp14:anchorId="7A4AE877" wp14:editId="26C518DD">
             <wp:extent cx="1188053" cy="1061810"/>
             <wp:effectExtent l="0" t="0" r="0" b="5080"/>
             <wp:docPr id="539628587" name="Grafik 19" descr="Google Drive – Wikipedia"/>
@@ -9825,7 +9893,7 @@
                     </pic:cNvPicPr>
                   </pic:nvPicPr>
                   <pic:blipFill>
-                    <a:blip r:embed="rId68" cstate="print">
+                    <a:blip r:embed="rId65" cstate="print">
                       <a:extLst>
                         <a:ext uri="{28A0092B-C50C-407E-A947-70E740481C1C}">
                           <a14:useLocalDpi xmlns:a14="http://schemas.microsoft.com/office/drawing/2010/main" val="0"/>
@@ -9864,6 +9932,67 @@
           <w:lang w:val="de-AT"/>
         </w:rPr>
       </w:pPr>
+      <w:r>
+        <w:rPr>
+          <w:lang w:val="de-AT"/>
+        </w:rPr>
+        <w:t xml:space="preserve">QUELLE: </w:t>
+      </w:r>
+      <w:hyperlink r:id="rId66" w:history="1">
+        <w:r>
+          <w:rPr>
+            <w:rStyle w:val="Hyperlink"/>
+            <w:lang w:val="de-AT"/>
+          </w:rPr>
+          <w:t>https://upload.wikimedia.org/wikipedia/commons/4/45/Notion_app_logo.png</w:t>
+        </w:r>
+      </w:hyperlink>
+    </w:p>
+    <w:p>
+      <w:pPr>
+        <w:jc w:val="both"/>
+        <w:rPr>
+          <w:lang w:val="de-AT"/>
+        </w:rPr>
+      </w:pPr>
+      <w:r>
+        <w:rPr>
+          <w:lang w:val="de-AT"/>
+        </w:rPr>
+        <w:t xml:space="preserve">QUELLE: </w:t>
+      </w:r>
+      <w:hyperlink r:id="rId67" w:history="1">
+        <w:r>
+          <w:rPr>
+            <w:rStyle w:val="Hyperlink"/>
+            <w:lang w:val="de-AT"/>
+          </w:rPr>
+          <w:t>https://icon-icons.com/de/symbol/github-logo/181401</w:t>
+        </w:r>
+      </w:hyperlink>
+    </w:p>
+    <w:p>
+      <w:pPr>
+        <w:jc w:val="both"/>
+        <w:rPr>
+          <w:lang w:val="de-AT"/>
+        </w:rPr>
+      </w:pPr>
+      <w:r>
+        <w:rPr>
+          <w:lang w:val="de-AT"/>
+        </w:rPr>
+        <w:t>QUELLE:</w:t>
+      </w:r>
+      <w:hyperlink r:id="rId68" w:history="1">
+        <w:r>
+          <w:rPr>
+            <w:rStyle w:val="Hyperlink"/>
+            <w:lang w:val="de-AT"/>
+          </w:rPr>
+          <w:t>https://de.m.wikipedia.org/wiki/Datei:Microsoft_Office_OneDrive_%282019%E2%80%93present%29.svg</w:t>
+        </w:r>
+      </w:hyperlink>
     </w:p>
     <w:p>
       <w:pPr>
@@ -9895,6 +10024,137 @@
           <w:lang w:val="de-AT"/>
         </w:rPr>
       </w:pPr>
+      <w:r>
+        <w:rPr>
+          <w:noProof/>
+        </w:rPr>
+        <w:drawing>
+          <wp:anchor distT="0" distB="0" distL="114300" distR="114300" simplePos="0" relativeHeight="251703296" behindDoc="1" locked="0" layoutInCell="1" allowOverlap="1" wp14:anchorId="0709ACE1" wp14:editId="1A5D6D16">
+            <wp:simplePos x="0" y="0"/>
+            <wp:positionH relativeFrom="column">
+              <wp:posOffset>-821055</wp:posOffset>
+            </wp:positionH>
+            <wp:positionV relativeFrom="paragraph">
+              <wp:posOffset>345440</wp:posOffset>
+            </wp:positionV>
+            <wp:extent cx="7418705" cy="2047240"/>
+            <wp:effectExtent l="0" t="0" r="0" b="0"/>
+            <wp:wrapTight wrapText="bothSides">
+              <wp:wrapPolygon edited="0">
+                <wp:start x="0" y="0"/>
+                <wp:lineTo x="0" y="21305"/>
+                <wp:lineTo x="21520" y="21305"/>
+                <wp:lineTo x="21520" y="0"/>
+                <wp:lineTo x="0" y="0"/>
+              </wp:wrapPolygon>
+            </wp:wrapTight>
+            <wp:docPr id="1381397868" name="Grafik 3" descr="Ein Bild, das Text, Diagramm, Reihe, parallel enthält.&#10;&#10;KI-generierte Inhalte können fehlerhaft sein."/>
+            <wp:cNvGraphicFramePr>
+              <a:graphicFrameLocks xmlns:a="http://schemas.openxmlformats.org/drawingml/2006/main" noChangeAspect="1"/>
+            </wp:cNvGraphicFramePr>
+            <a:graphic xmlns:a="http://schemas.openxmlformats.org/drawingml/2006/main">
+              <a:graphicData uri="http://schemas.openxmlformats.org/drawingml/2006/picture">
+                <pic:pic xmlns:pic="http://schemas.openxmlformats.org/drawingml/2006/picture">
+                  <pic:nvPicPr>
+                    <pic:cNvPr id="1381397868" name="Grafik 3" descr="Ein Bild, das Text, Diagramm, Reihe, parallel enthält.&#10;&#10;KI-generierte Inhalte können fehlerhaft sein."/>
+                    <pic:cNvPicPr>
+                      <a:picLocks noChangeAspect="1" noChangeArrowheads="1"/>
+                    </pic:cNvPicPr>
+                  </pic:nvPicPr>
+                  <pic:blipFill>
+                    <a:blip r:embed="rId70" cstate="print">
+                      <a:extLst>
+                        <a:ext uri="{28A0092B-C50C-407E-A947-70E740481C1C}">
+                          <a14:useLocalDpi xmlns:a14="http://schemas.microsoft.com/office/drawing/2010/main" val="0"/>
+                        </a:ext>
+                      </a:extLst>
+                    </a:blip>
+                    <a:srcRect/>
+                    <a:stretch>
+                      <a:fillRect/>
+                    </a:stretch>
+                  </pic:blipFill>
+                  <pic:spPr bwMode="auto">
+                    <a:xfrm>
+                      <a:off x="0" y="0"/>
+                      <a:ext cx="7418705" cy="2047240"/>
+                    </a:xfrm>
+                    <a:prstGeom prst="rect">
+                      <a:avLst/>
+                    </a:prstGeom>
+                    <a:noFill/>
+                    <a:ln>
+                      <a:noFill/>
+                    </a:ln>
+                  </pic:spPr>
+                </pic:pic>
+              </a:graphicData>
+            </a:graphic>
+            <wp14:sizeRelH relativeFrom="margin">
+              <wp14:pctWidth>0</wp14:pctWidth>
+            </wp14:sizeRelH>
+            <wp14:sizeRelV relativeFrom="margin">
+              <wp14:pctHeight>0</wp14:pctHeight>
+            </wp14:sizeRelV>
+          </wp:anchor>
+        </w:drawing>
+      </w:r>
+    </w:p>
+    <w:p>
+      <w:pPr>
+        <w:jc w:val="both"/>
+        <w:rPr>
+          <w:lang w:val="de-AT"/>
+        </w:rPr>
+      </w:pPr>
+    </w:p>
+    <w:p>
+      <w:pPr>
+        <w:jc w:val="both"/>
+        <w:rPr>
+          <w:lang w:val="de-AT"/>
+        </w:rPr>
+      </w:pPr>
+    </w:p>
+    <w:p>
+      <w:pPr>
+        <w:jc w:val="both"/>
+        <w:rPr>
+          <w:lang w:val="de-AT"/>
+        </w:rPr>
+      </w:pPr>
+    </w:p>
+    <w:p>
+      <w:pPr>
+        <w:jc w:val="both"/>
+        <w:rPr>
+          <w:lang w:val="de-AT"/>
+        </w:rPr>
+      </w:pPr>
+    </w:p>
+    <w:p>
+      <w:pPr>
+        <w:jc w:val="both"/>
+        <w:rPr>
+          <w:lang w:val="de-AT"/>
+        </w:rPr>
+      </w:pPr>
+    </w:p>
+    <w:p>
+      <w:pPr>
+        <w:jc w:val="both"/>
+        <w:rPr>
+          <w:lang w:val="de-AT"/>
+        </w:rPr>
+      </w:pPr>
+    </w:p>
+    <w:p>
+      <w:pPr>
+        <w:jc w:val="both"/>
+        <w:rPr>
+          <w:lang w:val="de-AT"/>
+        </w:rPr>
+      </w:pPr>
     </w:p>
     <w:p>
       <w:pPr>
@@ -10123,243 +10383,6 @@
           <w:lang w:val="de-AT"/>
         </w:rPr>
         <w:t xml:space="preserve"> Embedded Software</w:t>
-      </w:r>
-    </w:p>
-    <w:p>
-      <w:pPr>
-        <w:jc w:val="both"/>
-        <w:rPr>
-          <w:lang w:val="de-AT"/>
-        </w:rPr>
-      </w:pPr>
-      <w:hyperlink r:id="rId70" w:tgtFrame="_new" w:history="1">
-        <w:r>
-          <w:rPr>
-            <w:rStyle w:val="Hyperlink"/>
-            <w:lang w:val="de-AT"/>
-          </w:rPr>
-          <w:t>GitHub-Link</w:t>
-        </w:r>
-      </w:hyperlink>
-    </w:p>
-    <w:p>
-      <w:pPr>
-        <w:jc w:val="both"/>
-        <w:rPr>
-          <w:lang w:val="de-AT"/>
-        </w:rPr>
-      </w:pPr>
-      <w:r>
-        <w:rPr>
-          <w:lang w:val="de-AT"/>
-        </w:rPr>
-        <w:t xml:space="preserve">Dieses Repository enthält die </w:t>
-      </w:r>
-      <w:r>
-        <w:rPr>
-          <w:b/>
-          <w:bCs/>
-          <w:lang w:val="de-AT"/>
-        </w:rPr>
-        <w:t>gesamte Embedded-Software</w:t>
-      </w:r>
-      <w:r>
-        <w:rPr>
-          <w:lang w:val="de-AT"/>
-        </w:rPr>
-        <w:t xml:space="preserve"> unseres Projekts, inklusive:</w:t>
-      </w:r>
-    </w:p>
-    <w:p>
-      <w:pPr>
-        <w:numPr>
-          <w:ilvl w:val="0"/>
-          <w:numId w:val="82"/>
-        </w:numPr>
-        <w:jc w:val="both"/>
-        <w:rPr>
-          <w:lang w:val="de-AT"/>
-        </w:rPr>
-      </w:pPr>
-      <w:r>
-        <w:rPr>
-          <w:lang w:val="de-AT"/>
-        </w:rPr>
-        <w:t xml:space="preserve">Quellcode in </w:t>
-      </w:r>
-      <w:r>
-        <w:rPr>
-          <w:b/>
-          <w:bCs/>
-          <w:lang w:val="de-AT"/>
-        </w:rPr>
-        <w:t>C/C++</w:t>
-      </w:r>
-      <w:r>
-        <w:rPr>
-          <w:lang w:val="de-AT"/>
-        </w:rPr>
-        <w:t xml:space="preserve">, </w:t>
-      </w:r>
-      <w:r>
-        <w:rPr>
-          <w:b/>
-          <w:bCs/>
-          <w:lang w:val="de-AT"/>
-        </w:rPr>
-        <w:t>Python</w:t>
-      </w:r>
-      <w:r>
-        <w:rPr>
-          <w:lang w:val="de-AT"/>
-        </w:rPr>
-        <w:t xml:space="preserve">, </w:t>
-      </w:r>
-      <w:r>
-        <w:rPr>
-          <w:b/>
-          <w:bCs/>
-          <w:lang w:val="de-AT"/>
-        </w:rPr>
-        <w:t>Shell</w:t>
-      </w:r>
-      <w:r>
-        <w:rPr>
-          <w:lang w:val="de-AT"/>
-        </w:rPr>
-        <w:t xml:space="preserve"> und </w:t>
-      </w:r>
-      <w:r>
-        <w:rPr>
-          <w:b/>
-          <w:bCs/>
-          <w:lang w:val="de-AT"/>
-        </w:rPr>
-        <w:t>Bash</w:t>
-      </w:r>
-    </w:p>
-    <w:p>
-      <w:pPr>
-        <w:numPr>
-          <w:ilvl w:val="0"/>
-          <w:numId w:val="82"/>
-        </w:numPr>
-        <w:jc w:val="both"/>
-        <w:rPr>
-          <w:lang w:val="de-AT"/>
-        </w:rPr>
-      </w:pPr>
-      <w:r>
-        <w:rPr>
-          <w:lang w:val="de-AT"/>
-        </w:rPr>
-        <w:t xml:space="preserve">Dokumentation mit </w:t>
-      </w:r>
-      <w:proofErr w:type="spellStart"/>
-      <w:r>
-        <w:rPr>
-          <w:b/>
-          <w:bCs/>
-          <w:lang w:val="de-AT"/>
-        </w:rPr>
-        <w:t>Doxygen</w:t>
-      </w:r>
-      <w:proofErr w:type="spellEnd"/>
-    </w:p>
-    <w:p>
-      <w:pPr>
-        <w:numPr>
-          <w:ilvl w:val="0"/>
-          <w:numId w:val="82"/>
-        </w:numPr>
-        <w:jc w:val="both"/>
-        <w:rPr>
-          <w:lang w:val="de-AT"/>
-        </w:rPr>
-      </w:pPr>
-      <w:r>
-        <w:rPr>
-          <w:lang w:val="de-AT"/>
-        </w:rPr>
-        <w:t xml:space="preserve">Hilfsskripte und </w:t>
-      </w:r>
-      <w:proofErr w:type="spellStart"/>
-      <w:r>
-        <w:rPr>
-          <w:lang w:val="de-AT"/>
-        </w:rPr>
-        <w:t>Build</w:t>
-      </w:r>
-      <w:proofErr w:type="spellEnd"/>
-      <w:r>
-        <w:rPr>
-          <w:lang w:val="de-AT"/>
-        </w:rPr>
-        <w:t>-Tools</w:t>
-      </w:r>
-    </w:p>
-    <w:p>
-      <w:pPr>
-        <w:jc w:val="both"/>
-        <w:rPr>
-          <w:lang w:val="de-AT"/>
-        </w:rPr>
-      </w:pPr>
-      <w:r>
-        <w:rPr>
-          <w:lang w:val="de-AT"/>
-        </w:rPr>
-        <w:t>Es dient als zentrale Codebasis für alle Mikrocontroller-Anwendungen im Projekt.</w:t>
-      </w:r>
-    </w:p>
-    <w:p>
-      <w:pPr>
-        <w:jc w:val="both"/>
-        <w:rPr>
-          <w:b/>
-          <w:bCs/>
-          <w:lang w:val="de-AT"/>
-        </w:rPr>
-      </w:pPr>
-      <w:r>
-        <w:rPr>
-          <w:b/>
-          <w:bCs/>
-          <w:lang w:val="de-AT"/>
-        </w:rPr>
-        <w:t xml:space="preserve">FFRHAS – </w:t>
-      </w:r>
-      <w:r>
-        <w:rPr>
-          <w:b/>
-          <w:bCs/>
-          <w:i/>
-          <w:iCs/>
-          <w:lang w:val="de-AT"/>
-        </w:rPr>
-        <w:t xml:space="preserve">Farnsworth Fusion </w:t>
-      </w:r>
-      <w:proofErr w:type="spellStart"/>
-      <w:r>
-        <w:rPr>
-          <w:b/>
-          <w:bCs/>
-          <w:i/>
-          <w:iCs/>
-          <w:lang w:val="de-AT"/>
-        </w:rPr>
-        <w:t>Reactor</w:t>
-      </w:r>
-      <w:proofErr w:type="spellEnd"/>
-      <w:r>
-        <w:rPr>
-          <w:b/>
-          <w:bCs/>
-          <w:i/>
-          <w:iCs/>
-          <w:lang w:val="de-AT"/>
-        </w:rPr>
-        <w:t xml:space="preserve"> Hardware Access Service</w:t>
       </w:r>
     </w:p>
     <w:p>
@@ -10390,6 +10413,243 @@
         <w:rPr>
           <w:lang w:val="de-AT"/>
         </w:rPr>
+        <w:t xml:space="preserve">Dieses Repository enthält die </w:t>
+      </w:r>
+      <w:r>
+        <w:rPr>
+          <w:b/>
+          <w:bCs/>
+          <w:lang w:val="de-AT"/>
+        </w:rPr>
+        <w:t>gesamte Embedded-Software</w:t>
+      </w:r>
+      <w:r>
+        <w:rPr>
+          <w:lang w:val="de-AT"/>
+        </w:rPr>
+        <w:t xml:space="preserve"> unseres Projekts, inklusive:</w:t>
+      </w:r>
+    </w:p>
+    <w:p>
+      <w:pPr>
+        <w:numPr>
+          <w:ilvl w:val="0"/>
+          <w:numId w:val="82"/>
+        </w:numPr>
+        <w:jc w:val="both"/>
+        <w:rPr>
+          <w:lang w:val="de-AT"/>
+        </w:rPr>
+      </w:pPr>
+      <w:r>
+        <w:rPr>
+          <w:lang w:val="de-AT"/>
+        </w:rPr>
+        <w:t xml:space="preserve">Quellcode in </w:t>
+      </w:r>
+      <w:r>
+        <w:rPr>
+          <w:b/>
+          <w:bCs/>
+          <w:lang w:val="de-AT"/>
+        </w:rPr>
+        <w:t>C/C++</w:t>
+      </w:r>
+      <w:r>
+        <w:rPr>
+          <w:lang w:val="de-AT"/>
+        </w:rPr>
+        <w:t xml:space="preserve">, </w:t>
+      </w:r>
+      <w:r>
+        <w:rPr>
+          <w:b/>
+          <w:bCs/>
+          <w:lang w:val="de-AT"/>
+        </w:rPr>
+        <w:t>Python</w:t>
+      </w:r>
+      <w:r>
+        <w:rPr>
+          <w:lang w:val="de-AT"/>
+        </w:rPr>
+        <w:t xml:space="preserve">, </w:t>
+      </w:r>
+      <w:r>
+        <w:rPr>
+          <w:b/>
+          <w:bCs/>
+          <w:lang w:val="de-AT"/>
+        </w:rPr>
+        <w:t>Shell</w:t>
+      </w:r>
+      <w:r>
+        <w:rPr>
+          <w:lang w:val="de-AT"/>
+        </w:rPr>
+        <w:t xml:space="preserve"> und </w:t>
+      </w:r>
+      <w:r>
+        <w:rPr>
+          <w:b/>
+          <w:bCs/>
+          <w:lang w:val="de-AT"/>
+        </w:rPr>
+        <w:t>Bash</w:t>
+      </w:r>
+    </w:p>
+    <w:p>
+      <w:pPr>
+        <w:numPr>
+          <w:ilvl w:val="0"/>
+          <w:numId w:val="82"/>
+        </w:numPr>
+        <w:jc w:val="both"/>
+        <w:rPr>
+          <w:lang w:val="de-AT"/>
+        </w:rPr>
+      </w:pPr>
+      <w:r>
+        <w:rPr>
+          <w:lang w:val="de-AT"/>
+        </w:rPr>
+        <w:t xml:space="preserve">Dokumentation mit </w:t>
+      </w:r>
+      <w:proofErr w:type="spellStart"/>
+      <w:r>
+        <w:rPr>
+          <w:b/>
+          <w:bCs/>
+          <w:lang w:val="de-AT"/>
+        </w:rPr>
+        <w:t>Doxygen</w:t>
+      </w:r>
+      <w:proofErr w:type="spellEnd"/>
+    </w:p>
+    <w:p>
+      <w:pPr>
+        <w:numPr>
+          <w:ilvl w:val="0"/>
+          <w:numId w:val="82"/>
+        </w:numPr>
+        <w:jc w:val="both"/>
+        <w:rPr>
+          <w:lang w:val="de-AT"/>
+        </w:rPr>
+      </w:pPr>
+      <w:r>
+        <w:rPr>
+          <w:lang w:val="de-AT"/>
+        </w:rPr>
+        <w:t xml:space="preserve">Hilfsskripte und </w:t>
+      </w:r>
+      <w:proofErr w:type="spellStart"/>
+      <w:r>
+        <w:rPr>
+          <w:lang w:val="de-AT"/>
+        </w:rPr>
+        <w:t>Build</w:t>
+      </w:r>
+      <w:proofErr w:type="spellEnd"/>
+      <w:r>
+        <w:rPr>
+          <w:lang w:val="de-AT"/>
+        </w:rPr>
+        <w:t>-Tools</w:t>
+      </w:r>
+    </w:p>
+    <w:p>
+      <w:pPr>
+        <w:jc w:val="both"/>
+        <w:rPr>
+          <w:lang w:val="de-AT"/>
+        </w:rPr>
+      </w:pPr>
+      <w:r>
+        <w:rPr>
+          <w:lang w:val="de-AT"/>
+        </w:rPr>
+        <w:t>Es dient als zentrale Codebasis für alle Mikrocontroller-Anwendungen im Projekt.</w:t>
+      </w:r>
+    </w:p>
+    <w:p>
+      <w:pPr>
+        <w:jc w:val="both"/>
+        <w:rPr>
+          <w:b/>
+          <w:bCs/>
+          <w:lang w:val="de-AT"/>
+        </w:rPr>
+      </w:pPr>
+      <w:r>
+        <w:rPr>
+          <w:b/>
+          <w:bCs/>
+          <w:lang w:val="de-AT"/>
+        </w:rPr>
+        <w:t xml:space="preserve">FFRHAS – </w:t>
+      </w:r>
+      <w:r>
+        <w:rPr>
+          <w:b/>
+          <w:bCs/>
+          <w:i/>
+          <w:iCs/>
+          <w:lang w:val="de-AT"/>
+        </w:rPr>
+        <w:t xml:space="preserve">Farnsworth Fusion </w:t>
+      </w:r>
+      <w:proofErr w:type="spellStart"/>
+      <w:r>
+        <w:rPr>
+          <w:b/>
+          <w:bCs/>
+          <w:i/>
+          <w:iCs/>
+          <w:lang w:val="de-AT"/>
+        </w:rPr>
+        <w:t>Reactor</w:t>
+      </w:r>
+      <w:proofErr w:type="spellEnd"/>
+      <w:r>
+        <w:rPr>
+          <w:b/>
+          <w:bCs/>
+          <w:i/>
+          <w:iCs/>
+          <w:lang w:val="de-AT"/>
+        </w:rPr>
+        <w:t xml:space="preserve"> Hardware Access Service</w:t>
+      </w:r>
+    </w:p>
+    <w:p>
+      <w:pPr>
+        <w:jc w:val="both"/>
+        <w:rPr>
+          <w:lang w:val="de-AT"/>
+        </w:rPr>
+      </w:pPr>
+      <w:hyperlink r:id="rId72" w:tgtFrame="_new" w:history="1">
+        <w:r>
+          <w:rPr>
+            <w:rStyle w:val="Hyperlink"/>
+            <w:lang w:val="de-AT"/>
+          </w:rPr>
+          <w:t>GitHub-Link</w:t>
+        </w:r>
+      </w:hyperlink>
+    </w:p>
+    <w:p>
+      <w:pPr>
+        <w:jc w:val="both"/>
+        <w:rPr>
+          <w:lang w:val="de-AT"/>
+        </w:rPr>
+      </w:pPr>
+      <w:r>
+        <w:rPr>
+          <w:lang w:val="de-AT"/>
+        </w:rPr>
         <w:t xml:space="preserve">Dieses Repository beinhaltet die Software, die auf dem </w:t>
       </w:r>
       <w:r>
@@ -10538,7 +10798,7 @@
         </w:rPr>
         <w:br/>
       </w:r>
-      <w:hyperlink r:id="rId72" w:tgtFrame="_new" w:history="1">
+      <w:hyperlink r:id="rId73" w:tgtFrame="_new" w:history="1">
         <w:proofErr w:type="spellStart"/>
         <w:proofErr w:type="gramStart"/>
         <w:r>
@@ -10594,7 +10854,7 @@
           <w:lang w:val="de-AT"/>
         </w:rPr>
       </w:pPr>
-      <w:hyperlink r:id="rId73" w:tgtFrame="_new" w:history="1">
+      <w:hyperlink r:id="rId74" w:tgtFrame="_new" w:history="1">
         <w:r>
           <w:rPr>
             <w:rStyle w:val="Hyperlink"/>
@@ -10854,7 +11114,7 @@
                     </pic:cNvPicPr>
                   </pic:nvPicPr>
                   <pic:blipFill>
-                    <a:blip r:embed="rId74">
+                    <a:blip r:embed="rId75">
                       <a:extLst>
                         <a:ext uri="{28A0092B-C50C-407E-A947-70E740481C1C}">
                           <a14:useLocalDpi xmlns:a14="http://schemas.microsoft.com/office/drawing/2010/main" val="0"/>
@@ -12200,7 +12460,7 @@
                     </pic:cNvPicPr>
                   </pic:nvPicPr>
                   <pic:blipFill>
-                    <a:blip r:embed="rId75">
+                    <a:blip r:embed="rId76">
                       <a:extLst>
                         <a:ext uri="{28A0092B-C50C-407E-A947-70E740481C1C}">
                           <a14:useLocalDpi xmlns:a14="http://schemas.microsoft.com/office/drawing/2010/main" val="0"/>
@@ -12327,7 +12587,7 @@
                     </pic:cNvPicPr>
                   </pic:nvPicPr>
                   <pic:blipFill>
-                    <a:blip r:embed="rId76">
+                    <a:blip r:embed="rId77">
                       <a:extLst>
                         <a:ext uri="{28A0092B-C50C-407E-A947-70E740481C1C}">
                           <a14:useLocalDpi xmlns:a14="http://schemas.microsoft.com/office/drawing/2010/main" val="0"/>
@@ -12736,7 +12996,7 @@
         </w:rPr>
         <w:t xml:space="preserve">Original Repository: </w:t>
       </w:r>
-      <w:hyperlink r:id="rId77" w:tgtFrame="_new" w:history="1">
+      <w:hyperlink r:id="rId78" w:tgtFrame="_new" w:history="1">
         <w:r>
           <w:rPr>
             <w:rStyle w:val="Hyperlink"/>
@@ -12763,7 +13023,7 @@
         </w:rPr>
         <w:t xml:space="preserve">Aktuell gepflegter Fork: </w:t>
       </w:r>
-      <w:hyperlink r:id="rId78" w:tgtFrame="_new" w:history="1">
+      <w:hyperlink r:id="rId79" w:tgtFrame="_new" w:history="1">
         <w:r>
           <w:rPr>
             <w:rStyle w:val="Hyperlink"/>
@@ -12885,7 +13145,7 @@
                     </pic:cNvPicPr>
                   </pic:nvPicPr>
                   <pic:blipFill>
-                    <a:blip r:embed="rId79">
+                    <a:blip r:embed="rId80">
                       <a:extLst>
                         <a:ext uri="{28A0092B-C50C-407E-A947-70E740481C1C}">
                           <a14:useLocalDpi xmlns:a14="http://schemas.microsoft.com/office/drawing/2010/main" val="0"/>
@@ -12956,6 +13216,7 @@
           <w:lang w:val="de-AT"/>
         </w:rPr>
         <w:sectPr>
+          <w:footerReference w:type="default" r:id="rId81"/>
           <w:pgSz w:w="11906" w:h="16838"/>
           <w:pgMar w:top="1417" w:right="1417" w:bottom="1134" w:left="1417" w:header="708" w:footer="708" w:gutter="0"/>
           <w:cols w:space="708"/>
@@ -13012,7 +13273,7 @@
                     </pic:cNvPicPr>
                   </pic:nvPicPr>
                   <pic:blipFill>
-                    <a:blip r:embed="rId80" cstate="print">
+                    <a:blip r:embed="rId82" cstate="print">
                       <a:extLst>
                         <a:ext uri="{28A0092B-C50C-407E-A947-70E740481C1C}">
                           <a14:useLocalDpi xmlns:a14="http://schemas.microsoft.com/office/drawing/2010/main" val="0"/>
@@ -14727,6 +14988,7 @@
       </w:pPr>
       <w:r>
         <w:rPr>
+          <w:noProof/>
           <w:lang w:val="de-AT"/>
         </w:rPr>
         <w:drawing>
@@ -14747,7 +15009,7 @@
                     </pic:cNvPicPr>
                   </pic:nvPicPr>
                   <pic:blipFill>
-                    <a:blip r:embed="rId81">
+                    <a:blip r:embed="rId83">
                       <a:extLst>
                         <a:ext uri="{28A0092B-C50C-407E-A947-70E740481C1C}">
                           <a14:useLocalDpi xmlns:a14="http://schemas.microsoft.com/office/drawing/2010/main" val="0"/>
@@ -14871,7 +15133,7 @@
                     </pic:cNvPicPr>
                   </pic:nvPicPr>
                   <pic:blipFill>
-                    <a:blip r:embed="rId82">
+                    <a:blip r:embed="rId84">
                       <a:extLst>
                         <a:ext uri="{28A0092B-C50C-407E-A947-70E740481C1C}">
                           <a14:useLocalDpi xmlns:a14="http://schemas.microsoft.com/office/drawing/2010/main" val="0"/>
@@ -15308,7 +15570,7 @@
                     </pic:cNvPicPr>
                   </pic:nvPicPr>
                   <pic:blipFill>
-                    <a:blip r:embed="rId83">
+                    <a:blip r:embed="rId85">
                       <a:extLst>
                         <a:ext uri="{28A0092B-C50C-407E-A947-70E740481C1C}">
                           <a14:useLocalDpi xmlns:a14="http://schemas.microsoft.com/office/drawing/2010/main" val="0"/>
@@ -15424,6 +15686,7 @@
           <w:rStyle w:val="berschrift1Zchn"/>
           <w:b/>
           <w:bCs/>
+          <w:noProof/>
         </w:rPr>
         <w:lastRenderedPageBreak/>
         <w:drawing>
@@ -15458,7 +15721,7 @@
                     <pic:cNvPicPr/>
                   </pic:nvPicPr>
                   <pic:blipFill>
-                    <a:blip r:embed="rId84">
+                    <a:blip r:embed="rId86">
                       <a:extLst>
                         <a:ext uri="{28A0092B-C50C-407E-A947-70E740481C1C}">
                           <a14:useLocalDpi xmlns:a14="http://schemas.microsoft.com/office/drawing/2010/main" val="0"/>
@@ -15800,7 +16063,7 @@
                     </pic:cNvPicPr>
                   </pic:nvPicPr>
                   <pic:blipFill>
-                    <a:blip r:embed="rId85">
+                    <a:blip r:embed="rId87">
                       <a:extLst>
                         <a:ext uri="{28A0092B-C50C-407E-A947-70E740481C1C}">
                           <a14:useLocalDpi xmlns:a14="http://schemas.microsoft.com/office/drawing/2010/main" val="0"/>
@@ -15967,6 +16230,7 @@
       </w:pPr>
       <w:r>
         <w:rPr>
+          <w:noProof/>
           <w:lang w:val="de-AT"/>
         </w:rPr>
         <w:drawing>
@@ -15985,7 +16249,7 @@
                     <pic:cNvPicPr/>
                   </pic:nvPicPr>
                   <pic:blipFill>
-                    <a:blip r:embed="rId86"/>
+                    <a:blip r:embed="rId88"/>
                     <a:stretch>
                       <a:fillRect/>
                     </a:stretch>
@@ -16190,7 +16454,7 @@
                     </pic:cNvPicPr>
                   </pic:nvPicPr>
                   <pic:blipFill>
-                    <a:blip r:embed="rId87">
+                    <a:blip r:embed="rId89">
                       <a:extLst>
                         <a:ext uri="{28A0092B-C50C-407E-A947-70E740481C1C}">
                           <a14:useLocalDpi xmlns:a14="http://schemas.microsoft.com/office/drawing/2010/main" val="0"/>
@@ -16644,7 +16908,7 @@
                     <pic:cNvPicPr/>
                   </pic:nvPicPr>
                   <pic:blipFill>
-                    <a:blip r:embed="rId88">
+                    <a:blip r:embed="rId90">
                       <a:extLst>
                         <a:ext uri="{28A0092B-C50C-407E-A947-70E740481C1C}">
                           <a14:useLocalDpi xmlns:a14="http://schemas.microsoft.com/office/drawing/2010/main" val="0"/>
@@ -16814,6 +17078,7 @@
       </w:pPr>
       <w:r>
         <w:rPr>
+          <w:noProof/>
           <w:lang w:val="de-AT"/>
         </w:rPr>
         <w:lastRenderedPageBreak/>
@@ -16849,7 +17114,7 @@
                     <pic:cNvPicPr/>
                   </pic:nvPicPr>
                   <pic:blipFill>
-                    <a:blip r:embed="rId89">
+                    <a:blip r:embed="rId91">
                       <a:extLst>
                         <a:ext uri="{28A0092B-C50C-407E-A947-70E740481C1C}">
                           <a14:useLocalDpi xmlns:a14="http://schemas.microsoft.com/office/drawing/2010/main" val="0"/>
@@ -17236,7 +17501,7 @@
                     </pic:cNvPicPr>
                   </pic:nvPicPr>
                   <pic:blipFill>
-                    <a:blip r:embed="rId90">
+                    <a:blip r:embed="rId92">
                       <a:extLst>
                         <a:ext uri="{28A0092B-C50C-407E-A947-70E740481C1C}">
                           <a14:useLocalDpi xmlns:a14="http://schemas.microsoft.com/office/drawing/2010/main" val="0"/>
@@ -17731,6 +17996,7 @@
       </w:pPr>
       <w:r>
         <w:rPr>
+          <w:noProof/>
           <w:lang w:val="de-AT"/>
         </w:rPr>
         <w:lastRenderedPageBreak/>
@@ -17766,7 +18032,7 @@
                     <pic:cNvPicPr/>
                   </pic:nvPicPr>
                   <pic:blipFill>
-                    <a:blip r:embed="rId91">
+                    <a:blip r:embed="rId93">
                       <a:extLst>
                         <a:ext uri="{28A0092B-C50C-407E-A947-70E740481C1C}">
                           <a14:useLocalDpi xmlns:a14="http://schemas.microsoft.com/office/drawing/2010/main" val="0"/>
@@ -18078,7 +18344,7 @@
                     <pic:cNvPicPr/>
                   </pic:nvPicPr>
                   <pic:blipFill>
-                    <a:blip r:embed="rId92">
+                    <a:blip r:embed="rId94">
                       <a:extLst>
                         <a:ext uri="{28A0092B-C50C-407E-A947-70E740481C1C}">
                           <a14:useLocalDpi xmlns:a14="http://schemas.microsoft.com/office/drawing/2010/main" val="0"/>
@@ -18713,7 +18979,7 @@
                     <pic:cNvPicPr/>
                   </pic:nvPicPr>
                   <pic:blipFill>
-                    <a:blip r:embed="rId93">
+                    <a:blip r:embed="rId95">
                       <a:extLst>
                         <a:ext uri="{28A0092B-C50C-407E-A947-70E740481C1C}">
                           <a14:useLocalDpi xmlns:a14="http://schemas.microsoft.com/office/drawing/2010/main" val="0"/>
@@ -19423,7 +19689,7 @@
                     <pic:cNvPicPr/>
                   </pic:nvPicPr>
                   <pic:blipFill>
-                    <a:blip r:embed="rId94">
+                    <a:blip r:embed="rId96">
                       <a:extLst>
                         <a:ext uri="{28A0092B-C50C-407E-A947-70E740481C1C}">
                           <a14:useLocalDpi xmlns:a14="http://schemas.microsoft.com/office/drawing/2010/main" val="0"/>
@@ -20086,7 +20352,7 @@
                     <pic:cNvPicPr/>
                   </pic:nvPicPr>
                   <pic:blipFill>
-                    <a:blip r:embed="rId95">
+                    <a:blip r:embed="rId97">
                       <a:extLst>
                         <a:ext uri="{28A0092B-C50C-407E-A947-70E740481C1C}">
                           <a14:useLocalDpi xmlns:a14="http://schemas.microsoft.com/office/drawing/2010/main" val="0"/>
@@ -20938,7 +21204,7 @@
                     <pic:cNvPicPr/>
                   </pic:nvPicPr>
                   <pic:blipFill>
-                    <a:blip r:embed="rId96">
+                    <a:blip r:embed="rId98">
                       <a:extLst>
                         <a:ext uri="{28A0092B-C50C-407E-A947-70E740481C1C}">
                           <a14:useLocalDpi xmlns:a14="http://schemas.microsoft.com/office/drawing/2010/main" val="0"/>
@@ -22064,7 +22330,7 @@
                     <pic:cNvPicPr/>
                   </pic:nvPicPr>
                   <pic:blipFill>
-                    <a:blip r:embed="rId97">
+                    <a:blip r:embed="rId99">
                       <a:extLst>
                         <a:ext uri="{28A0092B-C50C-407E-A947-70E740481C1C}">
                           <a14:useLocalDpi xmlns:a14="http://schemas.microsoft.com/office/drawing/2010/main" val="0"/>
@@ -22398,7 +22664,7 @@
                     <pic:cNvPicPr/>
                   </pic:nvPicPr>
                   <pic:blipFill>
-                    <a:blip r:embed="rId98">
+                    <a:blip r:embed="rId100">
                       <a:extLst>
                         <a:ext uri="{28A0092B-C50C-407E-A947-70E740481C1C}">
                           <a14:useLocalDpi xmlns:a14="http://schemas.microsoft.com/office/drawing/2010/main" val="0"/>
@@ -23424,7 +23690,7 @@
                     </pic:cNvPicPr>
                   </pic:nvPicPr>
                   <pic:blipFill>
-                    <a:blip r:embed="rId99">
+                    <a:blip r:embed="rId101">
                       <a:extLst>
                         <a:ext uri="{28A0092B-C50C-407E-A947-70E740481C1C}">
                           <a14:useLocalDpi xmlns:a14="http://schemas.microsoft.com/office/drawing/2010/main" val="0"/>
@@ -24948,7 +25214,7 @@
                     <pic:cNvPicPr/>
                   </pic:nvPicPr>
                   <pic:blipFill>
-                    <a:blip r:embed="rId100">
+                    <a:blip r:embed="rId102">
                       <a:extLst>
                         <a:ext uri="{28A0092B-C50C-407E-A947-70E740481C1C}">
                           <a14:useLocalDpi xmlns:a14="http://schemas.microsoft.com/office/drawing/2010/main" val="0"/>
@@ -25168,7 +25434,6 @@
                               </w:rPr>
                               <w:t xml:space="preserve">Die Methode </w:t>
                             </w:r>
-                            <w:proofErr w:type="spellStart"/>
                             <w:r>
                               <w:rPr>
                                 <w:b/>
@@ -25177,14 +25442,12 @@
                               </w:rPr>
                               <w:t>printToSerial</w:t>
                             </w:r>
-                            <w:proofErr w:type="spellEnd"/>
                             <w:r>
                               <w:rPr>
                                 <w:lang w:val="de-AT"/>
                               </w:rPr>
                               <w:t xml:space="preserve"> ist eine zentrale Komponente für die threadsichere Ausgabe von Nachrichten in unserem RTOS-System. Da sie von verschiedenen Tasks parallel aufgerufen werden kann, wird der Zugriff durch einen </w:t>
                             </w:r>
-                            <w:proofErr w:type="spellStart"/>
                             <w:proofErr w:type="gramStart"/>
                             <w:r>
                               <w:rPr>
@@ -25192,16 +25455,7 @@
                                 <w:bCs/>
                                 <w:lang w:val="de-AT"/>
                               </w:rPr>
-                              <w:t>frt</w:t>
-                            </w:r>
-                            <w:proofErr w:type="spellEnd"/>
-                            <w:r>
-                              <w:rPr>
-                                <w:b/>
-                                <w:bCs/>
-                                <w:lang w:val="de-AT"/>
-                              </w:rPr>
-                              <w:t>::</w:t>
+                              <w:t>frt::</w:t>
                             </w:r>
                             <w:proofErr w:type="gramEnd"/>
                             <w:r>
@@ -25210,65 +25464,13 @@
                                 <w:bCs/>
                                 <w:lang w:val="de-AT"/>
                               </w:rPr>
-                              <w:t xml:space="preserve">Mutex </w:t>
+                              <w:t>Mutex serialMutex</w:t>
                             </w:r>
-                            <w:proofErr w:type="spellStart"/>
-                            <w:r>
-                              <w:rPr>
-                                <w:b/>
-                                <w:bCs/>
-                                <w:lang w:val="de-AT"/>
-                              </w:rPr>
-                              <w:t>serialMutex</w:t>
-                            </w:r>
-                            <w:proofErr w:type="spellEnd"/>
                             <w:r>
                               <w:rPr>
                                 <w:lang w:val="de-AT"/>
                               </w:rPr>
-                              <w:t xml:space="preserve"> geschützt. Dieser Mechanismus stellt sicher, dass die seriellen Ausgaben (</w:t>
-                            </w:r>
-                            <w:proofErr w:type="spellStart"/>
-                            <w:r>
-                              <w:rPr>
-                                <w:lang w:val="de-AT"/>
-                              </w:rPr>
-                              <w:t>Serial.print</w:t>
-                            </w:r>
-                            <w:proofErr w:type="spellEnd"/>
-                            <w:r>
-                              <w:rPr>
-                                <w:lang w:val="de-AT"/>
-                              </w:rPr>
-                              <w:t xml:space="preserve">) auch bei gleichzeitigen Aufrufen korrekt und ohne </w:t>
-                            </w:r>
-                            <w:proofErr w:type="spellStart"/>
-                            <w:r>
-                              <w:rPr>
-                                <w:lang w:val="de-AT"/>
-                              </w:rPr>
-                              <w:t>Race</w:t>
-                            </w:r>
-                            <w:proofErr w:type="spellEnd"/>
-                            <w:r>
-                              <w:rPr>
-                                <w:lang w:val="de-AT"/>
-                              </w:rPr>
-                              <w:t xml:space="preserve"> </w:t>
-                            </w:r>
-                            <w:proofErr w:type="spellStart"/>
-                            <w:r>
-                              <w:rPr>
-                                <w:lang w:val="de-AT"/>
-                              </w:rPr>
-                              <w:t>Conditions</w:t>
-                            </w:r>
-                            <w:proofErr w:type="spellEnd"/>
-                            <w:r>
-                              <w:rPr>
-                                <w:lang w:val="de-AT"/>
-                              </w:rPr>
-                              <w:t xml:space="preserve"> verarbeitet werden.</w:t>
+                              <w:t xml:space="preserve"> geschützt. Dieser Mechanismus stellt sicher, dass die seriellen Ausgaben (Serial.print) auch bei gleichzeitigen Aufrufen korrekt und ohne Race Conditions verarbeitet werden.</w:t>
                             </w:r>
                           </w:p>
                           <w:p>
@@ -25305,23 +25507,8 @@
                               <w:rPr>
                                 <w:lang w:val="de-AT"/>
                               </w:rPr>
-                              <w:t xml:space="preserve"> aktiviert und am </w:t>
+                              <w:t xml:space="preserve"> aktiviert und am Ende mit </w:t>
                             </w:r>
-                            <w:proofErr w:type="spellStart"/>
-                            <w:r>
-                              <w:rPr>
-                                <w:lang w:val="de-AT"/>
-                              </w:rPr>
-                              <w:t>Ende</w:t>
-                            </w:r>
-                            <w:proofErr w:type="spellEnd"/>
-                            <w:r>
-                              <w:rPr>
-                                <w:lang w:val="de-AT"/>
-                              </w:rPr>
-                              <w:t xml:space="preserve"> mit </w:t>
-                            </w:r>
-                            <w:proofErr w:type="spellStart"/>
                             <w:proofErr w:type="gramStart"/>
                             <w:r>
                               <w:rPr>
@@ -25329,16 +25516,7 @@
                                 <w:bCs/>
                                 <w:lang w:val="de-AT"/>
                               </w:rPr>
-                              <w:t>unlock</w:t>
-                            </w:r>
-                            <w:proofErr w:type="spellEnd"/>
-                            <w:r>
-                              <w:rPr>
-                                <w:b/>
-                                <w:bCs/>
-                                <w:lang w:val="de-AT"/>
-                              </w:rPr>
-                              <w:t>(</w:t>
+                              <w:t>unlock(</w:t>
                             </w:r>
                             <w:proofErr w:type="gramEnd"/>
                             <w:r>
@@ -25435,18 +25613,8 @@
                                 <w:bCs/>
                                 <w:lang w:val="de-AT"/>
                               </w:rPr>
-                              <w:t xml:space="preserve">Optionales </w:t>
+                              <w:t>Optionales Logging</w:t>
                             </w:r>
-                            <w:proofErr w:type="spellStart"/>
-                            <w:r>
-                              <w:rPr>
-                                <w:b/>
-                                <w:bCs/>
-                                <w:lang w:val="de-AT"/>
-                              </w:rPr>
-                              <w:t>Logging</w:t>
-                            </w:r>
-                            <w:proofErr w:type="spellEnd"/>
                             <w:r>
                               <w:rPr>
                                 <w:lang w:val="de-AT"/>
@@ -25464,21 +25632,7 @@
                               <w:rPr>
                                 <w:lang w:val="de-AT"/>
                               </w:rPr>
-                              <w:t xml:space="preserve">Diese Kombination aus Schutzmechanismen und Funktionalität macht </w:t>
-                            </w:r>
-                            <w:proofErr w:type="spellStart"/>
-                            <w:r>
-                              <w:rPr>
-                                <w:lang w:val="de-AT"/>
-                              </w:rPr>
-                              <w:t>printToSerial</w:t>
-                            </w:r>
-                            <w:proofErr w:type="spellEnd"/>
-                            <w:r>
-                              <w:rPr>
-                                <w:lang w:val="de-AT"/>
-                              </w:rPr>
-                              <w:t xml:space="preserve"> zu einer robusten Lösung für unsere Echtzeit-Anforderungen, bei denen sowohl Zuverlässigkeit als auch Performance </w:t>
+                              <w:t xml:space="preserve">Diese Kombination aus Schutzmechanismen und Funktionalität macht printToSerial zu einer robusten Lösung für unsere Echtzeit-Anforderungen, bei denen sowohl Zuverlässigkeit als auch Performance </w:t>
                             </w:r>
                             <w:r>
                               <w:rPr>
@@ -25529,7 +25683,6 @@
                         </w:rPr>
                         <w:t xml:space="preserve">Die Methode </w:t>
                       </w:r>
-                      <w:proofErr w:type="spellStart"/>
                       <w:r>
                         <w:rPr>
                           <w:b/>
@@ -25538,14 +25691,12 @@
                         </w:rPr>
                         <w:t>printToSerial</w:t>
                       </w:r>
-                      <w:proofErr w:type="spellEnd"/>
                       <w:r>
                         <w:rPr>
                           <w:lang w:val="de-AT"/>
                         </w:rPr>
                         <w:t xml:space="preserve"> ist eine zentrale Komponente für die threadsichere Ausgabe von Nachrichten in unserem RTOS-System. Da sie von verschiedenen Tasks parallel aufgerufen werden kann, wird der Zugriff durch einen </w:t>
                       </w:r>
-                      <w:proofErr w:type="spellStart"/>
                       <w:proofErr w:type="gramStart"/>
                       <w:r>
                         <w:rPr>
@@ -25553,16 +25704,7 @@
                           <w:bCs/>
                           <w:lang w:val="de-AT"/>
                         </w:rPr>
-                        <w:t>frt</w:t>
-                      </w:r>
-                      <w:proofErr w:type="spellEnd"/>
-                      <w:r>
-                        <w:rPr>
-                          <w:b/>
-                          <w:bCs/>
-                          <w:lang w:val="de-AT"/>
-                        </w:rPr>
-                        <w:t>::</w:t>
+                        <w:t>frt::</w:t>
                       </w:r>
                       <w:proofErr w:type="gramEnd"/>
                       <w:r>
@@ -25571,65 +25713,13 @@
                           <w:bCs/>
                           <w:lang w:val="de-AT"/>
                         </w:rPr>
-                        <w:t xml:space="preserve">Mutex </w:t>
+                        <w:t>Mutex serialMutex</w:t>
                       </w:r>
-                      <w:proofErr w:type="spellStart"/>
-                      <w:r>
-                        <w:rPr>
-                          <w:b/>
-                          <w:bCs/>
-                          <w:lang w:val="de-AT"/>
-                        </w:rPr>
-                        <w:t>serialMutex</w:t>
-                      </w:r>
-                      <w:proofErr w:type="spellEnd"/>
                       <w:r>
                         <w:rPr>
                           <w:lang w:val="de-AT"/>
                         </w:rPr>
-                        <w:t xml:space="preserve"> geschützt. Dieser Mechanismus stellt sicher, dass die seriellen Ausgaben (</w:t>
-                      </w:r>
-                      <w:proofErr w:type="spellStart"/>
-                      <w:r>
-                        <w:rPr>
-                          <w:lang w:val="de-AT"/>
-                        </w:rPr>
-                        <w:t>Serial.print</w:t>
-                      </w:r>
-                      <w:proofErr w:type="spellEnd"/>
-                      <w:r>
-                        <w:rPr>
-                          <w:lang w:val="de-AT"/>
-                        </w:rPr>
-                        <w:t xml:space="preserve">) auch bei gleichzeitigen Aufrufen korrekt und ohne </w:t>
-                      </w:r>
-                      <w:proofErr w:type="spellStart"/>
-                      <w:r>
-                        <w:rPr>
-                          <w:lang w:val="de-AT"/>
-                        </w:rPr>
-                        <w:t>Race</w:t>
-                      </w:r>
-                      <w:proofErr w:type="spellEnd"/>
-                      <w:r>
-                        <w:rPr>
-                          <w:lang w:val="de-AT"/>
-                        </w:rPr>
-                        <w:t xml:space="preserve"> </w:t>
-                      </w:r>
-                      <w:proofErr w:type="spellStart"/>
-                      <w:r>
-                        <w:rPr>
-                          <w:lang w:val="de-AT"/>
-                        </w:rPr>
-                        <w:t>Conditions</w:t>
-                      </w:r>
-                      <w:proofErr w:type="spellEnd"/>
-                      <w:r>
-                        <w:rPr>
-                          <w:lang w:val="de-AT"/>
-                        </w:rPr>
-                        <w:t xml:space="preserve"> verarbeitet werden.</w:t>
+                        <w:t xml:space="preserve"> geschützt. Dieser Mechanismus stellt sicher, dass die seriellen Ausgaben (Serial.print) auch bei gleichzeitigen Aufrufen korrekt und ohne Race Conditions verarbeitet werden.</w:t>
                       </w:r>
                     </w:p>
                     <w:p>
@@ -25666,23 +25756,8 @@
                         <w:rPr>
                           <w:lang w:val="de-AT"/>
                         </w:rPr>
-                        <w:t xml:space="preserve"> aktiviert und am </w:t>
+                        <w:t xml:space="preserve"> aktiviert und am Ende mit </w:t>
                       </w:r>
-                      <w:proofErr w:type="spellStart"/>
-                      <w:r>
-                        <w:rPr>
-                          <w:lang w:val="de-AT"/>
-                        </w:rPr>
-                        <w:t>Ende</w:t>
-                      </w:r>
-                      <w:proofErr w:type="spellEnd"/>
-                      <w:r>
-                        <w:rPr>
-                          <w:lang w:val="de-AT"/>
-                        </w:rPr>
-                        <w:t xml:space="preserve"> mit </w:t>
-                      </w:r>
-                      <w:proofErr w:type="spellStart"/>
                       <w:proofErr w:type="gramStart"/>
                       <w:r>
                         <w:rPr>
@@ -25690,16 +25765,7 @@
                           <w:bCs/>
                           <w:lang w:val="de-AT"/>
                         </w:rPr>
-                        <w:t>unlock</w:t>
-                      </w:r>
-                      <w:proofErr w:type="spellEnd"/>
-                      <w:r>
-                        <w:rPr>
-                          <w:b/>
-                          <w:bCs/>
-                          <w:lang w:val="de-AT"/>
-                        </w:rPr>
-                        <w:t>(</w:t>
+                        <w:t>unlock(</w:t>
                       </w:r>
                       <w:proofErr w:type="gramEnd"/>
                       <w:r>
@@ -25796,18 +25862,8 @@
                           <w:bCs/>
                           <w:lang w:val="de-AT"/>
                         </w:rPr>
-                        <w:t xml:space="preserve">Optionales </w:t>
+                        <w:t>Optionales Logging</w:t>
                       </w:r>
-                      <w:proofErr w:type="spellStart"/>
-                      <w:r>
-                        <w:rPr>
-                          <w:b/>
-                          <w:bCs/>
-                          <w:lang w:val="de-AT"/>
-                        </w:rPr>
-                        <w:t>Logging</w:t>
-                      </w:r>
-                      <w:proofErr w:type="spellEnd"/>
                       <w:r>
                         <w:rPr>
                           <w:lang w:val="de-AT"/>
@@ -25825,21 +25881,7 @@
                         <w:rPr>
                           <w:lang w:val="de-AT"/>
                         </w:rPr>
-                        <w:t xml:space="preserve">Diese Kombination aus Schutzmechanismen und Funktionalität macht </w:t>
-                      </w:r>
-                      <w:proofErr w:type="spellStart"/>
-                      <w:r>
-                        <w:rPr>
-                          <w:lang w:val="de-AT"/>
-                        </w:rPr>
-                        <w:t>printToSerial</w:t>
-                      </w:r>
-                      <w:proofErr w:type="spellEnd"/>
-                      <w:r>
-                        <w:rPr>
-                          <w:lang w:val="de-AT"/>
-                        </w:rPr>
-                        <w:t xml:space="preserve"> zu einer robusten Lösung für unsere Echtzeit-Anforderungen, bei denen sowohl Zuverlässigkeit als auch Performance </w:t>
+                        <w:t xml:space="preserve">Diese Kombination aus Schutzmechanismen und Funktionalität macht printToSerial zu einer robusten Lösung für unsere Echtzeit-Anforderungen, bei denen sowohl Zuverlässigkeit als auch Performance </w:t>
                       </w:r>
                       <w:r>
                         <w:rPr>
@@ -25891,7 +25933,7 @@
                     <pic:cNvPicPr/>
                   </pic:nvPicPr>
                   <pic:blipFill>
-                    <a:blip r:embed="rId101">
+                    <a:blip r:embed="rId103">
                       <a:extLst>
                         <a:ext uri="{28A0092B-C50C-407E-A947-70E740481C1C}">
                           <a14:useLocalDpi xmlns:a14="http://schemas.microsoft.com/office/drawing/2010/main" val="0"/>
@@ -26106,7 +26148,7 @@
                     <pic:cNvPicPr/>
                   </pic:nvPicPr>
                   <pic:blipFill>
-                    <a:blip r:embed="rId102">
+                    <a:blip r:embed="rId104">
                       <a:extLst>
                         <a:ext uri="{28A0092B-C50C-407E-A947-70E740481C1C}">
                           <a14:useLocalDpi xmlns:a14="http://schemas.microsoft.com/office/drawing/2010/main" val="0"/>
@@ -27237,7 +27279,7 @@
           <w:lang w:val="de-AT"/>
         </w:rPr>
         <w:drawing>
-          <wp:anchor distT="0" distB="0" distL="114300" distR="114300" simplePos="0" relativeHeight="251676672" behindDoc="1" locked="0" layoutInCell="1" allowOverlap="1" wp14:anchorId="182D3626" wp14:editId="46D7B9D2">
+          <wp:anchor distT="0" distB="0" distL="114300" distR="114300" simplePos="0" relativeHeight="251676672" behindDoc="1" locked="0" layoutInCell="1" allowOverlap="1" wp14:anchorId="182D3626" wp14:editId="759140DD">
             <wp:simplePos x="0" y="0"/>
             <wp:positionH relativeFrom="page">
               <wp:align>center</wp:align>
@@ -27268,7 +27310,7 @@
                     <pic:cNvPicPr/>
                   </pic:nvPicPr>
                   <pic:blipFill>
-                    <a:blip r:embed="rId103">
+                    <a:blip r:embed="rId105">
                       <a:extLst>
                         <a:ext uri="{28A0092B-C50C-407E-A947-70E740481C1C}">
                           <a14:useLocalDpi xmlns:a14="http://schemas.microsoft.com/office/drawing/2010/main" val="0"/>
@@ -27404,6 +27446,13 @@
           <w:lang w:val="de-AT"/>
         </w:rPr>
       </w:pPr>
+      <w:r>
+        <w:rPr>
+          <w:highlight w:val="yellow"/>
+          <w:lang w:val="de-AT"/>
+        </w:rPr>
+        <w:t>// NEUES FOTO MACHEN SENSOR!!</w:t>
+      </w:r>
     </w:p>
     <w:p>
       <w:pPr>
@@ -27499,7 +27548,19 @@
         <w:rPr>
           <w:lang w:val="de-AT"/>
         </w:rPr>
-        <w:t>MAX8675 (Temperatur in Celsius/Fahrenheit)</w:t>
+        <w:t>MCP9601</w:t>
+      </w:r>
+      <w:r>
+        <w:rPr>
+          <w:lang w:val="de-AT"/>
+        </w:rPr>
+        <w:t xml:space="preserve"> (Temperatur in Celsius/Fahrenheit)</w:t>
+      </w:r>
+      <w:r>
+        <w:rPr>
+          <w:lang w:val="de-AT"/>
+        </w:rPr>
+        <w:t xml:space="preserve"> </w:t>
       </w:r>
     </w:p>
     <w:p>
@@ -27517,7 +27578,25 @@
         <w:rPr>
           <w:lang w:val="de-AT"/>
         </w:rPr>
-        <w:t>MAX31855 (Temperatur in Celsius/Fahrenheit mit Aktivitätsmonitoring)</w:t>
+        <w:t>DHT11</w:t>
+      </w:r>
+    </w:p>
+    <w:p>
+      <w:pPr>
+        <w:numPr>
+          <w:ilvl w:val="1"/>
+          <w:numId w:val="42"/>
+        </w:numPr>
+        <w:jc w:val="both"/>
+        <w:rPr>
+          <w:lang w:val="de-AT"/>
+        </w:rPr>
+      </w:pPr>
+      <w:r>
+        <w:rPr>
+          <w:lang w:val="de-AT"/>
+        </w:rPr>
+        <w:t>Unterstützte Messgrößen:</w:t>
       </w:r>
     </w:p>
     <w:p>
@@ -27535,7 +27614,84 @@
         <w:rPr>
           <w:lang w:val="de-AT"/>
         </w:rPr>
-        <w:t>DHT11</w:t>
+        <w:t>TEMPERATURE (Generische Temperatur)</w:t>
+      </w:r>
+    </w:p>
+    <w:p>
+      <w:pPr>
+        <w:numPr>
+          <w:ilvl w:val="2"/>
+          <w:numId w:val="42"/>
+        </w:numPr>
+        <w:jc w:val="both"/>
+        <w:rPr>
+          <w:lang w:val="de-AT"/>
+        </w:rPr>
+      </w:pPr>
+      <w:r>
+        <w:rPr>
+          <w:lang w:val="de-AT"/>
+        </w:rPr>
+        <w:t>OBJECTTEMPERATURE (Oberflächentemperatur)</w:t>
+      </w:r>
+    </w:p>
+    <w:p>
+      <w:pPr>
+        <w:numPr>
+          <w:ilvl w:val="2"/>
+          <w:numId w:val="42"/>
+        </w:numPr>
+        <w:jc w:val="both"/>
+        <w:rPr>
+          <w:lang w:val="de-AT"/>
+        </w:rPr>
+      </w:pPr>
+      <w:r>
+        <w:rPr>
+          <w:lang w:val="de-AT"/>
+        </w:rPr>
+        <w:t>AMBIENTTEMPERATURE (Umgebungstemperatur)</w:t>
+      </w:r>
+    </w:p>
+    <w:p>
+      <w:pPr>
+        <w:numPr>
+          <w:ilvl w:val="2"/>
+          <w:numId w:val="42"/>
+        </w:numPr>
+        <w:jc w:val="both"/>
+        <w:rPr>
+          <w:lang w:val="de-AT"/>
+        </w:rPr>
+      </w:pPr>
+      <w:r>
+        <w:rPr>
+          <w:lang w:val="de-AT"/>
+        </w:rPr>
+        <w:t>PRESSURE (Druckmessung)</w:t>
+      </w:r>
+    </w:p>
+    <w:p>
+      <w:pPr>
+        <w:ind w:left="720"/>
+        <w:jc w:val="both"/>
+        <w:rPr>
+          <w:lang w:val="de-AT"/>
+        </w:rPr>
+      </w:pPr>
+      <w:r>
+        <w:rPr>
+          <w:b/>
+          <w:bCs/>
+          <w:lang w:val="de-AT"/>
+        </w:rPr>
+        <w:t>Vereinheitlichte Schnittstelle</w:t>
+      </w:r>
+      <w:r>
+        <w:rPr>
+          <w:lang w:val="de-AT"/>
+        </w:rPr>
+        <w:t>:</w:t>
       </w:r>
     </w:p>
     <w:p>
@@ -27553,7 +27709,7 @@
         <w:rPr>
           <w:lang w:val="de-AT"/>
         </w:rPr>
-        <w:t>Unterstützte Messgrößen:</w:t>
+        <w:t>Öffentliche Methoden:</w:t>
       </w:r>
     </w:p>
     <w:p>
@@ -27567,11 +27723,27 @@
           <w:lang w:val="de-AT"/>
         </w:rPr>
       </w:pPr>
-      <w:r>
-        <w:rPr>
-          <w:lang w:val="de-AT"/>
-        </w:rPr>
-        <w:t>TEMPERATURE (Generische Temperatur)</w:t>
+      <w:proofErr w:type="spellStart"/>
+      <w:proofErr w:type="gramStart"/>
+      <w:r>
+        <w:rPr>
+          <w:lang w:val="de-AT"/>
+        </w:rPr>
+        <w:t>initialize</w:t>
+      </w:r>
+      <w:proofErr w:type="spellEnd"/>
+      <w:r>
+        <w:rPr>
+          <w:lang w:val="de-AT"/>
+        </w:rPr>
+        <w:t>(</w:t>
+      </w:r>
+      <w:proofErr w:type="gramEnd"/>
+      <w:r>
+        <w:rPr>
+          <w:lang w:val="de-AT"/>
+        </w:rPr>
+        <w:t>): Sensorinitialisierung</w:t>
       </w:r>
     </w:p>
     <w:p>
@@ -27585,11 +27757,27 @@
           <w:lang w:val="de-AT"/>
         </w:rPr>
       </w:pPr>
-      <w:r>
-        <w:rPr>
-          <w:lang w:val="de-AT"/>
-        </w:rPr>
-        <w:t>OBJECTTEMPERATURE (Oberflächentemperatur)</w:t>
+      <w:proofErr w:type="spellStart"/>
+      <w:proofErr w:type="gramStart"/>
+      <w:r>
+        <w:rPr>
+          <w:lang w:val="de-AT"/>
+        </w:rPr>
+        <w:t>readsensor</w:t>
+      </w:r>
+      <w:proofErr w:type="spellEnd"/>
+      <w:r>
+        <w:rPr>
+          <w:lang w:val="de-AT"/>
+        </w:rPr>
+        <w:t>(</w:t>
+      </w:r>
+      <w:proofErr w:type="gramEnd"/>
+      <w:r>
+        <w:rPr>
+          <w:lang w:val="de-AT"/>
+        </w:rPr>
+        <w:t>): Einheitliche Datenabfrage</w:t>
       </w:r>
     </w:p>
     <w:p>
@@ -27603,11 +27791,27 @@
           <w:lang w:val="de-AT"/>
         </w:rPr>
       </w:pPr>
-      <w:r>
-        <w:rPr>
-          <w:lang w:val="de-AT"/>
-        </w:rPr>
-        <w:t>AMBIENTTEMPERATURE (Umgebungstemperatur)</w:t>
+      <w:proofErr w:type="spellStart"/>
+      <w:proofErr w:type="gramStart"/>
+      <w:r>
+        <w:rPr>
+          <w:lang w:val="de-AT"/>
+        </w:rPr>
+        <w:t>CalibrateSensor</w:t>
+      </w:r>
+      <w:proofErr w:type="spellEnd"/>
+      <w:r>
+        <w:rPr>
+          <w:lang w:val="de-AT"/>
+        </w:rPr>
+        <w:t>(</w:t>
+      </w:r>
+      <w:proofErr w:type="gramEnd"/>
+      <w:r>
+        <w:rPr>
+          <w:lang w:val="de-AT"/>
+        </w:rPr>
+        <w:t>): Kalibrierungsroutine</w:t>
       </w:r>
     </w:p>
     <w:p>
@@ -27621,28 +27825,80 @@
           <w:lang w:val="de-AT"/>
         </w:rPr>
       </w:pPr>
-      <w:r>
-        <w:rPr>
-          <w:lang w:val="de-AT"/>
-        </w:rPr>
-        <w:t>PRESSURE (Druckmessung)</w:t>
-      </w:r>
-    </w:p>
-    <w:p>
-      <w:pPr>
-        <w:ind w:left="720"/>
-        <w:jc w:val="both"/>
-        <w:rPr>
-          <w:lang w:val="de-AT"/>
-        </w:rPr>
-      </w:pPr>
-      <w:r>
-        <w:rPr>
-          <w:b/>
-          <w:bCs/>
-          <w:lang w:val="de-AT"/>
-        </w:rPr>
-        <w:t>Vereinheitlichte Schnittstelle</w:t>
+      <w:proofErr w:type="spellStart"/>
+      <w:proofErr w:type="gramStart"/>
+      <w:r>
+        <w:rPr>
+          <w:lang w:val="de-AT"/>
+        </w:rPr>
+        <w:t>CheckSensorstatus</w:t>
+      </w:r>
+      <w:proofErr w:type="spellEnd"/>
+      <w:r>
+        <w:rPr>
+          <w:lang w:val="de-AT"/>
+        </w:rPr>
+        <w:t>(</w:t>
+      </w:r>
+      <w:proofErr w:type="gramEnd"/>
+      <w:r>
+        <w:rPr>
+          <w:lang w:val="de-AT"/>
+        </w:rPr>
+        <w:t>): Diagnosefunktion</w:t>
+      </w:r>
+    </w:p>
+    <w:p>
+      <w:pPr>
+        <w:jc w:val="both"/>
+        <w:rPr>
+          <w:lang w:val="de-AT"/>
+        </w:rPr>
+      </w:pPr>
+    </w:p>
+    <w:p>
+      <w:pPr>
+        <w:jc w:val="both"/>
+        <w:rPr>
+          <w:lang w:val="de-AT"/>
+        </w:rPr>
+      </w:pPr>
+    </w:p>
+    <w:p>
+      <w:pPr>
+        <w:jc w:val="both"/>
+        <w:rPr>
+          <w:lang w:val="de-AT"/>
+        </w:rPr>
+      </w:pPr>
+    </w:p>
+    <w:p>
+      <w:pPr>
+        <w:jc w:val="both"/>
+        <w:rPr>
+          <w:lang w:val="de-AT"/>
+        </w:rPr>
+      </w:pPr>
+    </w:p>
+    <w:p>
+      <w:pPr>
+        <w:numPr>
+          <w:ilvl w:val="0"/>
+          <w:numId w:val="42"/>
+        </w:numPr>
+        <w:jc w:val="both"/>
+        <w:rPr>
+          <w:lang w:val="de-AT"/>
+        </w:rPr>
+      </w:pPr>
+      <w:r>
+        <w:rPr>
+          <w:b/>
+          <w:bCs/>
+          <w:lang w:val="de-AT"/>
+        </w:rPr>
+        <w:lastRenderedPageBreak/>
+        <w:t>Protokollabstraktion</w:t>
       </w:r>
       <w:r>
         <w:rPr>
@@ -27666,7 +27922,7 @@
         <w:rPr>
           <w:lang w:val="de-AT"/>
         </w:rPr>
-        <w:t>Öffentliche Methoden:</w:t>
+        <w:t>Unterstützt verschiedene Kommunikationsprotokolle:</w:t>
       </w:r>
     </w:p>
     <w:p>
@@ -27680,27 +27936,11 @@
           <w:lang w:val="de-AT"/>
         </w:rPr>
       </w:pPr>
-      <w:proofErr w:type="spellStart"/>
-      <w:proofErr w:type="gramStart"/>
-      <w:r>
-        <w:rPr>
-          <w:lang w:val="de-AT"/>
-        </w:rPr>
-        <w:t>initialize</w:t>
-      </w:r>
-      <w:proofErr w:type="spellEnd"/>
-      <w:r>
-        <w:rPr>
-          <w:lang w:val="de-AT"/>
-        </w:rPr>
-        <w:t>(</w:t>
-      </w:r>
-      <w:proofErr w:type="gramEnd"/>
-      <w:r>
-        <w:rPr>
-          <w:lang w:val="de-AT"/>
-        </w:rPr>
-        <w:t>): Sensorinitialisierung</w:t>
+      <w:r>
+        <w:rPr>
+          <w:lang w:val="de-AT"/>
+        </w:rPr>
+        <w:t>I2C</w:t>
       </w:r>
     </w:p>
     <w:p>
@@ -27714,146 +27954,11 @@
           <w:lang w:val="de-AT"/>
         </w:rPr>
       </w:pPr>
-      <w:proofErr w:type="spellStart"/>
-      <w:proofErr w:type="gramStart"/>
-      <w:r>
-        <w:rPr>
-          <w:lang w:val="de-AT"/>
-        </w:rPr>
-        <w:t>readsensor</w:t>
-      </w:r>
-      <w:proofErr w:type="spellEnd"/>
-      <w:r>
-        <w:rPr>
-          <w:lang w:val="de-AT"/>
-        </w:rPr>
-        <w:t>(</w:t>
-      </w:r>
-      <w:proofErr w:type="gramEnd"/>
-      <w:r>
-        <w:rPr>
-          <w:lang w:val="de-AT"/>
-        </w:rPr>
-        <w:t>): Einheitliche Datenabfrage</w:t>
-      </w:r>
-    </w:p>
-    <w:p>
-      <w:pPr>
-        <w:numPr>
-          <w:ilvl w:val="2"/>
-          <w:numId w:val="42"/>
-        </w:numPr>
-        <w:jc w:val="both"/>
-        <w:rPr>
-          <w:lang w:val="de-AT"/>
-        </w:rPr>
-      </w:pPr>
-      <w:proofErr w:type="spellStart"/>
-      <w:proofErr w:type="gramStart"/>
-      <w:r>
-        <w:rPr>
-          <w:lang w:val="de-AT"/>
-        </w:rPr>
-        <w:t>CalibrateSensor</w:t>
-      </w:r>
-      <w:proofErr w:type="spellEnd"/>
-      <w:r>
-        <w:rPr>
-          <w:lang w:val="de-AT"/>
-        </w:rPr>
-        <w:t>(</w:t>
-      </w:r>
-      <w:proofErr w:type="gramEnd"/>
-      <w:r>
-        <w:rPr>
-          <w:lang w:val="de-AT"/>
-        </w:rPr>
-        <w:t>): Kalibrierungsroutine</w:t>
-      </w:r>
-    </w:p>
-    <w:p>
-      <w:pPr>
-        <w:numPr>
-          <w:ilvl w:val="2"/>
-          <w:numId w:val="42"/>
-        </w:numPr>
-        <w:jc w:val="both"/>
-        <w:rPr>
-          <w:lang w:val="de-AT"/>
-        </w:rPr>
-      </w:pPr>
-      <w:proofErr w:type="spellStart"/>
-      <w:proofErr w:type="gramStart"/>
-      <w:r>
-        <w:rPr>
-          <w:lang w:val="de-AT"/>
-        </w:rPr>
-        <w:t>CheckSensorstatus</w:t>
-      </w:r>
-      <w:proofErr w:type="spellEnd"/>
-      <w:r>
-        <w:rPr>
-          <w:lang w:val="de-AT"/>
-        </w:rPr>
-        <w:t>(</w:t>
-      </w:r>
-      <w:proofErr w:type="gramEnd"/>
-      <w:r>
-        <w:rPr>
-          <w:lang w:val="de-AT"/>
-        </w:rPr>
-        <w:t>): Diagnosefunktion</w:t>
-      </w:r>
-    </w:p>
-    <w:p>
-      <w:pPr>
-        <w:jc w:val="both"/>
-        <w:rPr>
-          <w:lang w:val="de-AT"/>
-        </w:rPr>
-      </w:pPr>
-    </w:p>
-    <w:p>
-      <w:pPr>
-        <w:jc w:val="both"/>
-        <w:rPr>
-          <w:lang w:val="de-AT"/>
-        </w:rPr>
-      </w:pPr>
-    </w:p>
-    <w:p>
-      <w:pPr>
-        <w:jc w:val="both"/>
-        <w:rPr>
-          <w:lang w:val="de-AT"/>
-        </w:rPr>
-      </w:pPr>
-    </w:p>
-    <w:p>
-      <w:pPr>
-        <w:numPr>
-          <w:ilvl w:val="0"/>
-          <w:numId w:val="42"/>
-        </w:numPr>
-        <w:jc w:val="both"/>
-        <w:rPr>
-          <w:lang w:val="de-AT"/>
-        </w:rPr>
-      </w:pPr>
-      <w:r>
-        <w:rPr>
-          <w:b/>
-          <w:bCs/>
-          <w:lang w:val="de-AT"/>
-        </w:rPr>
-        <w:lastRenderedPageBreak/>
-        <w:t>Protokollabstraktion</w:t>
-      </w:r>
-      <w:r>
-        <w:rPr>
-          <w:lang w:val="de-AT"/>
-        </w:rPr>
-        <w:t>:</w:t>
+      <w:r>
+        <w:rPr>
+          <w:lang w:val="de-AT"/>
+        </w:rPr>
+        <w:t>SPI</w:t>
       </w:r>
     </w:p>
     <w:p>
@@ -27871,60 +27976,6 @@
         <w:rPr>
           <w:lang w:val="de-AT"/>
         </w:rPr>
-        <w:t>Unterstützt verschiedene Kommunikationsprotokolle:</w:t>
-      </w:r>
-    </w:p>
-    <w:p>
-      <w:pPr>
-        <w:numPr>
-          <w:ilvl w:val="2"/>
-          <w:numId w:val="42"/>
-        </w:numPr>
-        <w:jc w:val="both"/>
-        <w:rPr>
-          <w:lang w:val="de-AT"/>
-        </w:rPr>
-      </w:pPr>
-      <w:r>
-        <w:rPr>
-          <w:lang w:val="de-AT"/>
-        </w:rPr>
-        <w:t>I2C</w:t>
-      </w:r>
-    </w:p>
-    <w:p>
-      <w:pPr>
-        <w:numPr>
-          <w:ilvl w:val="2"/>
-          <w:numId w:val="42"/>
-        </w:numPr>
-        <w:jc w:val="both"/>
-        <w:rPr>
-          <w:lang w:val="de-AT"/>
-        </w:rPr>
-      </w:pPr>
-      <w:r>
-        <w:rPr>
-          <w:lang w:val="de-AT"/>
-        </w:rPr>
-        <w:t>SPI</w:t>
-      </w:r>
-    </w:p>
-    <w:p>
-      <w:pPr>
-        <w:numPr>
-          <w:ilvl w:val="1"/>
-          <w:numId w:val="42"/>
-        </w:numPr>
-        <w:jc w:val="both"/>
-        <w:rPr>
-          <w:lang w:val="de-AT"/>
-        </w:rPr>
-      </w:pPr>
-      <w:r>
-        <w:rPr>
-          <w:lang w:val="de-AT"/>
-        </w:rPr>
         <w:t>Kapselt chipspezifische Implementierungen</w:t>
       </w:r>
     </w:p>
@@ -28049,7 +28100,13 @@
         <w:rPr>
           <w:lang w:val="de-AT"/>
         </w:rPr>
-        <w:t>MAX-Serie Temperatursensoren mit verschiedenen Ausgabeformaten</w:t>
+        <w:t>MCP</w:t>
+      </w:r>
+      <w:r>
+        <w:rPr>
+          <w:lang w:val="de-AT"/>
+        </w:rPr>
+        <w:t>-Serie Temperatursensoren mit verschiedenen Ausgabeformaten</w:t>
       </w:r>
     </w:p>
     <w:p>
@@ -28350,7 +28407,7 @@
                     </pic:cNvPicPr>
                   </pic:nvPicPr>
                   <pic:blipFill>
-                    <a:blip r:embed="rId104">
+                    <a:blip r:embed="rId106">
                       <a:extLst>
                         <a:ext uri="{28A0092B-C50C-407E-A947-70E740481C1C}">
                           <a14:useLocalDpi xmlns:a14="http://schemas.microsoft.com/office/drawing/2010/main" val="0"/>
@@ -28594,7 +28651,21 @@
         <w:rPr>
           <w:lang w:val="de-AT"/>
         </w:rPr>
-        <w:t>Führt eine NULL-check-gesteuerte Löschung durch</w:t>
+        <w:t>Führt eine NULL-</w:t>
+      </w:r>
+      <w:proofErr w:type="spellStart"/>
+      <w:r>
+        <w:rPr>
+          <w:lang w:val="de-AT"/>
+        </w:rPr>
+        <w:t>check</w:t>
+      </w:r>
+      <w:proofErr w:type="spellEnd"/>
+      <w:r>
+        <w:rPr>
+          <w:lang w:val="de-AT"/>
+        </w:rPr>
+        <w:t>-gesteuerte Löschung durch</w:t>
       </w:r>
     </w:p>
     <w:p>
@@ -31255,19 +31326,13 @@
         <w:rPr>
           <w:lang w:val="de-AT"/>
         </w:rPr>
-        <w:t>B. MAX6675</w:t>
-      </w:r>
-      <w:r>
-        <w:rPr>
-          <w:lang w:val="de-AT"/>
-        </w:rPr>
-        <w:t xml:space="preserve">, </w:t>
-      </w:r>
-      <w:r>
-        <w:rPr>
-          <w:lang w:val="de-AT"/>
-        </w:rPr>
-        <w:t>MAX31855</w:t>
+        <w:t xml:space="preserve">B. </w:t>
+      </w:r>
+      <w:r>
+        <w:rPr>
+          <w:lang w:val="de-AT"/>
+        </w:rPr>
+        <w:t>MCP9601</w:t>
       </w:r>
       <w:r>
         <w:rPr>
@@ -32273,7 +32338,7 @@
           <w:lang w:val="de-AT"/>
         </w:rPr>
       </w:pPr>
-      <w:hyperlink r:id="rId105" w:history="1">
+      <w:hyperlink r:id="rId107" w:history="1">
         <w:r>
           <w:rPr>
             <w:rStyle w:val="Hyperlink"/>
@@ -32705,7 +32770,7 @@
           <w:lang w:val="de-AT"/>
         </w:rPr>
       </w:pPr>
-      <w:hyperlink r:id="rId106" w:history="1">
+      <w:hyperlink r:id="rId108" w:history="1">
         <w:r>
           <w:rPr>
             <w:rStyle w:val="Hyperlink"/>
@@ -33982,10 +34047,27 @@
           <w:lang w:val="de-AT"/>
         </w:rPr>
       </w:pPr>
-      <w:r>
-        <w:rPr>
-          <w:lang w:val="de-AT"/>
-        </w:rPr>
+    </w:p>
+    <w:p>
+      <w:pPr>
+        <w:jc w:val="both"/>
+        <w:rPr>
+          <w:lang w:val="de-AT"/>
+        </w:rPr>
+      </w:pPr>
+    </w:p>
+    <w:p>
+      <w:pPr>
+        <w:jc w:val="both"/>
+        <w:rPr>
+          <w:lang w:val="de-AT"/>
+        </w:rPr>
+      </w:pPr>
+      <w:r>
+        <w:rPr>
+          <w:lang w:val="de-AT"/>
+        </w:rPr>
+        <w:lastRenderedPageBreak/>
         <w:t xml:space="preserve">Diese </w:t>
       </w:r>
       <w:proofErr w:type="spellStart"/>
@@ -34050,7 +34132,6 @@
           <w:bCs/>
           <w:lang w:val="de-AT"/>
         </w:rPr>
-        <w:lastRenderedPageBreak/>
         <w:t>Feingranulare Optimierungen</w:t>
       </w:r>
     </w:p>
@@ -34216,22 +34297,6 @@
     </w:p>
     <w:p>
       <w:pPr>
-        <w:jc w:val="both"/>
-        <w:rPr>
-          <w:lang w:val="de-AT"/>
-        </w:rPr>
-      </w:pPr>
-    </w:p>
-    <w:p>
-      <w:pPr>
-        <w:jc w:val="both"/>
-        <w:rPr>
-          <w:lang w:val="de-AT"/>
-        </w:rPr>
-      </w:pPr>
-    </w:p>
-    <w:p>
-      <w:pPr>
         <w:pStyle w:val="berschrift1"/>
         <w:rPr>
           <w:b/>
@@ -35792,7 +35857,7 @@
         </w:rPr>
         <w:t xml:space="preserve">QUELLE: </w:t>
       </w:r>
-      <w:hyperlink r:id="rId107" w:history="1">
+      <w:hyperlink r:id="rId109" w:history="1">
         <w:r>
           <w:rPr>
             <w:rStyle w:val="Hyperlink"/>
@@ -35815,7 +35880,7 @@
         </w:rPr>
         <w:t xml:space="preserve">QUELLE: </w:t>
       </w:r>
-      <w:hyperlink r:id="rId108" w:history="1">
+      <w:hyperlink r:id="rId110" w:history="1">
         <w:r>
           <w:rPr>
             <w:rStyle w:val="Hyperlink"/>
@@ -35838,7 +35903,7 @@
         </w:rPr>
         <w:t xml:space="preserve">QUELLE-TOOL: </w:t>
       </w:r>
-      <w:hyperlink r:id="rId109" w:history="1">
+      <w:hyperlink r:id="rId111" w:history="1">
         <w:r>
           <w:rPr>
             <w:rStyle w:val="Hyperlink"/>
@@ -35910,25 +35975,7 @@
                                 <w:bCs/>
                                 <w:lang w:val="de-AT"/>
                               </w:rPr>
-                              <w:t xml:space="preserve">Arduino </w:t>
-                            </w:r>
-                            <w:proofErr w:type="spellStart"/>
-                            <w:r>
-                              <w:rPr>
-                                <w:b/>
-                                <w:bCs/>
-                                <w:lang w:val="de-AT"/>
-                              </w:rPr>
-                              <w:t>Build</w:t>
-                            </w:r>
-                            <w:proofErr w:type="spellEnd"/>
-                            <w:r>
-                              <w:rPr>
-                                <w:b/>
-                                <w:bCs/>
-                                <w:lang w:val="de-AT"/>
-                              </w:rPr>
-                              <w:t>-Prozess (</w:t>
+                              <w:t>Arduino Build-Prozess (</w:t>
                             </w:r>
                             <w:proofErr w:type="gramStart"/>
                             <w:r>
@@ -35937,18 +35984,8 @@
                                 <w:bCs/>
                                 <w:lang w:val="de-AT"/>
                               </w:rPr>
-                              <w:t>Von .</w:t>
+                              <w:t>Von .ino</w:t>
                             </w:r>
-                            <w:proofErr w:type="spellStart"/>
-                            <w:r>
-                              <w:rPr>
-                                <w:b/>
-                                <w:bCs/>
-                                <w:lang w:val="de-AT"/>
-                              </w:rPr>
-                              <w:t>ino</w:t>
-                            </w:r>
-                            <w:proofErr w:type="spellEnd"/>
                             <w:proofErr w:type="gramEnd"/>
                             <w:r>
                               <w:rPr>
@@ -35987,7 +36024,6 @@
                                 <w:lang w:val="de-AT"/>
                               </w:rPr>
                             </w:pPr>
-                            <w:proofErr w:type="spellStart"/>
                             <w:r>
                               <w:rPr>
                                 <w:b/>
@@ -35996,7 +36032,6 @@
                               </w:rPr>
                               <w:t>Preprocessing</w:t>
                             </w:r>
-                            <w:proofErr w:type="spellEnd"/>
                           </w:p>
                           <w:p>
                             <w:pPr>
@@ -36012,21 +36047,7 @@
                               <w:rPr>
                                 <w:lang w:val="de-AT"/>
                               </w:rPr>
-                              <w:t>Der Sketch (</w:t>
-                            </w:r>
-                            <w:proofErr w:type="spellStart"/>
-                            <w:r>
-                              <w:rPr>
-                                <w:lang w:val="de-AT"/>
-                              </w:rPr>
-                              <w:t>sketch.ino</w:t>
-                            </w:r>
-                            <w:proofErr w:type="spellEnd"/>
-                            <w:r>
-                              <w:rPr>
-                                <w:lang w:val="de-AT"/>
-                              </w:rPr>
-                              <w:t>) wird mit allen #include-Headern (*.h) zusammengeführt.</w:t>
+                              <w:t>Der Sketch (sketch.ino) wird mit allen #include-Headern (*.h) zusammengeführt.</w:t>
                             </w:r>
                           </w:p>
                           <w:p>
@@ -36079,21 +36100,7 @@
                               <w:rPr>
                                 <w:lang w:val="de-AT"/>
                               </w:rPr>
-                              <w:t xml:space="preserve">Der </w:t>
-                            </w:r>
-                            <w:proofErr w:type="spellStart"/>
-                            <w:r>
-                              <w:rPr>
-                                <w:lang w:val="de-AT"/>
-                              </w:rPr>
-                              <w:t>preprozessierte</w:t>
-                            </w:r>
-                            <w:proofErr w:type="spellEnd"/>
-                            <w:r>
-                              <w:rPr>
-                                <w:lang w:val="de-AT"/>
-                              </w:rPr>
-                              <w:t xml:space="preserve"> Code wird vom </w:t>
+                              <w:t xml:space="preserve">Der preprozessierte Code wird vom </w:t>
                             </w:r>
                             <w:r>
                               <w:rPr>
@@ -36107,21 +36114,7 @@
                               <w:rPr>
                                 <w:lang w:val="de-AT"/>
                               </w:rPr>
-                              <w:t xml:space="preserve"> (</w:t>
-                            </w:r>
-                            <w:proofErr w:type="spellStart"/>
-                            <w:r>
-                              <w:rPr>
-                                <w:lang w:val="de-AT"/>
-                              </w:rPr>
-                              <w:t>avr</w:t>
-                            </w:r>
-                            <w:proofErr w:type="spellEnd"/>
-                            <w:r>
-                              <w:rPr>
-                                <w:lang w:val="de-AT"/>
-                              </w:rPr>
-                              <w:t xml:space="preserve">-g++) in Assembler und dann in </w:t>
+                              <w:t xml:space="preserve"> (avr-g++) in Assembler und dann in </w:t>
                             </w:r>
                             <w:r>
                               <w:rPr>
@@ -36218,7 +36211,6 @@
                               </w:rPr>
                               <w:t xml:space="preserve"> (</w:t>
                             </w:r>
-                            <w:proofErr w:type="spellStart"/>
                             <w:proofErr w:type="gramStart"/>
                             <w:r>
                               <w:rPr>
@@ -36226,7 +36218,6 @@
                               </w:rPr>
                               <w:t>libcore.a</w:t>
                             </w:r>
-                            <w:proofErr w:type="spellEnd"/>
                             <w:proofErr w:type="gramEnd"/>
                             <w:r>
                               <w:rPr>
@@ -36249,21 +36240,7 @@
                               <w:rPr>
                                 <w:lang w:val="de-AT"/>
                               </w:rPr>
-                              <w:t>Der Linker (</w:t>
-                            </w:r>
-                            <w:proofErr w:type="spellStart"/>
-                            <w:r>
-                              <w:rPr>
-                                <w:lang w:val="de-AT"/>
-                              </w:rPr>
-                              <w:t>avr-gcc</w:t>
-                            </w:r>
-                            <w:proofErr w:type="spellEnd"/>
-                            <w:r>
-                              <w:rPr>
-                                <w:lang w:val="de-AT"/>
-                              </w:rPr>
-                              <w:t xml:space="preserve">) erzeugt </w:t>
+                              <w:t xml:space="preserve">Der Linker (avr-gcc) erzeugt </w:t>
                             </w:r>
                             <w:proofErr w:type="gramStart"/>
                             <w:r>
@@ -36293,21 +36270,7 @@
                               <w:rPr>
                                 <w:lang w:val="de-AT"/>
                               </w:rPr>
-                              <w:t xml:space="preserve"> (enthält </w:t>
-                            </w:r>
-                            <w:proofErr w:type="spellStart"/>
-                            <w:r>
-                              <w:rPr>
-                                <w:lang w:val="de-AT"/>
-                              </w:rPr>
-                              <w:t>Debug</w:t>
-                            </w:r>
-                            <w:proofErr w:type="spellEnd"/>
-                            <w:r>
-                              <w:rPr>
-                                <w:lang w:val="de-AT"/>
-                              </w:rPr>
-                              <w:t>-Symbole und Programmcode).</w:t>
+                              <w:t xml:space="preserve"> (enthält Debug-Symbole und Programmcode).</w:t>
                             </w:r>
                           </w:p>
                           <w:p>
@@ -36320,7 +36283,6 @@
                                 <w:lang w:val="de-AT"/>
                               </w:rPr>
                             </w:pPr>
-                            <w:proofErr w:type="spellStart"/>
                             <w:r>
                               <w:rPr>
                                 <w:b/>
@@ -36329,7 +36291,6 @@
                               </w:rPr>
                               <w:t>Toolchain</w:t>
                             </w:r>
-                            <w:proofErr w:type="spellEnd"/>
                           </w:p>
                           <w:p>
                             <w:pPr>
@@ -36341,7 +36302,6 @@
                                 <w:lang w:val="de-AT"/>
                               </w:rPr>
                             </w:pPr>
-                            <w:proofErr w:type="spellStart"/>
                             <w:r>
                               <w:rPr>
                                 <w:b/>
@@ -36350,7 +36310,6 @@
                               </w:rPr>
                               <w:t>avr-objcopy</w:t>
                             </w:r>
-                            <w:proofErr w:type="spellEnd"/>
                             <w:r>
                               <w:rPr>
                                 <w:lang w:val="de-AT"/>
@@ -36416,18 +36375,8 @@
                                 <w:bCs/>
                                 <w:lang w:val="de-AT"/>
                               </w:rPr>
-                              <w:t>.</w:t>
+                              <w:t>.eep</w:t>
                             </w:r>
-                            <w:proofErr w:type="spellStart"/>
-                            <w:r>
-                              <w:rPr>
-                                <w:b/>
-                                <w:bCs/>
-                                <w:lang w:val="de-AT"/>
-                              </w:rPr>
-                              <w:t>eep</w:t>
-                            </w:r>
-                            <w:proofErr w:type="spellEnd"/>
                             <w:proofErr w:type="gramEnd"/>
                             <w:r>
                               <w:rPr>
@@ -36446,23 +36395,13 @@
                                 <w:lang w:val="de-AT"/>
                               </w:rPr>
                             </w:pPr>
-                            <w:proofErr w:type="spellStart"/>
                             <w:r>
                               <w:rPr>
                                 <w:b/>
                                 <w:bCs/>
                                 <w:lang w:val="de-AT"/>
                               </w:rPr>
-                              <w:t>avr</w:t>
-                            </w:r>
-                            <w:proofErr w:type="spellEnd"/>
-                            <w:r>
-                              <w:rPr>
-                                <w:b/>
-                                <w:bCs/>
-                                <w:lang w:val="de-AT"/>
-                              </w:rPr>
-                              <w:t>-size</w:t>
+                              <w:t>avr-size</w:t>
                             </w:r>
                             <w:r>
                               <w:rPr>
@@ -36470,7 +36409,6 @@
                               </w:rPr>
                               <w:t xml:space="preserve"> analysiert Speichernutzung, </w:t>
                             </w:r>
-                            <w:proofErr w:type="spellStart"/>
                             <w:r>
                               <w:rPr>
                                 <w:b/>
@@ -36479,7 +36417,6 @@
                               </w:rPr>
                               <w:t>avr-nm</w:t>
                             </w:r>
-                            <w:proofErr w:type="spellEnd"/>
                             <w:r>
                               <w:rPr>
                                 <w:lang w:val="de-AT"/>
@@ -36524,25 +36461,7 @@
                           <w:bCs/>
                           <w:lang w:val="de-AT"/>
                         </w:rPr>
-                        <w:t xml:space="preserve">Arduino </w:t>
-                      </w:r>
-                      <w:proofErr w:type="spellStart"/>
-                      <w:r>
-                        <w:rPr>
-                          <w:b/>
-                          <w:bCs/>
-                          <w:lang w:val="de-AT"/>
-                        </w:rPr>
-                        <w:t>Build</w:t>
-                      </w:r>
-                      <w:proofErr w:type="spellEnd"/>
-                      <w:r>
-                        <w:rPr>
-                          <w:b/>
-                          <w:bCs/>
-                          <w:lang w:val="de-AT"/>
-                        </w:rPr>
-                        <w:t>-Prozess (</w:t>
+                        <w:t>Arduino Build-Prozess (</w:t>
                       </w:r>
                       <w:proofErr w:type="gramStart"/>
                       <w:r>
@@ -36551,18 +36470,8 @@
                           <w:bCs/>
                           <w:lang w:val="de-AT"/>
                         </w:rPr>
-                        <w:t>Von .</w:t>
+                        <w:t>Von .ino</w:t>
                       </w:r>
-                      <w:proofErr w:type="spellStart"/>
-                      <w:r>
-                        <w:rPr>
-                          <w:b/>
-                          <w:bCs/>
-                          <w:lang w:val="de-AT"/>
-                        </w:rPr>
-                        <w:t>ino</w:t>
-                      </w:r>
-                      <w:proofErr w:type="spellEnd"/>
                       <w:proofErr w:type="gramEnd"/>
                       <w:r>
                         <w:rPr>
@@ -36601,7 +36510,6 @@
                           <w:lang w:val="de-AT"/>
                         </w:rPr>
                       </w:pPr>
-                      <w:proofErr w:type="spellStart"/>
                       <w:r>
                         <w:rPr>
                           <w:b/>
@@ -36610,7 +36518,6 @@
                         </w:rPr>
                         <w:t>Preprocessing</w:t>
                       </w:r>
-                      <w:proofErr w:type="spellEnd"/>
                     </w:p>
                     <w:p>
                       <w:pPr>
@@ -36626,21 +36533,7 @@
                         <w:rPr>
                           <w:lang w:val="de-AT"/>
                         </w:rPr>
-                        <w:t>Der Sketch (</w:t>
-                      </w:r>
-                      <w:proofErr w:type="spellStart"/>
-                      <w:r>
-                        <w:rPr>
-                          <w:lang w:val="de-AT"/>
-                        </w:rPr>
-                        <w:t>sketch.ino</w:t>
-                      </w:r>
-                      <w:proofErr w:type="spellEnd"/>
-                      <w:r>
-                        <w:rPr>
-                          <w:lang w:val="de-AT"/>
-                        </w:rPr>
-                        <w:t>) wird mit allen #include-Headern (*.h) zusammengeführt.</w:t>
+                        <w:t>Der Sketch (sketch.ino) wird mit allen #include-Headern (*.h) zusammengeführt.</w:t>
                       </w:r>
                     </w:p>
                     <w:p>
@@ -36693,21 +36586,7 @@
                         <w:rPr>
                           <w:lang w:val="de-AT"/>
                         </w:rPr>
-                        <w:t xml:space="preserve">Der </w:t>
-                      </w:r>
-                      <w:proofErr w:type="spellStart"/>
-                      <w:r>
-                        <w:rPr>
-                          <w:lang w:val="de-AT"/>
-                        </w:rPr>
-                        <w:t>preprozessierte</w:t>
-                      </w:r>
-                      <w:proofErr w:type="spellEnd"/>
-                      <w:r>
-                        <w:rPr>
-                          <w:lang w:val="de-AT"/>
-                        </w:rPr>
-                        <w:t xml:space="preserve"> Code wird vom </w:t>
+                        <w:t xml:space="preserve">Der preprozessierte Code wird vom </w:t>
                       </w:r>
                       <w:r>
                         <w:rPr>
@@ -36721,21 +36600,7 @@
                         <w:rPr>
                           <w:lang w:val="de-AT"/>
                         </w:rPr>
-                        <w:t xml:space="preserve"> (</w:t>
-                      </w:r>
-                      <w:proofErr w:type="spellStart"/>
-                      <w:r>
-                        <w:rPr>
-                          <w:lang w:val="de-AT"/>
-                        </w:rPr>
-                        <w:t>avr</w:t>
-                      </w:r>
-                      <w:proofErr w:type="spellEnd"/>
-                      <w:r>
-                        <w:rPr>
-                          <w:lang w:val="de-AT"/>
-                        </w:rPr>
-                        <w:t xml:space="preserve">-g++) in Assembler und dann in </w:t>
+                        <w:t xml:space="preserve"> (avr-g++) in Assembler und dann in </w:t>
                       </w:r>
                       <w:r>
                         <w:rPr>
@@ -36832,7 +36697,6 @@
                         </w:rPr>
                         <w:t xml:space="preserve"> (</w:t>
                       </w:r>
-                      <w:proofErr w:type="spellStart"/>
                       <w:proofErr w:type="gramStart"/>
                       <w:r>
                         <w:rPr>
@@ -36840,7 +36704,6 @@
                         </w:rPr>
                         <w:t>libcore.a</w:t>
                       </w:r>
-                      <w:proofErr w:type="spellEnd"/>
                       <w:proofErr w:type="gramEnd"/>
                       <w:r>
                         <w:rPr>
@@ -36863,21 +36726,7 @@
                         <w:rPr>
                           <w:lang w:val="de-AT"/>
                         </w:rPr>
-                        <w:t>Der Linker (</w:t>
-                      </w:r>
-                      <w:proofErr w:type="spellStart"/>
-                      <w:r>
-                        <w:rPr>
-                          <w:lang w:val="de-AT"/>
-                        </w:rPr>
-                        <w:t>avr-gcc</w:t>
-                      </w:r>
-                      <w:proofErr w:type="spellEnd"/>
-                      <w:r>
-                        <w:rPr>
-                          <w:lang w:val="de-AT"/>
-                        </w:rPr>
-                        <w:t xml:space="preserve">) erzeugt </w:t>
+                        <w:t xml:space="preserve">Der Linker (avr-gcc) erzeugt </w:t>
                       </w:r>
                       <w:proofErr w:type="gramStart"/>
                       <w:r>
@@ -36907,21 +36756,7 @@
                         <w:rPr>
                           <w:lang w:val="de-AT"/>
                         </w:rPr>
-                        <w:t xml:space="preserve"> (enthält </w:t>
-                      </w:r>
-                      <w:proofErr w:type="spellStart"/>
-                      <w:r>
-                        <w:rPr>
-                          <w:lang w:val="de-AT"/>
-                        </w:rPr>
-                        <w:t>Debug</w:t>
-                      </w:r>
-                      <w:proofErr w:type="spellEnd"/>
-                      <w:r>
-                        <w:rPr>
-                          <w:lang w:val="de-AT"/>
-                        </w:rPr>
-                        <w:t>-Symbole und Programmcode).</w:t>
+                        <w:t xml:space="preserve"> (enthält Debug-Symbole und Programmcode).</w:t>
                       </w:r>
                     </w:p>
                     <w:p>
@@ -36934,7 +36769,6 @@
                           <w:lang w:val="de-AT"/>
                         </w:rPr>
                       </w:pPr>
-                      <w:proofErr w:type="spellStart"/>
                       <w:r>
                         <w:rPr>
                           <w:b/>
@@ -36943,7 +36777,6 @@
                         </w:rPr>
                         <w:t>Toolchain</w:t>
                       </w:r>
-                      <w:proofErr w:type="spellEnd"/>
                     </w:p>
                     <w:p>
                       <w:pPr>
@@ -36955,7 +36788,6 @@
                           <w:lang w:val="de-AT"/>
                         </w:rPr>
                       </w:pPr>
-                      <w:proofErr w:type="spellStart"/>
                       <w:r>
                         <w:rPr>
                           <w:b/>
@@ -36964,7 +36796,6 @@
                         </w:rPr>
                         <w:t>avr-objcopy</w:t>
                       </w:r>
-                      <w:proofErr w:type="spellEnd"/>
                       <w:r>
                         <w:rPr>
                           <w:lang w:val="de-AT"/>
@@ -37030,18 +36861,8 @@
                           <w:bCs/>
                           <w:lang w:val="de-AT"/>
                         </w:rPr>
-                        <w:t>.</w:t>
+                        <w:t>.eep</w:t>
                       </w:r>
-                      <w:proofErr w:type="spellStart"/>
-                      <w:r>
-                        <w:rPr>
-                          <w:b/>
-                          <w:bCs/>
-                          <w:lang w:val="de-AT"/>
-                        </w:rPr>
-                        <w:t>eep</w:t>
-                      </w:r>
-                      <w:proofErr w:type="spellEnd"/>
                       <w:proofErr w:type="gramEnd"/>
                       <w:r>
                         <w:rPr>
@@ -37060,23 +36881,13 @@
                           <w:lang w:val="de-AT"/>
                         </w:rPr>
                       </w:pPr>
-                      <w:proofErr w:type="spellStart"/>
                       <w:r>
                         <w:rPr>
                           <w:b/>
                           <w:bCs/>
                           <w:lang w:val="de-AT"/>
                         </w:rPr>
-                        <w:t>avr</w:t>
-                      </w:r>
-                      <w:proofErr w:type="spellEnd"/>
-                      <w:r>
-                        <w:rPr>
-                          <w:b/>
-                          <w:bCs/>
-                          <w:lang w:val="de-AT"/>
-                        </w:rPr>
-                        <w:t>-size</w:t>
+                        <w:t>avr-size</w:t>
                       </w:r>
                       <w:r>
                         <w:rPr>
@@ -37084,7 +36895,6 @@
                         </w:rPr>
                         <w:t xml:space="preserve"> analysiert Speichernutzung, </w:t>
                       </w:r>
-                      <w:proofErr w:type="spellStart"/>
                       <w:r>
                         <w:rPr>
                           <w:b/>
@@ -37093,7 +36903,6 @@
                         </w:rPr>
                         <w:t>avr-nm</w:t>
                       </w:r>
-                      <w:proofErr w:type="spellEnd"/>
                       <w:r>
                         <w:rPr>
                           <w:lang w:val="de-AT"/>
@@ -37111,6 +36920,7 @@
       </w:r>
       <w:r>
         <w:rPr>
+          <w:noProof/>
           <w:lang w:val="de-AT"/>
         </w:rPr>
         <w:drawing>
@@ -37147,7 +36957,7 @@
                     </pic:cNvPicPr>
                   </pic:nvPicPr>
                   <pic:blipFill>
-                    <a:blip r:embed="rId110" cstate="print">
+                    <a:blip r:embed="rId112" cstate="print">
                       <a:extLst>
                         <a:ext uri="{28A0092B-C50C-407E-A947-70E740481C1C}">
                           <a14:useLocalDpi xmlns:a14="http://schemas.microsoft.com/office/drawing/2010/main" val="0"/>
@@ -37221,25 +37031,7 @@
           <w:bCs/>
           <w:lang w:val="de-AT"/>
         </w:rPr>
-        <w:t xml:space="preserve"> vom </w:t>
-      </w:r>
-      <w:proofErr w:type="spellStart"/>
-      <w:r>
-        <w:rPr>
-          <w:b/>
-          <w:bCs/>
-          <w:lang w:val="de-AT"/>
-        </w:rPr>
-        <w:t>Build</w:t>
-      </w:r>
-      <w:proofErr w:type="spellEnd"/>
-      <w:r>
-        <w:rPr>
-          <w:b/>
-          <w:bCs/>
-          <w:lang w:val="de-AT"/>
-        </w:rPr>
-        <w:t xml:space="preserve"> Output</w:t>
+        <w:t xml:space="preserve"> vom Build Output</w:t>
       </w:r>
     </w:p>
     <w:p>
@@ -37286,7 +37078,7 @@
                     </pic:cNvPicPr>
                   </pic:nvPicPr>
                   <pic:blipFill>
-                    <a:blip r:embed="rId111">
+                    <a:blip r:embed="rId113">
                       <a:extLst>
                         <a:ext uri="{28A0092B-C50C-407E-A947-70E740481C1C}">
                           <a14:useLocalDpi xmlns:a14="http://schemas.microsoft.com/office/drawing/2010/main" val="0"/>
@@ -37442,6 +37234,13 @@
           <w:lang w:val="de-AT"/>
         </w:rPr>
       </w:pPr>
+      <w:r>
+        <w:rPr>
+          <w:highlight w:val="yellow"/>
+          <w:lang w:val="de-AT"/>
+        </w:rPr>
+        <w:t>// WENN SICH SPEICHER ÄNDER VIELLEICHT NOCHMALS UPDATEN!</w:t>
+      </w:r>
     </w:p>
     <w:p>
       <w:pPr>
@@ -37788,35 +37587,7 @@
                               <w:rPr>
                                 <w:lang w:val="de-AT"/>
                               </w:rPr>
-                              <w:t>Tasks müssen explizit "</w:t>
-                            </w:r>
-                            <w:proofErr w:type="spellStart"/>
-                            <w:r>
-                              <w:rPr>
-                                <w:lang w:val="de-AT"/>
-                              </w:rPr>
-                              <w:t>suspend</w:t>
-                            </w:r>
-                            <w:proofErr w:type="spellEnd"/>
-                            <w:r>
-                              <w:rPr>
-                                <w:lang w:val="de-AT"/>
-                              </w:rPr>
-                              <w:t>" oder "</w:t>
-                            </w:r>
-                            <w:proofErr w:type="spellStart"/>
-                            <w:r>
-                              <w:rPr>
-                                <w:lang w:val="de-AT"/>
-                              </w:rPr>
-                              <w:t>yield</w:t>
-                            </w:r>
-                            <w:proofErr w:type="spellEnd"/>
-                            <w:r>
-                              <w:rPr>
-                                <w:lang w:val="de-AT"/>
-                              </w:rPr>
-                              <w:t>" aufrufen, um CPU abzugeben</w:t>
+                              <w:t>Tasks müssen explizit "suspend" oder "yield" aufrufen, um CPU abzugeben</w:t>
                             </w:r>
                           </w:p>
                           <w:p>
@@ -37998,35 +37769,7 @@
                         <w:rPr>
                           <w:lang w:val="de-AT"/>
                         </w:rPr>
-                        <w:t>Tasks müssen explizit "</w:t>
-                      </w:r>
-                      <w:proofErr w:type="spellStart"/>
-                      <w:r>
-                        <w:rPr>
-                          <w:lang w:val="de-AT"/>
-                        </w:rPr>
-                        <w:t>suspend</w:t>
-                      </w:r>
-                      <w:proofErr w:type="spellEnd"/>
-                      <w:r>
-                        <w:rPr>
-                          <w:lang w:val="de-AT"/>
-                        </w:rPr>
-                        <w:t>" oder "</w:t>
-                      </w:r>
-                      <w:proofErr w:type="spellStart"/>
-                      <w:r>
-                        <w:rPr>
-                          <w:lang w:val="de-AT"/>
-                        </w:rPr>
-                        <w:t>yield</w:t>
-                      </w:r>
-                      <w:proofErr w:type="spellEnd"/>
-                      <w:r>
-                        <w:rPr>
-                          <w:lang w:val="de-AT"/>
-                        </w:rPr>
-                        <w:t>" aufrufen, um CPU abzugeben</w:t>
+                        <w:t>Tasks müssen explizit "suspend" oder "yield" aufrufen, um CPU abzugeben</w:t>
                       </w:r>
                     </w:p>
                     <w:p>
@@ -38195,7 +37938,7 @@
                     </pic:cNvPicPr>
                   </pic:nvPicPr>
                   <pic:blipFill>
-                    <a:blip r:embed="rId112">
+                    <a:blip r:embed="rId114">
                       <a:extLst>
                         <a:ext uri="{28A0092B-C50C-407E-A947-70E740481C1C}">
                           <a14:useLocalDpi xmlns:a14="http://schemas.microsoft.com/office/drawing/2010/main" val="0"/>
@@ -38448,21 +38191,7 @@
                               <w:rPr>
                                 <w:lang w:val="de-AT"/>
                               </w:rPr>
-                              <w:t>Der Scheduler wechselt schnell zwischen Tasks (Time-</w:t>
-                            </w:r>
-                            <w:proofErr w:type="spellStart"/>
-                            <w:r>
-                              <w:rPr>
-                                <w:lang w:val="de-AT"/>
-                              </w:rPr>
-                              <w:t>Slicing</w:t>
-                            </w:r>
-                            <w:proofErr w:type="spellEnd"/>
-                            <w:r>
-                              <w:rPr>
-                                <w:lang w:val="de-AT"/>
-                              </w:rPr>
-                              <w:t>)</w:t>
+                              <w:t>Der Scheduler wechselt schnell zwischen Tasks (Time-Slicing)</w:t>
                             </w:r>
                           </w:p>
                           <w:p>
@@ -38475,19 +38204,11 @@
                                 <w:lang w:val="de-AT"/>
                               </w:rPr>
                             </w:pPr>
-                            <w:proofErr w:type="spellStart"/>
                             <w:r>
                               <w:rPr>
                                 <w:lang w:val="de-AT"/>
                               </w:rPr>
-                              <w:t>Präemption</w:t>
-                            </w:r>
-                            <w:proofErr w:type="spellEnd"/>
-                            <w:r>
-                              <w:rPr>
-                                <w:lang w:val="de-AT"/>
-                              </w:rPr>
-                              <w:t xml:space="preserve"> unterbricht laufende Tasks nach Ablauf ihres Time-Slots</w:t>
+                              <w:t>Präemption unterbricht laufende Tasks nach Ablauf ihres Time-Slots</w:t>
                             </w:r>
                           </w:p>
                           <w:p>
@@ -38670,21 +38391,7 @@
                         <w:rPr>
                           <w:lang w:val="de-AT"/>
                         </w:rPr>
-                        <w:t>Der Scheduler wechselt schnell zwischen Tasks (Time-</w:t>
-                      </w:r>
-                      <w:proofErr w:type="spellStart"/>
-                      <w:r>
-                        <w:rPr>
-                          <w:lang w:val="de-AT"/>
-                        </w:rPr>
-                        <w:t>Slicing</w:t>
-                      </w:r>
-                      <w:proofErr w:type="spellEnd"/>
-                      <w:r>
-                        <w:rPr>
-                          <w:lang w:val="de-AT"/>
-                        </w:rPr>
-                        <w:t>)</w:t>
+                        <w:t>Der Scheduler wechselt schnell zwischen Tasks (Time-Slicing)</w:t>
                       </w:r>
                     </w:p>
                     <w:p>
@@ -38697,19 +38404,11 @@
                           <w:lang w:val="de-AT"/>
                         </w:rPr>
                       </w:pPr>
-                      <w:proofErr w:type="spellStart"/>
                       <w:r>
                         <w:rPr>
                           <w:lang w:val="de-AT"/>
                         </w:rPr>
-                        <w:t>Präemption</w:t>
-                      </w:r>
-                      <w:proofErr w:type="spellEnd"/>
-                      <w:r>
-                        <w:rPr>
-                          <w:lang w:val="de-AT"/>
-                        </w:rPr>
-                        <w:t xml:space="preserve"> unterbricht laufende Tasks nach Ablauf ihres Time-Slots</w:t>
+                        <w:t>Präemption unterbricht laufende Tasks nach Ablauf ihres Time-Slots</w:t>
                       </w:r>
                     </w:p>
                     <w:p>
@@ -38818,7 +38517,7 @@
                     </pic:cNvPicPr>
                   </pic:nvPicPr>
                   <pic:blipFill>
-                    <a:blip r:embed="rId113">
+                    <a:blip r:embed="rId115">
                       <a:extLst>
                         <a:ext uri="{28A0092B-C50C-407E-A947-70E740481C1C}">
                           <a14:useLocalDpi xmlns:a14="http://schemas.microsoft.com/office/drawing/2010/main" val="0"/>
@@ -38869,7 +38568,7 @@
         </w:rPr>
         <w:t xml:space="preserve">QUELLE: </w:t>
       </w:r>
-      <w:hyperlink r:id="rId114" w:history="1">
+      <w:hyperlink r:id="rId116" w:history="1">
         <w:r>
           <w:rPr>
             <w:rStyle w:val="Hyperlink"/>
@@ -39442,21 +39141,7 @@
                               <w:rPr>
                                 <w:lang w:val="de-AT"/>
                               </w:rPr>
-                              <w:t xml:space="preserve">Diese Grafik zeigt die verschiedenen Zustände, die ein Task im </w:t>
-                            </w:r>
-                            <w:proofErr w:type="spellStart"/>
-                            <w:r>
-                              <w:rPr>
-                                <w:lang w:val="de-AT"/>
-                              </w:rPr>
-                              <w:t>FreeRTOS</w:t>
-                            </w:r>
-                            <w:proofErr w:type="spellEnd"/>
-                            <w:r>
-                              <w:rPr>
-                                <w:lang w:val="de-AT"/>
-                              </w:rPr>
-                              <w:t xml:space="preserve"> auf einem Arduino durchlaufen kann:</w:t>
+                              <w:t>Diese Grafik zeigt die verschiedenen Zustände, die ein Task im FreeRTOS auf einem Arduino durchlaufen kann:</w:t>
                             </w:r>
                           </w:p>
                           <w:p>
@@ -39526,7 +39211,6 @@
                                 <w:lang w:val="de-AT"/>
                               </w:rPr>
                             </w:pPr>
-                            <w:proofErr w:type="spellStart"/>
                             <w:r>
                               <w:rPr>
                                 <w:b/>
@@ -39535,7 +39219,6 @@
                               </w:rPr>
                               <w:t>Suspended</w:t>
                             </w:r>
-                            <w:proofErr w:type="spellEnd"/>
                           </w:p>
                           <w:p>
                             <w:pPr>
@@ -39555,20 +39238,12 @@
                               </w:rPr>
                               <w:t>Task ist manuell angehalten (</w:t>
                             </w:r>
-                            <w:proofErr w:type="spellStart"/>
                             <w:proofErr w:type="gramStart"/>
                             <w:r>
                               <w:rPr>
                                 <w:lang w:val="de-AT"/>
                               </w:rPr>
-                              <w:t>vTaskSuspend</w:t>
-                            </w:r>
-                            <w:proofErr w:type="spellEnd"/>
-                            <w:r>
-                              <w:rPr>
-                                <w:lang w:val="de-AT"/>
-                              </w:rPr>
-                              <w:t>(</w:t>
+                              <w:t>vTaskSuspend(</w:t>
                             </w:r>
                             <w:proofErr w:type="gramEnd"/>
                             <w:r>
@@ -39596,20 +39271,12 @@
                               </w:rPr>
                               <w:t xml:space="preserve">Wird durch </w:t>
                             </w:r>
-                            <w:proofErr w:type="spellStart"/>
                             <w:proofErr w:type="gramStart"/>
                             <w:r>
                               <w:rPr>
                                 <w:lang w:val="de-AT"/>
                               </w:rPr>
-                              <w:t>vTaskResume</w:t>
-                            </w:r>
-                            <w:proofErr w:type="spellEnd"/>
-                            <w:r>
-                              <w:rPr>
-                                <w:lang w:val="de-AT"/>
-                              </w:rPr>
-                              <w:t>(</w:t>
+                              <w:t>vTaskResume(</w:t>
                             </w:r>
                             <w:proofErr w:type="gramEnd"/>
                             <w:r>
@@ -39766,7 +39433,6 @@
                                 <w:lang w:val="de-AT"/>
                               </w:rPr>
                             </w:pPr>
-                            <w:proofErr w:type="spellStart"/>
                             <w:r>
                               <w:rPr>
                                 <w:b/>
@@ -39775,7 +39441,6 @@
                               </w:rPr>
                               <w:t>Blocked</w:t>
                             </w:r>
-                            <w:proofErr w:type="spellEnd"/>
                           </w:p>
                           <w:p>
                             <w:pPr>
@@ -39865,21 +39530,7 @@
                         <w:rPr>
                           <w:lang w:val="de-AT"/>
                         </w:rPr>
-                        <w:t xml:space="preserve">Diese Grafik zeigt die verschiedenen Zustände, die ein Task im </w:t>
-                      </w:r>
-                      <w:proofErr w:type="spellStart"/>
-                      <w:r>
-                        <w:rPr>
-                          <w:lang w:val="de-AT"/>
-                        </w:rPr>
-                        <w:t>FreeRTOS</w:t>
-                      </w:r>
-                      <w:proofErr w:type="spellEnd"/>
-                      <w:r>
-                        <w:rPr>
-                          <w:lang w:val="de-AT"/>
-                        </w:rPr>
-                        <w:t xml:space="preserve"> auf einem Arduino durchlaufen kann:</w:t>
+                        <w:t>Diese Grafik zeigt die verschiedenen Zustände, die ein Task im FreeRTOS auf einem Arduino durchlaufen kann:</w:t>
                       </w:r>
                     </w:p>
                     <w:p>
@@ -39949,7 +39600,6 @@
                           <w:lang w:val="de-AT"/>
                         </w:rPr>
                       </w:pPr>
-                      <w:proofErr w:type="spellStart"/>
                       <w:r>
                         <w:rPr>
                           <w:b/>
@@ -39958,7 +39608,6 @@
                         </w:rPr>
                         <w:t>Suspended</w:t>
                       </w:r>
-                      <w:proofErr w:type="spellEnd"/>
                     </w:p>
                     <w:p>
                       <w:pPr>
@@ -39978,20 +39627,12 @@
                         </w:rPr>
                         <w:t>Task ist manuell angehalten (</w:t>
                       </w:r>
-                      <w:proofErr w:type="spellStart"/>
                       <w:proofErr w:type="gramStart"/>
                       <w:r>
                         <w:rPr>
                           <w:lang w:val="de-AT"/>
                         </w:rPr>
-                        <w:t>vTaskSuspend</w:t>
-                      </w:r>
-                      <w:proofErr w:type="spellEnd"/>
-                      <w:r>
-                        <w:rPr>
-                          <w:lang w:val="de-AT"/>
-                        </w:rPr>
-                        <w:t>(</w:t>
+                        <w:t>vTaskSuspend(</w:t>
                       </w:r>
                       <w:proofErr w:type="gramEnd"/>
                       <w:r>
@@ -40019,20 +39660,12 @@
                         </w:rPr>
                         <w:t xml:space="preserve">Wird durch </w:t>
                       </w:r>
-                      <w:proofErr w:type="spellStart"/>
                       <w:proofErr w:type="gramStart"/>
                       <w:r>
                         <w:rPr>
                           <w:lang w:val="de-AT"/>
                         </w:rPr>
-                        <w:t>vTaskResume</w:t>
-                      </w:r>
-                      <w:proofErr w:type="spellEnd"/>
-                      <w:r>
-                        <w:rPr>
-                          <w:lang w:val="de-AT"/>
-                        </w:rPr>
-                        <w:t>(</w:t>
+                        <w:t>vTaskResume(</w:t>
                       </w:r>
                       <w:proofErr w:type="gramEnd"/>
                       <w:r>
@@ -40189,7 +39822,6 @@
                           <w:lang w:val="de-AT"/>
                         </w:rPr>
                       </w:pPr>
-                      <w:proofErr w:type="spellStart"/>
                       <w:r>
                         <w:rPr>
                           <w:b/>
@@ -40198,7 +39830,6 @@
                         </w:rPr>
                         <w:t>Blocked</w:t>
                       </w:r>
-                      <w:proofErr w:type="spellEnd"/>
                     </w:p>
                     <w:p>
                       <w:pPr>
@@ -40309,7 +39940,7 @@
                     </pic:cNvPicPr>
                   </pic:nvPicPr>
                   <pic:blipFill>
-                    <a:blip r:embed="rId115">
+                    <a:blip r:embed="rId117">
                       <a:extLst>
                         <a:ext uri="{28A0092B-C50C-407E-A947-70E740481C1C}">
                           <a14:useLocalDpi xmlns:a14="http://schemas.microsoft.com/office/drawing/2010/main" val="0"/>
@@ -40452,7 +40083,7 @@
         </w:rPr>
         <w:t xml:space="preserve">): </w:t>
       </w:r>
-      <w:hyperlink r:id="rId116" w:history="1">
+      <w:hyperlink r:id="rId118" w:history="1">
         <w:r>
           <w:rPr>
             <w:rStyle w:val="Hyperlink"/>
@@ -41140,26 +40771,26 @@
           <w:noProof/>
         </w:rPr>
         <w:drawing>
-          <wp:anchor distT="0" distB="0" distL="114300" distR="114300" simplePos="0" relativeHeight="251695104" behindDoc="1" locked="0" layoutInCell="1" allowOverlap="1" wp14:anchorId="77CBF0B8" wp14:editId="64A61C5C">
+          <wp:anchor distT="0" distB="0" distL="114300" distR="114300" simplePos="0" relativeHeight="251700224" behindDoc="1" locked="0" layoutInCell="1" allowOverlap="1" wp14:anchorId="3CA53514" wp14:editId="71C02E01">
             <wp:simplePos x="0" y="0"/>
-            <wp:positionH relativeFrom="page">
+            <wp:positionH relativeFrom="margin">
               <wp:align>center</wp:align>
             </wp:positionH>
             <wp:positionV relativeFrom="paragraph">
-              <wp:posOffset>194657</wp:posOffset>
+              <wp:posOffset>10160</wp:posOffset>
             </wp:positionV>
-            <wp:extent cx="6850800" cy="4824000"/>
-            <wp:effectExtent l="0" t="0" r="7620" b="0"/>
+            <wp:extent cx="6495090" cy="5362303"/>
+            <wp:effectExtent l="0" t="0" r="1270" b="0"/>
             <wp:wrapTight wrapText="bothSides">
               <wp:wrapPolygon edited="0">
                 <wp:start x="0" y="0"/>
-                <wp:lineTo x="0" y="21498"/>
-                <wp:lineTo x="21564" y="21498"/>
-                <wp:lineTo x="21564" y="0"/>
+                <wp:lineTo x="0" y="21487"/>
+                <wp:lineTo x="21541" y="21487"/>
+                <wp:lineTo x="21541" y="0"/>
                 <wp:lineTo x="0" y="0"/>
               </wp:wrapPolygon>
             </wp:wrapTight>
-            <wp:docPr id="2022303095" name="Grafik 11" descr="Ein Bild, das Text, Screenshot, Zahl, Schrift enthält.&#10;&#10;KI-generierte Inhalte können fehlerhaft sein."/>
+            <wp:docPr id="233900234" name="Grafik 1" descr="Ein Bild, das Text, Diagramm, parallel, Zahl enthält.&#10;&#10;KI-generierte Inhalte können fehlerhaft sein."/>
             <wp:cNvGraphicFramePr>
               <a:graphicFrameLocks xmlns:a="http://schemas.openxmlformats.org/drawingml/2006/main" noChangeAspect="1"/>
             </wp:cNvGraphicFramePr>
@@ -41167,13 +40798,13 @@
               <a:graphicData uri="http://schemas.openxmlformats.org/drawingml/2006/picture">
                 <pic:pic xmlns:pic="http://schemas.openxmlformats.org/drawingml/2006/picture">
                   <pic:nvPicPr>
-                    <pic:cNvPr id="2022303095" name="Grafik 11" descr="Ein Bild, das Text, Screenshot, Zahl, Schrift enthält.&#10;&#10;KI-generierte Inhalte können fehlerhaft sein."/>
+                    <pic:cNvPr id="233900234" name="Grafik 1" descr="Ein Bild, das Text, Diagramm, parallel, Zahl enthält.&#10;&#10;KI-generierte Inhalte können fehlerhaft sein."/>
                     <pic:cNvPicPr>
                       <a:picLocks noChangeAspect="1" noChangeArrowheads="1"/>
                     </pic:cNvPicPr>
                   </pic:nvPicPr>
                   <pic:blipFill>
-                    <a:blip r:embed="rId117">
+                    <a:blip r:embed="rId119">
                       <a:extLst>
                         <a:ext uri="{28A0092B-C50C-407E-A947-70E740481C1C}">
                           <a14:useLocalDpi xmlns:a14="http://schemas.microsoft.com/office/drawing/2010/main" val="0"/>
@@ -41188,7 +40819,7 @@
                   <pic:spPr bwMode="auto">
                     <a:xfrm>
                       <a:off x="0" y="0"/>
-                      <a:ext cx="6850800" cy="4824000"/>
+                      <a:ext cx="6495090" cy="5362303"/>
                     </a:xfrm>
                     <a:prstGeom prst="rect">
                       <a:avLst/>
@@ -41341,6 +40972,7 @@
           <w:highlight w:val="yellow"/>
           <w:lang w:val="de-AT"/>
         </w:rPr>
+        <w:lastRenderedPageBreak/>
         <w:t xml:space="preserve">RELEVANTE CODE SCHNIPSEL EINFÜGEN; VORALLEM </w:t>
       </w:r>
       <w:proofErr w:type="spellStart"/>
@@ -41393,6 +41025,31 @@
     </w:p>
   </w:endnote>
 </w:endnotes>
+</file>
+
+<file path=word/footer1.xml><?xml version="1.0" encoding="utf-8"?>
+<w:ftr xmlns:wpc="http://schemas.microsoft.com/office/word/2010/wordprocessingCanvas" xmlns:cx="http://schemas.microsoft.com/office/drawing/2014/chartex" xmlns:cx1="http://schemas.microsoft.com/office/drawing/2015/9/8/chartex" xmlns:cx2="http://schemas.microsoft.com/office/drawing/2015/10/21/chartex" xmlns:cx3="http://schemas.microsoft.com/office/drawing/2016/5/9/chartex" xmlns:cx4="http://schemas.microsoft.com/office/drawing/2016/5/10/chartex" xmlns:cx5="http://schemas.microsoft.com/office/drawing/2016/5/11/chartex" xmlns:cx6="http://schemas.microsoft.com/office/drawing/2016/5/12/chartex" xmlns:cx7="http://schemas.microsoft.com/office/drawing/2016/5/13/chartex" xmlns:cx8="http://schemas.microsoft.com/office/drawing/2016/5/14/chartex" xmlns:mc="http://schemas.openxmlformats.org/markup-compatibility/2006" xmlns:aink="http://schemas.microsoft.com/office/drawing/2016/ink" xmlns:am3d="http://schemas.microsoft.com/office/drawing/2017/model3d" xmlns:o="urn:schemas-microsoft-com:office:office" xmlns:oel="http://schemas.microsoft.com/office/2019/extlst" xmlns:r="http://schemas.openxmlformats.org/officeDocument/2006/relationships" xmlns:m="http://schemas.openxmlformats.org/officeDocument/2006/math" xmlns:v="urn:schemas-microsoft-com:vml" xmlns:wp14="http://schemas.microsoft.com/office/word/2010/wordprocessingDrawing" xmlns:wp="http://schemas.openxmlformats.org/drawingml/2006/wordprocessingDrawing" xmlns:w10="urn:schemas-microsoft-com:office:word" xmlns:w="http://schemas.openxmlformats.org/wordprocessingml/2006/main" xmlns:w14="http://schemas.microsoft.com/office/word/2010/wordml" xmlns:w15="http://schemas.microsoft.com/office/word/2012/wordml" xmlns:w16cex="http://schemas.microsoft.com/office/word/2018/wordml/cex" xmlns:w16cid="http://schemas.microsoft.com/office/word/2016/wordml/cid" xmlns:w16="http://schemas.microsoft.com/office/word/2018/wordml" xmlns:w16du="http://schemas.microsoft.com/office/word/2023/wordml/word16du" xmlns:w16sdtdh="http://schemas.microsoft.com/office/word/2020/wordml/sdtdatahash" xmlns:w16sdtfl="http://schemas.microsoft.com/office/word/2024/wordml/sdtformatlock" xmlns:w16se="http://schemas.microsoft.com/office/word/2015/wordml/symex" xmlns:wpg="http://schemas.microsoft.com/office/word/2010/wordprocessingGroup" xmlns:wpi="http://schemas.microsoft.com/office/word/2010/wordprocessingInk" xmlns:wne="http://schemas.microsoft.com/office/word/2006/wordml" xmlns:wps="http://schemas.microsoft.com/office/word/2010/wordprocessingShape" mc:Ignorable="w14 w15 w16se w16cid w16 w16cex w16sdtdh w16sdtfl w16du wp14">
+  <w:p>
+    <w:pPr>
+      <w:pStyle w:val="Fuzeile"/>
+    </w:pPr>
+    <w:r>
+      <w:t>Adrian Gössl</w:t>
+    </w:r>
+    <w:r>
+      <w:ptab w:relativeTo="margin" w:alignment="center" w:leader="none"/>
+    </w:r>
+    <w:r>
+      <w:t>Diplomarbeit</w:t>
+    </w:r>
+    <w:r>
+      <w:ptab w:relativeTo="margin" w:alignment="right" w:leader="none"/>
+    </w:r>
+    <w:r>
+      <w:t>09.05.2025</w:t>
+    </w:r>
+  </w:p>
+</w:ftr>
 </file>
 
 <file path=word/footnotes.xml><?xml version="1.0" encoding="utf-8"?>
@@ -57312,6 +56969,7 @@
   <w:style w:type="character" w:default="1" w:styleId="Absatz-Standardschriftart">
     <w:name w:val="Default Paragraph Font"/>
     <w:uiPriority w:val="1"/>
+    <w:semiHidden/>
     <w:unhideWhenUsed/>
   </w:style>
   <w:style w:type="table" w:default="1" w:styleId="NormaleTabelle">

</xml_diff>

<commit_message>
[FFRESW][docs][doxygen/html][doxygen/pdf]Added html and compiled pdf.
Signed-off-by: Adrian <52537419+mendax0110@users.noreply.github.com>
</commit_message>
<xml_diff>
--- a/docs/AdriansDocumentation/Dokumentation_eSW.docx
+++ b/docs/AdriansDocumentation/Dokumentation_eSW.docx
@@ -6099,7 +6099,7 @@
           <w:noProof/>
         </w:rPr>
         <w:drawing>
-          <wp:anchor distT="0" distB="0" distL="114300" distR="114300" simplePos="0" relativeHeight="251702272" behindDoc="1" locked="0" layoutInCell="1" allowOverlap="1" wp14:anchorId="32538DCE" wp14:editId="438C9EE5">
+          <wp:anchor distT="0" distB="0" distL="114300" distR="114300" simplePos="0" relativeHeight="251702272" behindDoc="1" locked="0" layoutInCell="1" allowOverlap="1" wp14:anchorId="32538DCE" wp14:editId="7D3FD843">
             <wp:simplePos x="0" y="0"/>
             <wp:positionH relativeFrom="margin">
               <wp:align>center</wp:align>
@@ -6850,13 +6850,13 @@
           <w:noProof/>
         </w:rPr>
         <w:drawing>
-          <wp:anchor distT="0" distB="0" distL="114300" distR="114300" simplePos="0" relativeHeight="251701248" behindDoc="1" locked="0" layoutInCell="1" allowOverlap="1" wp14:anchorId="2A5CFC58" wp14:editId="744EAE20">
+          <wp:anchor distT="0" distB="0" distL="114300" distR="114300" simplePos="0" relativeHeight="251701248" behindDoc="1" locked="0" layoutInCell="1" allowOverlap="1" wp14:anchorId="2A5CFC58" wp14:editId="069824D6">
             <wp:simplePos x="0" y="0"/>
-            <wp:positionH relativeFrom="column">
-              <wp:posOffset>-762000</wp:posOffset>
+            <wp:positionH relativeFrom="margin">
+              <wp:align>center</wp:align>
             </wp:positionH>
             <wp:positionV relativeFrom="paragraph">
-              <wp:posOffset>220345</wp:posOffset>
+              <wp:posOffset>124551</wp:posOffset>
             </wp:positionV>
             <wp:extent cx="7264400" cy="3348355"/>
             <wp:effectExtent l="0" t="0" r="0" b="4445"/>
@@ -9717,7 +9717,7 @@
           <w:noProof/>
         </w:rPr>
         <w:drawing>
-          <wp:inline distT="0" distB="0" distL="0" distR="0" wp14:anchorId="4CC08DAE" wp14:editId="3812C7ED">
+          <wp:inline distT="0" distB="0" distL="0" distR="0" wp14:anchorId="4CC08DAE" wp14:editId="15C9E416">
             <wp:extent cx="1168029" cy="1168029"/>
             <wp:effectExtent l="0" t="0" r="0" b="0"/>
             <wp:docPr id="2141576180" name="Grafik 14" descr="Ein Bild, das Symbol, Schrift, Grafiken, Design enthält.&#10;&#10;KI-generierte Inhalte können fehlerhaft sein."/>
@@ -25448,23 +25448,13 @@
                               </w:rPr>
                               <w:t xml:space="preserve"> ist eine zentrale Komponente für die threadsichere Ausgabe von Nachrichten in unserem RTOS-System. Da sie von verschiedenen Tasks parallel aufgerufen werden kann, wird der Zugriff durch einen </w:t>
                             </w:r>
-                            <w:proofErr w:type="gramStart"/>
                             <w:r>
                               <w:rPr>
                                 <w:b/>
                                 <w:bCs/>
                                 <w:lang w:val="de-AT"/>
                               </w:rPr>
-                              <w:t>frt::</w:t>
-                            </w:r>
-                            <w:proofErr w:type="gramEnd"/>
-                            <w:r>
-                              <w:rPr>
-                                <w:b/>
-                                <w:bCs/>
-                                <w:lang w:val="de-AT"/>
-                              </w:rPr>
-                              <w:t>Mutex serialMutex</w:t>
+                              <w:t>frt::Mutex serialMutex</w:t>
                             </w:r>
                             <w:r>
                               <w:rPr>
@@ -25485,23 +25475,13 @@
                               </w:rPr>
                               <w:t xml:space="preserve">Der Mutex wird zu Beginn der Methode mit </w:t>
                             </w:r>
-                            <w:proofErr w:type="gramStart"/>
                             <w:r>
                               <w:rPr>
                                 <w:b/>
                                 <w:bCs/>
                                 <w:lang w:val="de-AT"/>
                               </w:rPr>
-                              <w:t>lock(</w:t>
-                            </w:r>
-                            <w:proofErr w:type="gramEnd"/>
-                            <w:r>
-                              <w:rPr>
-                                <w:b/>
-                                <w:bCs/>
-                                <w:lang w:val="de-AT"/>
-                              </w:rPr>
-                              <w:t>)</w:t>
+                              <w:t>lock()</w:t>
                             </w:r>
                             <w:r>
                               <w:rPr>
@@ -25509,23 +25489,13 @@
                               </w:rPr>
                               <w:t xml:space="preserve"> aktiviert und am Ende mit </w:t>
                             </w:r>
-                            <w:proofErr w:type="gramStart"/>
                             <w:r>
                               <w:rPr>
                                 <w:b/>
                                 <w:bCs/>
                                 <w:lang w:val="de-AT"/>
                               </w:rPr>
-                              <w:t>unlock(</w:t>
-                            </w:r>
-                            <w:proofErr w:type="gramEnd"/>
-                            <w:r>
-                              <w:rPr>
-                                <w:b/>
-                                <w:bCs/>
-                                <w:lang w:val="de-AT"/>
-                              </w:rPr>
-                              <w:t>)</w:t>
+                              <w:t>unlock()</w:t>
                             </w:r>
                             <w:r>
                               <w:rPr>
@@ -25697,23 +25667,13 @@
                         </w:rPr>
                         <w:t xml:space="preserve"> ist eine zentrale Komponente für die threadsichere Ausgabe von Nachrichten in unserem RTOS-System. Da sie von verschiedenen Tasks parallel aufgerufen werden kann, wird der Zugriff durch einen </w:t>
                       </w:r>
-                      <w:proofErr w:type="gramStart"/>
                       <w:r>
                         <w:rPr>
                           <w:b/>
                           <w:bCs/>
                           <w:lang w:val="de-AT"/>
                         </w:rPr>
-                        <w:t>frt::</w:t>
-                      </w:r>
-                      <w:proofErr w:type="gramEnd"/>
-                      <w:r>
-                        <w:rPr>
-                          <w:b/>
-                          <w:bCs/>
-                          <w:lang w:val="de-AT"/>
-                        </w:rPr>
-                        <w:t>Mutex serialMutex</w:t>
+                        <w:t>frt::Mutex serialMutex</w:t>
                       </w:r>
                       <w:r>
                         <w:rPr>
@@ -25734,23 +25694,13 @@
                         </w:rPr>
                         <w:t xml:space="preserve">Der Mutex wird zu Beginn der Methode mit </w:t>
                       </w:r>
-                      <w:proofErr w:type="gramStart"/>
                       <w:r>
                         <w:rPr>
                           <w:b/>
                           <w:bCs/>
                           <w:lang w:val="de-AT"/>
                         </w:rPr>
-                        <w:t>lock(</w:t>
-                      </w:r>
-                      <w:proofErr w:type="gramEnd"/>
-                      <w:r>
-                        <w:rPr>
-                          <w:b/>
-                          <w:bCs/>
-                          <w:lang w:val="de-AT"/>
-                        </w:rPr>
-                        <w:t>)</w:t>
+                        <w:t>lock()</w:t>
                       </w:r>
                       <w:r>
                         <w:rPr>
@@ -25758,23 +25708,13 @@
                         </w:rPr>
                         <w:t xml:space="preserve"> aktiviert und am Ende mit </w:t>
                       </w:r>
-                      <w:proofErr w:type="gramStart"/>
                       <w:r>
                         <w:rPr>
                           <w:b/>
                           <w:bCs/>
                           <w:lang w:val="de-AT"/>
                         </w:rPr>
-                        <w:t>unlock(</w:t>
-                      </w:r>
-                      <w:proofErr w:type="gramEnd"/>
-                      <w:r>
-                        <w:rPr>
-                          <w:b/>
-                          <w:bCs/>
-                          <w:lang w:val="de-AT"/>
-                        </w:rPr>
-                        <w:t>)</w:t>
+                        <w:t>unlock()</w:t>
                       </w:r>
                       <w:r>
                         <w:rPr>
@@ -28651,21 +28591,7 @@
         <w:rPr>
           <w:lang w:val="de-AT"/>
         </w:rPr>
-        <w:t>Führt eine NULL-</w:t>
-      </w:r>
-      <w:proofErr w:type="spellStart"/>
-      <w:r>
-        <w:rPr>
-          <w:lang w:val="de-AT"/>
-        </w:rPr>
-        <w:t>check</w:t>
-      </w:r>
-      <w:proofErr w:type="spellEnd"/>
-      <w:r>
-        <w:rPr>
-          <w:lang w:val="de-AT"/>
-        </w:rPr>
-        <w:t>-gesteuerte Löschung durch</w:t>
+        <w:t>Führt eine NULL-check-gesteuerte Löschung durch</w:t>
       </w:r>
     </w:p>
     <w:p>
@@ -35977,41 +35903,13 @@
                               </w:rPr>
                               <w:t>Arduino Build-Prozess (</w:t>
                             </w:r>
-                            <w:proofErr w:type="gramStart"/>
                             <w:r>
                               <w:rPr>
                                 <w:b/>
                                 <w:bCs/>
                                 <w:lang w:val="de-AT"/>
                               </w:rPr>
-                              <w:t>Von .ino</w:t>
-                            </w:r>
-                            <w:proofErr w:type="gramEnd"/>
-                            <w:r>
-                              <w:rPr>
-                                <w:b/>
-                                <w:bCs/>
-                                <w:lang w:val="de-AT"/>
-                              </w:rPr>
-                              <w:t xml:space="preserve"> </w:t>
-                            </w:r>
-                            <w:proofErr w:type="gramStart"/>
-                            <w:r>
-                              <w:rPr>
-                                <w:b/>
-                                <w:bCs/>
-                                <w:lang w:val="de-AT"/>
-                              </w:rPr>
-                              <w:t>zu .hex/.elf</w:t>
-                            </w:r>
-                            <w:proofErr w:type="gramEnd"/>
-                            <w:r>
-                              <w:rPr>
-                                <w:b/>
-                                <w:bCs/>
-                                <w:lang w:val="de-AT"/>
-                              </w:rPr>
-                              <w:t>)</w:t>
+                              <w:t>Von .ino zu .hex/.elf)</w:t>
                             </w:r>
                           </w:p>
                           <w:p>
@@ -36128,21 +36026,7 @@
                               <w:rPr>
                                 <w:lang w:val="de-AT"/>
                               </w:rPr>
-                              <w:t xml:space="preserve"> (</w:t>
-                            </w:r>
-                            <w:proofErr w:type="gramStart"/>
-                            <w:r>
-                              <w:rPr>
-                                <w:lang w:val="de-AT"/>
-                              </w:rPr>
-                              <w:t>*.o</w:t>
-                            </w:r>
-                            <w:proofErr w:type="gramEnd"/>
-                            <w:r>
-                              <w:rPr>
-                                <w:lang w:val="de-AT"/>
-                              </w:rPr>
-                              <w:t>) übersetzt.</w:t>
+                              <w:t xml:space="preserve"> (*.o) übersetzt.</w:t>
                             </w:r>
                           </w:p>
                           <w:p>
@@ -36209,21 +36093,7 @@
                               <w:rPr>
                                 <w:lang w:val="de-AT"/>
                               </w:rPr>
-                              <w:t xml:space="preserve"> (</w:t>
-                            </w:r>
-                            <w:proofErr w:type="gramStart"/>
-                            <w:r>
-                              <w:rPr>
-                                <w:lang w:val="de-AT"/>
-                              </w:rPr>
-                              <w:t>libcore.a</w:t>
-                            </w:r>
-                            <w:proofErr w:type="gramEnd"/>
-                            <w:r>
-                              <w:rPr>
-                                <w:lang w:val="de-AT"/>
-                              </w:rPr>
-                              <w:t>) und anderen Libraries verlinkt.</w:t>
+                              <w:t xml:space="preserve"> (libcore.a) und anderen Libraries verlinkt.</w:t>
                             </w:r>
                           </w:p>
                           <w:p>
@@ -36240,14 +36110,7 @@
                               <w:rPr>
                                 <w:lang w:val="de-AT"/>
                               </w:rPr>
-                              <w:t xml:space="preserve">Der Linker (avr-gcc) erzeugt </w:t>
-                            </w:r>
-                            <w:proofErr w:type="gramStart"/>
-                            <w:r>
-                              <w:rPr>
-                                <w:lang w:val="de-AT"/>
-                              </w:rPr>
-                              <w:t xml:space="preserve">eine </w:t>
+                              <w:t xml:space="preserve">Der Linker (avr-gcc) erzeugt eine </w:t>
                             </w:r>
                             <w:r>
                               <w:rPr>
@@ -36255,16 +36118,7 @@
                                 <w:bCs/>
                                 <w:lang w:val="de-AT"/>
                               </w:rPr>
-                              <w:t>.elf</w:t>
-                            </w:r>
-                            <w:proofErr w:type="gramEnd"/>
-                            <w:r>
-                              <w:rPr>
-                                <w:b/>
-                                <w:bCs/>
-                                <w:lang w:val="de-AT"/>
-                              </w:rPr>
-                              <w:t>-Datei</w:t>
+                              <w:t>.elf-Datei</w:t>
                             </w:r>
                             <w:r>
                               <w:rPr>
@@ -36314,21 +36168,7 @@
                               <w:rPr>
                                 <w:lang w:val="de-AT"/>
                               </w:rPr>
-                              <w:t xml:space="preserve"> extrahiert aus </w:t>
-                            </w:r>
-                            <w:proofErr w:type="gramStart"/>
-                            <w:r>
-                              <w:rPr>
-                                <w:lang w:val="de-AT"/>
-                              </w:rPr>
-                              <w:t>der .elf</w:t>
-                            </w:r>
-                            <w:proofErr w:type="gramEnd"/>
-                            <w:r>
-                              <w:rPr>
-                                <w:lang w:val="de-AT"/>
-                              </w:rPr>
-                              <w:t>-Datei:</w:t>
+                              <w:t xml:space="preserve"> extrahiert aus der .elf-Datei:</w:t>
                             </w:r>
                           </w:p>
                           <w:p>
@@ -36341,7 +36181,6 @@
                                 <w:lang w:val="de-AT"/>
                               </w:rPr>
                             </w:pPr>
-                            <w:proofErr w:type="gramStart"/>
                             <w:r>
                               <w:rPr>
                                 <w:b/>
@@ -36350,7 +36189,6 @@
                               </w:rPr>
                               <w:t>.hex</w:t>
                             </w:r>
-                            <w:proofErr w:type="gramEnd"/>
                             <w:r>
                               <w:rPr>
                                 <w:lang w:val="de-AT"/>
@@ -36368,7 +36206,6 @@
                                 <w:lang w:val="de-AT"/>
                               </w:rPr>
                             </w:pPr>
-                            <w:proofErr w:type="gramStart"/>
                             <w:r>
                               <w:rPr>
                                 <w:b/>
@@ -36377,7 +36214,6 @@
                               </w:rPr>
                               <w:t>.eep</w:t>
                             </w:r>
-                            <w:proofErr w:type="gramEnd"/>
                             <w:r>
                               <w:rPr>
                                 <w:lang w:val="de-AT"/>
@@ -36463,41 +36299,13 @@
                         </w:rPr>
                         <w:t>Arduino Build-Prozess (</w:t>
                       </w:r>
-                      <w:proofErr w:type="gramStart"/>
                       <w:r>
                         <w:rPr>
                           <w:b/>
                           <w:bCs/>
                           <w:lang w:val="de-AT"/>
                         </w:rPr>
-                        <w:t>Von .ino</w:t>
-                      </w:r>
-                      <w:proofErr w:type="gramEnd"/>
-                      <w:r>
-                        <w:rPr>
-                          <w:b/>
-                          <w:bCs/>
-                          <w:lang w:val="de-AT"/>
-                        </w:rPr>
-                        <w:t xml:space="preserve"> </w:t>
-                      </w:r>
-                      <w:proofErr w:type="gramStart"/>
-                      <w:r>
-                        <w:rPr>
-                          <w:b/>
-                          <w:bCs/>
-                          <w:lang w:val="de-AT"/>
-                        </w:rPr>
-                        <w:t>zu .hex/.elf</w:t>
-                      </w:r>
-                      <w:proofErr w:type="gramEnd"/>
-                      <w:r>
-                        <w:rPr>
-                          <w:b/>
-                          <w:bCs/>
-                          <w:lang w:val="de-AT"/>
-                        </w:rPr>
-                        <w:t>)</w:t>
+                        <w:t>Von .ino zu .hex/.elf)</w:t>
                       </w:r>
                     </w:p>
                     <w:p>
@@ -36614,21 +36422,7 @@
                         <w:rPr>
                           <w:lang w:val="de-AT"/>
                         </w:rPr>
-                        <w:t xml:space="preserve"> (</w:t>
-                      </w:r>
-                      <w:proofErr w:type="gramStart"/>
-                      <w:r>
-                        <w:rPr>
-                          <w:lang w:val="de-AT"/>
-                        </w:rPr>
-                        <w:t>*.o</w:t>
-                      </w:r>
-                      <w:proofErr w:type="gramEnd"/>
-                      <w:r>
-                        <w:rPr>
-                          <w:lang w:val="de-AT"/>
-                        </w:rPr>
-                        <w:t>) übersetzt.</w:t>
+                        <w:t xml:space="preserve"> (*.o) übersetzt.</w:t>
                       </w:r>
                     </w:p>
                     <w:p>
@@ -36695,21 +36489,7 @@
                         <w:rPr>
                           <w:lang w:val="de-AT"/>
                         </w:rPr>
-                        <w:t xml:space="preserve"> (</w:t>
-                      </w:r>
-                      <w:proofErr w:type="gramStart"/>
-                      <w:r>
-                        <w:rPr>
-                          <w:lang w:val="de-AT"/>
-                        </w:rPr>
-                        <w:t>libcore.a</w:t>
-                      </w:r>
-                      <w:proofErr w:type="gramEnd"/>
-                      <w:r>
-                        <w:rPr>
-                          <w:lang w:val="de-AT"/>
-                        </w:rPr>
-                        <w:t>) und anderen Libraries verlinkt.</w:t>
+                        <w:t xml:space="preserve"> (libcore.a) und anderen Libraries verlinkt.</w:t>
                       </w:r>
                     </w:p>
                     <w:p>
@@ -36726,14 +36506,7 @@
                         <w:rPr>
                           <w:lang w:val="de-AT"/>
                         </w:rPr>
-                        <w:t xml:space="preserve">Der Linker (avr-gcc) erzeugt </w:t>
-                      </w:r>
-                      <w:proofErr w:type="gramStart"/>
-                      <w:r>
-                        <w:rPr>
-                          <w:lang w:val="de-AT"/>
-                        </w:rPr>
-                        <w:t xml:space="preserve">eine </w:t>
+                        <w:t xml:space="preserve">Der Linker (avr-gcc) erzeugt eine </w:t>
                       </w:r>
                       <w:r>
                         <w:rPr>
@@ -36741,16 +36514,7 @@
                           <w:bCs/>
                           <w:lang w:val="de-AT"/>
                         </w:rPr>
-                        <w:t>.elf</w:t>
-                      </w:r>
-                      <w:proofErr w:type="gramEnd"/>
-                      <w:r>
-                        <w:rPr>
-                          <w:b/>
-                          <w:bCs/>
-                          <w:lang w:val="de-AT"/>
-                        </w:rPr>
-                        <w:t>-Datei</w:t>
+                        <w:t>.elf-Datei</w:t>
                       </w:r>
                       <w:r>
                         <w:rPr>
@@ -36800,21 +36564,7 @@
                         <w:rPr>
                           <w:lang w:val="de-AT"/>
                         </w:rPr>
-                        <w:t xml:space="preserve"> extrahiert aus </w:t>
-                      </w:r>
-                      <w:proofErr w:type="gramStart"/>
-                      <w:r>
-                        <w:rPr>
-                          <w:lang w:val="de-AT"/>
-                        </w:rPr>
-                        <w:t>der .elf</w:t>
-                      </w:r>
-                      <w:proofErr w:type="gramEnd"/>
-                      <w:r>
-                        <w:rPr>
-                          <w:lang w:val="de-AT"/>
-                        </w:rPr>
-                        <w:t>-Datei:</w:t>
+                        <w:t xml:space="preserve"> extrahiert aus der .elf-Datei:</w:t>
                       </w:r>
                     </w:p>
                     <w:p>
@@ -36827,7 +36577,6 @@
                           <w:lang w:val="de-AT"/>
                         </w:rPr>
                       </w:pPr>
-                      <w:proofErr w:type="gramStart"/>
                       <w:r>
                         <w:rPr>
                           <w:b/>
@@ -36836,7 +36585,6 @@
                         </w:rPr>
                         <w:t>.hex</w:t>
                       </w:r>
-                      <w:proofErr w:type="gramEnd"/>
                       <w:r>
                         <w:rPr>
                           <w:lang w:val="de-AT"/>
@@ -36854,7 +36602,6 @@
                           <w:lang w:val="de-AT"/>
                         </w:rPr>
                       </w:pPr>
-                      <w:proofErr w:type="gramStart"/>
                       <w:r>
                         <w:rPr>
                           <w:b/>
@@ -36863,7 +36610,6 @@
                         </w:rPr>
                         <w:t>.eep</w:t>
                       </w:r>
-                      <w:proofErr w:type="gramEnd"/>
                       <w:r>
                         <w:rPr>
                           <w:lang w:val="de-AT"/>
@@ -39238,19 +38984,11 @@
                               </w:rPr>
                               <w:t>Task ist manuell angehalten (</w:t>
                             </w:r>
-                            <w:proofErr w:type="gramStart"/>
                             <w:r>
                               <w:rPr>
                                 <w:lang w:val="de-AT"/>
                               </w:rPr>
-                              <w:t>vTaskSuspend(</w:t>
-                            </w:r>
-                            <w:proofErr w:type="gramEnd"/>
-                            <w:r>
-                              <w:rPr>
-                                <w:lang w:val="de-AT"/>
-                              </w:rPr>
-                              <w:t>))</w:t>
+                              <w:t>vTaskSuspend())</w:t>
                             </w:r>
                           </w:p>
                           <w:p>
@@ -39269,21 +39007,7 @@
                               <w:rPr>
                                 <w:lang w:val="de-AT"/>
                               </w:rPr>
-                              <w:t xml:space="preserve">Wird durch </w:t>
-                            </w:r>
-                            <w:proofErr w:type="gramStart"/>
-                            <w:r>
-                              <w:rPr>
-                                <w:lang w:val="de-AT"/>
-                              </w:rPr>
-                              <w:t>vTaskResume(</w:t>
-                            </w:r>
-                            <w:proofErr w:type="gramEnd"/>
-                            <w:r>
-                              <w:rPr>
-                                <w:lang w:val="de-AT"/>
-                              </w:rPr>
-                              <w:t>) wieder aktiviert</w:t>
+                              <w:t>Wird durch vTaskResume() wieder aktiviert</w:t>
                             </w:r>
                           </w:p>
                           <w:p>
@@ -39627,19 +39351,11 @@
                         </w:rPr>
                         <w:t>Task ist manuell angehalten (</w:t>
                       </w:r>
-                      <w:proofErr w:type="gramStart"/>
                       <w:r>
                         <w:rPr>
                           <w:lang w:val="de-AT"/>
                         </w:rPr>
-                        <w:t>vTaskSuspend(</w:t>
-                      </w:r>
-                      <w:proofErr w:type="gramEnd"/>
-                      <w:r>
-                        <w:rPr>
-                          <w:lang w:val="de-AT"/>
-                        </w:rPr>
-                        <w:t>))</w:t>
+                        <w:t>vTaskSuspend())</w:t>
                       </w:r>
                     </w:p>
                     <w:p>
@@ -39658,21 +39374,7 @@
                         <w:rPr>
                           <w:lang w:val="de-AT"/>
                         </w:rPr>
-                        <w:t xml:space="preserve">Wird durch </w:t>
-                      </w:r>
-                      <w:proofErr w:type="gramStart"/>
-                      <w:r>
-                        <w:rPr>
-                          <w:lang w:val="de-AT"/>
-                        </w:rPr>
-                        <w:t>vTaskResume(</w:t>
-                      </w:r>
-                      <w:proofErr w:type="gramEnd"/>
-                      <w:r>
-                        <w:rPr>
-                          <w:lang w:val="de-AT"/>
-                        </w:rPr>
-                        <w:t>) wieder aktiviert</w:t>
+                        <w:t>Wird durch vTaskResume() wieder aktiviert</w:t>
                       </w:r>
                     </w:p>
                     <w:p>

</xml_diff>

<commit_message>
[FFRESW][docs][FlowCharts][PlantUML][Sourcetrail]updated documentation, graphs, UML's, FlowCharts and Sourcetrail Database.
Signed-off-by: Adrian <52537419+mendax0110@users.noreply.github.com>
</commit_message>
<xml_diff>
--- a/docs/AdriansDocumentation/Dokumentation_eSW.docx
+++ b/docs/AdriansDocumentation/Dokumentation_eSW.docx
@@ -3209,9 +3209,15 @@
           <w:lang w:val="de-AT"/>
         </w:rPr>
       </w:pPr>
-      <w:r>
-        <w:t>// MCP9601 DATASHEET EINFÜGEN</w:t>
-      </w:r>
+      <w:hyperlink r:id="rId36" w:history="1">
+        <w:r>
+          <w:rPr>
+            <w:rStyle w:val="Hyperlink"/>
+            <w:lang w:val="de-AT"/>
+          </w:rPr>
+          <w:t>https://cdn-learn.adafruit.com/downloads/pdf/adafruit-mcp9601.pdf</w:t>
+        </w:r>
+      </w:hyperlink>
     </w:p>
     <w:p>
       <w:pPr>
@@ -3224,7 +3230,7 @@
           <w:lang w:val="de-AT"/>
         </w:rPr>
       </w:pPr>
-      <w:hyperlink r:id="rId36" w:history="1">
+      <w:hyperlink r:id="rId37" w:history="1">
         <w:r>
           <w:rPr>
             <w:rStyle w:val="Hyperlink"/>
@@ -3245,7 +3251,7 @@
           <w:lang w:val="de-AT"/>
         </w:rPr>
       </w:pPr>
-      <w:hyperlink r:id="rId37" w:history="1">
+      <w:hyperlink r:id="rId38" w:history="1">
         <w:r>
           <w:rPr>
             <w:rStyle w:val="Hyperlink"/>
@@ -3279,7 +3285,7 @@
           <w:lang w:val="de-AT"/>
         </w:rPr>
       </w:pPr>
-      <w:hyperlink r:id="rId38" w:history="1">
+      <w:hyperlink r:id="rId39" w:history="1">
         <w:r>
           <w:rPr>
             <w:rStyle w:val="Hyperlink"/>
@@ -3300,7 +3306,7 @@
           <w:lang w:val="de-AT"/>
         </w:rPr>
       </w:pPr>
-      <w:hyperlink r:id="rId39" w:history="1">
+      <w:hyperlink r:id="rId40" w:history="1">
         <w:r>
           <w:rPr>
             <w:rStyle w:val="Hyperlink"/>
@@ -3321,7 +3327,7 @@
           <w:lang w:val="de-AT"/>
         </w:rPr>
       </w:pPr>
-      <w:hyperlink r:id="rId40" w:history="1">
+      <w:hyperlink r:id="rId41" w:history="1">
         <w:r>
           <w:rPr>
             <w:rStyle w:val="Hyperlink"/>
@@ -3355,6 +3361,12 @@
           <w:lang w:val="de-AT"/>
         </w:rPr>
       </w:pPr>
+      <w:r>
+        <w:rPr>
+          <w:lang w:val="de-AT"/>
+        </w:rPr>
+        <w:t>https://www.vatgroup.com/downloads</w:t>
+      </w:r>
     </w:p>
     <w:p>
       <w:pPr>
@@ -3401,7 +3413,7 @@
           <w:lang w:val="de-AT"/>
         </w:rPr>
       </w:pPr>
-      <w:hyperlink r:id="rId41" w:history="1">
+      <w:hyperlink r:id="rId42" w:history="1">
         <w:r>
           <w:rPr>
             <w:rStyle w:val="Hyperlink"/>
@@ -3454,7 +3466,7 @@
           <w:lang w:val="de-AT"/>
         </w:rPr>
       </w:pPr>
-      <w:hyperlink r:id="rId42" w:history="1">
+      <w:hyperlink r:id="rId43" w:history="1">
         <w:r>
           <w:rPr>
             <w:rStyle w:val="Hyperlink"/>
@@ -3475,7 +3487,7 @@
           <w:lang w:val="de-AT"/>
         </w:rPr>
       </w:pPr>
-      <w:hyperlink r:id="rId43" w:history="1">
+      <w:hyperlink r:id="rId44" w:history="1">
         <w:r>
           <w:rPr>
             <w:rStyle w:val="Hyperlink"/>
@@ -3496,7 +3508,7 @@
           <w:lang w:val="de-AT"/>
         </w:rPr>
       </w:pPr>
-      <w:hyperlink r:id="rId44" w:history="1">
+      <w:hyperlink r:id="rId45" w:history="1">
         <w:r>
           <w:rPr>
             <w:rStyle w:val="Hyperlink"/>
@@ -3517,7 +3529,7 @@
           <w:lang w:val="de-AT"/>
         </w:rPr>
       </w:pPr>
-      <w:hyperlink r:id="rId45" w:history="1">
+      <w:hyperlink r:id="rId46" w:history="1">
         <w:r>
           <w:rPr>
             <w:rStyle w:val="Hyperlink"/>
@@ -3538,7 +3550,7 @@
           <w:lang w:val="de-AT"/>
         </w:rPr>
       </w:pPr>
-      <w:hyperlink r:id="rId46" w:history="1">
+      <w:hyperlink r:id="rId47" w:history="1">
         <w:r>
           <w:rPr>
             <w:rStyle w:val="Hyperlink"/>
@@ -3572,7 +3584,7 @@
           <w:lang w:val="de-AT"/>
         </w:rPr>
       </w:pPr>
-      <w:hyperlink r:id="rId47" w:history="1">
+      <w:hyperlink r:id="rId48" w:history="1">
         <w:r>
           <w:rPr>
             <w:rStyle w:val="Hyperlink"/>
@@ -3606,7 +3618,7 @@
           <w:lang w:val="de-AT"/>
         </w:rPr>
       </w:pPr>
-      <w:hyperlink r:id="rId48" w:history="1">
+      <w:hyperlink r:id="rId49" w:history="1">
         <w:r>
           <w:rPr>
             <w:rStyle w:val="Hyperlink"/>
@@ -3627,7 +3639,7 @@
           <w:lang w:val="de-AT"/>
         </w:rPr>
       </w:pPr>
-      <w:hyperlink r:id="rId49" w:history="1">
+      <w:hyperlink r:id="rId50" w:history="1">
         <w:r>
           <w:rPr>
             <w:rStyle w:val="Hyperlink"/>
@@ -3669,7 +3681,7 @@
           <w:lang w:val="de-AT"/>
         </w:rPr>
       </w:pPr>
-      <w:hyperlink r:id="rId50" w:history="1">
+      <w:hyperlink r:id="rId51" w:history="1">
         <w:r>
           <w:rPr>
             <w:rStyle w:val="Hyperlink"/>
@@ -3690,7 +3702,7 @@
           <w:lang w:val="de-AT"/>
         </w:rPr>
       </w:pPr>
-      <w:hyperlink r:id="rId51" w:history="1">
+      <w:hyperlink r:id="rId52" w:history="1">
         <w:r>
           <w:rPr>
             <w:rStyle w:val="Hyperlink"/>
@@ -3731,7 +3743,7 @@
           <w:lang w:val="de-AT"/>
         </w:rPr>
       </w:pPr>
-      <w:hyperlink r:id="rId52" w:history="1">
+      <w:hyperlink r:id="rId53" w:history="1">
         <w:r>
           <w:rPr>
             <w:rStyle w:val="Hyperlink"/>
@@ -3752,7 +3764,7 @@
           <w:lang w:val="de-AT"/>
         </w:rPr>
       </w:pPr>
-      <w:hyperlink r:id="rId53" w:history="1">
+      <w:hyperlink r:id="rId54" w:history="1">
         <w:r>
           <w:rPr>
             <w:rStyle w:val="Hyperlink"/>
@@ -5435,13 +5447,6 @@
     <w:p>
       <w:pPr>
         <w:rPr>
-          <w:lang w:val="de-AT"/>
-        </w:rPr>
-      </w:pPr>
-    </w:p>
-    <w:p>
-      <w:pPr>
-        <w:rPr>
           <w:b/>
           <w:bCs/>
           <w:lang w:val="de-AT"/>
@@ -5677,13 +5682,13 @@
           <w:bCs/>
           <w:lang w:val="de-AT"/>
         </w:rPr>
-        <w:t>Ethernet</w:t>
-      </w:r>
-      <w:r>
-        <w:rPr>
-          <w:lang w:val="de-AT"/>
-        </w:rPr>
-        <w:t xml:space="preserve"> – Netzwerkkommunikation</w:t>
+        <w:t xml:space="preserve">Wire </w:t>
+      </w:r>
+      <w:r>
+        <w:rPr>
+          <w:lang w:val="de-AT"/>
+        </w:rPr>
+        <w:t>– Kommunikation mit I2C-Geräten</w:t>
       </w:r>
     </w:p>
     <w:p>
@@ -5696,21 +5701,19 @@
           <w:lang w:val="de-AT"/>
         </w:rPr>
       </w:pPr>
-      <w:proofErr w:type="spellStart"/>
-      <w:r>
-        <w:rPr>
-          <w:b/>
-          <w:bCs/>
-          <w:lang w:val="de-AT"/>
-        </w:rPr>
-        <w:t>ErriezMemoryUsage</w:t>
-      </w:r>
-      <w:proofErr w:type="spellEnd"/>
-      <w:r>
-        <w:rPr>
-          <w:lang w:val="de-AT"/>
-        </w:rPr>
-        <w:t xml:space="preserve"> – Überwachung des Speichers</w:t>
+      <w:r>
+        <w:rPr>
+          <w:b/>
+          <w:bCs/>
+          <w:lang w:val="de-AT"/>
+        </w:rPr>
+        <w:t>Ethernet</w:t>
+      </w:r>
+      <w:r>
+        <w:rPr>
+          <w:lang w:val="de-AT"/>
+        </w:rPr>
+        <w:t xml:space="preserve"> – Netzwerkkommunikation</w:t>
       </w:r>
     </w:p>
     <w:p>
@@ -5730,14 +5733,14 @@
           <w:bCs/>
           <w:lang w:val="de-AT"/>
         </w:rPr>
-        <w:t>FreeRTOS</w:t>
+        <w:t>ErriezMemoryUsage</w:t>
       </w:r>
       <w:proofErr w:type="spellEnd"/>
       <w:r>
         <w:rPr>
           <w:lang w:val="de-AT"/>
         </w:rPr>
-        <w:t xml:space="preserve"> – Betriebssystem für Multitasking, Zeitsynchronisierung etc.</w:t>
+        <w:t xml:space="preserve"> – Überwachung des Speichers</w:t>
       </w:r>
     </w:p>
     <w:p>
@@ -5757,23 +5760,15 @@
           <w:bCs/>
           <w:lang w:val="de-AT"/>
         </w:rPr>
-        <w:t>Frt.h</w:t>
+        <w:t>FreeRTOS</w:t>
       </w:r>
       <w:proofErr w:type="spellEnd"/>
       <w:r>
         <w:rPr>
           <w:lang w:val="de-AT"/>
         </w:rPr>
-        <w:t xml:space="preserve"> – Objektorientierter Wrapper für </w:t>
-      </w:r>
-      <w:proofErr w:type="spellStart"/>
-      <w:r>
-        <w:rPr>
-          <w:lang w:val="de-AT"/>
-        </w:rPr>
-        <w:t>FreeRTOS</w:t>
-      </w:r>
-      <w:proofErr w:type="spellEnd"/>
+        <w:t xml:space="preserve"> – Betriebssystem für Multitasking, Zeitsynchronisierung etc.</w:t>
+      </w:r>
     </w:p>
     <w:p>
       <w:pPr>
@@ -5785,6 +5780,41 @@
           <w:lang w:val="de-AT"/>
         </w:rPr>
       </w:pPr>
+      <w:proofErr w:type="spellStart"/>
+      <w:r>
+        <w:rPr>
+          <w:b/>
+          <w:bCs/>
+          <w:lang w:val="de-AT"/>
+        </w:rPr>
+        <w:t>Frt.h</w:t>
+      </w:r>
+      <w:proofErr w:type="spellEnd"/>
+      <w:r>
+        <w:rPr>
+          <w:lang w:val="de-AT"/>
+        </w:rPr>
+        <w:t xml:space="preserve"> – Objektorientierter Wrapper für </w:t>
+      </w:r>
+      <w:proofErr w:type="spellStart"/>
+      <w:r>
+        <w:rPr>
+          <w:lang w:val="de-AT"/>
+        </w:rPr>
+        <w:t>FreeRTOS</w:t>
+      </w:r>
+      <w:proofErr w:type="spellEnd"/>
+    </w:p>
+    <w:p>
+      <w:pPr>
+        <w:numPr>
+          <w:ilvl w:val="0"/>
+          <w:numId w:val="10"/>
+        </w:numPr>
+        <w:rPr>
+          <w:lang w:val="de-AT"/>
+        </w:rPr>
+      </w:pPr>
       <w:r>
         <w:rPr>
           <w:b/>
@@ -6099,26 +6129,26 @@
           <w:noProof/>
         </w:rPr>
         <w:drawing>
-          <wp:anchor distT="0" distB="0" distL="114300" distR="114300" simplePos="0" relativeHeight="251702272" behindDoc="1" locked="0" layoutInCell="1" allowOverlap="1" wp14:anchorId="32538DCE" wp14:editId="7D3FD843">
+          <wp:anchor distT="0" distB="0" distL="114300" distR="114300" simplePos="0" relativeHeight="251704320" behindDoc="1" locked="0" layoutInCell="1" allowOverlap="1" wp14:anchorId="58C5CAB3" wp14:editId="14915215">
             <wp:simplePos x="0" y="0"/>
             <wp:positionH relativeFrom="margin">
               <wp:align>center</wp:align>
             </wp:positionH>
             <wp:positionV relativeFrom="paragraph">
-              <wp:posOffset>267335</wp:posOffset>
+              <wp:posOffset>231195</wp:posOffset>
             </wp:positionV>
-            <wp:extent cx="7275830" cy="4041775"/>
-            <wp:effectExtent l="0" t="0" r="1270" b="0"/>
+            <wp:extent cx="7261860" cy="4520565"/>
+            <wp:effectExtent l="0" t="0" r="0" b="0"/>
             <wp:wrapTight wrapText="bothSides">
               <wp:wrapPolygon edited="0">
                 <wp:start x="0" y="0"/>
-                <wp:lineTo x="0" y="21481"/>
-                <wp:lineTo x="21547" y="21481"/>
-                <wp:lineTo x="21547" y="0"/>
+                <wp:lineTo x="0" y="21482"/>
+                <wp:lineTo x="21532" y="21482"/>
+                <wp:lineTo x="21532" y="0"/>
                 <wp:lineTo x="0" y="0"/>
               </wp:wrapPolygon>
             </wp:wrapTight>
-            <wp:docPr id="678628195" name="Grafik 2" descr="PlantUML diagram"/>
+            <wp:docPr id="760723517" name="Grafik 1" descr="Ein Bild, das Text, Diagramm, Plan, Reihe enthält.&#10;&#10;KI-generierte Inhalte können fehlerhaft sein."/>
             <wp:cNvGraphicFramePr>
               <a:graphicFrameLocks xmlns:a="http://schemas.openxmlformats.org/drawingml/2006/main" noChangeAspect="1"/>
             </wp:cNvGraphicFramePr>
@@ -6126,13 +6156,13 @@
               <a:graphicData uri="http://schemas.openxmlformats.org/drawingml/2006/picture">
                 <pic:pic xmlns:pic="http://schemas.openxmlformats.org/drawingml/2006/picture">
                   <pic:nvPicPr>
-                    <pic:cNvPr id="0" name="theimg" descr="PlantUML diagram"/>
+                    <pic:cNvPr id="760723517" name="Grafik 1" descr="Ein Bild, das Text, Diagramm, Plan, Reihe enthält.&#10;&#10;KI-generierte Inhalte können fehlerhaft sein."/>
                     <pic:cNvPicPr>
                       <a:picLocks noChangeAspect="1" noChangeArrowheads="1"/>
                     </pic:cNvPicPr>
                   </pic:nvPicPr>
                   <pic:blipFill>
-                    <a:blip r:embed="rId54" cstate="print">
+                    <a:blip r:embed="rId55" cstate="print">
                       <a:extLst>
                         <a:ext uri="{28A0092B-C50C-407E-A947-70E740481C1C}">
                           <a14:useLocalDpi xmlns:a14="http://schemas.microsoft.com/office/drawing/2010/main" val="0"/>
@@ -6147,7 +6177,7 @@
                   <pic:spPr bwMode="auto">
                     <a:xfrm>
                       <a:off x="0" y="0"/>
-                      <a:ext cx="7275830" cy="4041775"/>
+                      <a:ext cx="7261860" cy="4520565"/>
                     </a:xfrm>
                     <a:prstGeom prst="rect">
                       <a:avLst/>
@@ -6169,27 +6199,6 @@
           </wp:anchor>
         </w:drawing>
       </w:r>
-    </w:p>
-    <w:p>
-      <w:pPr>
-        <w:rPr>
-          <w:lang w:val="de-AT"/>
-        </w:rPr>
-      </w:pPr>
-      <w:r>
-        <w:rPr>
-          <w:highlight w:val="yellow"/>
-          <w:lang w:val="de-AT"/>
-        </w:rPr>
-        <w:t>// DAS BILD ÄNDERN; DA NEUER MCP9601 anstatt MAX!!</w:t>
-      </w:r>
-    </w:p>
-    <w:p>
-      <w:pPr>
-        <w:rPr>
-          <w:lang w:val="de-AT"/>
-        </w:rPr>
-      </w:pPr>
     </w:p>
     <w:p>
       <w:pPr>
@@ -6358,7 +6367,7 @@
                     </pic:cNvPicPr>
                   </pic:nvPicPr>
                   <pic:blipFill>
-                    <a:blip r:embed="rId55">
+                    <a:blip r:embed="rId56">
                       <a:extLst>
                         <a:ext uri="{28A0092B-C50C-407E-A947-70E740481C1C}">
                           <a14:useLocalDpi xmlns:a14="http://schemas.microsoft.com/office/drawing/2010/main" val="0"/>
@@ -6711,7 +6720,7 @@
                     </pic:cNvPicPr>
                   </pic:nvPicPr>
                   <pic:blipFill>
-                    <a:blip r:embed="rId56" cstate="print">
+                    <a:blip r:embed="rId57" cstate="print">
                       <a:extLst>
                         <a:ext uri="{28A0092B-C50C-407E-A947-70E740481C1C}">
                           <a14:useLocalDpi xmlns:a14="http://schemas.microsoft.com/office/drawing/2010/main" val="0"/>
@@ -6883,7 +6892,7 @@
                     </pic:cNvPicPr>
                   </pic:nvPicPr>
                   <pic:blipFill>
-                    <a:blip r:embed="rId57">
+                    <a:blip r:embed="rId58">
                       <a:extLst>
                         <a:ext uri="{28A0092B-C50C-407E-A947-70E740481C1C}">
                           <a14:useLocalDpi xmlns:a14="http://schemas.microsoft.com/office/drawing/2010/main" val="0"/>
@@ -8307,7 +8316,7 @@
                     </pic:cNvPicPr>
                   </pic:nvPicPr>
                   <pic:blipFill>
-                    <a:blip r:embed="rId58">
+                    <a:blip r:embed="rId59">
                       <a:extLst>
                         <a:ext uri="{28A0092B-C50C-407E-A947-70E740481C1C}">
                           <a14:useLocalDpi xmlns:a14="http://schemas.microsoft.com/office/drawing/2010/main" val="0"/>
@@ -8352,7 +8361,7 @@
         </w:rPr>
         <w:t xml:space="preserve">QUELLE: </w:t>
       </w:r>
-      <w:hyperlink r:id="rId59" w:history="1">
+      <w:hyperlink r:id="rId60" w:history="1">
         <w:r>
           <w:rPr>
             <w:rStyle w:val="Hyperlink"/>
@@ -8919,7 +8928,7 @@
                     <pic:cNvPicPr/>
                   </pic:nvPicPr>
                   <pic:blipFill>
-                    <a:blip r:embed="rId60" cstate="print">
+                    <a:blip r:embed="rId61" cstate="print">
                       <a:extLst>
                         <a:ext uri="{28A0092B-C50C-407E-A947-70E740481C1C}">
                           <a14:useLocalDpi xmlns:a14="http://schemas.microsoft.com/office/drawing/2010/main" val="0"/>
@@ -9043,7 +9052,7 @@
         </w:rPr>
         <w:t>QUELLE:</w:t>
       </w:r>
-      <w:hyperlink r:id="rId61" w:history="1">
+      <w:hyperlink r:id="rId62" w:history="1">
         <w:r>
           <w:rPr>
             <w:rStyle w:val="Hyperlink"/>
@@ -9717,7 +9726,7 @@
           <w:noProof/>
         </w:rPr>
         <w:drawing>
-          <wp:inline distT="0" distB="0" distL="0" distR="0" wp14:anchorId="4CC08DAE" wp14:editId="15C9E416">
+          <wp:inline distT="0" distB="0" distL="0" distR="0" wp14:anchorId="4CC08DAE" wp14:editId="67D8A4EA">
             <wp:extent cx="1168029" cy="1168029"/>
             <wp:effectExtent l="0" t="0" r="0" b="0"/>
             <wp:docPr id="2141576180" name="Grafik 14" descr="Ein Bild, das Symbol, Schrift, Grafiken, Design enthält.&#10;&#10;KI-generierte Inhalte können fehlerhaft sein."/>
@@ -9734,7 +9743,7 @@
                     </pic:cNvPicPr>
                   </pic:nvPicPr>
                   <pic:blipFill>
-                    <a:blip r:embed="rId62" cstate="print">
+                    <a:blip r:embed="rId63" cstate="print">
                       <a:extLst>
                         <a:ext uri="{28A0092B-C50C-407E-A947-70E740481C1C}">
                           <a14:useLocalDpi xmlns:a14="http://schemas.microsoft.com/office/drawing/2010/main" val="0"/>
@@ -9787,7 +9796,7 @@
                     </pic:cNvPicPr>
                   </pic:nvPicPr>
                   <pic:blipFill>
-                    <a:blip r:embed="rId63" cstate="print">
+                    <a:blip r:embed="rId64" cstate="print">
                       <a:extLst>
                         <a:ext uri="{28A0092B-C50C-407E-A947-70E740481C1C}">
                           <a14:useLocalDpi xmlns:a14="http://schemas.microsoft.com/office/drawing/2010/main" val="0"/>
@@ -9840,7 +9849,7 @@
                     </pic:cNvPicPr>
                   </pic:nvPicPr>
                   <pic:blipFill>
-                    <a:blip r:embed="rId64" cstate="print">
+                    <a:blip r:embed="rId65" cstate="print">
                       <a:extLst>
                         <a:ext uri="{28A0092B-C50C-407E-A947-70E740481C1C}">
                           <a14:useLocalDpi xmlns:a14="http://schemas.microsoft.com/office/drawing/2010/main" val="0"/>
@@ -9893,7 +9902,7 @@
                     </pic:cNvPicPr>
                   </pic:nvPicPr>
                   <pic:blipFill>
-                    <a:blip r:embed="rId65" cstate="print">
+                    <a:blip r:embed="rId66" cstate="print">
                       <a:extLst>
                         <a:ext uri="{28A0092B-C50C-407E-A947-70E740481C1C}">
                           <a14:useLocalDpi xmlns:a14="http://schemas.microsoft.com/office/drawing/2010/main" val="0"/>
@@ -9938,7 +9947,7 @@
         </w:rPr>
         <w:t xml:space="preserve">QUELLE: </w:t>
       </w:r>
-      <w:hyperlink r:id="rId66" w:history="1">
+      <w:hyperlink r:id="rId67" w:history="1">
         <w:r>
           <w:rPr>
             <w:rStyle w:val="Hyperlink"/>
@@ -9961,7 +9970,7 @@
         </w:rPr>
         <w:t xml:space="preserve">QUELLE: </w:t>
       </w:r>
-      <w:hyperlink r:id="rId67" w:history="1">
+      <w:hyperlink r:id="rId68" w:history="1">
         <w:r>
           <w:rPr>
             <w:rStyle w:val="Hyperlink"/>
@@ -9984,7 +9993,7 @@
         </w:rPr>
         <w:t>QUELLE:</w:t>
       </w:r>
-      <w:hyperlink r:id="rId68" w:history="1">
+      <w:hyperlink r:id="rId69" w:history="1">
         <w:r>
           <w:rPr>
             <w:rStyle w:val="Hyperlink"/>
@@ -10007,7 +10016,7 @@
         </w:rPr>
         <w:t xml:space="preserve">QUELLE: </w:t>
       </w:r>
-      <w:hyperlink r:id="rId69" w:history="1">
+      <w:hyperlink r:id="rId70" w:history="1">
         <w:r>
           <w:rPr>
             <w:rStyle w:val="Hyperlink"/>
@@ -10062,7 +10071,7 @@
                     </pic:cNvPicPr>
                   </pic:nvPicPr>
                   <pic:blipFill>
-                    <a:blip r:embed="rId70" cstate="print">
+                    <a:blip r:embed="rId71" cstate="print">
                       <a:extLst>
                         <a:ext uri="{28A0092B-C50C-407E-A947-70E740481C1C}">
                           <a14:useLocalDpi xmlns:a14="http://schemas.microsoft.com/office/drawing/2010/main" val="0"/>
@@ -10392,243 +10401,6 @@
           <w:lang w:val="de-AT"/>
         </w:rPr>
       </w:pPr>
-      <w:hyperlink r:id="rId71" w:tgtFrame="_new" w:history="1">
-        <w:r>
-          <w:rPr>
-            <w:rStyle w:val="Hyperlink"/>
-            <w:lang w:val="de-AT"/>
-          </w:rPr>
-          <w:t>GitHub-Link</w:t>
-        </w:r>
-      </w:hyperlink>
-    </w:p>
-    <w:p>
-      <w:pPr>
-        <w:jc w:val="both"/>
-        <w:rPr>
-          <w:lang w:val="de-AT"/>
-        </w:rPr>
-      </w:pPr>
-      <w:r>
-        <w:rPr>
-          <w:lang w:val="de-AT"/>
-        </w:rPr>
-        <w:t xml:space="preserve">Dieses Repository enthält die </w:t>
-      </w:r>
-      <w:r>
-        <w:rPr>
-          <w:b/>
-          <w:bCs/>
-          <w:lang w:val="de-AT"/>
-        </w:rPr>
-        <w:t>gesamte Embedded-Software</w:t>
-      </w:r>
-      <w:r>
-        <w:rPr>
-          <w:lang w:val="de-AT"/>
-        </w:rPr>
-        <w:t xml:space="preserve"> unseres Projekts, inklusive:</w:t>
-      </w:r>
-    </w:p>
-    <w:p>
-      <w:pPr>
-        <w:numPr>
-          <w:ilvl w:val="0"/>
-          <w:numId w:val="82"/>
-        </w:numPr>
-        <w:jc w:val="both"/>
-        <w:rPr>
-          <w:lang w:val="de-AT"/>
-        </w:rPr>
-      </w:pPr>
-      <w:r>
-        <w:rPr>
-          <w:lang w:val="de-AT"/>
-        </w:rPr>
-        <w:t xml:space="preserve">Quellcode in </w:t>
-      </w:r>
-      <w:r>
-        <w:rPr>
-          <w:b/>
-          <w:bCs/>
-          <w:lang w:val="de-AT"/>
-        </w:rPr>
-        <w:t>C/C++</w:t>
-      </w:r>
-      <w:r>
-        <w:rPr>
-          <w:lang w:val="de-AT"/>
-        </w:rPr>
-        <w:t xml:space="preserve">, </w:t>
-      </w:r>
-      <w:r>
-        <w:rPr>
-          <w:b/>
-          <w:bCs/>
-          <w:lang w:val="de-AT"/>
-        </w:rPr>
-        <w:t>Python</w:t>
-      </w:r>
-      <w:r>
-        <w:rPr>
-          <w:lang w:val="de-AT"/>
-        </w:rPr>
-        <w:t xml:space="preserve">, </w:t>
-      </w:r>
-      <w:r>
-        <w:rPr>
-          <w:b/>
-          <w:bCs/>
-          <w:lang w:val="de-AT"/>
-        </w:rPr>
-        <w:t>Shell</w:t>
-      </w:r>
-      <w:r>
-        <w:rPr>
-          <w:lang w:val="de-AT"/>
-        </w:rPr>
-        <w:t xml:space="preserve"> und </w:t>
-      </w:r>
-      <w:r>
-        <w:rPr>
-          <w:b/>
-          <w:bCs/>
-          <w:lang w:val="de-AT"/>
-        </w:rPr>
-        <w:t>Bash</w:t>
-      </w:r>
-    </w:p>
-    <w:p>
-      <w:pPr>
-        <w:numPr>
-          <w:ilvl w:val="0"/>
-          <w:numId w:val="82"/>
-        </w:numPr>
-        <w:jc w:val="both"/>
-        <w:rPr>
-          <w:lang w:val="de-AT"/>
-        </w:rPr>
-      </w:pPr>
-      <w:r>
-        <w:rPr>
-          <w:lang w:val="de-AT"/>
-        </w:rPr>
-        <w:t xml:space="preserve">Dokumentation mit </w:t>
-      </w:r>
-      <w:proofErr w:type="spellStart"/>
-      <w:r>
-        <w:rPr>
-          <w:b/>
-          <w:bCs/>
-          <w:lang w:val="de-AT"/>
-        </w:rPr>
-        <w:t>Doxygen</w:t>
-      </w:r>
-      <w:proofErr w:type="spellEnd"/>
-    </w:p>
-    <w:p>
-      <w:pPr>
-        <w:numPr>
-          <w:ilvl w:val="0"/>
-          <w:numId w:val="82"/>
-        </w:numPr>
-        <w:jc w:val="both"/>
-        <w:rPr>
-          <w:lang w:val="de-AT"/>
-        </w:rPr>
-      </w:pPr>
-      <w:r>
-        <w:rPr>
-          <w:lang w:val="de-AT"/>
-        </w:rPr>
-        <w:t xml:space="preserve">Hilfsskripte und </w:t>
-      </w:r>
-      <w:proofErr w:type="spellStart"/>
-      <w:r>
-        <w:rPr>
-          <w:lang w:val="de-AT"/>
-        </w:rPr>
-        <w:t>Build</w:t>
-      </w:r>
-      <w:proofErr w:type="spellEnd"/>
-      <w:r>
-        <w:rPr>
-          <w:lang w:val="de-AT"/>
-        </w:rPr>
-        <w:t>-Tools</w:t>
-      </w:r>
-    </w:p>
-    <w:p>
-      <w:pPr>
-        <w:jc w:val="both"/>
-        <w:rPr>
-          <w:lang w:val="de-AT"/>
-        </w:rPr>
-      </w:pPr>
-      <w:r>
-        <w:rPr>
-          <w:lang w:val="de-AT"/>
-        </w:rPr>
-        <w:t>Es dient als zentrale Codebasis für alle Mikrocontroller-Anwendungen im Projekt.</w:t>
-      </w:r>
-    </w:p>
-    <w:p>
-      <w:pPr>
-        <w:jc w:val="both"/>
-        <w:rPr>
-          <w:b/>
-          <w:bCs/>
-          <w:lang w:val="de-AT"/>
-        </w:rPr>
-      </w:pPr>
-      <w:r>
-        <w:rPr>
-          <w:b/>
-          <w:bCs/>
-          <w:lang w:val="de-AT"/>
-        </w:rPr>
-        <w:t xml:space="preserve">FFRHAS – </w:t>
-      </w:r>
-      <w:r>
-        <w:rPr>
-          <w:b/>
-          <w:bCs/>
-          <w:i/>
-          <w:iCs/>
-          <w:lang w:val="de-AT"/>
-        </w:rPr>
-        <w:t xml:space="preserve">Farnsworth Fusion </w:t>
-      </w:r>
-      <w:proofErr w:type="spellStart"/>
-      <w:r>
-        <w:rPr>
-          <w:b/>
-          <w:bCs/>
-          <w:i/>
-          <w:iCs/>
-          <w:lang w:val="de-AT"/>
-        </w:rPr>
-        <w:t>Reactor</w:t>
-      </w:r>
-      <w:proofErr w:type="spellEnd"/>
-      <w:r>
-        <w:rPr>
-          <w:b/>
-          <w:bCs/>
-          <w:i/>
-          <w:iCs/>
-          <w:lang w:val="de-AT"/>
-        </w:rPr>
-        <w:t xml:space="preserve"> Hardware Access Service</w:t>
-      </w:r>
-    </w:p>
-    <w:p>
-      <w:pPr>
-        <w:jc w:val="both"/>
-        <w:rPr>
-          <w:lang w:val="de-AT"/>
-        </w:rPr>
-      </w:pPr>
       <w:hyperlink r:id="rId72" w:tgtFrame="_new" w:history="1">
         <w:r>
           <w:rPr>
@@ -10650,6 +10422,243 @@
         <w:rPr>
           <w:lang w:val="de-AT"/>
         </w:rPr>
+        <w:t xml:space="preserve">Dieses Repository enthält die </w:t>
+      </w:r>
+      <w:r>
+        <w:rPr>
+          <w:b/>
+          <w:bCs/>
+          <w:lang w:val="de-AT"/>
+        </w:rPr>
+        <w:t>gesamte Embedded-Software</w:t>
+      </w:r>
+      <w:r>
+        <w:rPr>
+          <w:lang w:val="de-AT"/>
+        </w:rPr>
+        <w:t xml:space="preserve"> unseres Projekts, inklusive:</w:t>
+      </w:r>
+    </w:p>
+    <w:p>
+      <w:pPr>
+        <w:numPr>
+          <w:ilvl w:val="0"/>
+          <w:numId w:val="82"/>
+        </w:numPr>
+        <w:jc w:val="both"/>
+        <w:rPr>
+          <w:lang w:val="de-AT"/>
+        </w:rPr>
+      </w:pPr>
+      <w:r>
+        <w:rPr>
+          <w:lang w:val="de-AT"/>
+        </w:rPr>
+        <w:t xml:space="preserve">Quellcode in </w:t>
+      </w:r>
+      <w:r>
+        <w:rPr>
+          <w:b/>
+          <w:bCs/>
+          <w:lang w:val="de-AT"/>
+        </w:rPr>
+        <w:t>C/C++</w:t>
+      </w:r>
+      <w:r>
+        <w:rPr>
+          <w:lang w:val="de-AT"/>
+        </w:rPr>
+        <w:t xml:space="preserve">, </w:t>
+      </w:r>
+      <w:r>
+        <w:rPr>
+          <w:b/>
+          <w:bCs/>
+          <w:lang w:val="de-AT"/>
+        </w:rPr>
+        <w:t>Python</w:t>
+      </w:r>
+      <w:r>
+        <w:rPr>
+          <w:lang w:val="de-AT"/>
+        </w:rPr>
+        <w:t xml:space="preserve">, </w:t>
+      </w:r>
+      <w:r>
+        <w:rPr>
+          <w:b/>
+          <w:bCs/>
+          <w:lang w:val="de-AT"/>
+        </w:rPr>
+        <w:t>Shell</w:t>
+      </w:r>
+      <w:r>
+        <w:rPr>
+          <w:lang w:val="de-AT"/>
+        </w:rPr>
+        <w:t xml:space="preserve"> und </w:t>
+      </w:r>
+      <w:r>
+        <w:rPr>
+          <w:b/>
+          <w:bCs/>
+          <w:lang w:val="de-AT"/>
+        </w:rPr>
+        <w:t>Bash</w:t>
+      </w:r>
+    </w:p>
+    <w:p>
+      <w:pPr>
+        <w:numPr>
+          <w:ilvl w:val="0"/>
+          <w:numId w:val="82"/>
+        </w:numPr>
+        <w:jc w:val="both"/>
+        <w:rPr>
+          <w:lang w:val="de-AT"/>
+        </w:rPr>
+      </w:pPr>
+      <w:r>
+        <w:rPr>
+          <w:lang w:val="de-AT"/>
+        </w:rPr>
+        <w:t xml:space="preserve">Dokumentation mit </w:t>
+      </w:r>
+      <w:proofErr w:type="spellStart"/>
+      <w:r>
+        <w:rPr>
+          <w:b/>
+          <w:bCs/>
+          <w:lang w:val="de-AT"/>
+        </w:rPr>
+        <w:t>Doxygen</w:t>
+      </w:r>
+      <w:proofErr w:type="spellEnd"/>
+    </w:p>
+    <w:p>
+      <w:pPr>
+        <w:numPr>
+          <w:ilvl w:val="0"/>
+          <w:numId w:val="82"/>
+        </w:numPr>
+        <w:jc w:val="both"/>
+        <w:rPr>
+          <w:lang w:val="de-AT"/>
+        </w:rPr>
+      </w:pPr>
+      <w:r>
+        <w:rPr>
+          <w:lang w:val="de-AT"/>
+        </w:rPr>
+        <w:t xml:space="preserve">Hilfsskripte und </w:t>
+      </w:r>
+      <w:proofErr w:type="spellStart"/>
+      <w:r>
+        <w:rPr>
+          <w:lang w:val="de-AT"/>
+        </w:rPr>
+        <w:t>Build</w:t>
+      </w:r>
+      <w:proofErr w:type="spellEnd"/>
+      <w:r>
+        <w:rPr>
+          <w:lang w:val="de-AT"/>
+        </w:rPr>
+        <w:t>-Tools</w:t>
+      </w:r>
+    </w:p>
+    <w:p>
+      <w:pPr>
+        <w:jc w:val="both"/>
+        <w:rPr>
+          <w:lang w:val="de-AT"/>
+        </w:rPr>
+      </w:pPr>
+      <w:r>
+        <w:rPr>
+          <w:lang w:val="de-AT"/>
+        </w:rPr>
+        <w:t>Es dient als zentrale Codebasis für alle Mikrocontroller-Anwendungen im Projekt.</w:t>
+      </w:r>
+    </w:p>
+    <w:p>
+      <w:pPr>
+        <w:jc w:val="both"/>
+        <w:rPr>
+          <w:b/>
+          <w:bCs/>
+          <w:lang w:val="de-AT"/>
+        </w:rPr>
+      </w:pPr>
+      <w:r>
+        <w:rPr>
+          <w:b/>
+          <w:bCs/>
+          <w:lang w:val="de-AT"/>
+        </w:rPr>
+        <w:t xml:space="preserve">FFRHAS – </w:t>
+      </w:r>
+      <w:r>
+        <w:rPr>
+          <w:b/>
+          <w:bCs/>
+          <w:i/>
+          <w:iCs/>
+          <w:lang w:val="de-AT"/>
+        </w:rPr>
+        <w:t xml:space="preserve">Farnsworth Fusion </w:t>
+      </w:r>
+      <w:proofErr w:type="spellStart"/>
+      <w:r>
+        <w:rPr>
+          <w:b/>
+          <w:bCs/>
+          <w:i/>
+          <w:iCs/>
+          <w:lang w:val="de-AT"/>
+        </w:rPr>
+        <w:t>Reactor</w:t>
+      </w:r>
+      <w:proofErr w:type="spellEnd"/>
+      <w:r>
+        <w:rPr>
+          <w:b/>
+          <w:bCs/>
+          <w:i/>
+          <w:iCs/>
+          <w:lang w:val="de-AT"/>
+        </w:rPr>
+        <w:t xml:space="preserve"> Hardware Access Service</w:t>
+      </w:r>
+    </w:p>
+    <w:p>
+      <w:pPr>
+        <w:jc w:val="both"/>
+        <w:rPr>
+          <w:lang w:val="de-AT"/>
+        </w:rPr>
+      </w:pPr>
+      <w:hyperlink r:id="rId73" w:tgtFrame="_new" w:history="1">
+        <w:r>
+          <w:rPr>
+            <w:rStyle w:val="Hyperlink"/>
+            <w:lang w:val="de-AT"/>
+          </w:rPr>
+          <w:t>GitHub-Link</w:t>
+        </w:r>
+      </w:hyperlink>
+    </w:p>
+    <w:p>
+      <w:pPr>
+        <w:jc w:val="both"/>
+        <w:rPr>
+          <w:lang w:val="de-AT"/>
+        </w:rPr>
+      </w:pPr>
+      <w:r>
+        <w:rPr>
+          <w:lang w:val="de-AT"/>
+        </w:rPr>
         <w:t xml:space="preserve">Dieses Repository beinhaltet die Software, die auf dem </w:t>
       </w:r>
       <w:r>
@@ -10798,7 +10807,7 @@
         </w:rPr>
         <w:br/>
       </w:r>
-      <w:hyperlink r:id="rId73" w:tgtFrame="_new" w:history="1">
+      <w:hyperlink r:id="rId74" w:tgtFrame="_new" w:history="1">
         <w:proofErr w:type="spellStart"/>
         <w:proofErr w:type="gramStart"/>
         <w:r>
@@ -10854,7 +10863,7 @@
           <w:lang w:val="de-AT"/>
         </w:rPr>
       </w:pPr>
-      <w:hyperlink r:id="rId74" w:tgtFrame="_new" w:history="1">
+      <w:hyperlink r:id="rId75" w:tgtFrame="_new" w:history="1">
         <w:r>
           <w:rPr>
             <w:rStyle w:val="Hyperlink"/>
@@ -11114,7 +11123,7 @@
                     </pic:cNvPicPr>
                   </pic:nvPicPr>
                   <pic:blipFill>
-                    <a:blip r:embed="rId75">
+                    <a:blip r:embed="rId76">
                       <a:extLst>
                         <a:ext uri="{28A0092B-C50C-407E-A947-70E740481C1C}">
                           <a14:useLocalDpi xmlns:a14="http://schemas.microsoft.com/office/drawing/2010/main" val="0"/>
@@ -12412,6 +12421,1135 @@
           <w:lang w:val="de-AT"/>
         </w:rPr>
         <w:lastRenderedPageBreak/>
+        <w:t xml:space="preserve">CI/CD Automatisierung, </w:t>
+      </w:r>
+      <w:proofErr w:type="spellStart"/>
+      <w:r>
+        <w:rPr>
+          <w:b/>
+          <w:bCs/>
+          <w:lang w:val="de-AT"/>
+        </w:rPr>
+        <w:t>Github</w:t>
+      </w:r>
+      <w:proofErr w:type="spellEnd"/>
+      <w:r>
+        <w:rPr>
+          <w:b/>
+          <w:bCs/>
+          <w:lang w:val="de-AT"/>
+        </w:rPr>
+        <w:t xml:space="preserve"> Actions und </w:t>
+      </w:r>
+      <w:proofErr w:type="spellStart"/>
+      <w:r>
+        <w:rPr>
+          <w:b/>
+          <w:bCs/>
+          <w:lang w:val="de-AT"/>
+        </w:rPr>
+        <w:t>Deployment</w:t>
+      </w:r>
+      <w:proofErr w:type="spellEnd"/>
+    </w:p>
+    <w:p>
+      <w:pPr>
+        <w:jc w:val="both"/>
+        <w:rPr>
+          <w:lang w:val="de-AT"/>
+        </w:rPr>
+      </w:pPr>
+      <w:r>
+        <w:rPr>
+          <w:b/>
+          <w:bCs/>
+          <w:lang w:val="de-AT"/>
+        </w:rPr>
+        <w:t xml:space="preserve">Für zuverlässige, fehlerminimierte </w:t>
+      </w:r>
+      <w:proofErr w:type="spellStart"/>
+      <w:r>
+        <w:rPr>
+          <w:b/>
+          <w:bCs/>
+          <w:lang w:val="de-AT"/>
+        </w:rPr>
+        <w:t>Binaries</w:t>
+      </w:r>
+      <w:proofErr w:type="spellEnd"/>
+      <w:r>
+        <w:rPr>
+          <w:b/>
+          <w:bCs/>
+          <w:lang w:val="de-AT"/>
+        </w:rPr>
+        <w:t xml:space="preserve"> und Hex-Dateien</w:t>
+      </w:r>
+      <w:r>
+        <w:rPr>
+          <w:lang w:val="de-AT"/>
+        </w:rPr>
+        <w:t xml:space="preserve"> habe ich eine automatisierte Pipeline mittels GitHub Actions implementiert. Diese gewährleistet </w:t>
+      </w:r>
+      <w:r>
+        <w:rPr>
+          <w:b/>
+          <w:bCs/>
+          <w:lang w:val="de-AT"/>
+        </w:rPr>
+        <w:t>Qualitätssicherung und frühe Fehlererkennung</w:t>
+      </w:r>
+      <w:r>
+        <w:rPr>
+          <w:lang w:val="de-AT"/>
+        </w:rPr>
+        <w:t>, indem sie bei jedem Push oder Pull Request ausgeführt wird.</w:t>
+      </w:r>
+    </w:p>
+    <w:p>
+      <w:pPr>
+        <w:jc w:val="both"/>
+        <w:rPr>
+          <w:b/>
+          <w:bCs/>
+          <w:lang w:val="de-AT"/>
+        </w:rPr>
+      </w:pPr>
+      <w:r>
+        <w:rPr>
+          <w:b/>
+          <w:bCs/>
+          <w:lang w:val="de-AT"/>
+        </w:rPr>
+        <w:t>Kernfunktionen der Pipeline:</w:t>
+      </w:r>
+    </w:p>
+    <w:p>
+      <w:pPr>
+        <w:numPr>
+          <w:ilvl w:val="0"/>
+          <w:numId w:val="106"/>
+        </w:numPr>
+        <w:rPr>
+          <w:lang w:val="de-AT"/>
+        </w:rPr>
+      </w:pPr>
+      <w:r>
+        <w:rPr>
+          <w:b/>
+          <w:bCs/>
+          <w:lang w:val="de-AT"/>
+        </w:rPr>
+        <w:t>Kompilation &amp; Statische Analyse</w:t>
+      </w:r>
+      <w:r>
+        <w:rPr>
+          <w:lang w:val="de-AT"/>
+        </w:rPr>
+        <w:br/>
+        <w:t xml:space="preserve">Mittels der </w:t>
+      </w:r>
+      <w:r>
+        <w:rPr>
+          <w:b/>
+          <w:bCs/>
+          <w:lang w:val="de-AT"/>
+        </w:rPr>
+        <w:t>Arduino-CLI-</w:t>
+      </w:r>
+      <w:proofErr w:type="spellStart"/>
+      <w:r>
+        <w:rPr>
+          <w:b/>
+          <w:bCs/>
+          <w:lang w:val="de-AT"/>
+        </w:rPr>
+        <w:t>Toolchain</w:t>
+      </w:r>
+      <w:proofErr w:type="spellEnd"/>
+      <w:r>
+        <w:rPr>
+          <w:lang w:val="de-AT"/>
+        </w:rPr>
+        <w:t xml:space="preserve"> wird der Code kompiliert, wobei Warnungen und Fehler direkt erkannt werden. Zusätzlich wird mit </w:t>
+      </w:r>
+      <w:proofErr w:type="spellStart"/>
+      <w:r>
+        <w:rPr>
+          <w:lang w:val="de-AT"/>
+        </w:rPr>
+        <w:t>size.awk</w:t>
+      </w:r>
+      <w:proofErr w:type="spellEnd"/>
+      <w:r>
+        <w:rPr>
+          <w:lang w:val="de-AT"/>
+        </w:rPr>
+        <w:t xml:space="preserve"> der Speicherverbrauch analysiert, um sicherzustellen, dass nach dem </w:t>
+      </w:r>
+      <w:proofErr w:type="spellStart"/>
+      <w:r>
+        <w:rPr>
+          <w:lang w:val="de-AT"/>
+        </w:rPr>
+        <w:t>Flashen</w:t>
+      </w:r>
+      <w:proofErr w:type="spellEnd"/>
+      <w:r>
+        <w:rPr>
+          <w:lang w:val="de-AT"/>
+        </w:rPr>
+        <w:t xml:space="preserve"> des Controllers ausreichend Ressourcen verfügbar sind.</w:t>
+      </w:r>
+    </w:p>
+    <w:p>
+      <w:pPr>
+        <w:numPr>
+          <w:ilvl w:val="0"/>
+          <w:numId w:val="106"/>
+        </w:numPr>
+        <w:jc w:val="both"/>
+        <w:rPr>
+          <w:lang w:val="de-AT"/>
+        </w:rPr>
+      </w:pPr>
+      <w:r>
+        <w:rPr>
+          <w:b/>
+          <w:bCs/>
+          <w:lang w:val="de-AT"/>
+        </w:rPr>
+        <w:t>ELF-Binary-Analyse</w:t>
+      </w:r>
+      <w:r>
+        <w:rPr>
+          <w:lang w:val="de-AT"/>
+        </w:rPr>
+        <w:br/>
+        <w:t xml:space="preserve">Die Pipeline nutzt </w:t>
+      </w:r>
+      <w:proofErr w:type="spellStart"/>
+      <w:r>
+        <w:rPr>
+          <w:b/>
+          <w:bCs/>
+          <w:lang w:val="de-AT"/>
+        </w:rPr>
+        <w:t>Binutils</w:t>
+      </w:r>
+      <w:proofErr w:type="spellEnd"/>
+      <w:r>
+        <w:rPr>
+          <w:lang w:val="de-AT"/>
+        </w:rPr>
+        <w:t xml:space="preserve">, um detaillierte Reports der generierten ELF-Dateien im </w:t>
+      </w:r>
+      <w:proofErr w:type="spellStart"/>
+      <w:r>
+        <w:rPr>
+          <w:lang w:val="de-AT"/>
+        </w:rPr>
+        <w:t>Markdown</w:t>
+      </w:r>
+      <w:proofErr w:type="spellEnd"/>
+      <w:r>
+        <w:rPr>
+          <w:lang w:val="de-AT"/>
+        </w:rPr>
+        <w:t>-Format zu erstellen. Dies unterstützt:</w:t>
+      </w:r>
+    </w:p>
+    <w:p>
+      <w:pPr>
+        <w:numPr>
+          <w:ilvl w:val="1"/>
+          <w:numId w:val="106"/>
+        </w:numPr>
+        <w:jc w:val="both"/>
+        <w:rPr>
+          <w:lang w:val="de-AT"/>
+        </w:rPr>
+      </w:pPr>
+      <w:r>
+        <w:rPr>
+          <w:b/>
+          <w:bCs/>
+          <w:lang w:val="de-AT"/>
+        </w:rPr>
+        <w:t>Fehlerdiagnose</w:t>
+      </w:r>
+      <w:r>
+        <w:rPr>
+          <w:lang w:val="de-AT"/>
+        </w:rPr>
+        <w:t xml:space="preserve"> (z. B. unerwartete Symbolbelegungen)</w:t>
+      </w:r>
+    </w:p>
+    <w:p>
+      <w:pPr>
+        <w:numPr>
+          <w:ilvl w:val="1"/>
+          <w:numId w:val="106"/>
+        </w:numPr>
+        <w:jc w:val="both"/>
+        <w:rPr>
+          <w:lang w:val="de-AT"/>
+        </w:rPr>
+      </w:pPr>
+      <w:r>
+        <w:rPr>
+          <w:b/>
+          <w:bCs/>
+          <w:lang w:val="de-AT"/>
+        </w:rPr>
+        <w:t>Performance-Optimierung</w:t>
+      </w:r>
+      <w:r>
+        <w:rPr>
+          <w:lang w:val="de-AT"/>
+        </w:rPr>
+        <w:t xml:space="preserve"> (Sektionenanalyse)</w:t>
+      </w:r>
+    </w:p>
+    <w:p>
+      <w:pPr>
+        <w:numPr>
+          <w:ilvl w:val="1"/>
+          <w:numId w:val="106"/>
+        </w:numPr>
+        <w:jc w:val="both"/>
+        <w:rPr>
+          <w:lang w:val="de-AT"/>
+        </w:rPr>
+      </w:pPr>
+      <w:r>
+        <w:rPr>
+          <w:b/>
+          <w:bCs/>
+          <w:lang w:val="de-AT"/>
+        </w:rPr>
+        <w:t>Plattformkompatibilität</w:t>
+      </w:r>
+      <w:r>
+        <w:rPr>
+          <w:lang w:val="de-AT"/>
+        </w:rPr>
+        <w:t xml:space="preserve"> (Header-Checks)</w:t>
+      </w:r>
+    </w:p>
+    <w:p>
+      <w:pPr>
+        <w:numPr>
+          <w:ilvl w:val="0"/>
+          <w:numId w:val="106"/>
+        </w:numPr>
+        <w:rPr>
+          <w:lang w:val="de-AT"/>
+        </w:rPr>
+      </w:pPr>
+      <w:r>
+        <w:rPr>
+          <w:b/>
+          <w:bCs/>
+          <w:lang w:val="de-AT"/>
+        </w:rPr>
+        <w:t>Automatisiertes Artefakt-Management</w:t>
+      </w:r>
+      <w:r>
+        <w:rPr>
+          <w:lang w:val="de-AT"/>
+        </w:rPr>
+        <w:br/>
+        <w:t xml:space="preserve">Alle </w:t>
+      </w:r>
+      <w:proofErr w:type="spellStart"/>
+      <w:r>
+        <w:rPr>
+          <w:lang w:val="de-AT"/>
+        </w:rPr>
+        <w:t>Build</w:t>
+      </w:r>
+      <w:proofErr w:type="spellEnd"/>
+      <w:r>
+        <w:rPr>
+          <w:lang w:val="de-AT"/>
+        </w:rPr>
+        <w:t xml:space="preserve">-Artefakte (Hex-Dateien, </w:t>
+      </w:r>
+      <w:proofErr w:type="spellStart"/>
+      <w:r>
+        <w:rPr>
+          <w:lang w:val="de-AT"/>
+        </w:rPr>
+        <w:t>Binaries</w:t>
+      </w:r>
+      <w:proofErr w:type="spellEnd"/>
+      <w:r>
+        <w:rPr>
+          <w:lang w:val="de-AT"/>
+        </w:rPr>
+        <w:t xml:space="preserve">, Reports) werden als </w:t>
+      </w:r>
+      <w:r>
+        <w:rPr>
+          <w:b/>
+          <w:bCs/>
+          <w:lang w:val="de-AT"/>
+        </w:rPr>
+        <w:t>GitHub Actions-Artefakte</w:t>
+      </w:r>
+      <w:r>
+        <w:rPr>
+          <w:lang w:val="de-AT"/>
+        </w:rPr>
+        <w:t xml:space="preserve"> bereitgestellt. Dies ermöglicht:</w:t>
+      </w:r>
+    </w:p>
+    <w:p>
+      <w:pPr>
+        <w:numPr>
+          <w:ilvl w:val="1"/>
+          <w:numId w:val="106"/>
+        </w:numPr>
+        <w:rPr>
+          <w:lang w:val="de-AT"/>
+        </w:rPr>
+      </w:pPr>
+      <w:r>
+        <w:rPr>
+          <w:b/>
+          <w:bCs/>
+          <w:lang w:val="de-AT"/>
+        </w:rPr>
+        <w:t>Einfachen Zugriff</w:t>
+      </w:r>
+      <w:r>
+        <w:rPr>
+          <w:lang w:val="de-AT"/>
+        </w:rPr>
+        <w:t xml:space="preserve"> für alle Teammitglieder, auch ohne Entwicklungsumgebung</w:t>
+      </w:r>
+    </w:p>
+    <w:p>
+      <w:pPr>
+        <w:numPr>
+          <w:ilvl w:val="1"/>
+          <w:numId w:val="106"/>
+        </w:numPr>
+        <w:rPr>
+          <w:lang w:val="de-AT"/>
+        </w:rPr>
+      </w:pPr>
+      <w:r>
+        <w:rPr>
+          <w:b/>
+          <w:bCs/>
+          <w:lang w:val="de-AT"/>
+        </w:rPr>
+        <w:t>Branch-unabhängiges Testen</w:t>
+      </w:r>
+      <w:r>
+        <w:rPr>
+          <w:lang w:val="de-AT"/>
+        </w:rPr>
+        <w:t xml:space="preserve"> (paralleles Arbeiten mit unterschiedlichen Mikrocontroller-Features)</w:t>
+      </w:r>
+    </w:p>
+    <w:p>
+      <w:pPr>
+        <w:numPr>
+          <w:ilvl w:val="1"/>
+          <w:numId w:val="106"/>
+        </w:numPr>
+        <w:rPr>
+          <w:lang w:val="de-AT"/>
+        </w:rPr>
+      </w:pPr>
+      <w:r>
+        <w:rPr>
+          <w:b/>
+          <w:bCs/>
+          <w:lang w:val="de-AT"/>
+        </w:rPr>
+        <w:t>Reproduzierbarkeit</w:t>
+      </w:r>
+      <w:r>
+        <w:rPr>
+          <w:lang w:val="de-AT"/>
+        </w:rPr>
+        <w:t xml:space="preserve"> (jeder </w:t>
+      </w:r>
+      <w:proofErr w:type="spellStart"/>
+      <w:r>
+        <w:rPr>
+          <w:lang w:val="de-AT"/>
+        </w:rPr>
+        <w:t>Build</w:t>
+      </w:r>
+      <w:proofErr w:type="spellEnd"/>
+      <w:r>
+        <w:rPr>
+          <w:lang w:val="de-AT"/>
+        </w:rPr>
+        <w:t xml:space="preserve"> ist dokumentiert und archiviert)</w:t>
+      </w:r>
+    </w:p>
+    <w:p>
+      <w:pPr>
+        <w:jc w:val="both"/>
+        <w:rPr>
+          <w:b/>
+          <w:bCs/>
+          <w:lang w:val="de-AT"/>
+        </w:rPr>
+      </w:pPr>
+      <w:r>
+        <w:rPr>
+          <w:b/>
+          <w:bCs/>
+          <w:lang w:val="de-AT"/>
+        </w:rPr>
+        <w:t>Vorteile gegenüber manuellen Prozessen:</w:t>
+      </w:r>
+    </w:p>
+    <w:p>
+      <w:pPr>
+        <w:numPr>
+          <w:ilvl w:val="0"/>
+          <w:numId w:val="107"/>
+        </w:numPr>
+        <w:rPr>
+          <w:lang w:val="de-AT"/>
+        </w:rPr>
+      </w:pPr>
+      <w:r>
+        <w:rPr>
+          <w:b/>
+          <w:bCs/>
+          <w:lang w:val="de-AT"/>
+        </w:rPr>
+        <w:t>Unabhängigkeit von lokalen Entwicklungsrechnern</w:t>
+      </w:r>
+      <w:r>
+        <w:rPr>
+          <w:lang w:val="de-AT"/>
+        </w:rPr>
+        <w:br/>
+        <w:t>Keine Abhängigkeit von individuellen Laptop-Konfigurationen – die Pipeline läuft konsistent in einer kontrollierten Umgebung.</w:t>
+      </w:r>
+    </w:p>
+    <w:p>
+      <w:pPr>
+        <w:numPr>
+          <w:ilvl w:val="0"/>
+          <w:numId w:val="107"/>
+        </w:numPr>
+        <w:rPr>
+          <w:lang w:val="de-AT"/>
+        </w:rPr>
+      </w:pPr>
+      <w:r>
+        <w:rPr>
+          <w:b/>
+          <w:bCs/>
+          <w:lang w:val="de-AT"/>
+        </w:rPr>
+        <w:t>Transparente Qualitätskontrolle</w:t>
+      </w:r>
+      <w:r>
+        <w:rPr>
+          <w:lang w:val="de-AT"/>
+        </w:rPr>
+        <w:br/>
+        <w:t>Durch automatische Reports und Artefakt-Dokumentation wird die Code-Qualität objektiv nachvollziehbar.</w:t>
+      </w:r>
+    </w:p>
+    <w:p>
+      <w:pPr>
+        <w:numPr>
+          <w:ilvl w:val="0"/>
+          <w:numId w:val="107"/>
+        </w:numPr>
+        <w:rPr>
+          <w:lang w:val="de-AT"/>
+        </w:rPr>
+      </w:pPr>
+      <w:r>
+        <w:rPr>
+          <w:b/>
+          <w:bCs/>
+          <w:lang w:val="de-AT"/>
+        </w:rPr>
+        <w:t>Effizientes Teamwork</w:t>
+      </w:r>
+      <w:r>
+        <w:rPr>
+          <w:lang w:val="de-AT"/>
+        </w:rPr>
+        <w:br/>
+        <w:t xml:space="preserve">Hardware-Entwickler können jederzeit aktuelle Firmware-Versionen </w:t>
+      </w:r>
+      <w:proofErr w:type="spellStart"/>
+      <w:r>
+        <w:rPr>
+          <w:lang w:val="de-AT"/>
+        </w:rPr>
+        <w:t>flashen</w:t>
+      </w:r>
+      <w:proofErr w:type="spellEnd"/>
+      <w:r>
+        <w:rPr>
+          <w:lang w:val="de-AT"/>
+        </w:rPr>
+        <w:t>, ohne die Software-</w:t>
+      </w:r>
+      <w:proofErr w:type="spellStart"/>
+      <w:r>
+        <w:rPr>
+          <w:lang w:val="de-AT"/>
+        </w:rPr>
+        <w:t>Toolchain</w:t>
+      </w:r>
+      <w:proofErr w:type="spellEnd"/>
+      <w:r>
+        <w:rPr>
+          <w:lang w:val="de-AT"/>
+        </w:rPr>
+        <w:t xml:space="preserve"> zu benötigen.</w:t>
+      </w:r>
+    </w:p>
+    <w:p>
+      <w:pPr>
+        <w:jc w:val="both"/>
+        <w:rPr>
+          <w:lang w:val="de-AT"/>
+        </w:rPr>
+      </w:pPr>
+      <w:r>
+        <w:rPr>
+          <w:lang w:val="de-AT"/>
+        </w:rPr>
+        <w:t xml:space="preserve">Diese Lösung </w:t>
+      </w:r>
+      <w:r>
+        <w:rPr>
+          <w:b/>
+          <w:bCs/>
+          <w:lang w:val="de-AT"/>
+        </w:rPr>
+        <w:t>reduziert Risiken</w:t>
+      </w:r>
+      <w:r>
+        <w:rPr>
+          <w:lang w:val="de-AT"/>
+        </w:rPr>
+        <w:t xml:space="preserve"> durch manuelle </w:t>
+      </w:r>
+      <w:proofErr w:type="spellStart"/>
+      <w:r>
+        <w:rPr>
+          <w:lang w:val="de-AT"/>
+        </w:rPr>
+        <w:t>Build</w:t>
+      </w:r>
+      <w:proofErr w:type="spellEnd"/>
+      <w:r>
+        <w:rPr>
+          <w:lang w:val="de-AT"/>
+        </w:rPr>
+        <w:t xml:space="preserve">-Fehler und </w:t>
+      </w:r>
+      <w:r>
+        <w:rPr>
+          <w:b/>
+          <w:bCs/>
+          <w:lang w:val="de-AT"/>
+        </w:rPr>
+        <w:t>beschleunigt</w:t>
+      </w:r>
+      <w:r>
+        <w:rPr>
+          <w:lang w:val="de-AT"/>
+        </w:rPr>
+        <w:t xml:space="preserve"> iterative Entwicklungszyklen – besonders kritisch in interdisziplinären Projekten mit Hardware-Software-Schnittstellen.</w:t>
+      </w:r>
+    </w:p>
+    <w:p>
+      <w:pPr>
+        <w:jc w:val="both"/>
+        <w:rPr>
+          <w:lang w:val="de-AT"/>
+        </w:rPr>
+      </w:pPr>
+    </w:p>
+    <w:p>
+      <w:pPr>
+        <w:jc w:val="both"/>
+        <w:rPr>
+          <w:lang w:val="de-AT"/>
+        </w:rPr>
+      </w:pPr>
+      <w:r>
+        <w:rPr>
+          <w:b/>
+          <w:bCs/>
+          <w:lang w:val="de-AT"/>
+        </w:rPr>
+        <w:lastRenderedPageBreak/>
+        <w:t xml:space="preserve">Den Prozess von Push/Pull bis hin zu den generierten </w:t>
+      </w:r>
+      <w:proofErr w:type="spellStart"/>
+      <w:r>
+        <w:rPr>
+          <w:b/>
+          <w:bCs/>
+          <w:lang w:val="de-AT"/>
+        </w:rPr>
+        <w:t>Build</w:t>
+      </w:r>
+      <w:proofErr w:type="spellEnd"/>
+      <w:r>
+        <w:rPr>
+          <w:b/>
+          <w:bCs/>
+          <w:lang w:val="de-AT"/>
+        </w:rPr>
+        <w:t>-Artefakten</w:t>
+      </w:r>
+      <w:r>
+        <w:rPr>
+          <w:lang w:val="de-AT"/>
+        </w:rPr>
+        <w:t xml:space="preserve"> habe ich in diesem </w:t>
+      </w:r>
+      <w:r>
+        <w:rPr>
+          <w:b/>
+          <w:bCs/>
+          <w:lang w:val="de-AT"/>
+        </w:rPr>
+        <w:t>UML-Flussdiagramm</w:t>
+      </w:r>
+      <w:r>
+        <w:rPr>
+          <w:lang w:val="de-AT"/>
+        </w:rPr>
+        <w:t xml:space="preserve"> dargestellt, um den Ablauf abstrakter zu visualisieren.</w:t>
+      </w:r>
+    </w:p>
+    <w:p>
+      <w:pPr>
+        <w:jc w:val="both"/>
+        <w:rPr>
+          <w:lang w:val="de-AT"/>
+        </w:rPr>
+      </w:pPr>
+      <w:r>
+        <w:rPr>
+          <w:lang w:val="de-AT"/>
+        </w:rPr>
+        <w:t xml:space="preserve">Die </w:t>
+      </w:r>
+      <w:r>
+        <w:rPr>
+          <w:b/>
+          <w:bCs/>
+          <w:lang w:val="de-AT"/>
+        </w:rPr>
+        <w:t>Pipeline</w:t>
+      </w:r>
+      <w:r>
+        <w:rPr>
+          <w:lang w:val="de-AT"/>
+        </w:rPr>
+        <w:t xml:space="preserve"> (GitHub Action) wurde mittels einer </w:t>
+      </w:r>
+      <w:r>
+        <w:rPr>
+          <w:b/>
+          <w:bCs/>
+          <w:lang w:val="de-AT"/>
+        </w:rPr>
+        <w:t>YAML-Datei</w:t>
+      </w:r>
+      <w:r>
+        <w:rPr>
+          <w:lang w:val="de-AT"/>
+        </w:rPr>
+        <w:t xml:space="preserve"> definiert. </w:t>
+      </w:r>
+      <w:r>
+        <w:rPr>
+          <w:b/>
+          <w:bCs/>
+          <w:lang w:val="de-AT"/>
+        </w:rPr>
+        <w:t>YAML</w:t>
+      </w:r>
+      <w:r>
+        <w:rPr>
+          <w:lang w:val="de-AT"/>
+        </w:rPr>
+        <w:t xml:space="preserve"> (</w:t>
+      </w:r>
+      <w:proofErr w:type="spellStart"/>
+      <w:r>
+        <w:rPr>
+          <w:i/>
+          <w:iCs/>
+          <w:lang w:val="de-AT"/>
+        </w:rPr>
+        <w:t>Yet</w:t>
+      </w:r>
+      <w:proofErr w:type="spellEnd"/>
+      <w:r>
+        <w:rPr>
+          <w:i/>
+          <w:iCs/>
+          <w:lang w:val="de-AT"/>
+        </w:rPr>
+        <w:t xml:space="preserve"> </w:t>
+      </w:r>
+      <w:proofErr w:type="spellStart"/>
+      <w:r>
+        <w:rPr>
+          <w:i/>
+          <w:iCs/>
+          <w:lang w:val="de-AT"/>
+        </w:rPr>
+        <w:t>Another</w:t>
+      </w:r>
+      <w:proofErr w:type="spellEnd"/>
+      <w:r>
+        <w:rPr>
+          <w:i/>
+          <w:iCs/>
+          <w:lang w:val="de-AT"/>
+        </w:rPr>
+        <w:t xml:space="preserve"> Markup Language</w:t>
+      </w:r>
+      <w:r>
+        <w:rPr>
+          <w:lang w:val="de-AT"/>
+        </w:rPr>
+        <w:t xml:space="preserve">) ist eine Skriptsprache, die häufig im </w:t>
+      </w:r>
+      <w:proofErr w:type="spellStart"/>
+      <w:r>
+        <w:rPr>
+          <w:b/>
+          <w:bCs/>
+          <w:lang w:val="de-AT"/>
+        </w:rPr>
+        <w:t>DevOps</w:t>
+      </w:r>
+      <w:proofErr w:type="spellEnd"/>
+      <w:r>
+        <w:rPr>
+          <w:b/>
+          <w:bCs/>
+          <w:lang w:val="de-AT"/>
+        </w:rPr>
+        <w:t>-Kontext</w:t>
+      </w:r>
+      <w:r>
+        <w:rPr>
+          <w:lang w:val="de-AT"/>
+        </w:rPr>
+        <w:t xml:space="preserve"> verwendet wird, um Prozesse zu automatisieren und zu konfigurieren.</w:t>
+      </w:r>
+    </w:p>
+    <w:p>
+      <w:pPr>
+        <w:jc w:val="both"/>
+        <w:rPr>
+          <w:b/>
+          <w:bCs/>
+          <w:lang w:val="de-AT"/>
+        </w:rPr>
+      </w:pPr>
+      <w:r>
+        <w:rPr>
+          <w:b/>
+          <w:bCs/>
+          <w:lang w:val="de-AT"/>
+        </w:rPr>
+        <w:t>Wichtige Eigenschaften von YAML:</w:t>
+      </w:r>
+    </w:p>
+    <w:p>
+      <w:pPr>
+        <w:numPr>
+          <w:ilvl w:val="0"/>
+          <w:numId w:val="108"/>
+        </w:numPr>
+        <w:jc w:val="both"/>
+        <w:rPr>
+          <w:lang w:val="de-AT"/>
+        </w:rPr>
+      </w:pPr>
+      <w:r>
+        <w:rPr>
+          <w:b/>
+          <w:bCs/>
+          <w:lang w:val="de-AT"/>
+        </w:rPr>
+        <w:t xml:space="preserve">Striktes </w:t>
+      </w:r>
+      <w:proofErr w:type="spellStart"/>
+      <w:r>
+        <w:rPr>
+          <w:b/>
+          <w:bCs/>
+          <w:lang w:val="de-AT"/>
+        </w:rPr>
+        <w:t>Superset</w:t>
+      </w:r>
+      <w:proofErr w:type="spellEnd"/>
+      <w:r>
+        <w:rPr>
+          <w:b/>
+          <w:bCs/>
+          <w:lang w:val="de-AT"/>
+        </w:rPr>
+        <w:t xml:space="preserve"> von JSON</w:t>
+      </w:r>
+      <w:r>
+        <w:rPr>
+          <w:lang w:val="de-AT"/>
+        </w:rPr>
+        <w:t xml:space="preserve"> – ermöglicht komplexere Strukturen bei klarer Syntax.</w:t>
+      </w:r>
+    </w:p>
+    <w:p>
+      <w:pPr>
+        <w:numPr>
+          <w:ilvl w:val="0"/>
+          <w:numId w:val="108"/>
+        </w:numPr>
+        <w:jc w:val="both"/>
+        <w:rPr>
+          <w:lang w:val="de-AT"/>
+        </w:rPr>
+      </w:pPr>
+      <w:r>
+        <w:rPr>
+          <w:b/>
+          <w:bCs/>
+          <w:lang w:val="de-AT"/>
+        </w:rPr>
+        <w:t>Einfach zu schreiben und lesen</w:t>
+      </w:r>
+      <w:r>
+        <w:rPr>
+          <w:lang w:val="de-AT"/>
+        </w:rPr>
+        <w:t xml:space="preserve"> – durch Einrückungen und übersichtliche Formatierung.</w:t>
+      </w:r>
+    </w:p>
+    <w:p>
+      <w:pPr>
+        <w:numPr>
+          <w:ilvl w:val="0"/>
+          <w:numId w:val="108"/>
+        </w:numPr>
+        <w:jc w:val="both"/>
+        <w:rPr>
+          <w:lang w:val="de-AT"/>
+        </w:rPr>
+      </w:pPr>
+      <w:r>
+        <w:rPr>
+          <w:b/>
+          <w:bCs/>
+          <w:lang w:val="de-AT"/>
+        </w:rPr>
+        <w:t>Weltweit verbreitet</w:t>
+      </w:r>
+      <w:r>
+        <w:rPr>
+          <w:lang w:val="de-AT"/>
+        </w:rPr>
+        <w:t xml:space="preserve"> – Standard für CI/CD-Konfigurationen (z. B. GitHub Actions, </w:t>
+      </w:r>
+      <w:proofErr w:type="spellStart"/>
+      <w:r>
+        <w:rPr>
+          <w:lang w:val="de-AT"/>
+        </w:rPr>
+        <w:t>GitLab</w:t>
+      </w:r>
+      <w:proofErr w:type="spellEnd"/>
+      <w:r>
+        <w:rPr>
+          <w:lang w:val="de-AT"/>
+        </w:rPr>
+        <w:t xml:space="preserve"> CI).</w:t>
+      </w:r>
+    </w:p>
+    <w:p>
+      <w:pPr>
+        <w:jc w:val="both"/>
+        <w:rPr>
+          <w:lang w:val="de-AT"/>
+        </w:rPr>
+      </w:pPr>
+      <w:r>
+        <w:rPr>
+          <w:noProof/>
+        </w:rPr>
+        <w:drawing>
+          <wp:anchor distT="0" distB="0" distL="114300" distR="114300" simplePos="0" relativeHeight="251707392" behindDoc="1" locked="0" layoutInCell="1" allowOverlap="1" wp14:anchorId="27435489" wp14:editId="69C39D87">
+            <wp:simplePos x="0" y="0"/>
+            <wp:positionH relativeFrom="margin">
+              <wp:align>center</wp:align>
+            </wp:positionH>
+            <wp:positionV relativeFrom="paragraph">
+              <wp:posOffset>180570</wp:posOffset>
+            </wp:positionV>
+            <wp:extent cx="2985655" cy="6437669"/>
+            <wp:effectExtent l="0" t="0" r="5715" b="1270"/>
+            <wp:wrapTight wrapText="bothSides">
+              <wp:wrapPolygon edited="0">
+                <wp:start x="0" y="0"/>
+                <wp:lineTo x="0" y="21540"/>
+                <wp:lineTo x="21504" y="21540"/>
+                <wp:lineTo x="21504" y="0"/>
+                <wp:lineTo x="0" y="0"/>
+              </wp:wrapPolygon>
+            </wp:wrapTight>
+            <wp:docPr id="1872958259" name="Grafik 2" descr="Ein Bild, das Text, Screenshot, Diagramm, Schrift enthält.&#10;&#10;KI-generierte Inhalte können fehlerhaft sein."/>
+            <wp:cNvGraphicFramePr>
+              <a:graphicFrameLocks xmlns:a="http://schemas.openxmlformats.org/drawingml/2006/main" noChangeAspect="1"/>
+            </wp:cNvGraphicFramePr>
+            <a:graphic xmlns:a="http://schemas.openxmlformats.org/drawingml/2006/main">
+              <a:graphicData uri="http://schemas.openxmlformats.org/drawingml/2006/picture">
+                <pic:pic xmlns:pic="http://schemas.openxmlformats.org/drawingml/2006/picture">
+                  <pic:nvPicPr>
+                    <pic:cNvPr id="1872958259" name="Grafik 2" descr="Ein Bild, das Text, Screenshot, Diagramm, Schrift enthält.&#10;&#10;KI-generierte Inhalte können fehlerhaft sein."/>
+                    <pic:cNvPicPr>
+                      <a:picLocks noChangeAspect="1" noChangeArrowheads="1"/>
+                    </pic:cNvPicPr>
+                  </pic:nvPicPr>
+                  <pic:blipFill>
+                    <a:blip r:embed="rId77">
+                      <a:extLst>
+                        <a:ext uri="{28A0092B-C50C-407E-A947-70E740481C1C}">
+                          <a14:useLocalDpi xmlns:a14="http://schemas.microsoft.com/office/drawing/2010/main" val="0"/>
+                        </a:ext>
+                      </a:extLst>
+                    </a:blip>
+                    <a:srcRect/>
+                    <a:stretch>
+                      <a:fillRect/>
+                    </a:stretch>
+                  </pic:blipFill>
+                  <pic:spPr bwMode="auto">
+                    <a:xfrm>
+                      <a:off x="0" y="0"/>
+                      <a:ext cx="2985655" cy="6437669"/>
+                    </a:xfrm>
+                    <a:prstGeom prst="rect">
+                      <a:avLst/>
+                    </a:prstGeom>
+                    <a:noFill/>
+                    <a:ln>
+                      <a:noFill/>
+                    </a:ln>
+                  </pic:spPr>
+                </pic:pic>
+              </a:graphicData>
+            </a:graphic>
+            <wp14:sizeRelH relativeFrom="margin">
+              <wp14:pctWidth>0</wp14:pctWidth>
+            </wp14:sizeRelH>
+            <wp14:sizeRelV relativeFrom="margin">
+              <wp14:pctHeight>0</wp14:pctHeight>
+            </wp14:sizeRelV>
+          </wp:anchor>
+        </w:drawing>
+      </w:r>
+    </w:p>
+    <w:p>
+      <w:pPr>
+        <w:jc w:val="both"/>
+        <w:rPr>
+          <w:lang w:val="de-AT"/>
+        </w:rPr>
+      </w:pPr>
+    </w:p>
+    <w:p>
+      <w:pPr>
+        <w:jc w:val="both"/>
+        <w:rPr>
+          <w:lang w:val="de-AT"/>
+        </w:rPr>
+      </w:pPr>
+    </w:p>
+    <w:p>
+      <w:pPr>
+        <w:jc w:val="both"/>
+        <w:rPr>
+          <w:lang w:val="de-AT"/>
+        </w:rPr>
+      </w:pPr>
+    </w:p>
+    <w:p>
+      <w:pPr>
+        <w:jc w:val="both"/>
+        <w:rPr>
+          <w:lang w:val="de-AT"/>
+        </w:rPr>
+      </w:pPr>
+    </w:p>
+    <w:p>
+      <w:pPr>
+        <w:jc w:val="both"/>
+        <w:rPr>
+          <w:lang w:val="de-AT"/>
+        </w:rPr>
+      </w:pPr>
+    </w:p>
+    <w:p>
+      <w:pPr>
+        <w:jc w:val="both"/>
+        <w:rPr>
+          <w:lang w:val="de-AT"/>
+        </w:rPr>
+      </w:pPr>
+    </w:p>
+    <w:p>
+      <w:pPr>
+        <w:jc w:val="both"/>
+        <w:rPr>
+          <w:lang w:val="de-AT"/>
+        </w:rPr>
+      </w:pPr>
+    </w:p>
+    <w:p>
+      <w:pPr>
+        <w:jc w:val="both"/>
+        <w:rPr>
+          <w:lang w:val="de-AT"/>
+        </w:rPr>
+      </w:pPr>
+    </w:p>
+    <w:p>
+      <w:pPr>
+        <w:pStyle w:val="berschrift1"/>
+        <w:rPr>
+          <w:b/>
+          <w:bCs/>
+          <w:lang w:val="de-AT"/>
+        </w:rPr>
+      </w:pPr>
+      <w:r>
+        <w:rPr>
+          <w:b/>
+          <w:bCs/>
+          <w:lang w:val="de-AT"/>
+        </w:rPr>
+        <w:lastRenderedPageBreak/>
         <w:t>Docker Container Memory Layout für HAS</w:t>
       </w:r>
     </w:p>
@@ -12460,7 +13598,7 @@
                     </pic:cNvPicPr>
                   </pic:nvPicPr>
                   <pic:blipFill>
-                    <a:blip r:embed="rId76">
+                    <a:blip r:embed="rId78">
                       <a:extLst>
                         <a:ext uri="{28A0092B-C50C-407E-A947-70E740481C1C}">
                           <a14:useLocalDpi xmlns:a14="http://schemas.microsoft.com/office/drawing/2010/main" val="0"/>
@@ -12587,7 +13725,7 @@
                     </pic:cNvPicPr>
                   </pic:nvPicPr>
                   <pic:blipFill>
-                    <a:blip r:embed="rId77">
+                    <a:blip r:embed="rId79">
                       <a:extLst>
                         <a:ext uri="{28A0092B-C50C-407E-A947-70E740481C1C}">
                           <a14:useLocalDpi xmlns:a14="http://schemas.microsoft.com/office/drawing/2010/main" val="0"/>
@@ -12996,7 +14134,7 @@
         </w:rPr>
         <w:t xml:space="preserve">Original Repository: </w:t>
       </w:r>
-      <w:hyperlink r:id="rId78" w:tgtFrame="_new" w:history="1">
+      <w:hyperlink r:id="rId80" w:tgtFrame="_new" w:history="1">
         <w:r>
           <w:rPr>
             <w:rStyle w:val="Hyperlink"/>
@@ -13023,7 +14161,7 @@
         </w:rPr>
         <w:t xml:space="preserve">Aktuell gepflegter Fork: </w:t>
       </w:r>
-      <w:hyperlink r:id="rId79" w:tgtFrame="_new" w:history="1">
+      <w:hyperlink r:id="rId81" w:tgtFrame="_new" w:history="1">
         <w:r>
           <w:rPr>
             <w:rStyle w:val="Hyperlink"/>
@@ -13145,7 +14283,7 @@
                     </pic:cNvPicPr>
                   </pic:nvPicPr>
                   <pic:blipFill>
-                    <a:blip r:embed="rId80">
+                    <a:blip r:embed="rId82">
                       <a:extLst>
                         <a:ext uri="{28A0092B-C50C-407E-A947-70E740481C1C}">
                           <a14:useLocalDpi xmlns:a14="http://schemas.microsoft.com/office/drawing/2010/main" val="0"/>
@@ -13216,7 +14354,7 @@
           <w:lang w:val="de-AT"/>
         </w:rPr>
         <w:sectPr>
-          <w:footerReference w:type="default" r:id="rId81"/>
+          <w:footerReference w:type="default" r:id="rId83"/>
           <w:pgSz w:w="11906" w:h="16838"/>
           <w:pgMar w:top="1417" w:right="1417" w:bottom="1134" w:left="1417" w:header="708" w:footer="708" w:gutter="0"/>
           <w:cols w:space="708"/>
@@ -13273,7 +14411,7 @@
                     </pic:cNvPicPr>
                   </pic:nvPicPr>
                   <pic:blipFill>
-                    <a:blip r:embed="rId82" cstate="print">
+                    <a:blip r:embed="rId84" cstate="print">
                       <a:extLst>
                         <a:ext uri="{28A0092B-C50C-407E-A947-70E740481C1C}">
                           <a14:useLocalDpi xmlns:a14="http://schemas.microsoft.com/office/drawing/2010/main" val="0"/>
@@ -15009,7 +16147,7 @@
                     </pic:cNvPicPr>
                   </pic:nvPicPr>
                   <pic:blipFill>
-                    <a:blip r:embed="rId83">
+                    <a:blip r:embed="rId85">
                       <a:extLst>
                         <a:ext uri="{28A0092B-C50C-407E-A947-70E740481C1C}">
                           <a14:useLocalDpi xmlns:a14="http://schemas.microsoft.com/office/drawing/2010/main" val="0"/>
@@ -15133,7 +16271,7 @@
                     </pic:cNvPicPr>
                   </pic:nvPicPr>
                   <pic:blipFill>
-                    <a:blip r:embed="rId84">
+                    <a:blip r:embed="rId86">
                       <a:extLst>
                         <a:ext uri="{28A0092B-C50C-407E-A947-70E740481C1C}">
                           <a14:useLocalDpi xmlns:a14="http://schemas.microsoft.com/office/drawing/2010/main" val="0"/>
@@ -15570,7 +16708,7 @@
                     </pic:cNvPicPr>
                   </pic:nvPicPr>
                   <pic:blipFill>
-                    <a:blip r:embed="rId85">
+                    <a:blip r:embed="rId87">
                       <a:extLst>
                         <a:ext uri="{28A0092B-C50C-407E-A947-70E740481C1C}">
                           <a14:useLocalDpi xmlns:a14="http://schemas.microsoft.com/office/drawing/2010/main" val="0"/>
@@ -15721,7 +16859,7 @@
                     <pic:cNvPicPr/>
                   </pic:nvPicPr>
                   <pic:blipFill>
-                    <a:blip r:embed="rId86">
+                    <a:blip r:embed="rId88">
                       <a:extLst>
                         <a:ext uri="{28A0092B-C50C-407E-A947-70E740481C1C}">
                           <a14:useLocalDpi xmlns:a14="http://schemas.microsoft.com/office/drawing/2010/main" val="0"/>
@@ -16063,7 +17201,7 @@
                     </pic:cNvPicPr>
                   </pic:nvPicPr>
                   <pic:blipFill>
-                    <a:blip r:embed="rId87">
+                    <a:blip r:embed="rId89">
                       <a:extLst>
                         <a:ext uri="{28A0092B-C50C-407E-A947-70E740481C1C}">
                           <a14:useLocalDpi xmlns:a14="http://schemas.microsoft.com/office/drawing/2010/main" val="0"/>
@@ -16249,7 +17387,7 @@
                     <pic:cNvPicPr/>
                   </pic:nvPicPr>
                   <pic:blipFill>
-                    <a:blip r:embed="rId88"/>
+                    <a:blip r:embed="rId90"/>
                     <a:stretch>
                       <a:fillRect/>
                     </a:stretch>
@@ -16417,30 +17555,29 @@
       </w:pPr>
       <w:r>
         <w:rPr>
-          <w:noProof/>
           <w:lang w:val="de-AT"/>
         </w:rPr>
         <w:drawing>
-          <wp:anchor distT="0" distB="0" distL="114300" distR="114300" simplePos="0" relativeHeight="251661312" behindDoc="1" locked="0" layoutInCell="1" allowOverlap="1" wp14:anchorId="23A8B3B1" wp14:editId="1A0246C6">
+          <wp:anchor distT="0" distB="0" distL="114300" distR="114300" simplePos="0" relativeHeight="251705344" behindDoc="1" locked="0" layoutInCell="1" allowOverlap="1" wp14:anchorId="3FCC94F7" wp14:editId="3DD79B20">
             <wp:simplePos x="0" y="0"/>
             <wp:positionH relativeFrom="page">
               <wp:align>center</wp:align>
             </wp:positionH>
             <wp:positionV relativeFrom="paragraph">
-              <wp:posOffset>257810</wp:posOffset>
+              <wp:posOffset>316337</wp:posOffset>
             </wp:positionV>
-            <wp:extent cx="6415200" cy="4154400"/>
-            <wp:effectExtent l="0" t="0" r="5080" b="0"/>
+            <wp:extent cx="10231867" cy="3520001"/>
+            <wp:effectExtent l="0" t="0" r="0" b="4445"/>
             <wp:wrapTight wrapText="bothSides">
               <wp:wrapPolygon edited="0">
                 <wp:start x="0" y="0"/>
-                <wp:lineTo x="0" y="21494"/>
-                <wp:lineTo x="21553" y="21494"/>
-                <wp:lineTo x="21553" y="0"/>
+                <wp:lineTo x="0" y="21510"/>
+                <wp:lineTo x="21556" y="21510"/>
+                <wp:lineTo x="21556" y="0"/>
                 <wp:lineTo x="0" y="0"/>
               </wp:wrapPolygon>
             </wp:wrapTight>
-            <wp:docPr id="644161800" name="Grafik 7" descr="Ein Bild, das Text, Screenshot, Zahl, Schrift enthält.&#10;&#10;KI-generierte Inhalte können fehlerhaft sein."/>
+            <wp:docPr id="1493580685" name="Grafik 1" descr="Ein Bild, das Text, Screenshot, Design enthält.&#10;&#10;KI-generierte Inhalte können fehlerhaft sein."/>
             <wp:cNvGraphicFramePr>
               <a:graphicFrameLocks xmlns:a="http://schemas.openxmlformats.org/drawingml/2006/main" noChangeAspect="1"/>
             </wp:cNvGraphicFramePr>
@@ -16448,36 +17585,29 @@
               <a:graphicData uri="http://schemas.openxmlformats.org/drawingml/2006/picture">
                 <pic:pic xmlns:pic="http://schemas.openxmlformats.org/drawingml/2006/picture">
                   <pic:nvPicPr>
-                    <pic:cNvPr id="644161800" name="Grafik 7" descr="Ein Bild, das Text, Screenshot, Zahl, Schrift enthält.&#10;&#10;KI-generierte Inhalte können fehlerhaft sein."/>
-                    <pic:cNvPicPr>
-                      <a:picLocks noChangeAspect="1" noChangeArrowheads="1"/>
-                    </pic:cNvPicPr>
+                    <pic:cNvPr id="1493580685" name="Grafik 1" descr="Ein Bild, das Text, Screenshot, Design enthält.&#10;&#10;KI-generierte Inhalte können fehlerhaft sein."/>
+                    <pic:cNvPicPr/>
                   </pic:nvPicPr>
                   <pic:blipFill>
-                    <a:blip r:embed="rId89">
+                    <a:blip r:embed="rId91">
                       <a:extLst>
                         <a:ext uri="{28A0092B-C50C-407E-A947-70E740481C1C}">
                           <a14:useLocalDpi xmlns:a14="http://schemas.microsoft.com/office/drawing/2010/main" val="0"/>
                         </a:ext>
                       </a:extLst>
                     </a:blip>
-                    <a:srcRect/>
                     <a:stretch>
                       <a:fillRect/>
                     </a:stretch>
                   </pic:blipFill>
-                  <pic:spPr bwMode="auto">
+                  <pic:spPr>
                     <a:xfrm>
                       <a:off x="0" y="0"/>
-                      <a:ext cx="6415200" cy="4154400"/>
+                      <a:ext cx="10231867" cy="3520001"/>
                     </a:xfrm>
                     <a:prstGeom prst="rect">
                       <a:avLst/>
                     </a:prstGeom>
-                    <a:noFill/>
-                    <a:ln>
-                      <a:noFill/>
-                    </a:ln>
                   </pic:spPr>
                 </pic:pic>
               </a:graphicData>
@@ -16518,118 +17648,6 @@
     </w:p>
     <w:p>
       <w:pPr>
-        <w:jc w:val="both"/>
-        <w:rPr>
-          <w:lang w:val="de-AT"/>
-        </w:rPr>
-      </w:pPr>
-    </w:p>
-    <w:p>
-      <w:pPr>
-        <w:jc w:val="both"/>
-        <w:rPr>
-          <w:lang w:val="de-AT"/>
-        </w:rPr>
-      </w:pPr>
-    </w:p>
-    <w:p>
-      <w:pPr>
-        <w:jc w:val="both"/>
-        <w:rPr>
-          <w:lang w:val="de-AT"/>
-        </w:rPr>
-      </w:pPr>
-    </w:p>
-    <w:p>
-      <w:pPr>
-        <w:jc w:val="both"/>
-        <w:rPr>
-          <w:lang w:val="de-AT"/>
-        </w:rPr>
-      </w:pPr>
-    </w:p>
-    <w:p>
-      <w:pPr>
-        <w:jc w:val="both"/>
-        <w:rPr>
-          <w:lang w:val="de-AT"/>
-        </w:rPr>
-      </w:pPr>
-    </w:p>
-    <w:p>
-      <w:pPr>
-        <w:jc w:val="both"/>
-        <w:rPr>
-          <w:lang w:val="de-AT"/>
-        </w:rPr>
-      </w:pPr>
-    </w:p>
-    <w:p>
-      <w:pPr>
-        <w:jc w:val="both"/>
-        <w:rPr>
-          <w:lang w:val="de-AT"/>
-        </w:rPr>
-      </w:pPr>
-    </w:p>
-    <w:p>
-      <w:pPr>
-        <w:jc w:val="both"/>
-        <w:rPr>
-          <w:lang w:val="de-AT"/>
-        </w:rPr>
-      </w:pPr>
-    </w:p>
-    <w:p>
-      <w:pPr>
-        <w:jc w:val="both"/>
-        <w:rPr>
-          <w:lang w:val="de-AT"/>
-        </w:rPr>
-      </w:pPr>
-    </w:p>
-    <w:p>
-      <w:pPr>
-        <w:jc w:val="both"/>
-        <w:rPr>
-          <w:lang w:val="de-AT"/>
-        </w:rPr>
-      </w:pPr>
-    </w:p>
-    <w:p>
-      <w:pPr>
-        <w:jc w:val="both"/>
-        <w:rPr>
-          <w:lang w:val="de-AT"/>
-        </w:rPr>
-      </w:pPr>
-    </w:p>
-    <w:p>
-      <w:pPr>
-        <w:jc w:val="both"/>
-        <w:rPr>
-          <w:lang w:val="de-AT"/>
-        </w:rPr>
-      </w:pPr>
-    </w:p>
-    <w:p>
-      <w:pPr>
-        <w:jc w:val="both"/>
-        <w:rPr>
-          <w:lang w:val="de-AT"/>
-        </w:rPr>
-      </w:pPr>
-    </w:p>
-    <w:p>
-      <w:pPr>
-        <w:jc w:val="both"/>
-        <w:rPr>
-          <w:lang w:val="de-AT"/>
-        </w:rPr>
-      </w:pPr>
-    </w:p>
-    <w:p>
-      <w:pPr>
         <w:tabs>
           <w:tab w:val="left" w:pos="4993"/>
         </w:tabs>
@@ -16643,8 +17661,17 @@
           <w:highlight w:val="yellow"/>
           <w:lang w:val="de-AT"/>
         </w:rPr>
+        <w:lastRenderedPageBreak/>
         <w:t>TODO: NOCH BILDER EINFÜGEN ODER NICHT?</w:t>
       </w:r>
+    </w:p>
+    <w:p>
+      <w:pPr>
+        <w:jc w:val="both"/>
+        <w:rPr>
+          <w:lang w:val="de-AT"/>
+        </w:rPr>
+      </w:pPr>
     </w:p>
     <w:p>
       <w:pPr>
@@ -16908,7 +17935,7 @@
                     <pic:cNvPicPr/>
                   </pic:nvPicPr>
                   <pic:blipFill>
-                    <a:blip r:embed="rId90">
+                    <a:blip r:embed="rId92">
                       <a:extLst>
                         <a:ext uri="{28A0092B-C50C-407E-A947-70E740481C1C}">
                           <a14:useLocalDpi xmlns:a14="http://schemas.microsoft.com/office/drawing/2010/main" val="0"/>
@@ -17114,7 +18141,7 @@
                     <pic:cNvPicPr/>
                   </pic:nvPicPr>
                   <pic:blipFill>
-                    <a:blip r:embed="rId91">
+                    <a:blip r:embed="rId93">
                       <a:extLst>
                         <a:ext uri="{28A0092B-C50C-407E-A947-70E740481C1C}">
                           <a14:useLocalDpi xmlns:a14="http://schemas.microsoft.com/office/drawing/2010/main" val="0"/>
@@ -17501,7 +18528,7 @@
                     </pic:cNvPicPr>
                   </pic:nvPicPr>
                   <pic:blipFill>
-                    <a:blip r:embed="rId92">
+                    <a:blip r:embed="rId94">
                       <a:extLst>
                         <a:ext uri="{28A0092B-C50C-407E-A947-70E740481C1C}">
                           <a14:useLocalDpi xmlns:a14="http://schemas.microsoft.com/office/drawing/2010/main" val="0"/>
@@ -18032,7 +19059,7 @@
                     <pic:cNvPicPr/>
                   </pic:nvPicPr>
                   <pic:blipFill>
-                    <a:blip r:embed="rId93">
+                    <a:blip r:embed="rId95">
                       <a:extLst>
                         <a:ext uri="{28A0092B-C50C-407E-A947-70E740481C1C}">
                           <a14:useLocalDpi xmlns:a14="http://schemas.microsoft.com/office/drawing/2010/main" val="0"/>
@@ -18344,7 +19371,7 @@
                     <pic:cNvPicPr/>
                   </pic:nvPicPr>
                   <pic:blipFill>
-                    <a:blip r:embed="rId94">
+                    <a:blip r:embed="rId96">
                       <a:extLst>
                         <a:ext uri="{28A0092B-C50C-407E-A947-70E740481C1C}">
                           <a14:useLocalDpi xmlns:a14="http://schemas.microsoft.com/office/drawing/2010/main" val="0"/>
@@ -18979,7 +20006,7 @@
                     <pic:cNvPicPr/>
                   </pic:nvPicPr>
                   <pic:blipFill>
-                    <a:blip r:embed="rId95">
+                    <a:blip r:embed="rId97">
                       <a:extLst>
                         <a:ext uri="{28A0092B-C50C-407E-A947-70E740481C1C}">
                           <a14:useLocalDpi xmlns:a14="http://schemas.microsoft.com/office/drawing/2010/main" val="0"/>
@@ -19689,7 +20716,7 @@
                     <pic:cNvPicPr/>
                   </pic:nvPicPr>
                   <pic:blipFill>
-                    <a:blip r:embed="rId96">
+                    <a:blip r:embed="rId98">
                       <a:extLst>
                         <a:ext uri="{28A0092B-C50C-407E-A947-70E740481C1C}">
                           <a14:useLocalDpi xmlns:a14="http://schemas.microsoft.com/office/drawing/2010/main" val="0"/>
@@ -20352,7 +21379,7 @@
                     <pic:cNvPicPr/>
                   </pic:nvPicPr>
                   <pic:blipFill>
-                    <a:blip r:embed="rId97">
+                    <a:blip r:embed="rId99">
                       <a:extLst>
                         <a:ext uri="{28A0092B-C50C-407E-A947-70E740481C1C}">
                           <a14:useLocalDpi xmlns:a14="http://schemas.microsoft.com/office/drawing/2010/main" val="0"/>
@@ -21204,7 +22231,7 @@
                     <pic:cNvPicPr/>
                   </pic:nvPicPr>
                   <pic:blipFill>
-                    <a:blip r:embed="rId98">
+                    <a:blip r:embed="rId100">
                       <a:extLst>
                         <a:ext uri="{28A0092B-C50C-407E-A947-70E740481C1C}">
                           <a14:useLocalDpi xmlns:a14="http://schemas.microsoft.com/office/drawing/2010/main" val="0"/>
@@ -22330,7 +23357,7 @@
                     <pic:cNvPicPr/>
                   </pic:nvPicPr>
                   <pic:blipFill>
-                    <a:blip r:embed="rId99">
+                    <a:blip r:embed="rId101">
                       <a:extLst>
                         <a:ext uri="{28A0092B-C50C-407E-A947-70E740481C1C}">
                           <a14:useLocalDpi xmlns:a14="http://schemas.microsoft.com/office/drawing/2010/main" val="0"/>
@@ -22664,7 +23691,7 @@
                     <pic:cNvPicPr/>
                   </pic:nvPicPr>
                   <pic:blipFill>
-                    <a:blip r:embed="rId100">
+                    <a:blip r:embed="rId102">
                       <a:extLst>
                         <a:ext uri="{28A0092B-C50C-407E-A947-70E740481C1C}">
                           <a14:useLocalDpi xmlns:a14="http://schemas.microsoft.com/office/drawing/2010/main" val="0"/>
@@ -23690,7 +24717,7 @@
                     </pic:cNvPicPr>
                   </pic:nvPicPr>
                   <pic:blipFill>
-                    <a:blip r:embed="rId101">
+                    <a:blip r:embed="rId103">
                       <a:extLst>
                         <a:ext uri="{28A0092B-C50C-407E-A947-70E740481C1C}">
                           <a14:useLocalDpi xmlns:a14="http://schemas.microsoft.com/office/drawing/2010/main" val="0"/>
@@ -25214,7 +26241,7 @@
                     <pic:cNvPicPr/>
                   </pic:nvPicPr>
                   <pic:blipFill>
-                    <a:blip r:embed="rId102">
+                    <a:blip r:embed="rId104">
                       <a:extLst>
                         <a:ext uri="{28A0092B-C50C-407E-A947-70E740481C1C}">
                           <a14:useLocalDpi xmlns:a14="http://schemas.microsoft.com/office/drawing/2010/main" val="0"/>
@@ -25873,7 +26900,7 @@
                     <pic:cNvPicPr/>
                   </pic:nvPicPr>
                   <pic:blipFill>
-                    <a:blip r:embed="rId103">
+                    <a:blip r:embed="rId105">
                       <a:extLst>
                         <a:ext uri="{28A0092B-C50C-407E-A947-70E740481C1C}">
                           <a14:useLocalDpi xmlns:a14="http://schemas.microsoft.com/office/drawing/2010/main" val="0"/>
@@ -26088,7 +27115,7 @@
                     <pic:cNvPicPr/>
                   </pic:nvPicPr>
                   <pic:blipFill>
-                    <a:blip r:embed="rId104">
+                    <a:blip r:embed="rId106">
                       <a:extLst>
                         <a:ext uri="{28A0092B-C50C-407E-A947-70E740481C1C}">
                           <a14:useLocalDpi xmlns:a14="http://schemas.microsoft.com/office/drawing/2010/main" val="0"/>
@@ -27205,40 +28232,31 @@
           <w:lang w:val="de-AT"/>
         </w:rPr>
       </w:pPr>
-    </w:p>
-    <w:p>
-      <w:pPr>
-        <w:jc w:val="both"/>
-        <w:rPr>
-          <w:lang w:val="de-AT"/>
-        </w:rPr>
-      </w:pPr>
-      <w:r>
-        <w:rPr>
-          <w:noProof/>
+      <w:r>
+        <w:rPr>
           <w:lang w:val="de-AT"/>
         </w:rPr>
         <w:drawing>
-          <wp:anchor distT="0" distB="0" distL="114300" distR="114300" simplePos="0" relativeHeight="251676672" behindDoc="1" locked="0" layoutInCell="1" allowOverlap="1" wp14:anchorId="182D3626" wp14:editId="759140DD">
+          <wp:anchor distT="0" distB="0" distL="114300" distR="114300" simplePos="0" relativeHeight="251706368" behindDoc="1" locked="0" layoutInCell="1" allowOverlap="1" wp14:anchorId="00E6B8D5" wp14:editId="2D82ECBE">
             <wp:simplePos x="0" y="0"/>
-            <wp:positionH relativeFrom="page">
+            <wp:positionH relativeFrom="margin">
               <wp:align>center</wp:align>
             </wp:positionH>
             <wp:positionV relativeFrom="paragraph">
-              <wp:posOffset>-43271</wp:posOffset>
+              <wp:posOffset>-4445</wp:posOffset>
             </wp:positionV>
-            <wp:extent cx="4686300" cy="4608520"/>
-            <wp:effectExtent l="0" t="0" r="0" b="1905"/>
+            <wp:extent cx="4344035" cy="4904740"/>
+            <wp:effectExtent l="0" t="0" r="0" b="0"/>
             <wp:wrapTight wrapText="bothSides">
               <wp:wrapPolygon edited="0">
                 <wp:start x="0" y="0"/>
-                <wp:lineTo x="0" y="21520"/>
-                <wp:lineTo x="21512" y="21520"/>
-                <wp:lineTo x="21512" y="0"/>
+                <wp:lineTo x="0" y="21477"/>
+                <wp:lineTo x="21502" y="21477"/>
+                <wp:lineTo x="21502" y="0"/>
                 <wp:lineTo x="0" y="0"/>
               </wp:wrapPolygon>
             </wp:wrapTight>
-            <wp:docPr id="883205254" name="Grafik 1" descr="Ein Bild, das Text, Screenshot, Diagramm, parallel enthält.&#10;&#10;KI-generierte Inhalte können fehlerhaft sein."/>
+            <wp:docPr id="864629791" name="Grafik 1" descr="Ein Bild, das Text, Screenshot, Diagramm, Reihe enthält.&#10;&#10;KI-generierte Inhalte können fehlerhaft sein."/>
             <wp:cNvGraphicFramePr>
               <a:graphicFrameLocks xmlns:a="http://schemas.openxmlformats.org/drawingml/2006/main" noChangeAspect="1"/>
             </wp:cNvGraphicFramePr>
@@ -27246,11 +28264,11 @@
               <a:graphicData uri="http://schemas.openxmlformats.org/drawingml/2006/picture">
                 <pic:pic xmlns:pic="http://schemas.openxmlformats.org/drawingml/2006/picture">
                   <pic:nvPicPr>
-                    <pic:cNvPr id="883205254" name="Grafik 1" descr="Ein Bild, das Text, Screenshot, Diagramm, parallel enthält.&#10;&#10;KI-generierte Inhalte können fehlerhaft sein."/>
+                    <pic:cNvPr id="864629791" name="Grafik 1" descr="Ein Bild, das Text, Screenshot, Diagramm, Reihe enthält.&#10;&#10;KI-generierte Inhalte können fehlerhaft sein."/>
                     <pic:cNvPicPr/>
                   </pic:nvPicPr>
                   <pic:blipFill>
-                    <a:blip r:embed="rId105">
+                    <a:blip r:embed="rId107">
                       <a:extLst>
                         <a:ext uri="{28A0092B-C50C-407E-A947-70E740481C1C}">
                           <a14:useLocalDpi xmlns:a14="http://schemas.microsoft.com/office/drawing/2010/main" val="0"/>
@@ -27264,7 +28282,7 @@
                   <pic:spPr>
                     <a:xfrm>
                       <a:off x="0" y="0"/>
-                      <a:ext cx="4686300" cy="4608520"/>
+                      <a:ext cx="4344035" cy="4904740"/>
                     </a:xfrm>
                     <a:prstGeom prst="rect">
                       <a:avLst/>
@@ -27386,13 +28404,14 @@
           <w:lang w:val="de-AT"/>
         </w:rPr>
       </w:pPr>
-      <w:r>
-        <w:rPr>
-          <w:highlight w:val="yellow"/>
-          <w:lang w:val="de-AT"/>
-        </w:rPr>
-        <w:t>// NEUES FOTO MACHEN SENSOR!!</w:t>
-      </w:r>
+    </w:p>
+    <w:p>
+      <w:pPr>
+        <w:jc w:val="both"/>
+        <w:rPr>
+          <w:lang w:val="de-AT"/>
+        </w:rPr>
+      </w:pPr>
     </w:p>
     <w:p>
       <w:pPr>
@@ -28347,7 +29366,7 @@
                     </pic:cNvPicPr>
                   </pic:nvPicPr>
                   <pic:blipFill>
-                    <a:blip r:embed="rId106">
+                    <a:blip r:embed="rId108">
                       <a:extLst>
                         <a:ext uri="{28A0092B-C50C-407E-A947-70E740481C1C}">
                           <a14:useLocalDpi xmlns:a14="http://schemas.microsoft.com/office/drawing/2010/main" val="0"/>
@@ -32264,7 +33283,7 @@
           <w:lang w:val="de-AT"/>
         </w:rPr>
       </w:pPr>
-      <w:hyperlink r:id="rId107" w:history="1">
+      <w:hyperlink r:id="rId109" w:history="1">
         <w:r>
           <w:rPr>
             <w:rStyle w:val="Hyperlink"/>
@@ -32696,7 +33715,7 @@
           <w:lang w:val="de-AT"/>
         </w:rPr>
       </w:pPr>
-      <w:hyperlink r:id="rId108" w:history="1">
+      <w:hyperlink r:id="rId110" w:history="1">
         <w:r>
           <w:rPr>
             <w:rStyle w:val="Hyperlink"/>
@@ -35783,7 +36802,7 @@
         </w:rPr>
         <w:t xml:space="preserve">QUELLE: </w:t>
       </w:r>
-      <w:hyperlink r:id="rId109" w:history="1">
+      <w:hyperlink r:id="rId111" w:history="1">
         <w:r>
           <w:rPr>
             <w:rStyle w:val="Hyperlink"/>
@@ -35806,7 +36825,7 @@
         </w:rPr>
         <w:t xml:space="preserve">QUELLE: </w:t>
       </w:r>
-      <w:hyperlink r:id="rId110" w:history="1">
+      <w:hyperlink r:id="rId112" w:history="1">
         <w:r>
           <w:rPr>
             <w:rStyle w:val="Hyperlink"/>
@@ -35829,7 +36848,7 @@
         </w:rPr>
         <w:t xml:space="preserve">QUELLE-TOOL: </w:t>
       </w:r>
-      <w:hyperlink r:id="rId111" w:history="1">
+      <w:hyperlink r:id="rId113" w:history="1">
         <w:r>
           <w:rPr>
             <w:rStyle w:val="Hyperlink"/>
@@ -35901,15 +36920,7 @@
                                 <w:bCs/>
                                 <w:lang w:val="de-AT"/>
                               </w:rPr>
-                              <w:t>Arduino Build-Prozess (</w:t>
-                            </w:r>
-                            <w:r>
-                              <w:rPr>
-                                <w:b/>
-                                <w:bCs/>
-                                <w:lang w:val="de-AT"/>
-                              </w:rPr>
-                              <w:t>Von .ino zu .hex/.elf)</w:t>
+                              <w:t>Arduino Build-Prozess (Von .ino zu .hex/.elf)</w:t>
                             </w:r>
                           </w:p>
                           <w:p>
@@ -36297,15 +37308,7 @@
                           <w:bCs/>
                           <w:lang w:val="de-AT"/>
                         </w:rPr>
-                        <w:t>Arduino Build-Prozess (</w:t>
-                      </w:r>
-                      <w:r>
-                        <w:rPr>
-                          <w:b/>
-                          <w:bCs/>
-                          <w:lang w:val="de-AT"/>
-                        </w:rPr>
-                        <w:t>Von .ino zu .hex/.elf)</w:t>
+                        <w:t>Arduino Build-Prozess (Von .ino zu .hex/.elf)</w:t>
                       </w:r>
                     </w:p>
                     <w:p>
@@ -36703,7 +37706,7 @@
                     </pic:cNvPicPr>
                   </pic:nvPicPr>
                   <pic:blipFill>
-                    <a:blip r:embed="rId112" cstate="print">
+                    <a:blip r:embed="rId114" cstate="print">
                       <a:extLst>
                         <a:ext uri="{28A0092B-C50C-407E-A947-70E740481C1C}">
                           <a14:useLocalDpi xmlns:a14="http://schemas.microsoft.com/office/drawing/2010/main" val="0"/>
@@ -36824,7 +37827,7 @@
                     </pic:cNvPicPr>
                   </pic:nvPicPr>
                   <pic:blipFill>
-                    <a:blip r:embed="rId113">
+                    <a:blip r:embed="rId115">
                       <a:extLst>
                         <a:ext uri="{28A0092B-C50C-407E-A947-70E740481C1C}">
                           <a14:useLocalDpi xmlns:a14="http://schemas.microsoft.com/office/drawing/2010/main" val="0"/>
@@ -37684,7 +38687,7 @@
                     </pic:cNvPicPr>
                   </pic:nvPicPr>
                   <pic:blipFill>
-                    <a:blip r:embed="rId114">
+                    <a:blip r:embed="rId116">
                       <a:extLst>
                         <a:ext uri="{28A0092B-C50C-407E-A947-70E740481C1C}">
                           <a14:useLocalDpi xmlns:a14="http://schemas.microsoft.com/office/drawing/2010/main" val="0"/>
@@ -38263,7 +39266,7 @@
                     </pic:cNvPicPr>
                   </pic:nvPicPr>
                   <pic:blipFill>
-                    <a:blip r:embed="rId115">
+                    <a:blip r:embed="rId117">
                       <a:extLst>
                         <a:ext uri="{28A0092B-C50C-407E-A947-70E740481C1C}">
                           <a14:useLocalDpi xmlns:a14="http://schemas.microsoft.com/office/drawing/2010/main" val="0"/>
@@ -38314,7 +39317,7 @@
         </w:rPr>
         <w:t xml:space="preserve">QUELLE: </w:t>
       </w:r>
-      <w:hyperlink r:id="rId116" w:history="1">
+      <w:hyperlink r:id="rId118" w:history="1">
         <w:r>
           <w:rPr>
             <w:rStyle w:val="Hyperlink"/>
@@ -38982,13 +39985,7 @@
                               <w:rPr>
                                 <w:lang w:val="de-AT"/>
                               </w:rPr>
-                              <w:t>Task ist manuell angehalten (</w:t>
-                            </w:r>
-                            <w:r>
-                              <w:rPr>
-                                <w:lang w:val="de-AT"/>
-                              </w:rPr>
-                              <w:t>vTaskSuspend())</w:t>
+                              <w:t>Task ist manuell angehalten (vTaskSuspend())</w:t>
                             </w:r>
                           </w:p>
                           <w:p>
@@ -39349,13 +40346,7 @@
                         <w:rPr>
                           <w:lang w:val="de-AT"/>
                         </w:rPr>
-                        <w:t>Task ist manuell angehalten (</w:t>
-                      </w:r>
-                      <w:r>
-                        <w:rPr>
-                          <w:lang w:val="de-AT"/>
-                        </w:rPr>
-                        <w:t>vTaskSuspend())</w:t>
+                        <w:t>Task ist manuell angehalten (vTaskSuspend())</w:t>
                       </w:r>
                     </w:p>
                     <w:p>
@@ -39642,7 +40633,7 @@
                     </pic:cNvPicPr>
                   </pic:nvPicPr>
                   <pic:blipFill>
-                    <a:blip r:embed="rId117">
+                    <a:blip r:embed="rId119">
                       <a:extLst>
                         <a:ext uri="{28A0092B-C50C-407E-A947-70E740481C1C}">
                           <a14:useLocalDpi xmlns:a14="http://schemas.microsoft.com/office/drawing/2010/main" val="0"/>
@@ -39785,7 +40776,7 @@
         </w:rPr>
         <w:t xml:space="preserve">): </w:t>
       </w:r>
-      <w:hyperlink r:id="rId118" w:history="1">
+      <w:hyperlink r:id="rId120" w:history="1">
         <w:r>
           <w:rPr>
             <w:rStyle w:val="Hyperlink"/>
@@ -40506,7 +41497,7 @@
                     </pic:cNvPicPr>
                   </pic:nvPicPr>
                   <pic:blipFill>
-                    <a:blip r:embed="rId119">
+                    <a:blip r:embed="rId121">
                       <a:extLst>
                         <a:ext uri="{28A0092B-C50C-407E-A947-70E740481C1C}">
                           <a14:useLocalDpi xmlns:a14="http://schemas.microsoft.com/office/drawing/2010/main" val="0"/>
@@ -40694,6 +41685,20 @@
         <w:t xml:space="preserve"> ABER AUCH ZENTRALE LIBRARYS UND METHODEN/FUNKTIONEN!!!!</w:t>
       </w:r>
     </w:p>
+    <w:p>
+      <w:pPr>
+        <w:rPr>
+          <w:lang w:val="de-AT"/>
+        </w:rPr>
+      </w:pPr>
+    </w:p>
+    <w:p>
+      <w:pPr>
+        <w:rPr>
+          <w:lang w:val="de-AT"/>
+        </w:rPr>
+      </w:pPr>
+    </w:p>
     <w:sectPr>
       <w:pgSz w:w="16838" w:h="11906" w:orient="landscape"/>
       <w:pgMar w:top="1417" w:right="1417" w:bottom="1417" w:left="1134" w:header="708" w:footer="708" w:gutter="0"/>
@@ -41080,6 +42085,123 @@
     </w:lvl>
   </w:abstractNum>
   <w:abstractNum w:abstractNumId="2" w15:restartNumberingAfterBreak="0">
+    <w:nsid w:val="046C464C"/>
+    <w:multiLevelType w:val="multilevel"/>
+    <w:tmpl w:val="3DCC1496"/>
+    <w:lvl w:ilvl="0">
+      <w:start w:val="1"/>
+      <w:numFmt w:val="decimal"/>
+      <w:lvlText w:val="%1."/>
+      <w:lvlJc w:val="left"/>
+      <w:pPr>
+        <w:tabs>
+          <w:tab w:val="num" w:pos="720"/>
+        </w:tabs>
+        <w:ind w:left="720" w:hanging="360"/>
+      </w:pPr>
+    </w:lvl>
+    <w:lvl w:ilvl="1">
+      <w:start w:val="1"/>
+      <w:numFmt w:val="bullet"/>
+      <w:lvlText w:val="o"/>
+      <w:lvlJc w:val="left"/>
+      <w:pPr>
+        <w:tabs>
+          <w:tab w:val="num" w:pos="1440"/>
+        </w:tabs>
+        <w:ind w:left="1440" w:hanging="360"/>
+      </w:pPr>
+      <w:rPr>
+        <w:rFonts w:ascii="Courier New" w:hAnsi="Courier New" w:hint="default"/>
+        <w:sz w:val="20"/>
+      </w:rPr>
+    </w:lvl>
+    <w:lvl w:ilvl="2" w:tentative="1">
+      <w:start w:val="1"/>
+      <w:numFmt w:val="decimal"/>
+      <w:lvlText w:val="%3."/>
+      <w:lvlJc w:val="left"/>
+      <w:pPr>
+        <w:tabs>
+          <w:tab w:val="num" w:pos="2160"/>
+        </w:tabs>
+        <w:ind w:left="2160" w:hanging="360"/>
+      </w:pPr>
+    </w:lvl>
+    <w:lvl w:ilvl="3" w:tentative="1">
+      <w:start w:val="1"/>
+      <w:numFmt w:val="decimal"/>
+      <w:lvlText w:val="%4."/>
+      <w:lvlJc w:val="left"/>
+      <w:pPr>
+        <w:tabs>
+          <w:tab w:val="num" w:pos="2880"/>
+        </w:tabs>
+        <w:ind w:left="2880" w:hanging="360"/>
+      </w:pPr>
+    </w:lvl>
+    <w:lvl w:ilvl="4" w:tentative="1">
+      <w:start w:val="1"/>
+      <w:numFmt w:val="decimal"/>
+      <w:lvlText w:val="%5."/>
+      <w:lvlJc w:val="left"/>
+      <w:pPr>
+        <w:tabs>
+          <w:tab w:val="num" w:pos="3600"/>
+        </w:tabs>
+        <w:ind w:left="3600" w:hanging="360"/>
+      </w:pPr>
+    </w:lvl>
+    <w:lvl w:ilvl="5" w:tentative="1">
+      <w:start w:val="1"/>
+      <w:numFmt w:val="decimal"/>
+      <w:lvlText w:val="%6."/>
+      <w:lvlJc w:val="left"/>
+      <w:pPr>
+        <w:tabs>
+          <w:tab w:val="num" w:pos="4320"/>
+        </w:tabs>
+        <w:ind w:left="4320" w:hanging="360"/>
+      </w:pPr>
+    </w:lvl>
+    <w:lvl w:ilvl="6" w:tentative="1">
+      <w:start w:val="1"/>
+      <w:numFmt w:val="decimal"/>
+      <w:lvlText w:val="%7."/>
+      <w:lvlJc w:val="left"/>
+      <w:pPr>
+        <w:tabs>
+          <w:tab w:val="num" w:pos="5040"/>
+        </w:tabs>
+        <w:ind w:left="5040" w:hanging="360"/>
+      </w:pPr>
+    </w:lvl>
+    <w:lvl w:ilvl="7" w:tentative="1">
+      <w:start w:val="1"/>
+      <w:numFmt w:val="decimal"/>
+      <w:lvlText w:val="%8."/>
+      <w:lvlJc w:val="left"/>
+      <w:pPr>
+        <w:tabs>
+          <w:tab w:val="num" w:pos="5760"/>
+        </w:tabs>
+        <w:ind w:left="5760" w:hanging="360"/>
+      </w:pPr>
+    </w:lvl>
+    <w:lvl w:ilvl="8" w:tentative="1">
+      <w:start w:val="1"/>
+      <w:numFmt w:val="decimal"/>
+      <w:lvlText w:val="%9."/>
+      <w:lvlJc w:val="left"/>
+      <w:pPr>
+        <w:tabs>
+          <w:tab w:val="num" w:pos="6480"/>
+        </w:tabs>
+        <w:ind w:left="6480" w:hanging="360"/>
+      </w:pPr>
+    </w:lvl>
+  </w:abstractNum>
+  <w:abstractNum w:abstractNumId="3" w15:restartNumberingAfterBreak="0">
     <w:nsid w:val="05DA27C4"/>
     <w:multiLevelType w:val="multilevel"/>
     <w:tmpl w:val="74AC54C2"/>
@@ -41228,7 +42350,7 @@
       </w:rPr>
     </w:lvl>
   </w:abstractNum>
-  <w:abstractNum w:abstractNumId="3" w15:restartNumberingAfterBreak="0">
+  <w:abstractNum w:abstractNumId="4" w15:restartNumberingAfterBreak="0">
     <w:nsid w:val="073D4E30"/>
     <w:multiLevelType w:val="multilevel"/>
     <w:tmpl w:val="7C4AC402"/>
@@ -41377,7 +42499,7 @@
       </w:rPr>
     </w:lvl>
   </w:abstractNum>
-  <w:abstractNum w:abstractNumId="4" w15:restartNumberingAfterBreak="0">
+  <w:abstractNum w:abstractNumId="5" w15:restartNumberingAfterBreak="0">
     <w:nsid w:val="0A09383C"/>
     <w:multiLevelType w:val="multilevel"/>
     <w:tmpl w:val="246C97AC"/>
@@ -41526,7 +42648,7 @@
       </w:rPr>
     </w:lvl>
   </w:abstractNum>
-  <w:abstractNum w:abstractNumId="5" w15:restartNumberingAfterBreak="0">
+  <w:abstractNum w:abstractNumId="6" w15:restartNumberingAfterBreak="0">
     <w:nsid w:val="0B05027B"/>
     <w:multiLevelType w:val="multilevel"/>
     <w:tmpl w:val="CE82F7D2"/>
@@ -41675,7 +42797,7 @@
       </w:rPr>
     </w:lvl>
   </w:abstractNum>
-  <w:abstractNum w:abstractNumId="6" w15:restartNumberingAfterBreak="0">
+  <w:abstractNum w:abstractNumId="7" w15:restartNumberingAfterBreak="0">
     <w:nsid w:val="0B991C3C"/>
     <w:multiLevelType w:val="multilevel"/>
     <w:tmpl w:val="C99CEA74"/>
@@ -41824,7 +42946,7 @@
       </w:rPr>
     </w:lvl>
   </w:abstractNum>
-  <w:abstractNum w:abstractNumId="7" w15:restartNumberingAfterBreak="0">
+  <w:abstractNum w:abstractNumId="8" w15:restartNumberingAfterBreak="0">
     <w:nsid w:val="0CB3549B"/>
     <w:multiLevelType w:val="multilevel"/>
     <w:tmpl w:val="12161860"/>
@@ -41973,7 +43095,7 @@
       </w:rPr>
     </w:lvl>
   </w:abstractNum>
-  <w:abstractNum w:abstractNumId="8" w15:restartNumberingAfterBreak="0">
+  <w:abstractNum w:abstractNumId="9" w15:restartNumberingAfterBreak="0">
     <w:nsid w:val="0D1F11D9"/>
     <w:multiLevelType w:val="multilevel"/>
     <w:tmpl w:val="E2B625B2"/>
@@ -42122,7 +43244,7 @@
       </w:rPr>
     </w:lvl>
   </w:abstractNum>
-  <w:abstractNum w:abstractNumId="9" w15:restartNumberingAfterBreak="0">
+  <w:abstractNum w:abstractNumId="10" w15:restartNumberingAfterBreak="0">
     <w:nsid w:val="0E3A6EC6"/>
     <w:multiLevelType w:val="multilevel"/>
     <w:tmpl w:val="F88C943C"/>
@@ -42235,7 +43357,7 @@
       </w:pPr>
     </w:lvl>
   </w:abstractNum>
-  <w:abstractNum w:abstractNumId="10" w15:restartNumberingAfterBreak="0">
+  <w:abstractNum w:abstractNumId="11" w15:restartNumberingAfterBreak="0">
     <w:nsid w:val="0E3A7DCC"/>
     <w:multiLevelType w:val="multilevel"/>
     <w:tmpl w:val="9FECC6E0"/>
@@ -42384,7 +43506,7 @@
       </w:rPr>
     </w:lvl>
   </w:abstractNum>
-  <w:abstractNum w:abstractNumId="11" w15:restartNumberingAfterBreak="0">
+  <w:abstractNum w:abstractNumId="12" w15:restartNumberingAfterBreak="0">
     <w:nsid w:val="0E5512B7"/>
     <w:multiLevelType w:val="multilevel"/>
     <w:tmpl w:val="6B4248EC"/>
@@ -42533,7 +43655,7 @@
       </w:rPr>
     </w:lvl>
   </w:abstractNum>
-  <w:abstractNum w:abstractNumId="12" w15:restartNumberingAfterBreak="0">
+  <w:abstractNum w:abstractNumId="13" w15:restartNumberingAfterBreak="0">
     <w:nsid w:val="104968B4"/>
     <w:multiLevelType w:val="multilevel"/>
     <w:tmpl w:val="FFD8952E"/>
@@ -42682,7 +43804,7 @@
       </w:rPr>
     </w:lvl>
   </w:abstractNum>
-  <w:abstractNum w:abstractNumId="13" w15:restartNumberingAfterBreak="0">
+  <w:abstractNum w:abstractNumId="14" w15:restartNumberingAfterBreak="0">
     <w:nsid w:val="10D5751B"/>
     <w:multiLevelType w:val="multilevel"/>
     <w:tmpl w:val="A33A9A4C"/>
@@ -42831,7 +43953,7 @@
       </w:rPr>
     </w:lvl>
   </w:abstractNum>
-  <w:abstractNum w:abstractNumId="14" w15:restartNumberingAfterBreak="0">
+  <w:abstractNum w:abstractNumId="15" w15:restartNumberingAfterBreak="0">
     <w:nsid w:val="11E648AF"/>
     <w:multiLevelType w:val="multilevel"/>
     <w:tmpl w:val="3274F140"/>
@@ -42980,7 +44102,7 @@
       </w:rPr>
     </w:lvl>
   </w:abstractNum>
-  <w:abstractNum w:abstractNumId="15" w15:restartNumberingAfterBreak="0">
+  <w:abstractNum w:abstractNumId="16" w15:restartNumberingAfterBreak="0">
     <w:nsid w:val="14070C8B"/>
     <w:multiLevelType w:val="multilevel"/>
     <w:tmpl w:val="D188F9B4"/>
@@ -43129,7 +44251,7 @@
       </w:rPr>
     </w:lvl>
   </w:abstractNum>
-  <w:abstractNum w:abstractNumId="16" w15:restartNumberingAfterBreak="0">
+  <w:abstractNum w:abstractNumId="17" w15:restartNumberingAfterBreak="0">
     <w:nsid w:val="148C619F"/>
     <w:multiLevelType w:val="multilevel"/>
     <w:tmpl w:val="B136E61C"/>
@@ -43278,7 +44400,7 @@
       </w:rPr>
     </w:lvl>
   </w:abstractNum>
-  <w:abstractNum w:abstractNumId="17" w15:restartNumberingAfterBreak="0">
+  <w:abstractNum w:abstractNumId="18" w15:restartNumberingAfterBreak="0">
     <w:nsid w:val="15C02912"/>
     <w:multiLevelType w:val="multilevel"/>
     <w:tmpl w:val="91D8AF0C"/>
@@ -43427,7 +44549,7 @@
       </w:rPr>
     </w:lvl>
   </w:abstractNum>
-  <w:abstractNum w:abstractNumId="18" w15:restartNumberingAfterBreak="0">
+  <w:abstractNum w:abstractNumId="19" w15:restartNumberingAfterBreak="0">
     <w:nsid w:val="16F56230"/>
     <w:multiLevelType w:val="multilevel"/>
     <w:tmpl w:val="124072E8"/>
@@ -43576,7 +44698,7 @@
       </w:rPr>
     </w:lvl>
   </w:abstractNum>
-  <w:abstractNum w:abstractNumId="19" w15:restartNumberingAfterBreak="0">
+  <w:abstractNum w:abstractNumId="20" w15:restartNumberingAfterBreak="0">
     <w:nsid w:val="183E4136"/>
     <w:multiLevelType w:val="multilevel"/>
     <w:tmpl w:val="D1A0681E"/>
@@ -43689,7 +44811,7 @@
       </w:pPr>
     </w:lvl>
   </w:abstractNum>
-  <w:abstractNum w:abstractNumId="20" w15:restartNumberingAfterBreak="0">
+  <w:abstractNum w:abstractNumId="21" w15:restartNumberingAfterBreak="0">
     <w:nsid w:val="1BC75A51"/>
     <w:multiLevelType w:val="multilevel"/>
     <w:tmpl w:val="4C52430E"/>
@@ -43838,7 +44960,7 @@
       </w:rPr>
     </w:lvl>
   </w:abstractNum>
-  <w:abstractNum w:abstractNumId="21" w15:restartNumberingAfterBreak="0">
+  <w:abstractNum w:abstractNumId="22" w15:restartNumberingAfterBreak="0">
     <w:nsid w:val="1C91181D"/>
     <w:multiLevelType w:val="multilevel"/>
     <w:tmpl w:val="69FC6C2A"/>
@@ -43987,7 +45109,7 @@
       </w:rPr>
     </w:lvl>
   </w:abstractNum>
-  <w:abstractNum w:abstractNumId="22" w15:restartNumberingAfterBreak="0">
+  <w:abstractNum w:abstractNumId="23" w15:restartNumberingAfterBreak="0">
     <w:nsid w:val="1D5445C2"/>
     <w:multiLevelType w:val="multilevel"/>
     <w:tmpl w:val="D5F23236"/>
@@ -44136,7 +45258,7 @@
       </w:rPr>
     </w:lvl>
   </w:abstractNum>
-  <w:abstractNum w:abstractNumId="23" w15:restartNumberingAfterBreak="0">
+  <w:abstractNum w:abstractNumId="24" w15:restartNumberingAfterBreak="0">
     <w:nsid w:val="1D707ACC"/>
     <w:multiLevelType w:val="multilevel"/>
     <w:tmpl w:val="6792BCAC"/>
@@ -44285,7 +45407,7 @@
       </w:rPr>
     </w:lvl>
   </w:abstractNum>
-  <w:abstractNum w:abstractNumId="24" w15:restartNumberingAfterBreak="0">
+  <w:abstractNum w:abstractNumId="25" w15:restartNumberingAfterBreak="0">
     <w:nsid w:val="1F023477"/>
     <w:multiLevelType w:val="multilevel"/>
     <w:tmpl w:val="0C9ABAAE"/>
@@ -44434,7 +45556,7 @@
       </w:rPr>
     </w:lvl>
   </w:abstractNum>
-  <w:abstractNum w:abstractNumId="25" w15:restartNumberingAfterBreak="0">
+  <w:abstractNum w:abstractNumId="26" w15:restartNumberingAfterBreak="0">
     <w:nsid w:val="21655707"/>
     <w:multiLevelType w:val="multilevel"/>
     <w:tmpl w:val="C37C0DE2"/>
@@ -44583,7 +45705,7 @@
       </w:rPr>
     </w:lvl>
   </w:abstractNum>
-  <w:abstractNum w:abstractNumId="26" w15:restartNumberingAfterBreak="0">
+  <w:abstractNum w:abstractNumId="27" w15:restartNumberingAfterBreak="0">
     <w:nsid w:val="23B334E0"/>
     <w:multiLevelType w:val="multilevel"/>
     <w:tmpl w:val="8454ECB8"/>
@@ -44732,7 +45854,7 @@
       </w:rPr>
     </w:lvl>
   </w:abstractNum>
-  <w:abstractNum w:abstractNumId="27" w15:restartNumberingAfterBreak="0">
+  <w:abstractNum w:abstractNumId="28" w15:restartNumberingAfterBreak="0">
     <w:nsid w:val="24841460"/>
     <w:multiLevelType w:val="multilevel"/>
     <w:tmpl w:val="C3682354"/>
@@ -44881,7 +46003,7 @@
       </w:rPr>
     </w:lvl>
   </w:abstractNum>
-  <w:abstractNum w:abstractNumId="28" w15:restartNumberingAfterBreak="0">
+  <w:abstractNum w:abstractNumId="29" w15:restartNumberingAfterBreak="0">
     <w:nsid w:val="260703DA"/>
     <w:multiLevelType w:val="multilevel"/>
     <w:tmpl w:val="BE044100"/>
@@ -45030,7 +46152,7 @@
       </w:rPr>
     </w:lvl>
   </w:abstractNum>
-  <w:abstractNum w:abstractNumId="29" w15:restartNumberingAfterBreak="0">
+  <w:abstractNum w:abstractNumId="30" w15:restartNumberingAfterBreak="0">
     <w:nsid w:val="2A9E1D61"/>
     <w:multiLevelType w:val="multilevel"/>
     <w:tmpl w:val="A540F8A0"/>
@@ -45179,7 +46301,7 @@
       </w:rPr>
     </w:lvl>
   </w:abstractNum>
-  <w:abstractNum w:abstractNumId="30" w15:restartNumberingAfterBreak="0">
+  <w:abstractNum w:abstractNumId="31" w15:restartNumberingAfterBreak="0">
     <w:nsid w:val="2AB76664"/>
     <w:multiLevelType w:val="multilevel"/>
     <w:tmpl w:val="B1A20EA0"/>
@@ -45292,7 +46414,7 @@
       </w:pPr>
     </w:lvl>
   </w:abstractNum>
-  <w:abstractNum w:abstractNumId="31" w15:restartNumberingAfterBreak="0">
+  <w:abstractNum w:abstractNumId="32" w15:restartNumberingAfterBreak="0">
     <w:nsid w:val="2CA16499"/>
     <w:multiLevelType w:val="hybridMultilevel"/>
     <w:tmpl w:val="6CD490FA"/>
@@ -45381,7 +46503,7 @@
       </w:pPr>
     </w:lvl>
   </w:abstractNum>
-  <w:abstractNum w:abstractNumId="32" w15:restartNumberingAfterBreak="0">
+  <w:abstractNum w:abstractNumId="33" w15:restartNumberingAfterBreak="0">
     <w:nsid w:val="2D8D451B"/>
     <w:multiLevelType w:val="multilevel"/>
     <w:tmpl w:val="B47C7286"/>
@@ -45494,7 +46616,7 @@
       </w:pPr>
     </w:lvl>
   </w:abstractNum>
-  <w:abstractNum w:abstractNumId="33" w15:restartNumberingAfterBreak="0">
+  <w:abstractNum w:abstractNumId="34" w15:restartNumberingAfterBreak="0">
     <w:nsid w:val="2D91416F"/>
     <w:multiLevelType w:val="multilevel"/>
     <w:tmpl w:val="E87ED56A"/>
@@ -45643,7 +46765,7 @@
       </w:rPr>
     </w:lvl>
   </w:abstractNum>
-  <w:abstractNum w:abstractNumId="34" w15:restartNumberingAfterBreak="0">
+  <w:abstractNum w:abstractNumId="35" w15:restartNumberingAfterBreak="0">
     <w:nsid w:val="2EA77299"/>
     <w:multiLevelType w:val="multilevel"/>
     <w:tmpl w:val="45A4F724"/>
@@ -45792,7 +46914,7 @@
       </w:rPr>
     </w:lvl>
   </w:abstractNum>
-  <w:abstractNum w:abstractNumId="35" w15:restartNumberingAfterBreak="0">
+  <w:abstractNum w:abstractNumId="36" w15:restartNumberingAfterBreak="0">
     <w:nsid w:val="2F407183"/>
     <w:multiLevelType w:val="multilevel"/>
     <w:tmpl w:val="1D06EE18"/>
@@ -45941,7 +47063,7 @@
       </w:rPr>
     </w:lvl>
   </w:abstractNum>
-  <w:abstractNum w:abstractNumId="36" w15:restartNumberingAfterBreak="0">
+  <w:abstractNum w:abstractNumId="37" w15:restartNumberingAfterBreak="0">
     <w:nsid w:val="301E20F5"/>
     <w:multiLevelType w:val="multilevel"/>
     <w:tmpl w:val="18666334"/>
@@ -46090,7 +47212,7 @@
       </w:rPr>
     </w:lvl>
   </w:abstractNum>
-  <w:abstractNum w:abstractNumId="37" w15:restartNumberingAfterBreak="0">
+  <w:abstractNum w:abstractNumId="38" w15:restartNumberingAfterBreak="0">
     <w:nsid w:val="3057364F"/>
     <w:multiLevelType w:val="multilevel"/>
     <w:tmpl w:val="6382EC16"/>
@@ -46239,7 +47361,7 @@
       </w:rPr>
     </w:lvl>
   </w:abstractNum>
-  <w:abstractNum w:abstractNumId="38" w15:restartNumberingAfterBreak="0">
+  <w:abstractNum w:abstractNumId="39" w15:restartNumberingAfterBreak="0">
     <w:nsid w:val="31A13D4A"/>
     <w:multiLevelType w:val="multilevel"/>
     <w:tmpl w:val="2018BC1A"/>
@@ -46388,7 +47510,7 @@
       </w:rPr>
     </w:lvl>
   </w:abstractNum>
-  <w:abstractNum w:abstractNumId="39" w15:restartNumberingAfterBreak="0">
+  <w:abstractNum w:abstractNumId="40" w15:restartNumberingAfterBreak="0">
     <w:nsid w:val="31D916AE"/>
     <w:multiLevelType w:val="multilevel"/>
     <w:tmpl w:val="A2C26900"/>
@@ -46509,7 +47631,7 @@
       </w:pPr>
     </w:lvl>
   </w:abstractNum>
-  <w:abstractNum w:abstractNumId="40" w15:restartNumberingAfterBreak="0">
+  <w:abstractNum w:abstractNumId="41" w15:restartNumberingAfterBreak="0">
     <w:nsid w:val="34194E56"/>
     <w:multiLevelType w:val="multilevel"/>
     <w:tmpl w:val="F5E850E8"/>
@@ -46658,7 +47780,7 @@
       </w:rPr>
     </w:lvl>
   </w:abstractNum>
-  <w:abstractNum w:abstractNumId="41" w15:restartNumberingAfterBreak="0">
+  <w:abstractNum w:abstractNumId="42" w15:restartNumberingAfterBreak="0">
     <w:nsid w:val="34A85BC1"/>
     <w:multiLevelType w:val="multilevel"/>
     <w:tmpl w:val="84FC1980"/>
@@ -46807,7 +47929,156 @@
       </w:rPr>
     </w:lvl>
   </w:abstractNum>
-  <w:abstractNum w:abstractNumId="42" w15:restartNumberingAfterBreak="0">
+  <w:abstractNum w:abstractNumId="43" w15:restartNumberingAfterBreak="0">
+    <w:nsid w:val="356819B5"/>
+    <w:multiLevelType w:val="multilevel"/>
+    <w:tmpl w:val="BE88F082"/>
+    <w:lvl w:ilvl="0">
+      <w:start w:val="1"/>
+      <w:numFmt w:val="bullet"/>
+      <w:lvlText w:val=""/>
+      <w:lvlJc w:val="left"/>
+      <w:pPr>
+        <w:tabs>
+          <w:tab w:val="num" w:pos="720"/>
+        </w:tabs>
+        <w:ind w:left="720" w:hanging="360"/>
+      </w:pPr>
+      <w:rPr>
+        <w:rFonts w:ascii="Symbol" w:hAnsi="Symbol" w:hint="default"/>
+        <w:sz w:val="20"/>
+      </w:rPr>
+    </w:lvl>
+    <w:lvl w:ilvl="1" w:tentative="1">
+      <w:start w:val="1"/>
+      <w:numFmt w:val="bullet"/>
+      <w:lvlText w:val="o"/>
+      <w:lvlJc w:val="left"/>
+      <w:pPr>
+        <w:tabs>
+          <w:tab w:val="num" w:pos="1440"/>
+        </w:tabs>
+        <w:ind w:left="1440" w:hanging="360"/>
+      </w:pPr>
+      <w:rPr>
+        <w:rFonts w:ascii="Courier New" w:hAnsi="Courier New" w:hint="default"/>
+        <w:sz w:val="20"/>
+      </w:rPr>
+    </w:lvl>
+    <w:lvl w:ilvl="2" w:tentative="1">
+      <w:start w:val="1"/>
+      <w:numFmt w:val="bullet"/>
+      <w:lvlText w:val=""/>
+      <w:lvlJc w:val="left"/>
+      <w:pPr>
+        <w:tabs>
+          <w:tab w:val="num" w:pos="2160"/>
+        </w:tabs>
+        <w:ind w:left="2160" w:hanging="360"/>
+      </w:pPr>
+      <w:rPr>
+        <w:rFonts w:ascii="Wingdings" w:hAnsi="Wingdings" w:hint="default"/>
+        <w:sz w:val="20"/>
+      </w:rPr>
+    </w:lvl>
+    <w:lvl w:ilvl="3" w:tentative="1">
+      <w:start w:val="1"/>
+      <w:numFmt w:val="bullet"/>
+      <w:lvlText w:val=""/>
+      <w:lvlJc w:val="left"/>
+      <w:pPr>
+        <w:tabs>
+          <w:tab w:val="num" w:pos="2880"/>
+        </w:tabs>
+        <w:ind w:left="2880" w:hanging="360"/>
+      </w:pPr>
+      <w:rPr>
+        <w:rFonts w:ascii="Wingdings" w:hAnsi="Wingdings" w:hint="default"/>
+        <w:sz w:val="20"/>
+      </w:rPr>
+    </w:lvl>
+    <w:lvl w:ilvl="4" w:tentative="1">
+      <w:start w:val="1"/>
+      <w:numFmt w:val="bullet"/>
+      <w:lvlText w:val=""/>
+      <w:lvlJc w:val="left"/>
+      <w:pPr>
+        <w:tabs>
+          <w:tab w:val="num" w:pos="3600"/>
+        </w:tabs>
+        <w:ind w:left="3600" w:hanging="360"/>
+      </w:pPr>
+      <w:rPr>
+        <w:rFonts w:ascii="Wingdings" w:hAnsi="Wingdings" w:hint="default"/>
+        <w:sz w:val="20"/>
+      </w:rPr>
+    </w:lvl>
+    <w:lvl w:ilvl="5" w:tentative="1">
+      <w:start w:val="1"/>
+      <w:numFmt w:val="bullet"/>
+      <w:lvlText w:val=""/>
+      <w:lvlJc w:val="left"/>
+      <w:pPr>
+        <w:tabs>
+          <w:tab w:val="num" w:pos="4320"/>
+        </w:tabs>
+        <w:ind w:left="4320" w:hanging="360"/>
+      </w:pPr>
+      <w:rPr>
+        <w:rFonts w:ascii="Wingdings" w:hAnsi="Wingdings" w:hint="default"/>
+        <w:sz w:val="20"/>
+      </w:rPr>
+    </w:lvl>
+    <w:lvl w:ilvl="6" w:tentative="1">
+      <w:start w:val="1"/>
+      <w:numFmt w:val="bullet"/>
+      <w:lvlText w:val=""/>
+      <w:lvlJc w:val="left"/>
+      <w:pPr>
+        <w:tabs>
+          <w:tab w:val="num" w:pos="5040"/>
+        </w:tabs>
+        <w:ind w:left="5040" w:hanging="360"/>
+      </w:pPr>
+      <w:rPr>
+        <w:rFonts w:ascii="Wingdings" w:hAnsi="Wingdings" w:hint="default"/>
+        <w:sz w:val="20"/>
+      </w:rPr>
+    </w:lvl>
+    <w:lvl w:ilvl="7" w:tentative="1">
+      <w:start w:val="1"/>
+      <w:numFmt w:val="bullet"/>
+      <w:lvlText w:val=""/>
+      <w:lvlJc w:val="left"/>
+      <w:pPr>
+        <w:tabs>
+          <w:tab w:val="num" w:pos="5760"/>
+        </w:tabs>
+        <w:ind w:left="5760" w:hanging="360"/>
+      </w:pPr>
+      <w:rPr>
+        <w:rFonts w:ascii="Wingdings" w:hAnsi="Wingdings" w:hint="default"/>
+        <w:sz w:val="20"/>
+      </w:rPr>
+    </w:lvl>
+    <w:lvl w:ilvl="8" w:tentative="1">
+      <w:start w:val="1"/>
+      <w:numFmt w:val="bullet"/>
+      <w:lvlText w:val=""/>
+      <w:lvlJc w:val="left"/>
+      <w:pPr>
+        <w:tabs>
+          <w:tab w:val="num" w:pos="6480"/>
+        </w:tabs>
+        <w:ind w:left="6480" w:hanging="360"/>
+      </w:pPr>
+      <w:rPr>
+        <w:rFonts w:ascii="Wingdings" w:hAnsi="Wingdings" w:hint="default"/>
+        <w:sz w:val="20"/>
+      </w:rPr>
+    </w:lvl>
+  </w:abstractNum>
+  <w:abstractNum w:abstractNumId="44" w15:restartNumberingAfterBreak="0">
     <w:nsid w:val="36214E26"/>
     <w:multiLevelType w:val="multilevel"/>
     <w:tmpl w:val="890C08D6"/>
@@ -46928,7 +48199,7 @@
       </w:pPr>
     </w:lvl>
   </w:abstractNum>
-  <w:abstractNum w:abstractNumId="43" w15:restartNumberingAfterBreak="0">
+  <w:abstractNum w:abstractNumId="45" w15:restartNumberingAfterBreak="0">
     <w:nsid w:val="379F1963"/>
     <w:multiLevelType w:val="multilevel"/>
     <w:tmpl w:val="52BEBC42"/>
@@ -47077,7 +48348,7 @@
       </w:rPr>
     </w:lvl>
   </w:abstractNum>
-  <w:abstractNum w:abstractNumId="44" w15:restartNumberingAfterBreak="0">
+  <w:abstractNum w:abstractNumId="46" w15:restartNumberingAfterBreak="0">
     <w:nsid w:val="39204F7C"/>
     <w:multiLevelType w:val="multilevel"/>
     <w:tmpl w:val="288E5444"/>
@@ -47190,7 +48461,7 @@
       </w:pPr>
     </w:lvl>
   </w:abstractNum>
-  <w:abstractNum w:abstractNumId="45" w15:restartNumberingAfterBreak="0">
+  <w:abstractNum w:abstractNumId="47" w15:restartNumberingAfterBreak="0">
     <w:nsid w:val="3A09339C"/>
     <w:multiLevelType w:val="multilevel"/>
     <w:tmpl w:val="46DCEE9C"/>
@@ -47339,7 +48610,7 @@
       </w:rPr>
     </w:lvl>
   </w:abstractNum>
-  <w:abstractNum w:abstractNumId="46" w15:restartNumberingAfterBreak="0">
+  <w:abstractNum w:abstractNumId="48" w15:restartNumberingAfterBreak="0">
     <w:nsid w:val="3A8968AC"/>
     <w:multiLevelType w:val="multilevel"/>
     <w:tmpl w:val="9A563D0A"/>
@@ -47488,7 +48759,7 @@
       </w:rPr>
     </w:lvl>
   </w:abstractNum>
-  <w:abstractNum w:abstractNumId="47" w15:restartNumberingAfterBreak="0">
+  <w:abstractNum w:abstractNumId="49" w15:restartNumberingAfterBreak="0">
     <w:nsid w:val="3C025404"/>
     <w:multiLevelType w:val="multilevel"/>
     <w:tmpl w:val="A87E611A"/>
@@ -47637,7 +48908,7 @@
       </w:rPr>
     </w:lvl>
   </w:abstractNum>
-  <w:abstractNum w:abstractNumId="48" w15:restartNumberingAfterBreak="0">
+  <w:abstractNum w:abstractNumId="50" w15:restartNumberingAfterBreak="0">
     <w:nsid w:val="3C177FEC"/>
     <w:multiLevelType w:val="multilevel"/>
     <w:tmpl w:val="2B6896EE"/>
@@ -47782,7 +49053,7 @@
       </w:rPr>
     </w:lvl>
   </w:abstractNum>
-  <w:abstractNum w:abstractNumId="49" w15:restartNumberingAfterBreak="0">
+  <w:abstractNum w:abstractNumId="51" w15:restartNumberingAfterBreak="0">
     <w:nsid w:val="3C29224A"/>
     <w:multiLevelType w:val="multilevel"/>
     <w:tmpl w:val="61E4FE28"/>
@@ -47931,7 +49202,7 @@
       </w:rPr>
     </w:lvl>
   </w:abstractNum>
-  <w:abstractNum w:abstractNumId="50" w15:restartNumberingAfterBreak="0">
+  <w:abstractNum w:abstractNumId="52" w15:restartNumberingAfterBreak="0">
     <w:nsid w:val="3C524874"/>
     <w:multiLevelType w:val="multilevel"/>
     <w:tmpl w:val="BB7407F0"/>
@@ -48080,7 +49351,7 @@
       </w:rPr>
     </w:lvl>
   </w:abstractNum>
-  <w:abstractNum w:abstractNumId="51" w15:restartNumberingAfterBreak="0">
+  <w:abstractNum w:abstractNumId="53" w15:restartNumberingAfterBreak="0">
     <w:nsid w:val="3CD61141"/>
     <w:multiLevelType w:val="multilevel"/>
     <w:tmpl w:val="2A9C23AE"/>
@@ -48229,7 +49500,7 @@
       </w:rPr>
     </w:lvl>
   </w:abstractNum>
-  <w:abstractNum w:abstractNumId="52" w15:restartNumberingAfterBreak="0">
+  <w:abstractNum w:abstractNumId="54" w15:restartNumberingAfterBreak="0">
     <w:nsid w:val="3D245873"/>
     <w:multiLevelType w:val="multilevel"/>
     <w:tmpl w:val="02AA9A72"/>
@@ -48346,7 +49617,7 @@
       </w:pPr>
     </w:lvl>
   </w:abstractNum>
-  <w:abstractNum w:abstractNumId="53" w15:restartNumberingAfterBreak="0">
+  <w:abstractNum w:abstractNumId="55" w15:restartNumberingAfterBreak="0">
     <w:nsid w:val="3DCB5E50"/>
     <w:multiLevelType w:val="multilevel"/>
     <w:tmpl w:val="F3CA53EE"/>
@@ -48495,7 +49766,7 @@
       </w:rPr>
     </w:lvl>
   </w:abstractNum>
-  <w:abstractNum w:abstractNumId="54" w15:restartNumberingAfterBreak="0">
+  <w:abstractNum w:abstractNumId="56" w15:restartNumberingAfterBreak="0">
     <w:nsid w:val="3E3E1C3C"/>
     <w:multiLevelType w:val="multilevel"/>
     <w:tmpl w:val="AFE4395A"/>
@@ -48644,7 +49915,7 @@
       </w:rPr>
     </w:lvl>
   </w:abstractNum>
-  <w:abstractNum w:abstractNumId="55" w15:restartNumberingAfterBreak="0">
+  <w:abstractNum w:abstractNumId="57" w15:restartNumberingAfterBreak="0">
     <w:nsid w:val="3F1550AB"/>
     <w:multiLevelType w:val="multilevel"/>
     <w:tmpl w:val="0778C894"/>
@@ -48793,7 +50064,7 @@
       </w:rPr>
     </w:lvl>
   </w:abstractNum>
-  <w:abstractNum w:abstractNumId="56" w15:restartNumberingAfterBreak="0">
+  <w:abstractNum w:abstractNumId="58" w15:restartNumberingAfterBreak="0">
     <w:nsid w:val="3F416EE1"/>
     <w:multiLevelType w:val="multilevel"/>
     <w:tmpl w:val="FD3CA652"/>
@@ -48942,7 +50213,7 @@
       </w:rPr>
     </w:lvl>
   </w:abstractNum>
-  <w:abstractNum w:abstractNumId="57" w15:restartNumberingAfterBreak="0">
+  <w:abstractNum w:abstractNumId="59" w15:restartNumberingAfterBreak="0">
     <w:nsid w:val="3FBA7E00"/>
     <w:multiLevelType w:val="multilevel"/>
     <w:tmpl w:val="5002E11A"/>
@@ -49091,7 +50362,7 @@
       </w:rPr>
     </w:lvl>
   </w:abstractNum>
-  <w:abstractNum w:abstractNumId="58" w15:restartNumberingAfterBreak="0">
+  <w:abstractNum w:abstractNumId="60" w15:restartNumberingAfterBreak="0">
     <w:nsid w:val="4163260E"/>
     <w:multiLevelType w:val="multilevel"/>
     <w:tmpl w:val="4AC870C4"/>
@@ -49208,7 +50479,7 @@
       </w:pPr>
     </w:lvl>
   </w:abstractNum>
-  <w:abstractNum w:abstractNumId="59" w15:restartNumberingAfterBreak="0">
+  <w:abstractNum w:abstractNumId="61" w15:restartNumberingAfterBreak="0">
     <w:nsid w:val="41AC30DB"/>
     <w:multiLevelType w:val="multilevel"/>
     <w:tmpl w:val="0F4A0568"/>
@@ -49357,7 +50628,7 @@
       </w:rPr>
     </w:lvl>
   </w:abstractNum>
-  <w:abstractNum w:abstractNumId="60" w15:restartNumberingAfterBreak="0">
+  <w:abstractNum w:abstractNumId="62" w15:restartNumberingAfterBreak="0">
     <w:nsid w:val="41ED6AB6"/>
     <w:multiLevelType w:val="multilevel"/>
     <w:tmpl w:val="15547508"/>
@@ -49506,7 +50777,7 @@
       </w:rPr>
     </w:lvl>
   </w:abstractNum>
-  <w:abstractNum w:abstractNumId="61" w15:restartNumberingAfterBreak="0">
+  <w:abstractNum w:abstractNumId="63" w15:restartNumberingAfterBreak="0">
     <w:nsid w:val="429B660E"/>
     <w:multiLevelType w:val="multilevel"/>
     <w:tmpl w:val="EC1EE39C"/>
@@ -49655,7 +50926,7 @@
       </w:rPr>
     </w:lvl>
   </w:abstractNum>
-  <w:abstractNum w:abstractNumId="62" w15:restartNumberingAfterBreak="0">
+  <w:abstractNum w:abstractNumId="64" w15:restartNumberingAfterBreak="0">
     <w:nsid w:val="44583162"/>
     <w:multiLevelType w:val="multilevel"/>
     <w:tmpl w:val="7BB435B0"/>
@@ -49804,7 +51075,7 @@
       </w:rPr>
     </w:lvl>
   </w:abstractNum>
-  <w:abstractNum w:abstractNumId="63" w15:restartNumberingAfterBreak="0">
+  <w:abstractNum w:abstractNumId="65" w15:restartNumberingAfterBreak="0">
     <w:nsid w:val="450760A9"/>
     <w:multiLevelType w:val="multilevel"/>
     <w:tmpl w:val="FCECB304"/>
@@ -49953,7 +51224,7 @@
       </w:rPr>
     </w:lvl>
   </w:abstractNum>
-  <w:abstractNum w:abstractNumId="64" w15:restartNumberingAfterBreak="0">
+  <w:abstractNum w:abstractNumId="66" w15:restartNumberingAfterBreak="0">
     <w:nsid w:val="48692FA8"/>
     <w:multiLevelType w:val="multilevel"/>
     <w:tmpl w:val="17821D9A"/>
@@ -50102,7 +51373,7 @@
       </w:rPr>
     </w:lvl>
   </w:abstractNum>
-  <w:abstractNum w:abstractNumId="65" w15:restartNumberingAfterBreak="0">
+  <w:abstractNum w:abstractNumId="67" w15:restartNumberingAfterBreak="0">
     <w:nsid w:val="488F56F9"/>
     <w:multiLevelType w:val="multilevel"/>
     <w:tmpl w:val="87C6454A"/>
@@ -50251,7 +51522,7 @@
       </w:rPr>
     </w:lvl>
   </w:abstractNum>
-  <w:abstractNum w:abstractNumId="66" w15:restartNumberingAfterBreak="0">
+  <w:abstractNum w:abstractNumId="68" w15:restartNumberingAfterBreak="0">
     <w:nsid w:val="4AA60720"/>
     <w:multiLevelType w:val="multilevel"/>
     <w:tmpl w:val="1BB2DA38"/>
@@ -50400,7 +51671,7 @@
       </w:rPr>
     </w:lvl>
   </w:abstractNum>
-  <w:abstractNum w:abstractNumId="67" w15:restartNumberingAfterBreak="0">
+  <w:abstractNum w:abstractNumId="69" w15:restartNumberingAfterBreak="0">
     <w:nsid w:val="4AF029F0"/>
     <w:multiLevelType w:val="multilevel"/>
     <w:tmpl w:val="47C01B02"/>
@@ -50549,7 +51820,7 @@
       </w:rPr>
     </w:lvl>
   </w:abstractNum>
-  <w:abstractNum w:abstractNumId="68" w15:restartNumberingAfterBreak="0">
+  <w:abstractNum w:abstractNumId="70" w15:restartNumberingAfterBreak="0">
     <w:nsid w:val="4BA71C51"/>
     <w:multiLevelType w:val="multilevel"/>
     <w:tmpl w:val="1EECCB68"/>
@@ -50698,7 +51969,7 @@
       </w:rPr>
     </w:lvl>
   </w:abstractNum>
-  <w:abstractNum w:abstractNumId="69" w15:restartNumberingAfterBreak="0">
+  <w:abstractNum w:abstractNumId="71" w15:restartNumberingAfterBreak="0">
     <w:nsid w:val="4D9759B3"/>
     <w:multiLevelType w:val="multilevel"/>
     <w:tmpl w:val="E8B61A36"/>
@@ -50811,7 +52082,7 @@
       </w:pPr>
     </w:lvl>
   </w:abstractNum>
-  <w:abstractNum w:abstractNumId="70" w15:restartNumberingAfterBreak="0">
+  <w:abstractNum w:abstractNumId="72" w15:restartNumberingAfterBreak="0">
     <w:nsid w:val="4EDF76E9"/>
     <w:multiLevelType w:val="multilevel"/>
     <w:tmpl w:val="17F80A8C"/>
@@ -50960,7 +52231,7 @@
       </w:rPr>
     </w:lvl>
   </w:abstractNum>
-  <w:abstractNum w:abstractNumId="71" w15:restartNumberingAfterBreak="0">
+  <w:abstractNum w:abstractNumId="73" w15:restartNumberingAfterBreak="0">
     <w:nsid w:val="4FB75284"/>
     <w:multiLevelType w:val="multilevel"/>
     <w:tmpl w:val="915296EE"/>
@@ -51109,7 +52380,7 @@
       </w:rPr>
     </w:lvl>
   </w:abstractNum>
-  <w:abstractNum w:abstractNumId="72" w15:restartNumberingAfterBreak="0">
+  <w:abstractNum w:abstractNumId="74" w15:restartNumberingAfterBreak="0">
     <w:nsid w:val="4FC211D4"/>
     <w:multiLevelType w:val="multilevel"/>
     <w:tmpl w:val="3B105492"/>
@@ -51258,7 +52529,7 @@
       </w:rPr>
     </w:lvl>
   </w:abstractNum>
-  <w:abstractNum w:abstractNumId="73" w15:restartNumberingAfterBreak="0">
+  <w:abstractNum w:abstractNumId="75" w15:restartNumberingAfterBreak="0">
     <w:nsid w:val="53A47A9E"/>
     <w:multiLevelType w:val="multilevel"/>
     <w:tmpl w:val="92B6FD56"/>
@@ -51407,7 +52678,7 @@
       </w:rPr>
     </w:lvl>
   </w:abstractNum>
-  <w:abstractNum w:abstractNumId="74" w15:restartNumberingAfterBreak="0">
+  <w:abstractNum w:abstractNumId="76" w15:restartNumberingAfterBreak="0">
     <w:nsid w:val="54CB2B5A"/>
     <w:multiLevelType w:val="multilevel"/>
     <w:tmpl w:val="C7B89B34"/>
@@ -51556,7 +52827,7 @@
       </w:rPr>
     </w:lvl>
   </w:abstractNum>
-  <w:abstractNum w:abstractNumId="75" w15:restartNumberingAfterBreak="0">
+  <w:abstractNum w:abstractNumId="77" w15:restartNumberingAfterBreak="0">
     <w:nsid w:val="55F30C11"/>
     <w:multiLevelType w:val="multilevel"/>
     <w:tmpl w:val="2FAC46CE"/>
@@ -51705,7 +52976,7 @@
       </w:rPr>
     </w:lvl>
   </w:abstractNum>
-  <w:abstractNum w:abstractNumId="76" w15:restartNumberingAfterBreak="0">
+  <w:abstractNum w:abstractNumId="78" w15:restartNumberingAfterBreak="0">
     <w:nsid w:val="562B6B17"/>
     <w:multiLevelType w:val="multilevel"/>
     <w:tmpl w:val="37E000F0"/>
@@ -51854,7 +53125,7 @@
       </w:rPr>
     </w:lvl>
   </w:abstractNum>
-  <w:abstractNum w:abstractNumId="77" w15:restartNumberingAfterBreak="0">
+  <w:abstractNum w:abstractNumId="79" w15:restartNumberingAfterBreak="0">
     <w:nsid w:val="581C5FB3"/>
     <w:multiLevelType w:val="multilevel"/>
     <w:tmpl w:val="65F605CC"/>
@@ -51967,7 +53238,7 @@
       </w:pPr>
     </w:lvl>
   </w:abstractNum>
-  <w:abstractNum w:abstractNumId="78" w15:restartNumberingAfterBreak="0">
+  <w:abstractNum w:abstractNumId="80" w15:restartNumberingAfterBreak="0">
     <w:nsid w:val="591C4320"/>
     <w:multiLevelType w:val="multilevel"/>
     <w:tmpl w:val="DC66D456"/>
@@ -52116,7 +53387,7 @@
       </w:rPr>
     </w:lvl>
   </w:abstractNum>
-  <w:abstractNum w:abstractNumId="79" w15:restartNumberingAfterBreak="0">
+  <w:abstractNum w:abstractNumId="81" w15:restartNumberingAfterBreak="0">
     <w:nsid w:val="5A500384"/>
     <w:multiLevelType w:val="multilevel"/>
     <w:tmpl w:val="2526A618"/>
@@ -52265,7 +53536,7 @@
       </w:rPr>
     </w:lvl>
   </w:abstractNum>
-  <w:abstractNum w:abstractNumId="80" w15:restartNumberingAfterBreak="0">
+  <w:abstractNum w:abstractNumId="82" w15:restartNumberingAfterBreak="0">
     <w:nsid w:val="5BBE4C46"/>
     <w:multiLevelType w:val="hybridMultilevel"/>
     <w:tmpl w:val="3A86963E"/>
@@ -52378,7 +53649,7 @@
       </w:rPr>
     </w:lvl>
   </w:abstractNum>
-  <w:abstractNum w:abstractNumId="81" w15:restartNumberingAfterBreak="0">
+  <w:abstractNum w:abstractNumId="83" w15:restartNumberingAfterBreak="0">
     <w:nsid w:val="5EB815E5"/>
     <w:multiLevelType w:val="hybridMultilevel"/>
     <w:tmpl w:val="2276677E"/>
@@ -52491,7 +53762,7 @@
       </w:rPr>
     </w:lvl>
   </w:abstractNum>
-  <w:abstractNum w:abstractNumId="82" w15:restartNumberingAfterBreak="0">
+  <w:abstractNum w:abstractNumId="84" w15:restartNumberingAfterBreak="0">
     <w:nsid w:val="60740333"/>
     <w:multiLevelType w:val="multilevel"/>
     <w:tmpl w:val="C3CAB5C4"/>
@@ -52640,7 +53911,7 @@
       </w:rPr>
     </w:lvl>
   </w:abstractNum>
-  <w:abstractNum w:abstractNumId="83" w15:restartNumberingAfterBreak="0">
+  <w:abstractNum w:abstractNumId="85" w15:restartNumberingAfterBreak="0">
     <w:nsid w:val="610A7BCE"/>
     <w:multiLevelType w:val="multilevel"/>
     <w:tmpl w:val="AFE42AEE"/>
@@ -52789,7 +54060,7 @@
       </w:rPr>
     </w:lvl>
   </w:abstractNum>
-  <w:abstractNum w:abstractNumId="84" w15:restartNumberingAfterBreak="0">
+  <w:abstractNum w:abstractNumId="86" w15:restartNumberingAfterBreak="0">
     <w:nsid w:val="617C1935"/>
     <w:multiLevelType w:val="multilevel"/>
     <w:tmpl w:val="545CA22A"/>
@@ -52938,7 +54209,7 @@
       </w:rPr>
     </w:lvl>
   </w:abstractNum>
-  <w:abstractNum w:abstractNumId="85" w15:restartNumberingAfterBreak="0">
+  <w:abstractNum w:abstractNumId="87" w15:restartNumberingAfterBreak="0">
     <w:nsid w:val="62D72531"/>
     <w:multiLevelType w:val="multilevel"/>
     <w:tmpl w:val="F4A4F99C"/>
@@ -53087,7 +54358,7 @@
       </w:rPr>
     </w:lvl>
   </w:abstractNum>
-  <w:abstractNum w:abstractNumId="86" w15:restartNumberingAfterBreak="0">
+  <w:abstractNum w:abstractNumId="88" w15:restartNumberingAfterBreak="0">
     <w:nsid w:val="6906659C"/>
     <w:multiLevelType w:val="multilevel"/>
     <w:tmpl w:val="B8F8937A"/>
@@ -53236,7 +54507,7 @@
       </w:rPr>
     </w:lvl>
   </w:abstractNum>
-  <w:abstractNum w:abstractNumId="87" w15:restartNumberingAfterBreak="0">
+  <w:abstractNum w:abstractNumId="89" w15:restartNumberingAfterBreak="0">
     <w:nsid w:val="69291ABA"/>
     <w:multiLevelType w:val="multilevel"/>
     <w:tmpl w:val="01207896"/>
@@ -53349,7 +54620,7 @@
       </w:pPr>
     </w:lvl>
   </w:abstractNum>
-  <w:abstractNum w:abstractNumId="88" w15:restartNumberingAfterBreak="0">
+  <w:abstractNum w:abstractNumId="90" w15:restartNumberingAfterBreak="0">
     <w:nsid w:val="6B514811"/>
     <w:multiLevelType w:val="multilevel"/>
     <w:tmpl w:val="CC86E748"/>
@@ -53498,7 +54769,7 @@
       </w:rPr>
     </w:lvl>
   </w:abstractNum>
-  <w:abstractNum w:abstractNumId="89" w15:restartNumberingAfterBreak="0">
+  <w:abstractNum w:abstractNumId="91" w15:restartNumberingAfterBreak="0">
     <w:nsid w:val="6C9F5024"/>
     <w:multiLevelType w:val="multilevel"/>
     <w:tmpl w:val="558EC2A2"/>
@@ -53647,7 +54918,7 @@
       </w:rPr>
     </w:lvl>
   </w:abstractNum>
-  <w:abstractNum w:abstractNumId="90" w15:restartNumberingAfterBreak="0">
+  <w:abstractNum w:abstractNumId="92" w15:restartNumberingAfterBreak="0">
     <w:nsid w:val="6E5D46D3"/>
     <w:multiLevelType w:val="multilevel"/>
     <w:tmpl w:val="9BD85588"/>
@@ -53796,7 +55067,7 @@
       </w:rPr>
     </w:lvl>
   </w:abstractNum>
-  <w:abstractNum w:abstractNumId="91" w15:restartNumberingAfterBreak="0">
+  <w:abstractNum w:abstractNumId="93" w15:restartNumberingAfterBreak="0">
     <w:nsid w:val="72462F81"/>
     <w:multiLevelType w:val="multilevel"/>
     <w:tmpl w:val="621AD93E"/>
@@ -53945,7 +55216,7 @@
       </w:rPr>
     </w:lvl>
   </w:abstractNum>
-  <w:abstractNum w:abstractNumId="92" w15:restartNumberingAfterBreak="0">
+  <w:abstractNum w:abstractNumId="94" w15:restartNumberingAfterBreak="0">
     <w:nsid w:val="734C0D9A"/>
     <w:multiLevelType w:val="multilevel"/>
     <w:tmpl w:val="ED8E29CC"/>
@@ -54094,7 +55365,7 @@
       </w:rPr>
     </w:lvl>
   </w:abstractNum>
-  <w:abstractNum w:abstractNumId="93" w15:restartNumberingAfterBreak="0">
+  <w:abstractNum w:abstractNumId="95" w15:restartNumberingAfterBreak="0">
     <w:nsid w:val="75382AC3"/>
     <w:multiLevelType w:val="multilevel"/>
     <w:tmpl w:val="6D84BC94"/>
@@ -54207,7 +55478,7 @@
       </w:pPr>
     </w:lvl>
   </w:abstractNum>
-  <w:abstractNum w:abstractNumId="94" w15:restartNumberingAfterBreak="0">
+  <w:abstractNum w:abstractNumId="96" w15:restartNumberingAfterBreak="0">
     <w:nsid w:val="75417F46"/>
     <w:multiLevelType w:val="multilevel"/>
     <w:tmpl w:val="C5A24E06"/>
@@ -54356,7 +55627,7 @@
       </w:rPr>
     </w:lvl>
   </w:abstractNum>
-  <w:abstractNum w:abstractNumId="95" w15:restartNumberingAfterBreak="0">
+  <w:abstractNum w:abstractNumId="97" w15:restartNumberingAfterBreak="0">
     <w:nsid w:val="75F45DBD"/>
     <w:multiLevelType w:val="multilevel"/>
     <w:tmpl w:val="EAF0A780"/>
@@ -54469,7 +55740,7 @@
       </w:pPr>
     </w:lvl>
   </w:abstractNum>
-  <w:abstractNum w:abstractNumId="96" w15:restartNumberingAfterBreak="0">
+  <w:abstractNum w:abstractNumId="98" w15:restartNumberingAfterBreak="0">
     <w:nsid w:val="76433F51"/>
     <w:multiLevelType w:val="multilevel"/>
     <w:tmpl w:val="740EADD2"/>
@@ -54618,7 +55889,7 @@
       </w:rPr>
     </w:lvl>
   </w:abstractNum>
-  <w:abstractNum w:abstractNumId="97" w15:restartNumberingAfterBreak="0">
+  <w:abstractNum w:abstractNumId="99" w15:restartNumberingAfterBreak="0">
     <w:nsid w:val="776077A1"/>
     <w:multiLevelType w:val="multilevel"/>
     <w:tmpl w:val="47AA996E"/>
@@ -54767,7 +56038,7 @@
       </w:rPr>
     </w:lvl>
   </w:abstractNum>
-  <w:abstractNum w:abstractNumId="98" w15:restartNumberingAfterBreak="0">
+  <w:abstractNum w:abstractNumId="100" w15:restartNumberingAfterBreak="0">
     <w:nsid w:val="77B078F0"/>
     <w:multiLevelType w:val="multilevel"/>
     <w:tmpl w:val="B2D08ACC"/>
@@ -54916,7 +56187,7 @@
       </w:rPr>
     </w:lvl>
   </w:abstractNum>
-  <w:abstractNum w:abstractNumId="99" w15:restartNumberingAfterBreak="0">
+  <w:abstractNum w:abstractNumId="101" w15:restartNumberingAfterBreak="0">
     <w:nsid w:val="786624FB"/>
     <w:multiLevelType w:val="multilevel"/>
     <w:tmpl w:val="AF1C5E24"/>
@@ -55065,7 +56336,7 @@
       </w:rPr>
     </w:lvl>
   </w:abstractNum>
-  <w:abstractNum w:abstractNumId="100" w15:restartNumberingAfterBreak="0">
+  <w:abstractNum w:abstractNumId="102" w15:restartNumberingAfterBreak="0">
     <w:nsid w:val="7ACA67D8"/>
     <w:multiLevelType w:val="multilevel"/>
     <w:tmpl w:val="0E345250"/>
@@ -55214,7 +56485,7 @@
       </w:rPr>
     </w:lvl>
   </w:abstractNum>
-  <w:abstractNum w:abstractNumId="101" w15:restartNumberingAfterBreak="0">
+  <w:abstractNum w:abstractNumId="103" w15:restartNumberingAfterBreak="0">
     <w:nsid w:val="7AE62D19"/>
     <w:multiLevelType w:val="multilevel"/>
     <w:tmpl w:val="A88A2D88"/>
@@ -55363,7 +56634,7 @@
       </w:rPr>
     </w:lvl>
   </w:abstractNum>
-  <w:abstractNum w:abstractNumId="102" w15:restartNumberingAfterBreak="0">
+  <w:abstractNum w:abstractNumId="104" w15:restartNumberingAfterBreak="0">
     <w:nsid w:val="7BD314EE"/>
     <w:multiLevelType w:val="multilevel"/>
     <w:tmpl w:val="5E1A8AD2"/>
@@ -55484,7 +56755,156 @@
       </w:pPr>
     </w:lvl>
   </w:abstractNum>
-  <w:abstractNum w:abstractNumId="103" w15:restartNumberingAfterBreak="0">
+  <w:abstractNum w:abstractNumId="105" w15:restartNumberingAfterBreak="0">
+    <w:nsid w:val="7C743E8F"/>
+    <w:multiLevelType w:val="multilevel"/>
+    <w:tmpl w:val="787CCEE0"/>
+    <w:lvl w:ilvl="0">
+      <w:start w:val="1"/>
+      <w:numFmt w:val="bullet"/>
+      <w:lvlText w:val=""/>
+      <w:lvlJc w:val="left"/>
+      <w:pPr>
+        <w:tabs>
+          <w:tab w:val="num" w:pos="720"/>
+        </w:tabs>
+        <w:ind w:left="720" w:hanging="360"/>
+      </w:pPr>
+      <w:rPr>
+        <w:rFonts w:ascii="Symbol" w:hAnsi="Symbol" w:hint="default"/>
+        <w:sz w:val="20"/>
+      </w:rPr>
+    </w:lvl>
+    <w:lvl w:ilvl="1" w:tentative="1">
+      <w:start w:val="1"/>
+      <w:numFmt w:val="bullet"/>
+      <w:lvlText w:val="o"/>
+      <w:lvlJc w:val="left"/>
+      <w:pPr>
+        <w:tabs>
+          <w:tab w:val="num" w:pos="1440"/>
+        </w:tabs>
+        <w:ind w:left="1440" w:hanging="360"/>
+      </w:pPr>
+      <w:rPr>
+        <w:rFonts w:ascii="Courier New" w:hAnsi="Courier New" w:hint="default"/>
+        <w:sz w:val="20"/>
+      </w:rPr>
+    </w:lvl>
+    <w:lvl w:ilvl="2" w:tentative="1">
+      <w:start w:val="1"/>
+      <w:numFmt w:val="bullet"/>
+      <w:lvlText w:val=""/>
+      <w:lvlJc w:val="left"/>
+      <w:pPr>
+        <w:tabs>
+          <w:tab w:val="num" w:pos="2160"/>
+        </w:tabs>
+        <w:ind w:left="2160" w:hanging="360"/>
+      </w:pPr>
+      <w:rPr>
+        <w:rFonts w:ascii="Wingdings" w:hAnsi="Wingdings" w:hint="default"/>
+        <w:sz w:val="20"/>
+      </w:rPr>
+    </w:lvl>
+    <w:lvl w:ilvl="3" w:tentative="1">
+      <w:start w:val="1"/>
+      <w:numFmt w:val="bullet"/>
+      <w:lvlText w:val=""/>
+      <w:lvlJc w:val="left"/>
+      <w:pPr>
+        <w:tabs>
+          <w:tab w:val="num" w:pos="2880"/>
+        </w:tabs>
+        <w:ind w:left="2880" w:hanging="360"/>
+      </w:pPr>
+      <w:rPr>
+        <w:rFonts w:ascii="Wingdings" w:hAnsi="Wingdings" w:hint="default"/>
+        <w:sz w:val="20"/>
+      </w:rPr>
+    </w:lvl>
+    <w:lvl w:ilvl="4" w:tentative="1">
+      <w:start w:val="1"/>
+      <w:numFmt w:val="bullet"/>
+      <w:lvlText w:val=""/>
+      <w:lvlJc w:val="left"/>
+      <w:pPr>
+        <w:tabs>
+          <w:tab w:val="num" w:pos="3600"/>
+        </w:tabs>
+        <w:ind w:left="3600" w:hanging="360"/>
+      </w:pPr>
+      <w:rPr>
+        <w:rFonts w:ascii="Wingdings" w:hAnsi="Wingdings" w:hint="default"/>
+        <w:sz w:val="20"/>
+      </w:rPr>
+    </w:lvl>
+    <w:lvl w:ilvl="5" w:tentative="1">
+      <w:start w:val="1"/>
+      <w:numFmt w:val="bullet"/>
+      <w:lvlText w:val=""/>
+      <w:lvlJc w:val="left"/>
+      <w:pPr>
+        <w:tabs>
+          <w:tab w:val="num" w:pos="4320"/>
+        </w:tabs>
+        <w:ind w:left="4320" w:hanging="360"/>
+      </w:pPr>
+      <w:rPr>
+        <w:rFonts w:ascii="Wingdings" w:hAnsi="Wingdings" w:hint="default"/>
+        <w:sz w:val="20"/>
+      </w:rPr>
+    </w:lvl>
+    <w:lvl w:ilvl="6" w:tentative="1">
+      <w:start w:val="1"/>
+      <w:numFmt w:val="bullet"/>
+      <w:lvlText w:val=""/>
+      <w:lvlJc w:val="left"/>
+      <w:pPr>
+        <w:tabs>
+          <w:tab w:val="num" w:pos="5040"/>
+        </w:tabs>
+        <w:ind w:left="5040" w:hanging="360"/>
+      </w:pPr>
+      <w:rPr>
+        <w:rFonts w:ascii="Wingdings" w:hAnsi="Wingdings" w:hint="default"/>
+        <w:sz w:val="20"/>
+      </w:rPr>
+    </w:lvl>
+    <w:lvl w:ilvl="7" w:tentative="1">
+      <w:start w:val="1"/>
+      <w:numFmt w:val="bullet"/>
+      <w:lvlText w:val=""/>
+      <w:lvlJc w:val="left"/>
+      <w:pPr>
+        <w:tabs>
+          <w:tab w:val="num" w:pos="5760"/>
+        </w:tabs>
+        <w:ind w:left="5760" w:hanging="360"/>
+      </w:pPr>
+      <w:rPr>
+        <w:rFonts w:ascii="Wingdings" w:hAnsi="Wingdings" w:hint="default"/>
+        <w:sz w:val="20"/>
+      </w:rPr>
+    </w:lvl>
+    <w:lvl w:ilvl="8" w:tentative="1">
+      <w:start w:val="1"/>
+      <w:numFmt w:val="bullet"/>
+      <w:lvlText w:val=""/>
+      <w:lvlJc w:val="left"/>
+      <w:pPr>
+        <w:tabs>
+          <w:tab w:val="num" w:pos="6480"/>
+        </w:tabs>
+        <w:ind w:left="6480" w:hanging="360"/>
+      </w:pPr>
+      <w:rPr>
+        <w:rFonts w:ascii="Wingdings" w:hAnsi="Wingdings" w:hint="default"/>
+        <w:sz w:val="20"/>
+      </w:rPr>
+    </w:lvl>
+  </w:abstractNum>
+  <w:abstractNum w:abstractNumId="106" w15:restartNumberingAfterBreak="0">
     <w:nsid w:val="7CA2287E"/>
     <w:multiLevelType w:val="multilevel"/>
     <w:tmpl w:val="63C4B33A"/>
@@ -55633,7 +57053,7 @@
       </w:rPr>
     </w:lvl>
   </w:abstractNum>
-  <w:abstractNum w:abstractNumId="104" w15:restartNumberingAfterBreak="0">
+  <w:abstractNum w:abstractNumId="107" w15:restartNumberingAfterBreak="0">
     <w:nsid w:val="7D811134"/>
     <w:multiLevelType w:val="multilevel"/>
     <w:tmpl w:val="45AC2506"/>
@@ -55747,319 +57167,328 @@
     </w:lvl>
   </w:abstractNum>
   <w:num w:numId="1" w16cid:durableId="485753697">
+    <w:abstractNumId w:val="102"/>
+  </w:num>
+  <w:num w:numId="2" w16cid:durableId="1871332230">
+    <w:abstractNumId w:val="74"/>
+  </w:num>
+  <w:num w:numId="3" w16cid:durableId="909118141">
+    <w:abstractNumId w:val="47"/>
+  </w:num>
+  <w:num w:numId="4" w16cid:durableId="77947223">
+    <w:abstractNumId w:val="18"/>
+  </w:num>
+  <w:num w:numId="5" w16cid:durableId="2101558000">
+    <w:abstractNumId w:val="22"/>
+  </w:num>
+  <w:num w:numId="6" w16cid:durableId="680356304">
+    <w:abstractNumId w:val="55"/>
+  </w:num>
+  <w:num w:numId="7" w16cid:durableId="1545097311">
+    <w:abstractNumId w:val="19"/>
+  </w:num>
+  <w:num w:numId="8" w16cid:durableId="1757241610">
+    <w:abstractNumId w:val="6"/>
+  </w:num>
+  <w:num w:numId="9" w16cid:durableId="337076622">
+    <w:abstractNumId w:val="7"/>
+  </w:num>
+  <w:num w:numId="10" w16cid:durableId="780564112">
+    <w:abstractNumId w:val="69"/>
+  </w:num>
+  <w:num w:numId="11" w16cid:durableId="291059286">
+    <w:abstractNumId w:val="65"/>
+  </w:num>
+  <w:num w:numId="12" w16cid:durableId="1682511988">
+    <w:abstractNumId w:val="70"/>
+  </w:num>
+  <w:num w:numId="13" w16cid:durableId="2124035748">
+    <w:abstractNumId w:val="16"/>
+  </w:num>
+  <w:num w:numId="14" w16cid:durableId="114296606">
+    <w:abstractNumId w:val="5"/>
+  </w:num>
+  <w:num w:numId="15" w16cid:durableId="1637446281">
+    <w:abstractNumId w:val="21"/>
+  </w:num>
+  <w:num w:numId="16" w16cid:durableId="2115663479">
+    <w:abstractNumId w:val="72"/>
+  </w:num>
+  <w:num w:numId="17" w16cid:durableId="1948270727">
+    <w:abstractNumId w:val="26"/>
+  </w:num>
+  <w:num w:numId="18" w16cid:durableId="2008048611">
+    <w:abstractNumId w:val="15"/>
+  </w:num>
+  <w:num w:numId="19" w16cid:durableId="581179579">
+    <w:abstractNumId w:val="58"/>
+  </w:num>
+  <w:num w:numId="20" w16cid:durableId="487404851">
+    <w:abstractNumId w:val="90"/>
+  </w:num>
+  <w:num w:numId="21" w16cid:durableId="1262688167">
+    <w:abstractNumId w:val="23"/>
+  </w:num>
+  <w:num w:numId="22" w16cid:durableId="265697099">
+    <w:abstractNumId w:val="46"/>
+  </w:num>
+  <w:num w:numId="23" w16cid:durableId="1300696068">
+    <w:abstractNumId w:val="89"/>
+  </w:num>
+  <w:num w:numId="24" w16cid:durableId="1139807507">
+    <w:abstractNumId w:val="97"/>
+  </w:num>
+  <w:num w:numId="25" w16cid:durableId="108353708">
+    <w:abstractNumId w:val="27"/>
+  </w:num>
+  <w:num w:numId="26" w16cid:durableId="1752655288">
+    <w:abstractNumId w:val="36"/>
+  </w:num>
+  <w:num w:numId="27" w16cid:durableId="1314286860">
+    <w:abstractNumId w:val="8"/>
+  </w:num>
+  <w:num w:numId="28" w16cid:durableId="1926062150">
+    <w:abstractNumId w:val="33"/>
+  </w:num>
+  <w:num w:numId="29" w16cid:durableId="1817718671">
+    <w:abstractNumId w:val="45"/>
+  </w:num>
+  <w:num w:numId="30" w16cid:durableId="1638412859">
+    <w:abstractNumId w:val="84"/>
+  </w:num>
+  <w:num w:numId="31" w16cid:durableId="1714882358">
+    <w:abstractNumId w:val="52"/>
+  </w:num>
+  <w:num w:numId="32" w16cid:durableId="1976373404">
+    <w:abstractNumId w:val="64"/>
+  </w:num>
+  <w:num w:numId="33" w16cid:durableId="746147558">
+    <w:abstractNumId w:val="63"/>
+  </w:num>
+  <w:num w:numId="34" w16cid:durableId="361440382">
+    <w:abstractNumId w:val="29"/>
+  </w:num>
+  <w:num w:numId="35" w16cid:durableId="1196234444">
+    <w:abstractNumId w:val="9"/>
+  </w:num>
+  <w:num w:numId="36" w16cid:durableId="1767463602">
+    <w:abstractNumId w:val="71"/>
+  </w:num>
+  <w:num w:numId="37" w16cid:durableId="61222862">
+    <w:abstractNumId w:val="4"/>
+  </w:num>
+  <w:num w:numId="38" w16cid:durableId="1805192187">
+    <w:abstractNumId w:val="30"/>
+  </w:num>
+  <w:num w:numId="39" w16cid:durableId="1392078088">
+    <w:abstractNumId w:val="73"/>
+  </w:num>
+  <w:num w:numId="40" w16cid:durableId="999580174">
+    <w:abstractNumId w:val="54"/>
+  </w:num>
+  <w:num w:numId="41" w16cid:durableId="1755587597">
+    <w:abstractNumId w:val="14"/>
+  </w:num>
+  <w:num w:numId="42" w16cid:durableId="501242457">
+    <w:abstractNumId w:val="104"/>
+  </w:num>
+  <w:num w:numId="43" w16cid:durableId="892812477">
+    <w:abstractNumId w:val="78"/>
+  </w:num>
+  <w:num w:numId="44" w16cid:durableId="1224678504">
+    <w:abstractNumId w:val="86"/>
+  </w:num>
+  <w:num w:numId="45" w16cid:durableId="667515142">
+    <w:abstractNumId w:val="44"/>
+  </w:num>
+  <w:num w:numId="46" w16cid:durableId="1844391611">
+    <w:abstractNumId w:val="51"/>
+  </w:num>
+  <w:num w:numId="47" w16cid:durableId="422803466">
+    <w:abstractNumId w:val="48"/>
+  </w:num>
+  <w:num w:numId="48" w16cid:durableId="570237625">
+    <w:abstractNumId w:val="85"/>
+  </w:num>
+  <w:num w:numId="49" w16cid:durableId="2058360432">
+    <w:abstractNumId w:val="66"/>
+  </w:num>
+  <w:num w:numId="50" w16cid:durableId="2030717247">
+    <w:abstractNumId w:val="11"/>
+  </w:num>
+  <w:num w:numId="51" w16cid:durableId="1683315753">
+    <w:abstractNumId w:val="39"/>
+  </w:num>
+  <w:num w:numId="52" w16cid:durableId="1754352026">
+    <w:abstractNumId w:val="77"/>
+  </w:num>
+  <w:num w:numId="53" w16cid:durableId="370500945">
     <w:abstractNumId w:val="100"/>
   </w:num>
-  <w:num w:numId="2" w16cid:durableId="1871332230">
-    <w:abstractNumId w:val="72"/>
+  <w:num w:numId="54" w16cid:durableId="1508010305">
+    <w:abstractNumId w:val="35"/>
   </w:num>
-  <w:num w:numId="3" w16cid:durableId="909118141">
-    <w:abstractNumId w:val="45"/>
+  <w:num w:numId="55" w16cid:durableId="1276596447">
+    <w:abstractNumId w:val="38"/>
   </w:num>
-  <w:num w:numId="4" w16cid:durableId="77947223">
+  <w:num w:numId="56" w16cid:durableId="593057252">
+    <w:abstractNumId w:val="53"/>
+  </w:num>
+  <w:num w:numId="57" w16cid:durableId="1886017864">
+    <w:abstractNumId w:val="61"/>
+  </w:num>
+  <w:num w:numId="58" w16cid:durableId="1215393036">
+    <w:abstractNumId w:val="96"/>
+  </w:num>
+  <w:num w:numId="59" w16cid:durableId="1442531318">
+    <w:abstractNumId w:val="42"/>
+  </w:num>
+  <w:num w:numId="60" w16cid:durableId="1436318110">
+    <w:abstractNumId w:val="92"/>
+  </w:num>
+  <w:num w:numId="61" w16cid:durableId="1573616336">
+    <w:abstractNumId w:val="93"/>
+  </w:num>
+  <w:num w:numId="62" w16cid:durableId="879437655">
+    <w:abstractNumId w:val="81"/>
+  </w:num>
+  <w:num w:numId="63" w16cid:durableId="1248727043">
+    <w:abstractNumId w:val="80"/>
+  </w:num>
+  <w:num w:numId="64" w16cid:durableId="1863083623">
+    <w:abstractNumId w:val="94"/>
+  </w:num>
+  <w:num w:numId="65" w16cid:durableId="560362773">
+    <w:abstractNumId w:val="62"/>
+  </w:num>
+  <w:num w:numId="66" w16cid:durableId="287781612">
+    <w:abstractNumId w:val="3"/>
+  </w:num>
+  <w:num w:numId="67" w16cid:durableId="58604301">
+    <w:abstractNumId w:val="98"/>
+  </w:num>
+  <w:num w:numId="68" w16cid:durableId="515047744">
+    <w:abstractNumId w:val="25"/>
+  </w:num>
+  <w:num w:numId="69" w16cid:durableId="457726836">
+    <w:abstractNumId w:val="41"/>
+  </w:num>
+  <w:num w:numId="70" w16cid:durableId="552885939">
+    <w:abstractNumId w:val="59"/>
+  </w:num>
+  <w:num w:numId="71" w16cid:durableId="703553091">
+    <w:abstractNumId w:val="88"/>
+  </w:num>
+  <w:num w:numId="72" w16cid:durableId="739329918">
+    <w:abstractNumId w:val="106"/>
+  </w:num>
+  <w:num w:numId="73" w16cid:durableId="1205826766">
+    <w:abstractNumId w:val="60"/>
+  </w:num>
+  <w:num w:numId="74" w16cid:durableId="1295479992">
+    <w:abstractNumId w:val="56"/>
+  </w:num>
+  <w:num w:numId="75" w16cid:durableId="1091584152">
+    <w:abstractNumId w:val="13"/>
+  </w:num>
+  <w:num w:numId="76" w16cid:durableId="928923091">
+    <w:abstractNumId w:val="87"/>
+  </w:num>
+  <w:num w:numId="77" w16cid:durableId="244842979">
+    <w:abstractNumId w:val="12"/>
+  </w:num>
+  <w:num w:numId="78" w16cid:durableId="1580627746">
+    <w:abstractNumId w:val="67"/>
+  </w:num>
+  <w:num w:numId="79" w16cid:durableId="1507211554">
+    <w:abstractNumId w:val="28"/>
+  </w:num>
+  <w:num w:numId="80" w16cid:durableId="596408973">
     <w:abstractNumId w:val="17"/>
   </w:num>
-  <w:num w:numId="5" w16cid:durableId="2101558000">
-    <w:abstractNumId w:val="21"/>
+  <w:num w:numId="81" w16cid:durableId="364597648">
+    <w:abstractNumId w:val="32"/>
   </w:num>
-  <w:num w:numId="6" w16cid:durableId="680356304">
-    <w:abstractNumId w:val="53"/>
-  </w:num>
-  <w:num w:numId="7" w16cid:durableId="1545097311">
-    <w:abstractNumId w:val="18"/>
-  </w:num>
-  <w:num w:numId="8" w16cid:durableId="1757241610">
-    <w:abstractNumId w:val="5"/>
-  </w:num>
-  <w:num w:numId="9" w16cid:durableId="337076622">
-    <w:abstractNumId w:val="6"/>
-  </w:num>
-  <w:num w:numId="10" w16cid:durableId="780564112">
-    <w:abstractNumId w:val="67"/>
-  </w:num>
-  <w:num w:numId="11" w16cid:durableId="291059286">
-    <w:abstractNumId w:val="63"/>
-  </w:num>
-  <w:num w:numId="12" w16cid:durableId="1682511988">
+  <w:num w:numId="82" w16cid:durableId="661273297">
     <w:abstractNumId w:val="68"/>
   </w:num>
-  <w:num w:numId="13" w16cid:durableId="2124035748">
-    <w:abstractNumId w:val="15"/>
-  </w:num>
-  <w:num w:numId="14" w16cid:durableId="114296606">
-    <w:abstractNumId w:val="4"/>
-  </w:num>
-  <w:num w:numId="15" w16cid:durableId="1637446281">
-    <w:abstractNumId w:val="20"/>
-  </w:num>
-  <w:num w:numId="16" w16cid:durableId="2115663479">
-    <w:abstractNumId w:val="70"/>
-  </w:num>
-  <w:num w:numId="17" w16cid:durableId="1948270727">
-    <w:abstractNumId w:val="25"/>
-  </w:num>
-  <w:num w:numId="18" w16cid:durableId="2008048611">
-    <w:abstractNumId w:val="14"/>
-  </w:num>
-  <w:num w:numId="19" w16cid:durableId="581179579">
-    <w:abstractNumId w:val="56"/>
-  </w:num>
-  <w:num w:numId="20" w16cid:durableId="487404851">
-    <w:abstractNumId w:val="88"/>
-  </w:num>
-  <w:num w:numId="21" w16cid:durableId="1262688167">
-    <w:abstractNumId w:val="22"/>
-  </w:num>
-  <w:num w:numId="22" w16cid:durableId="265697099">
-    <w:abstractNumId w:val="44"/>
-  </w:num>
-  <w:num w:numId="23" w16cid:durableId="1300696068">
-    <w:abstractNumId w:val="87"/>
-  </w:num>
-  <w:num w:numId="24" w16cid:durableId="1139807507">
-    <w:abstractNumId w:val="95"/>
-  </w:num>
-  <w:num w:numId="25" w16cid:durableId="108353708">
-    <w:abstractNumId w:val="26"/>
-  </w:num>
-  <w:num w:numId="26" w16cid:durableId="1752655288">
-    <w:abstractNumId w:val="35"/>
-  </w:num>
-  <w:num w:numId="27" w16cid:durableId="1314286860">
-    <w:abstractNumId w:val="7"/>
-  </w:num>
-  <w:num w:numId="28" w16cid:durableId="1926062150">
-    <w:abstractNumId w:val="32"/>
-  </w:num>
-  <w:num w:numId="29" w16cid:durableId="1817718671">
-    <w:abstractNumId w:val="43"/>
-  </w:num>
-  <w:num w:numId="30" w16cid:durableId="1638412859">
-    <w:abstractNumId w:val="82"/>
-  </w:num>
-  <w:num w:numId="31" w16cid:durableId="1714882358">
-    <w:abstractNumId w:val="50"/>
-  </w:num>
-  <w:num w:numId="32" w16cid:durableId="1976373404">
-    <w:abstractNumId w:val="62"/>
-  </w:num>
-  <w:num w:numId="33" w16cid:durableId="746147558">
-    <w:abstractNumId w:val="61"/>
-  </w:num>
-  <w:num w:numId="34" w16cid:durableId="361440382">
-    <w:abstractNumId w:val="28"/>
-  </w:num>
-  <w:num w:numId="35" w16cid:durableId="1196234444">
-    <w:abstractNumId w:val="8"/>
-  </w:num>
-  <w:num w:numId="36" w16cid:durableId="1767463602">
-    <w:abstractNumId w:val="69"/>
-  </w:num>
-  <w:num w:numId="37" w16cid:durableId="61222862">
-    <w:abstractNumId w:val="3"/>
-  </w:num>
-  <w:num w:numId="38" w16cid:durableId="1805192187">
-    <w:abstractNumId w:val="29"/>
-  </w:num>
-  <w:num w:numId="39" w16cid:durableId="1392078088">
-    <w:abstractNumId w:val="71"/>
-  </w:num>
-  <w:num w:numId="40" w16cid:durableId="999580174">
-    <w:abstractNumId w:val="52"/>
-  </w:num>
-  <w:num w:numId="41" w16cid:durableId="1755587597">
-    <w:abstractNumId w:val="13"/>
-  </w:num>
-  <w:num w:numId="42" w16cid:durableId="501242457">
-    <w:abstractNumId w:val="102"/>
-  </w:num>
-  <w:num w:numId="43" w16cid:durableId="892812477">
-    <w:abstractNumId w:val="76"/>
-  </w:num>
-  <w:num w:numId="44" w16cid:durableId="1224678504">
-    <w:abstractNumId w:val="84"/>
-  </w:num>
-  <w:num w:numId="45" w16cid:durableId="667515142">
-    <w:abstractNumId w:val="42"/>
-  </w:num>
-  <w:num w:numId="46" w16cid:durableId="1844391611">
-    <w:abstractNumId w:val="49"/>
-  </w:num>
-  <w:num w:numId="47" w16cid:durableId="422803466">
-    <w:abstractNumId w:val="46"/>
-  </w:num>
-  <w:num w:numId="48" w16cid:durableId="570237625">
-    <w:abstractNumId w:val="83"/>
-  </w:num>
-  <w:num w:numId="49" w16cid:durableId="2058360432">
-    <w:abstractNumId w:val="64"/>
-  </w:num>
-  <w:num w:numId="50" w16cid:durableId="2030717247">
-    <w:abstractNumId w:val="10"/>
-  </w:num>
-  <w:num w:numId="51" w16cid:durableId="1683315753">
-    <w:abstractNumId w:val="38"/>
-  </w:num>
-  <w:num w:numId="52" w16cid:durableId="1754352026">
-    <w:abstractNumId w:val="75"/>
-  </w:num>
-  <w:num w:numId="53" w16cid:durableId="370500945">
-    <w:abstractNumId w:val="98"/>
-  </w:num>
-  <w:num w:numId="54" w16cid:durableId="1508010305">
-    <w:abstractNumId w:val="34"/>
-  </w:num>
-  <w:num w:numId="55" w16cid:durableId="1276596447">
+  <w:num w:numId="83" w16cid:durableId="196895450">
     <w:abstractNumId w:val="37"/>
-  </w:num>
-  <w:num w:numId="56" w16cid:durableId="593057252">
-    <w:abstractNumId w:val="51"/>
-  </w:num>
-  <w:num w:numId="57" w16cid:durableId="1886017864">
-    <w:abstractNumId w:val="59"/>
-  </w:num>
-  <w:num w:numId="58" w16cid:durableId="1215393036">
-    <w:abstractNumId w:val="94"/>
-  </w:num>
-  <w:num w:numId="59" w16cid:durableId="1442531318">
-    <w:abstractNumId w:val="41"/>
-  </w:num>
-  <w:num w:numId="60" w16cid:durableId="1436318110">
-    <w:abstractNumId w:val="90"/>
-  </w:num>
-  <w:num w:numId="61" w16cid:durableId="1573616336">
-    <w:abstractNumId w:val="91"/>
-  </w:num>
-  <w:num w:numId="62" w16cid:durableId="879437655">
-    <w:abstractNumId w:val="79"/>
-  </w:num>
-  <w:num w:numId="63" w16cid:durableId="1248727043">
-    <w:abstractNumId w:val="78"/>
-  </w:num>
-  <w:num w:numId="64" w16cid:durableId="1863083623">
-    <w:abstractNumId w:val="92"/>
-  </w:num>
-  <w:num w:numId="65" w16cid:durableId="560362773">
-    <w:abstractNumId w:val="60"/>
-  </w:num>
-  <w:num w:numId="66" w16cid:durableId="287781612">
-    <w:abstractNumId w:val="2"/>
-  </w:num>
-  <w:num w:numId="67" w16cid:durableId="58604301">
-    <w:abstractNumId w:val="96"/>
-  </w:num>
-  <w:num w:numId="68" w16cid:durableId="515047744">
-    <w:abstractNumId w:val="24"/>
-  </w:num>
-  <w:num w:numId="69" w16cid:durableId="457726836">
-    <w:abstractNumId w:val="40"/>
-  </w:num>
-  <w:num w:numId="70" w16cid:durableId="552885939">
-    <w:abstractNumId w:val="57"/>
-  </w:num>
-  <w:num w:numId="71" w16cid:durableId="703553091">
-    <w:abstractNumId w:val="86"/>
-  </w:num>
-  <w:num w:numId="72" w16cid:durableId="739329918">
-    <w:abstractNumId w:val="103"/>
-  </w:num>
-  <w:num w:numId="73" w16cid:durableId="1205826766">
-    <w:abstractNumId w:val="58"/>
-  </w:num>
-  <w:num w:numId="74" w16cid:durableId="1295479992">
-    <w:abstractNumId w:val="54"/>
-  </w:num>
-  <w:num w:numId="75" w16cid:durableId="1091584152">
-    <w:abstractNumId w:val="12"/>
-  </w:num>
-  <w:num w:numId="76" w16cid:durableId="928923091">
-    <w:abstractNumId w:val="85"/>
-  </w:num>
-  <w:num w:numId="77" w16cid:durableId="244842979">
-    <w:abstractNumId w:val="11"/>
-  </w:num>
-  <w:num w:numId="78" w16cid:durableId="1580627746">
-    <w:abstractNumId w:val="65"/>
-  </w:num>
-  <w:num w:numId="79" w16cid:durableId="1507211554">
-    <w:abstractNumId w:val="27"/>
-  </w:num>
-  <w:num w:numId="80" w16cid:durableId="596408973">
-    <w:abstractNumId w:val="16"/>
-  </w:num>
-  <w:num w:numId="81" w16cid:durableId="364597648">
-    <w:abstractNumId w:val="31"/>
-  </w:num>
-  <w:num w:numId="82" w16cid:durableId="661273297">
-    <w:abstractNumId w:val="66"/>
-  </w:num>
-  <w:num w:numId="83" w16cid:durableId="196895450">
-    <w:abstractNumId w:val="36"/>
   </w:num>
   <w:num w:numId="84" w16cid:durableId="1054088716">
     <w:abstractNumId w:val="1"/>
   </w:num>
   <w:num w:numId="85" w16cid:durableId="130485755">
-    <w:abstractNumId w:val="48"/>
+    <w:abstractNumId w:val="50"/>
   </w:num>
   <w:num w:numId="86" w16cid:durableId="369258631">
-    <w:abstractNumId w:val="101"/>
+    <w:abstractNumId w:val="103"/>
   </w:num>
   <w:num w:numId="87" w16cid:durableId="1875071146">
-    <w:abstractNumId w:val="81"/>
+    <w:abstractNumId w:val="83"/>
   </w:num>
   <w:num w:numId="88" w16cid:durableId="523399169">
-    <w:abstractNumId w:val="80"/>
+    <w:abstractNumId w:val="82"/>
   </w:num>
   <w:num w:numId="89" w16cid:durableId="1324815839">
-    <w:abstractNumId w:val="39"/>
+    <w:abstractNumId w:val="40"/>
   </w:num>
   <w:num w:numId="90" w16cid:durableId="1256210752">
-    <w:abstractNumId w:val="30"/>
+    <w:abstractNumId w:val="31"/>
   </w:num>
   <w:num w:numId="91" w16cid:durableId="1245846659">
-    <w:abstractNumId w:val="97"/>
+    <w:abstractNumId w:val="99"/>
   </w:num>
   <w:num w:numId="92" w16cid:durableId="1513758596">
-    <w:abstractNumId w:val="104"/>
+    <w:abstractNumId w:val="107"/>
   </w:num>
   <w:num w:numId="93" w16cid:durableId="1185947804">
-    <w:abstractNumId w:val="74"/>
+    <w:abstractNumId w:val="76"/>
   </w:num>
   <w:num w:numId="94" w16cid:durableId="2115205951">
-    <w:abstractNumId w:val="33"/>
+    <w:abstractNumId w:val="34"/>
   </w:num>
   <w:num w:numId="95" w16cid:durableId="128473156">
-    <w:abstractNumId w:val="93"/>
+    <w:abstractNumId w:val="95"/>
   </w:num>
   <w:num w:numId="96" w16cid:durableId="1044015997">
     <w:abstractNumId w:val="0"/>
   </w:num>
   <w:num w:numId="97" w16cid:durableId="1607738685">
-    <w:abstractNumId w:val="77"/>
+    <w:abstractNumId w:val="79"/>
   </w:num>
   <w:num w:numId="98" w16cid:durableId="1021933831">
-    <w:abstractNumId w:val="55"/>
+    <w:abstractNumId w:val="57"/>
   </w:num>
   <w:num w:numId="99" w16cid:durableId="860781781">
-    <w:abstractNumId w:val="73"/>
+    <w:abstractNumId w:val="75"/>
   </w:num>
   <w:num w:numId="100" w16cid:durableId="1737967716">
-    <w:abstractNumId w:val="19"/>
+    <w:abstractNumId w:val="20"/>
   </w:num>
   <w:num w:numId="101" w16cid:durableId="87163393">
-    <w:abstractNumId w:val="99"/>
+    <w:abstractNumId w:val="101"/>
   </w:num>
   <w:num w:numId="102" w16cid:durableId="570695478">
-    <w:abstractNumId w:val="9"/>
+    <w:abstractNumId w:val="10"/>
   </w:num>
   <w:num w:numId="103" w16cid:durableId="1373074972">
-    <w:abstractNumId w:val="23"/>
+    <w:abstractNumId w:val="24"/>
   </w:num>
   <w:num w:numId="104" w16cid:durableId="969477338">
-    <w:abstractNumId w:val="89"/>
+    <w:abstractNumId w:val="91"/>
   </w:num>
   <w:num w:numId="105" w16cid:durableId="1628773244">
-    <w:abstractNumId w:val="47"/>
+    <w:abstractNumId w:val="49"/>
+  </w:num>
+  <w:num w:numId="106" w16cid:durableId="574433265">
+    <w:abstractNumId w:val="2"/>
+  </w:num>
+  <w:num w:numId="107" w16cid:durableId="2100716659">
+    <w:abstractNumId w:val="105"/>
+  </w:num>
+  <w:num w:numId="108" w16cid:durableId="712001742">
+    <w:abstractNumId w:val="43"/>
   </w:num>
 </w:numbering>
 </file>
@@ -56671,7 +58100,6 @@
   <w:style w:type="character" w:default="1" w:styleId="Absatz-Standardschriftart">
     <w:name w:val="Default Paragraph Font"/>
     <w:uiPriority w:val="1"/>
-    <w:semiHidden/>
     <w:unhideWhenUsed/>
   </w:style>
   <w:style w:type="table" w:default="1" w:styleId="NormaleTabelle">

</xml_diff>

<commit_message>
[FFRESW][docs][picutes]Updated personal documentation, added new pictures, updated project log.
Signed-off-by: Adrian <52537419+mendax0110@users.noreply.github.com>
</commit_message>
<xml_diff>
--- a/docs/AdriansDocumentation/Dokumentation_eSW.docx
+++ b/docs/AdriansDocumentation/Dokumentation_eSW.docx
@@ -4377,14 +4377,7 @@
         <w:rPr>
           <w:lang w:val="de-AT"/>
         </w:rPr>
-        <w:t xml:space="preserve">FFRESW ist die Embedded Software des Farnsworth Fusionsreaktors. Sie basiert auf C++ und läuft auf einem Arduino MEGA2560. Aufgrund der Plattform wurde C++ gewählt, da diese </w:t>
-      </w:r>
-      <w:proofErr w:type="gramStart"/>
-      <w:r>
-        <w:rPr>
-          <w:lang w:val="de-AT"/>
-        </w:rPr>
-        <w:t>mit .</w:t>
+        <w:t>FFRESW ist die Embedded Software des Farnsworth Fusionsreaktors. Sie basiert auf C++ und läuft auf einem Arduino MEGA2560. Aufgrund der Plattform wurde C++ gewählt, da diese mit .</w:t>
       </w:r>
       <w:proofErr w:type="spellStart"/>
       <w:r>
@@ -4394,7 +4387,6 @@
         <w:t>ino</w:t>
       </w:r>
       <w:proofErr w:type="spellEnd"/>
-      <w:proofErr w:type="gramEnd"/>
       <w:r>
         <w:rPr>
           <w:lang w:val="de-AT"/>
@@ -5155,25 +5147,7 @@
           <w:iCs/>
           <w:lang w:val="de-AT"/>
         </w:rPr>
-        <w:t>Hinweis: [</w:t>
-      </w:r>
-      <w:proofErr w:type="gramStart"/>
-      <w:r>
-        <w:rPr>
-          <w:i/>
-          <w:iCs/>
-          <w:lang w:val="de-AT"/>
-        </w:rPr>
-        <w:t>Hier</w:t>
-      </w:r>
-      <w:proofErr w:type="gramEnd"/>
-      <w:r>
-        <w:rPr>
-          <w:i/>
-          <w:iCs/>
-          <w:lang w:val="de-AT"/>
-        </w:rPr>
-        <w:t xml:space="preserve"> können zukünftig Links oder Referenzen eingefügt werden]</w:t>
+        <w:t>Hinweis: [Hier können zukünftig Links oder Referenzen eingefügt werden]</w:t>
       </w:r>
     </w:p>
     <w:p>
@@ -5237,21 +5211,7 @@
         <w:rPr>
           <w:lang w:val="de-AT"/>
         </w:rPr>
-        <w:t xml:space="preserve">Thread-Sicherheit </w:t>
-      </w:r>
-      <w:proofErr w:type="gramStart"/>
-      <w:r>
-        <w:rPr>
-          <w:lang w:val="de-AT"/>
-        </w:rPr>
-        <w:t>durch Mutexes</w:t>
-      </w:r>
-      <w:proofErr w:type="gramEnd"/>
-      <w:r>
-        <w:rPr>
-          <w:lang w:val="de-AT"/>
-        </w:rPr>
-        <w:t xml:space="preserve"> (</w:t>
+        <w:t>Thread-Sicherheit durch Mutexes (</w:t>
       </w:r>
       <w:proofErr w:type="spellStart"/>
       <w:r>
@@ -6249,14 +6209,7 @@
         <w:rPr>
           <w:lang w:val="de-AT"/>
         </w:rPr>
-        <w:t xml:space="preserve">Die Entscheidung für C++ basiert auf den technischen Gegebenheiten des Arduino MEGA2560 und der nativen Unterstützung </w:t>
-      </w:r>
-      <w:proofErr w:type="gramStart"/>
-      <w:r>
-        <w:rPr>
-          <w:lang w:val="de-AT"/>
-        </w:rPr>
-        <w:t>von .</w:t>
+        <w:t>Die Entscheidung für C++ basiert auf den technischen Gegebenheiten des Arduino MEGA2560 und der nativen Unterstützung von .</w:t>
       </w:r>
       <w:proofErr w:type="spellStart"/>
       <w:r>
@@ -6266,7 +6219,6 @@
         <w:t>ino</w:t>
       </w:r>
       <w:proofErr w:type="spellEnd"/>
-      <w:proofErr w:type="gramEnd"/>
       <w:r>
         <w:rPr>
           <w:lang w:val="de-AT"/>
@@ -10038,18 +9990,8 @@
           <w:bCs/>
           <w:lang w:val="de-AT"/>
         </w:rPr>
-        <w:t xml:space="preserve">problemlos möglich, auch remote oder flexibel von zu Hause </w:t>
-      </w:r>
-      <w:proofErr w:type="gramStart"/>
-      <w:r>
-        <w:rPr>
-          <w:b/>
-          <w:bCs/>
-          <w:lang w:val="de-AT"/>
-        </w:rPr>
-        <w:t>aus zu arbeiten</w:t>
-      </w:r>
-      <w:proofErr w:type="gramEnd"/>
+        <w:t>problemlos möglich, auch remote oder flexibel von zu Hause aus zu arbeiten</w:t>
+      </w:r>
       <w:r>
         <w:rPr>
           <w:lang w:val="de-AT"/>
@@ -10077,7 +10019,7 @@
           <w:noProof/>
         </w:rPr>
         <w:drawing>
-          <wp:inline distT="0" distB="0" distL="0" distR="0" wp14:anchorId="4CC08DAE" wp14:editId="37A22E69">
+          <wp:inline distT="0" distB="0" distL="0" distR="0" wp14:anchorId="4CC08DAE" wp14:editId="1A9A90FE">
             <wp:extent cx="1168029" cy="1168029"/>
             <wp:effectExtent l="0" t="0" r="0" b="0"/>
             <wp:docPr id="2141576180" name="Grafik 14" descr="Ein Bild, das Symbol, Schrift, Grafiken, Design enthält.&#10;&#10;KI-generierte Inhalte können fehlerhaft sein."/>
@@ -11160,7 +11102,6 @@
       </w:r>
       <w:hyperlink r:id="rId75" w:tgtFrame="_new" w:history="1">
         <w:proofErr w:type="spellStart"/>
-        <w:proofErr w:type="gramStart"/>
         <w:r>
           <w:rPr>
             <w:rStyle w:val="Hyperlink"/>
@@ -11176,7 +11117,6 @@
           </w:rPr>
           <w:t xml:space="preserve"> Framework</w:t>
         </w:r>
-        <w:proofErr w:type="gramEnd"/>
       </w:hyperlink>
     </w:p>
     <w:p>
@@ -11979,21 +11919,7 @@
         <w:rPr>
           <w:lang w:val="de-AT"/>
         </w:rPr>
-        <w:t xml:space="preserve"> ist, haben wir uns dazu entschieden den Kernel zu Patchen, damit </w:t>
-      </w:r>
-      <w:proofErr w:type="gramStart"/>
-      <w:r>
-        <w:rPr>
-          <w:lang w:val="de-AT"/>
-        </w:rPr>
-        <w:t>alle verwendeten System</w:t>
-      </w:r>
-      <w:proofErr w:type="gramEnd"/>
-      <w:r>
-        <w:rPr>
-          <w:lang w:val="de-AT"/>
-        </w:rPr>
-        <w:t xml:space="preserve"> in unserem Projekt Realtime fähig sind und damit deterministisch.</w:t>
+        <w:t xml:space="preserve"> ist, haben wir uns dazu entschieden den Kernel zu Patchen, damit alle verwendeten System in unserem Projekt Realtime fähig sind und damit deterministisch.</w:t>
       </w:r>
     </w:p>
     <w:p>
@@ -12335,7 +12261,182 @@
           <w:lang w:val="de-AT"/>
         </w:rPr>
       </w:pPr>
-      <w:hyperlink r:id="rId84" w:history="1">
+      <w:r>
+        <w:rPr>
+          <w:lang w:val="de-AT"/>
+        </w:rPr>
+        <w:t>PREEMPT (Also nicht Realtime fähiger Kernel).</w:t>
+      </w:r>
+    </w:p>
+    <w:p>
+      <w:pPr>
+        <w:rPr>
+          <w:lang w:val="de-AT"/>
+        </w:rPr>
+      </w:pPr>
+      <w:r>
+        <w:rPr>
+          <w:lang w:val="de-AT"/>
+        </w:rPr>
+        <w:drawing>
+          <wp:inline distT="0" distB="0" distL="0" distR="0" wp14:anchorId="106E8FBB" wp14:editId="7256F0C1">
+            <wp:extent cx="5760720" cy="4320540"/>
+            <wp:effectExtent l="0" t="0" r="0" b="3810"/>
+            <wp:docPr id="1092533343" name="Grafik 2" descr="Ein Bild, das Text, Screenshot, Diagramm, Reihe enthält.&#10;&#10;KI-generierte Inhalte können fehlerhaft sein."/>
+            <wp:cNvGraphicFramePr>
+              <a:graphicFrameLocks xmlns:a="http://schemas.openxmlformats.org/drawingml/2006/main" noChangeAspect="1"/>
+            </wp:cNvGraphicFramePr>
+            <a:graphic xmlns:a="http://schemas.openxmlformats.org/drawingml/2006/main">
+              <a:graphicData uri="http://schemas.openxmlformats.org/drawingml/2006/picture">
+                <pic:pic xmlns:pic="http://schemas.openxmlformats.org/drawingml/2006/picture">
+                  <pic:nvPicPr>
+                    <pic:cNvPr id="1092533343" name="Grafik 2" descr="Ein Bild, das Text, Screenshot, Diagramm, Reihe enthält.&#10;&#10;KI-generierte Inhalte können fehlerhaft sein."/>
+                    <pic:cNvPicPr>
+                      <a:picLocks noChangeAspect="1" noChangeArrowheads="1"/>
+                    </pic:cNvPicPr>
+                  </pic:nvPicPr>
+                  <pic:blipFill>
+                    <a:blip r:embed="rId84">
+                      <a:extLst>
+                        <a:ext uri="{28A0092B-C50C-407E-A947-70E740481C1C}">
+                          <a14:useLocalDpi xmlns:a14="http://schemas.microsoft.com/office/drawing/2010/main" val="0"/>
+                        </a:ext>
+                      </a:extLst>
+                    </a:blip>
+                    <a:srcRect/>
+                    <a:stretch>
+                      <a:fillRect/>
+                    </a:stretch>
+                  </pic:blipFill>
+                  <pic:spPr bwMode="auto">
+                    <a:xfrm>
+                      <a:off x="0" y="0"/>
+                      <a:ext cx="5760720" cy="4320540"/>
+                    </a:xfrm>
+                    <a:prstGeom prst="rect">
+                      <a:avLst/>
+                    </a:prstGeom>
+                    <a:noFill/>
+                    <a:ln>
+                      <a:noFill/>
+                    </a:ln>
+                  </pic:spPr>
+                </pic:pic>
+              </a:graphicData>
+            </a:graphic>
+          </wp:inline>
+        </w:drawing>
+      </w:r>
+    </w:p>
+    <w:p>
+      <w:pPr>
+        <w:rPr>
+          <w:lang w:val="de-AT"/>
+        </w:rPr>
+      </w:pPr>
+    </w:p>
+    <w:p>
+      <w:pPr>
+        <w:rPr>
+          <w:lang w:val="de-AT"/>
+        </w:rPr>
+      </w:pPr>
+    </w:p>
+    <w:p>
+      <w:pPr>
+        <w:rPr>
+          <w:lang w:val="de-AT"/>
+        </w:rPr>
+      </w:pPr>
+    </w:p>
+    <w:p>
+      <w:pPr>
+        <w:rPr>
+          <w:lang w:val="de-AT"/>
+        </w:rPr>
+      </w:pPr>
+    </w:p>
+    <w:p>
+      <w:pPr>
+        <w:rPr>
+          <w:lang w:val="de-AT"/>
+        </w:rPr>
+      </w:pPr>
+      <w:r>
+        <w:rPr>
+          <w:lang w:val="de-AT"/>
+        </w:rPr>
+        <w:lastRenderedPageBreak/>
+        <w:t>PREEMPT_RT (Also Realtime fähiger Kernel).</w:t>
+      </w:r>
+    </w:p>
+    <w:p>
+      <w:pPr>
+        <w:rPr>
+          <w:lang w:val="de-AT"/>
+        </w:rPr>
+      </w:pPr>
+      <w:r>
+        <w:rPr>
+          <w:lang w:val="de-AT"/>
+        </w:rPr>
+        <w:drawing>
+          <wp:inline distT="0" distB="0" distL="0" distR="0" wp14:anchorId="49A6EE2B" wp14:editId="0943C841">
+            <wp:extent cx="5760720" cy="4320540"/>
+            <wp:effectExtent l="0" t="0" r="0" b="3810"/>
+            <wp:docPr id="1461855045" name="Grafik 4" descr="Ein Bild, das Text, Screenshot, Diagramm, Reihe enthält.&#10;&#10;KI-generierte Inhalte können fehlerhaft sein."/>
+            <wp:cNvGraphicFramePr>
+              <a:graphicFrameLocks xmlns:a="http://schemas.openxmlformats.org/drawingml/2006/main" noChangeAspect="1"/>
+            </wp:cNvGraphicFramePr>
+            <a:graphic xmlns:a="http://schemas.openxmlformats.org/drawingml/2006/main">
+              <a:graphicData uri="http://schemas.openxmlformats.org/drawingml/2006/picture">
+                <pic:pic xmlns:pic="http://schemas.openxmlformats.org/drawingml/2006/picture">
+                  <pic:nvPicPr>
+                    <pic:cNvPr id="1461855045" name="Grafik 4" descr="Ein Bild, das Text, Screenshot, Diagramm, Reihe enthält.&#10;&#10;KI-generierte Inhalte können fehlerhaft sein."/>
+                    <pic:cNvPicPr>
+                      <a:picLocks noChangeAspect="1" noChangeArrowheads="1"/>
+                    </pic:cNvPicPr>
+                  </pic:nvPicPr>
+                  <pic:blipFill>
+                    <a:blip r:embed="rId85">
+                      <a:extLst>
+                        <a:ext uri="{28A0092B-C50C-407E-A947-70E740481C1C}">
+                          <a14:useLocalDpi xmlns:a14="http://schemas.microsoft.com/office/drawing/2010/main" val="0"/>
+                        </a:ext>
+                      </a:extLst>
+                    </a:blip>
+                    <a:srcRect/>
+                    <a:stretch>
+                      <a:fillRect/>
+                    </a:stretch>
+                  </pic:blipFill>
+                  <pic:spPr bwMode="auto">
+                    <a:xfrm>
+                      <a:off x="0" y="0"/>
+                      <a:ext cx="5760720" cy="4320540"/>
+                    </a:xfrm>
+                    <a:prstGeom prst="rect">
+                      <a:avLst/>
+                    </a:prstGeom>
+                    <a:noFill/>
+                    <a:ln>
+                      <a:noFill/>
+                    </a:ln>
+                  </pic:spPr>
+                </pic:pic>
+              </a:graphicData>
+            </a:graphic>
+          </wp:inline>
+        </w:drawing>
+      </w:r>
+    </w:p>
+    <w:p>
+      <w:pPr>
+        <w:rPr>
+          <w:lang w:val="de-AT"/>
+        </w:rPr>
+      </w:pPr>
+      <w:hyperlink r:id="rId86" w:history="1">
         <w:r>
           <w:rPr>
             <w:rStyle w:val="Hyperlink"/>
@@ -12344,21 +12445,15 @@
           <w:t>https://lemariva.com/blog/2018/02/raspberry-pi-rt-preempt-vs-standard-kernel-4-14-y</w:t>
         </w:r>
       </w:hyperlink>
-      <w:r>
-        <w:rPr>
-          <w:lang w:val="de-AT"/>
-        </w:rPr>
-        <w:br/>
-      </w:r>
-    </w:p>
-    <w:p>
-      <w:pPr>
-        <w:jc w:val="both"/>
-        <w:rPr>
-          <w:lang w:val="de-AT"/>
-        </w:rPr>
-      </w:pPr>
-      <w:hyperlink r:id="rId85" w:history="1">
+    </w:p>
+    <w:p>
+      <w:pPr>
+        <w:jc w:val="both"/>
+        <w:rPr>
+          <w:lang w:val="de-AT"/>
+        </w:rPr>
+      </w:pPr>
+      <w:hyperlink r:id="rId87" w:history="1">
         <w:r>
           <w:rPr>
             <w:rStyle w:val="Hyperlink"/>
@@ -12373,14 +12468,12 @@
         </w:rPr>
         <w:t xml:space="preserve"> -&gt; </w:t>
       </w:r>
-      <w:proofErr w:type="gramStart"/>
-      <w:r>
-        <w:rPr>
-          <w:lang w:val="de-AT"/>
-        </w:rPr>
-        <w:t>Eventuell</w:t>
-      </w:r>
-      <w:proofErr w:type="gramEnd"/>
+      <w:r>
+        <w:rPr>
+          <w:lang w:val="de-AT"/>
+        </w:rPr>
+        <w:t>eventuell</w:t>
+      </w:r>
       <w:r>
         <w:rPr>
           <w:lang w:val="de-AT"/>
@@ -12399,22 +12492,6 @@
         </w:rPr>
         <w:t xml:space="preserve"> nehmen?</w:t>
       </w:r>
-    </w:p>
-    <w:p>
-      <w:pPr>
-        <w:jc w:val="both"/>
-        <w:rPr>
-          <w:lang w:val="de-AT"/>
-        </w:rPr>
-      </w:pPr>
-    </w:p>
-    <w:p>
-      <w:pPr>
-        <w:jc w:val="both"/>
-        <w:rPr>
-          <w:lang w:val="de-AT"/>
-        </w:rPr>
-      </w:pPr>
     </w:p>
     <w:p>
       <w:pPr>
@@ -12787,25 +12864,16 @@
         <w:rPr>
           <w:lang w:val="de-AT"/>
         </w:rPr>
+        <w:lastRenderedPageBreak/>
         <w:t>[</w:t>
       </w:r>
-      <w:proofErr w:type="gramStart"/>
-      <w:r>
-        <w:rPr>
-          <w:b/>
-          <w:bCs/>
-          <w:lang w:val="de-AT"/>
-        </w:rPr>
-        <w:t>Hier</w:t>
-      </w:r>
-      <w:proofErr w:type="gramEnd"/>
-      <w:r>
-        <w:rPr>
-          <w:b/>
-          <w:bCs/>
-          <w:lang w:val="de-AT"/>
-        </w:rPr>
-        <w:t xml:space="preserve"> ergänzt Felix eine Erklärung</w:t>
+      <w:r>
+        <w:rPr>
+          <w:b/>
+          <w:bCs/>
+          <w:lang w:val="de-AT"/>
+        </w:rPr>
+        <w:t>Hier ergänzt Felix eine Erklärung</w:t>
       </w:r>
       <w:r>
         <w:rPr>
@@ -12887,6 +12955,214 @@
         </w:rPr>
         <w:t xml:space="preserve"> oder spezieller Boot-Konfigurationen.]</w:t>
       </w:r>
+    </w:p>
+    <w:p>
+      <w:pPr>
+        <w:jc w:val="both"/>
+        <w:rPr>
+          <w:lang w:val="de-AT"/>
+        </w:rPr>
+      </w:pPr>
+    </w:p>
+    <w:p>
+      <w:pPr>
+        <w:jc w:val="both"/>
+        <w:rPr>
+          <w:lang w:val="de-AT"/>
+        </w:rPr>
+      </w:pPr>
+    </w:p>
+    <w:p>
+      <w:pPr>
+        <w:jc w:val="both"/>
+        <w:rPr>
+          <w:lang w:val="de-AT"/>
+        </w:rPr>
+      </w:pPr>
+    </w:p>
+    <w:p>
+      <w:pPr>
+        <w:jc w:val="both"/>
+        <w:rPr>
+          <w:lang w:val="de-AT"/>
+        </w:rPr>
+      </w:pPr>
+    </w:p>
+    <w:p>
+      <w:pPr>
+        <w:jc w:val="both"/>
+        <w:rPr>
+          <w:lang w:val="de-AT"/>
+        </w:rPr>
+      </w:pPr>
+    </w:p>
+    <w:p>
+      <w:pPr>
+        <w:jc w:val="both"/>
+        <w:rPr>
+          <w:lang w:val="de-AT"/>
+        </w:rPr>
+      </w:pPr>
+    </w:p>
+    <w:p>
+      <w:pPr>
+        <w:jc w:val="both"/>
+        <w:rPr>
+          <w:lang w:val="de-AT"/>
+        </w:rPr>
+      </w:pPr>
+    </w:p>
+    <w:p>
+      <w:pPr>
+        <w:jc w:val="both"/>
+        <w:rPr>
+          <w:lang w:val="de-AT"/>
+        </w:rPr>
+      </w:pPr>
+    </w:p>
+    <w:p>
+      <w:pPr>
+        <w:jc w:val="both"/>
+        <w:rPr>
+          <w:lang w:val="de-AT"/>
+        </w:rPr>
+      </w:pPr>
+    </w:p>
+    <w:p>
+      <w:pPr>
+        <w:jc w:val="both"/>
+        <w:rPr>
+          <w:lang w:val="de-AT"/>
+        </w:rPr>
+      </w:pPr>
+    </w:p>
+    <w:p>
+      <w:pPr>
+        <w:jc w:val="both"/>
+        <w:rPr>
+          <w:lang w:val="de-AT"/>
+        </w:rPr>
+      </w:pPr>
+    </w:p>
+    <w:p>
+      <w:pPr>
+        <w:jc w:val="both"/>
+        <w:rPr>
+          <w:lang w:val="de-AT"/>
+        </w:rPr>
+      </w:pPr>
+    </w:p>
+    <w:p>
+      <w:pPr>
+        <w:jc w:val="both"/>
+        <w:rPr>
+          <w:lang w:val="de-AT"/>
+        </w:rPr>
+      </w:pPr>
+    </w:p>
+    <w:p>
+      <w:pPr>
+        <w:jc w:val="both"/>
+        <w:rPr>
+          <w:lang w:val="de-AT"/>
+        </w:rPr>
+      </w:pPr>
+    </w:p>
+    <w:p>
+      <w:pPr>
+        <w:jc w:val="both"/>
+        <w:rPr>
+          <w:lang w:val="de-AT"/>
+        </w:rPr>
+      </w:pPr>
+    </w:p>
+    <w:p>
+      <w:pPr>
+        <w:jc w:val="both"/>
+        <w:rPr>
+          <w:lang w:val="de-AT"/>
+        </w:rPr>
+      </w:pPr>
+    </w:p>
+    <w:p>
+      <w:pPr>
+        <w:jc w:val="both"/>
+        <w:rPr>
+          <w:lang w:val="de-AT"/>
+        </w:rPr>
+      </w:pPr>
+    </w:p>
+    <w:p>
+      <w:pPr>
+        <w:jc w:val="both"/>
+        <w:rPr>
+          <w:lang w:val="de-AT"/>
+        </w:rPr>
+      </w:pPr>
+    </w:p>
+    <w:p>
+      <w:pPr>
+        <w:jc w:val="both"/>
+        <w:rPr>
+          <w:lang w:val="de-AT"/>
+        </w:rPr>
+      </w:pPr>
+    </w:p>
+    <w:p>
+      <w:pPr>
+        <w:jc w:val="both"/>
+        <w:rPr>
+          <w:lang w:val="de-AT"/>
+        </w:rPr>
+      </w:pPr>
+    </w:p>
+    <w:p>
+      <w:pPr>
+        <w:jc w:val="both"/>
+        <w:rPr>
+          <w:lang w:val="de-AT"/>
+        </w:rPr>
+      </w:pPr>
+    </w:p>
+    <w:p>
+      <w:pPr>
+        <w:jc w:val="both"/>
+        <w:rPr>
+          <w:lang w:val="de-AT"/>
+        </w:rPr>
+      </w:pPr>
+    </w:p>
+    <w:p>
+      <w:pPr>
+        <w:jc w:val="both"/>
+        <w:rPr>
+          <w:lang w:val="de-AT"/>
+        </w:rPr>
+      </w:pPr>
+    </w:p>
+    <w:p>
+      <w:pPr>
+        <w:jc w:val="both"/>
+        <w:rPr>
+          <w:lang w:val="de-AT"/>
+        </w:rPr>
+      </w:pPr>
+    </w:p>
+    <w:p>
+      <w:pPr>
+        <w:jc w:val="both"/>
+        <w:rPr>
+          <w:lang w:val="de-AT"/>
+        </w:rPr>
+      </w:pPr>
+    </w:p>
+    <w:p>
+      <w:pPr>
+        <w:jc w:val="both"/>
+        <w:rPr>
+          <w:lang w:val="de-AT"/>
+        </w:rPr>
+      </w:pPr>
     </w:p>
     <w:p>
       <w:pPr>
@@ -15095,7 +15371,7 @@
                     </pic:cNvPicPr>
                   </pic:nvPicPr>
                   <pic:blipFill>
-                    <a:blip r:embed="rId86">
+                    <a:blip r:embed="rId88">
                       <a:extLst>
                         <a:ext uri="{28A0092B-C50C-407E-A947-70E740481C1C}">
                           <a14:useLocalDpi xmlns:a14="http://schemas.microsoft.com/office/drawing/2010/main" val="0"/>
@@ -15263,7 +15539,7 @@
                     </pic:cNvPicPr>
                   </pic:nvPicPr>
                   <pic:blipFill>
-                    <a:blip r:embed="rId87">
+                    <a:blip r:embed="rId89">
                       <a:extLst>
                         <a:ext uri="{28A0092B-C50C-407E-A947-70E740481C1C}">
                           <a14:useLocalDpi xmlns:a14="http://schemas.microsoft.com/office/drawing/2010/main" val="0"/>
@@ -15392,7 +15668,7 @@
                     </pic:cNvPicPr>
                   </pic:nvPicPr>
                   <pic:blipFill>
-                    <a:blip r:embed="rId88">
+                    <a:blip r:embed="rId90">
                       <a:extLst>
                         <a:ext uri="{28A0092B-C50C-407E-A947-70E740481C1C}">
                           <a14:useLocalDpi xmlns:a14="http://schemas.microsoft.com/office/drawing/2010/main" val="0"/>
@@ -15801,7 +16077,7 @@
         </w:rPr>
         <w:t xml:space="preserve">Original Repository: </w:t>
       </w:r>
-      <w:hyperlink r:id="rId89" w:tgtFrame="_new" w:history="1">
+      <w:hyperlink r:id="rId91" w:tgtFrame="_new" w:history="1">
         <w:r>
           <w:rPr>
             <w:rStyle w:val="Hyperlink"/>
@@ -15828,7 +16104,7 @@
         </w:rPr>
         <w:t xml:space="preserve">Aktuell gepflegter Fork: </w:t>
       </w:r>
-      <w:hyperlink r:id="rId90" w:tgtFrame="_new" w:history="1">
+      <w:hyperlink r:id="rId92" w:tgtFrame="_new" w:history="1">
         <w:r>
           <w:rPr>
             <w:rStyle w:val="Hyperlink"/>
@@ -15950,7 +16226,7 @@
                     </pic:cNvPicPr>
                   </pic:nvPicPr>
                   <pic:blipFill>
-                    <a:blip r:embed="rId91">
+                    <a:blip r:embed="rId93">
                       <a:extLst>
                         <a:ext uri="{28A0092B-C50C-407E-A947-70E740481C1C}">
                           <a14:useLocalDpi xmlns:a14="http://schemas.microsoft.com/office/drawing/2010/main" val="0"/>
@@ -16021,7 +16297,7 @@
           <w:lang w:val="de-AT"/>
         </w:rPr>
         <w:sectPr>
-          <w:footerReference w:type="default" r:id="rId92"/>
+          <w:footerReference w:type="default" r:id="rId94"/>
           <w:pgSz w:w="11906" w:h="16838"/>
           <w:pgMar w:top="1417" w:right="1417" w:bottom="1134" w:left="1417" w:header="708" w:footer="708" w:gutter="0"/>
           <w:cols w:space="708"/>
@@ -16078,7 +16354,7 @@
                     </pic:cNvPicPr>
                   </pic:nvPicPr>
                   <pic:blipFill>
-                    <a:blip r:embed="rId93" cstate="print">
+                    <a:blip r:embed="rId95" cstate="print">
                       <a:extLst>
                         <a:ext uri="{28A0092B-C50C-407E-A947-70E740481C1C}">
                           <a14:useLocalDpi xmlns:a14="http://schemas.microsoft.com/office/drawing/2010/main" val="0"/>
@@ -17001,21 +17277,7 @@
         <w:rPr>
           <w:lang w:val="de-AT"/>
         </w:rPr>
-        <w:t>Sensordaten → JSON-Modul → Ethernet (</w:t>
-      </w:r>
-      <w:proofErr w:type="gramStart"/>
-      <w:r>
-        <w:rPr>
-          <w:lang w:val="de-AT"/>
-        </w:rPr>
-        <w:t>HTTP Responses</w:t>
-      </w:r>
-      <w:proofErr w:type="gramEnd"/>
-      <w:r>
-        <w:rPr>
-          <w:lang w:val="de-AT"/>
-        </w:rPr>
-        <w:t>)</w:t>
+        <w:t>Sensordaten → JSON-Modul → Ethernet (HTTP Responses)</w:t>
       </w:r>
     </w:p>
     <w:p>
@@ -17814,7 +18076,7 @@
                     </pic:cNvPicPr>
                   </pic:nvPicPr>
                   <pic:blipFill>
-                    <a:blip r:embed="rId94">
+                    <a:blip r:embed="rId96">
                       <a:extLst>
                         <a:ext uri="{28A0092B-C50C-407E-A947-70E740481C1C}">
                           <a14:useLocalDpi xmlns:a14="http://schemas.microsoft.com/office/drawing/2010/main" val="0"/>
@@ -17938,7 +18200,7 @@
                     </pic:cNvPicPr>
                   </pic:nvPicPr>
                   <pic:blipFill>
-                    <a:blip r:embed="rId95">
+                    <a:blip r:embed="rId97">
                       <a:extLst>
                         <a:ext uri="{28A0092B-C50C-407E-A947-70E740481C1C}">
                           <a14:useLocalDpi xmlns:a14="http://schemas.microsoft.com/office/drawing/2010/main" val="0"/>
@@ -18099,14 +18361,7 @@
         <w:rPr>
           <w:lang w:val="de-AT"/>
         </w:rPr>
-        <w:t xml:space="preserve">. Bei Arduino-Projekten ist die </w:t>
-      </w:r>
-      <w:proofErr w:type="gramStart"/>
-      <w:r>
-        <w:rPr>
-          <w:lang w:val="de-AT"/>
-        </w:rPr>
-        <w:t>Dateiendung .</w:t>
+        <w:t>. Bei Arduino-Projekten ist die Dateiendung .</w:t>
       </w:r>
       <w:proofErr w:type="spellStart"/>
       <w:r>
@@ -18116,7 +18371,6 @@
         <w:t>ino</w:t>
       </w:r>
       <w:proofErr w:type="spellEnd"/>
-      <w:proofErr w:type="gramEnd"/>
       <w:r>
         <w:rPr>
           <w:lang w:val="de-AT"/>
@@ -18381,7 +18635,7 @@
                     </pic:cNvPicPr>
                   </pic:nvPicPr>
                   <pic:blipFill>
-                    <a:blip r:embed="rId96">
+                    <a:blip r:embed="rId98">
                       <a:extLst>
                         <a:ext uri="{28A0092B-C50C-407E-A947-70E740481C1C}">
                           <a14:useLocalDpi xmlns:a14="http://schemas.microsoft.com/office/drawing/2010/main" val="0"/>
@@ -18531,7 +18785,7 @@
                     <pic:cNvPicPr/>
                   </pic:nvPicPr>
                   <pic:blipFill>
-                    <a:blip r:embed="rId97">
+                    <a:blip r:embed="rId99">
                       <a:extLst>
                         <a:ext uri="{28A0092B-C50C-407E-A947-70E740481C1C}">
                           <a14:useLocalDpi xmlns:a14="http://schemas.microsoft.com/office/drawing/2010/main" val="0"/>
@@ -18864,7 +19118,7 @@
                     </pic:cNvPicPr>
                   </pic:nvPicPr>
                   <pic:blipFill>
-                    <a:blip r:embed="rId98">
+                    <a:blip r:embed="rId100">
                       <a:extLst>
                         <a:ext uri="{28A0092B-C50C-407E-A947-70E740481C1C}">
                           <a14:useLocalDpi xmlns:a14="http://schemas.microsoft.com/office/drawing/2010/main" val="0"/>
@@ -19043,7 +19297,7 @@
                     <pic:cNvPicPr/>
                   </pic:nvPicPr>
                   <pic:blipFill>
-                    <a:blip r:embed="rId99"/>
+                    <a:blip r:embed="rId101"/>
                     <a:stretch>
                       <a:fillRect/>
                     </a:stretch>
@@ -19222,7 +19476,7 @@
                     <pic:cNvPicPr/>
                   </pic:nvPicPr>
                   <pic:blipFill>
-                    <a:blip r:embed="rId100">
+                    <a:blip r:embed="rId102">
                       <a:extLst>
                         <a:ext uri="{28A0092B-C50C-407E-A947-70E740481C1C}">
                           <a14:useLocalDpi xmlns:a14="http://schemas.microsoft.com/office/drawing/2010/main" val="0"/>
@@ -19575,7 +19829,7 @@
                     <pic:cNvPicPr/>
                   </pic:nvPicPr>
                   <pic:blipFill>
-                    <a:blip r:embed="rId101">
+                    <a:blip r:embed="rId103">
                       <a:extLst>
                         <a:ext uri="{28A0092B-C50C-407E-A947-70E740481C1C}">
                           <a14:useLocalDpi xmlns:a14="http://schemas.microsoft.com/office/drawing/2010/main" val="0"/>
@@ -19788,7 +20042,7 @@
                     <pic:cNvPicPr/>
                   </pic:nvPicPr>
                   <pic:blipFill>
-                    <a:blip r:embed="rId102">
+                    <a:blip r:embed="rId104">
                       <a:extLst>
                         <a:ext uri="{28A0092B-C50C-407E-A947-70E740481C1C}">
                           <a14:useLocalDpi xmlns:a14="http://schemas.microsoft.com/office/drawing/2010/main" val="0"/>
@@ -20191,7 +20445,7 @@
                     </pic:cNvPicPr>
                   </pic:nvPicPr>
                   <pic:blipFill>
-                    <a:blip r:embed="rId103">
+                    <a:blip r:embed="rId105">
                       <a:extLst>
                         <a:ext uri="{28A0092B-C50C-407E-A947-70E740481C1C}">
                           <a14:useLocalDpi xmlns:a14="http://schemas.microsoft.com/office/drawing/2010/main" val="0"/>
@@ -20722,7 +20976,7 @@
                     <pic:cNvPicPr/>
                   </pic:nvPicPr>
                   <pic:blipFill>
-                    <a:blip r:embed="rId104">
+                    <a:blip r:embed="rId106">
                       <a:extLst>
                         <a:ext uri="{28A0092B-C50C-407E-A947-70E740481C1C}">
                           <a14:useLocalDpi xmlns:a14="http://schemas.microsoft.com/office/drawing/2010/main" val="0"/>
@@ -21027,7 +21281,7 @@
                     <pic:cNvPicPr/>
                   </pic:nvPicPr>
                   <pic:blipFill>
-                    <a:blip r:embed="rId105">
+                    <a:blip r:embed="rId107">
                       <a:extLst>
                         <a:ext uri="{28A0092B-C50C-407E-A947-70E740481C1C}">
                           <a14:useLocalDpi xmlns:a14="http://schemas.microsoft.com/office/drawing/2010/main" val="0"/>
@@ -21662,7 +21916,7 @@
                     <pic:cNvPicPr/>
                   </pic:nvPicPr>
                   <pic:blipFill>
-                    <a:blip r:embed="rId106">
+                    <a:blip r:embed="rId108">
                       <a:extLst>
                         <a:ext uri="{28A0092B-C50C-407E-A947-70E740481C1C}">
                           <a14:useLocalDpi xmlns:a14="http://schemas.microsoft.com/office/drawing/2010/main" val="0"/>
@@ -22385,7 +22639,7 @@
                     <pic:cNvPicPr/>
                   </pic:nvPicPr>
                   <pic:blipFill>
-                    <a:blip r:embed="rId107">
+                    <a:blip r:embed="rId109">
                       <a:extLst>
                         <a:ext uri="{28A0092B-C50C-407E-A947-70E740481C1C}">
                           <a14:useLocalDpi xmlns:a14="http://schemas.microsoft.com/office/drawing/2010/main" val="0"/>
@@ -22544,7 +22798,6 @@
         <w:lastRenderedPageBreak/>
         <w:t xml:space="preserve">Die Bibliothek unterstützt dabei die Erstellung unterschiedlicher Datentypen – darunter </w:t>
       </w:r>
-      <w:proofErr w:type="gramStart"/>
       <w:r>
         <w:rPr>
           <w:b/>
@@ -22553,7 +22806,6 @@
         </w:rPr>
         <w:t>Integer</w:t>
       </w:r>
-      <w:proofErr w:type="gramEnd"/>
       <w:r>
         <w:rPr>
           <w:lang w:val="de-AT"/>
@@ -23055,7 +23307,7 @@
                     <pic:cNvPicPr/>
                   </pic:nvPicPr>
                   <pic:blipFill>
-                    <a:blip r:embed="rId108">
+                    <a:blip r:embed="rId110">
                       <a:extLst>
                         <a:ext uri="{28A0092B-C50C-407E-A947-70E740481C1C}">
                           <a14:useLocalDpi xmlns:a14="http://schemas.microsoft.com/office/drawing/2010/main" val="0"/>
@@ -23581,7 +23833,6 @@
         <w:t xml:space="preserve">, wie </w:t>
       </w:r>
       <w:proofErr w:type="spellStart"/>
-      <w:proofErr w:type="gramStart"/>
       <w:r>
         <w:rPr>
           <w:lang w:val="de-AT"/>
@@ -23596,7 +23847,6 @@
         <w:t>(</w:t>
       </w:r>
       <w:proofErr w:type="spellStart"/>
-      <w:proofErr w:type="gramEnd"/>
       <w:r>
         <w:rPr>
           <w:lang w:val="de-AT"/>
@@ -23900,7 +24150,7 @@
                     <pic:cNvPicPr/>
                   </pic:nvPicPr>
                   <pic:blipFill>
-                    <a:blip r:embed="rId109">
+                    <a:blip r:embed="rId111">
                       <a:extLst>
                         <a:ext uri="{28A0092B-C50C-407E-A947-70E740481C1C}">
                           <a14:useLocalDpi xmlns:a14="http://schemas.microsoft.com/office/drawing/2010/main" val="0"/>
@@ -24159,7 +24409,6 @@
         </w:rPr>
       </w:pPr>
       <w:proofErr w:type="spellStart"/>
-      <w:proofErr w:type="gramStart"/>
       <w:r>
         <w:rPr>
           <w:lang w:val="de-AT"/>
@@ -24171,14 +24420,7 @@
         <w:rPr>
           <w:lang w:val="de-AT"/>
         </w:rPr>
-        <w:t>(</w:t>
-      </w:r>
-      <w:proofErr w:type="gramEnd"/>
-      <w:r>
-        <w:rPr>
-          <w:lang w:val="de-AT"/>
-        </w:rPr>
-        <w:t>) initialisiert die Ethernet-Schnittstelle.</w:t>
+        <w:t>() initialisiert die Ethernet-Schnittstelle.</w:t>
       </w:r>
     </w:p>
     <w:p>
@@ -24193,7 +24435,6 @@
         </w:rPr>
       </w:pPr>
       <w:proofErr w:type="spellStart"/>
-      <w:proofErr w:type="gramStart"/>
       <w:r>
         <w:rPr>
           <w:lang w:val="de-AT"/>
@@ -24205,17 +24446,9 @@
         <w:rPr>
           <w:lang w:val="de-AT"/>
         </w:rPr>
-        <w:t>(</w:t>
-      </w:r>
-      <w:proofErr w:type="gramEnd"/>
-      <w:r>
-        <w:rPr>
-          <w:lang w:val="de-AT"/>
-        </w:rPr>
-        <w:t xml:space="preserve">) und </w:t>
+        <w:t xml:space="preserve">() und </w:t>
       </w:r>
       <w:proofErr w:type="spellStart"/>
-      <w:proofErr w:type="gramStart"/>
       <w:r>
         <w:rPr>
           <w:lang w:val="de-AT"/>
@@ -24227,14 +24460,7 @@
         <w:rPr>
           <w:lang w:val="de-AT"/>
         </w:rPr>
-        <w:t>(</w:t>
-      </w:r>
-      <w:proofErr w:type="gramEnd"/>
-      <w:r>
-        <w:rPr>
-          <w:lang w:val="de-AT"/>
-        </w:rPr>
-        <w:t>) kümmern sich um die Verwaltung von eingehenden Verbindungen.</w:t>
+        <w:t>() kümmern sich um die Verwaltung von eingehenden Verbindungen.</w:t>
       </w:r>
     </w:p>
     <w:p>
@@ -24249,7 +24475,6 @@
         </w:rPr>
       </w:pPr>
       <w:proofErr w:type="spellStart"/>
-      <w:proofErr w:type="gramStart"/>
       <w:r>
         <w:rPr>
           <w:lang w:val="de-AT"/>
@@ -24261,14 +24486,7 @@
         <w:rPr>
           <w:lang w:val="de-AT"/>
         </w:rPr>
-        <w:t>(</w:t>
-      </w:r>
-      <w:proofErr w:type="gramEnd"/>
-      <w:r>
-        <w:rPr>
-          <w:lang w:val="de-AT"/>
-        </w:rPr>
-        <w:t>) stellt sicher, dass die Schnittstelle korrekt gestartet wurde.</w:t>
+        <w:t>() stellt sicher, dass die Schnittstelle korrekt gestartet wurde.</w:t>
       </w:r>
     </w:p>
     <w:p>
@@ -24309,7 +24527,6 @@
         </w:rPr>
       </w:pPr>
       <w:proofErr w:type="spellStart"/>
-      <w:proofErr w:type="gramStart"/>
       <w:r>
         <w:rPr>
           <w:lang w:val="de-AT"/>
@@ -24321,17 +24538,9 @@
         <w:rPr>
           <w:lang w:val="de-AT"/>
         </w:rPr>
-        <w:t>(</w:t>
-      </w:r>
-      <w:proofErr w:type="gramEnd"/>
-      <w:r>
-        <w:rPr>
-          <w:lang w:val="de-AT"/>
-        </w:rPr>
-        <w:t xml:space="preserve">) und </w:t>
+        <w:t xml:space="preserve">() und </w:t>
       </w:r>
       <w:proofErr w:type="spellStart"/>
-      <w:proofErr w:type="gramStart"/>
       <w:r>
         <w:rPr>
           <w:lang w:val="de-AT"/>
@@ -24343,14 +24552,7 @@
         <w:rPr>
           <w:lang w:val="de-AT"/>
         </w:rPr>
-        <w:t>(</w:t>
-      </w:r>
-      <w:proofErr w:type="gramEnd"/>
-      <w:r>
-        <w:rPr>
-          <w:lang w:val="de-AT"/>
-        </w:rPr>
-        <w:t>) bilden die Grundlage für den Datentransfer.</w:t>
+        <w:t>() bilden die Grundlage für den Datentransfer.</w:t>
       </w:r>
     </w:p>
     <w:p>
@@ -24365,7 +24567,6 @@
         </w:rPr>
       </w:pPr>
       <w:proofErr w:type="spellStart"/>
-      <w:proofErr w:type="gramStart"/>
       <w:r>
         <w:rPr>
           <w:lang w:val="de-AT"/>
@@ -24377,14 +24578,7 @@
         <w:rPr>
           <w:lang w:val="de-AT"/>
         </w:rPr>
-        <w:t>(</w:t>
-      </w:r>
-      <w:proofErr w:type="gramEnd"/>
-      <w:r>
-        <w:rPr>
-          <w:lang w:val="de-AT"/>
-        </w:rPr>
-        <w:t>) erlaubt das gezielte Versenden von JSON-Antworten, z.</w:t>
+        <w:t>() erlaubt das gezielte Versenden von JSON-Antworten, z.</w:t>
       </w:r>
       <w:r>
         <w:rPr>
@@ -24418,7 +24612,6 @@
         <w:t xml:space="preserve">Über </w:t>
       </w:r>
       <w:proofErr w:type="spellStart"/>
-      <w:proofErr w:type="gramStart"/>
       <w:r>
         <w:rPr>
           <w:lang w:val="de-AT"/>
@@ -24430,17 +24623,9 @@
         <w:rPr>
           <w:lang w:val="de-AT"/>
         </w:rPr>
-        <w:t>(</w:t>
-      </w:r>
-      <w:proofErr w:type="gramEnd"/>
-      <w:r>
-        <w:rPr>
-          <w:lang w:val="de-AT"/>
-        </w:rPr>
-        <w:t xml:space="preserve">) und </w:t>
+        <w:t xml:space="preserve">() und </w:t>
       </w:r>
       <w:proofErr w:type="spellStart"/>
-      <w:proofErr w:type="gramStart"/>
       <w:r>
         <w:rPr>
           <w:lang w:val="de-AT"/>
@@ -24452,14 +24637,7 @@
         <w:rPr>
           <w:lang w:val="de-AT"/>
         </w:rPr>
-        <w:t>(</w:t>
-      </w:r>
-      <w:proofErr w:type="gramEnd"/>
-      <w:r>
-        <w:rPr>
-          <w:lang w:val="de-AT"/>
-        </w:rPr>
-        <w:t>) kann der Sendezustand kontrolliert werden.</w:t>
+        <w:t>() kann der Sendezustand kontrolliert werden.</w:t>
       </w:r>
     </w:p>
     <w:p>
@@ -24506,7 +24684,6 @@
         <w:t xml:space="preserve">Methoden wie </w:t>
       </w:r>
       <w:proofErr w:type="spellStart"/>
-      <w:proofErr w:type="gramStart"/>
       <w:r>
         <w:rPr>
           <w:lang w:val="de-AT"/>
@@ -24518,17 +24695,9 @@
         <w:rPr>
           <w:lang w:val="de-AT"/>
         </w:rPr>
-        <w:t>(</w:t>
-      </w:r>
-      <w:proofErr w:type="gramEnd"/>
-      <w:r>
-        <w:rPr>
-          <w:lang w:val="de-AT"/>
-        </w:rPr>
-        <w:t xml:space="preserve">) und </w:t>
+        <w:t xml:space="preserve">() und </w:t>
       </w:r>
       <w:proofErr w:type="spellStart"/>
-      <w:proofErr w:type="gramStart"/>
       <w:r>
         <w:rPr>
           <w:lang w:val="de-AT"/>
@@ -24540,14 +24709,7 @@
         <w:rPr>
           <w:lang w:val="de-AT"/>
         </w:rPr>
-        <w:t>(</w:t>
-      </w:r>
-      <w:proofErr w:type="gramEnd"/>
-      <w:r>
-        <w:rPr>
-          <w:lang w:val="de-AT"/>
-        </w:rPr>
-        <w:t>) helfen beim Parsen eingehender Datenpakete und deren Routing an die richtigen internen Komponenten.</w:t>
+        <w:t>() helfen beim Parsen eingehender Datenpakete und deren Routing an die richtigen internen Komponenten.</w:t>
       </w:r>
     </w:p>
     <w:p>
@@ -24724,7 +24886,6 @@
         <w:t xml:space="preserve">Über </w:t>
       </w:r>
       <w:proofErr w:type="spellStart"/>
-      <w:proofErr w:type="gramStart"/>
       <w:r>
         <w:rPr>
           <w:lang w:val="de-AT"/>
@@ -24736,17 +24897,9 @@
         <w:rPr>
           <w:lang w:val="de-AT"/>
         </w:rPr>
-        <w:t>(</w:t>
-      </w:r>
-      <w:proofErr w:type="gramEnd"/>
-      <w:r>
-        <w:rPr>
-          <w:lang w:val="de-AT"/>
-        </w:rPr>
-        <w:t xml:space="preserve">), </w:t>
+        <w:t xml:space="preserve">(), </w:t>
       </w:r>
       <w:proofErr w:type="spellStart"/>
-      <w:proofErr w:type="gramStart"/>
       <w:r>
         <w:rPr>
           <w:lang w:val="de-AT"/>
@@ -24758,17 +24911,9 @@
         <w:rPr>
           <w:lang w:val="de-AT"/>
         </w:rPr>
-        <w:t>(</w:t>
-      </w:r>
-      <w:proofErr w:type="gramEnd"/>
-      <w:r>
-        <w:rPr>
-          <w:lang w:val="de-AT"/>
-        </w:rPr>
-        <w:t xml:space="preserve">) und </w:t>
+        <w:t xml:space="preserve">() und </w:t>
       </w:r>
       <w:proofErr w:type="spellStart"/>
-      <w:proofErr w:type="gramStart"/>
       <w:r>
         <w:rPr>
           <w:lang w:val="de-AT"/>
@@ -24780,14 +24925,7 @@
         <w:rPr>
           <w:lang w:val="de-AT"/>
         </w:rPr>
-        <w:t>(</w:t>
-      </w:r>
-      <w:proofErr w:type="gramEnd"/>
-      <w:r>
-        <w:rPr>
-          <w:lang w:val="de-AT"/>
-        </w:rPr>
-        <w:t>) kann gezielt auf Steuerbefehle und Konfigurationswerte zugegriffen werden, um z.</w:t>
+        <w:t>() kann gezielt auf Steuerbefehle und Konfigurationswerte zugegriffen werden, um z.</w:t>
       </w:r>
       <w:r>
         <w:rPr>
@@ -25026,7 +25164,7 @@
                     <pic:cNvPicPr/>
                   </pic:nvPicPr>
                   <pic:blipFill>
-                    <a:blip r:embed="rId110">
+                    <a:blip r:embed="rId112">
                       <a:extLst>
                         <a:ext uri="{28A0092B-C50C-407E-A947-70E740481C1C}">
                           <a14:useLocalDpi xmlns:a14="http://schemas.microsoft.com/office/drawing/2010/main" val="0"/>
@@ -25360,7 +25498,7 @@
                     <pic:cNvPicPr/>
                   </pic:nvPicPr>
                   <pic:blipFill>
-                    <a:blip r:embed="rId111">
+                    <a:blip r:embed="rId113">
                       <a:extLst>
                         <a:ext uri="{28A0092B-C50C-407E-A947-70E740481C1C}">
                           <a14:useLocalDpi xmlns:a14="http://schemas.microsoft.com/office/drawing/2010/main" val="0"/>
@@ -26386,7 +26524,7 @@
                     </pic:cNvPicPr>
                   </pic:nvPicPr>
                   <pic:blipFill>
-                    <a:blip r:embed="rId112">
+                    <a:blip r:embed="rId114">
                       <a:extLst>
                         <a:ext uri="{28A0092B-C50C-407E-A947-70E740481C1C}">
                           <a14:useLocalDpi xmlns:a14="http://schemas.microsoft.com/office/drawing/2010/main" val="0"/>
@@ -26581,7 +26719,6 @@
         <w:t>1. Zeitabfrage &amp; Synchronisierung (</w:t>
       </w:r>
       <w:proofErr w:type="spellStart"/>
-      <w:proofErr w:type="gramStart"/>
       <w:r>
         <w:rPr>
           <w:b/>
@@ -26597,16 +26734,7 @@
           <w:bCs/>
           <w:lang w:val="de-AT"/>
         </w:rPr>
-        <w:t>(</w:t>
-      </w:r>
-      <w:proofErr w:type="gramEnd"/>
-      <w:r>
-        <w:rPr>
-          <w:b/>
-          <w:bCs/>
-          <w:lang w:val="de-AT"/>
-        </w:rPr>
-        <w:t>))</w:t>
+        <w:t>())</w:t>
       </w:r>
     </w:p>
     <w:p>
@@ -27154,7 +27282,6 @@
               </w:rPr>
             </w:pPr>
             <w:proofErr w:type="spellStart"/>
-            <w:proofErr w:type="gramStart"/>
             <w:r>
               <w:rPr>
                 <w:lang w:val="de-AT"/>
@@ -27166,14 +27293,7 @@
               <w:rPr>
                 <w:lang w:val="de-AT"/>
               </w:rPr>
-              <w:t>(</w:t>
-            </w:r>
-            <w:proofErr w:type="gramEnd"/>
-            <w:r>
-              <w:rPr>
-                <w:lang w:val="de-AT"/>
-              </w:rPr>
-              <w:t>)</w:t>
+              <w:t>()</w:t>
             </w:r>
           </w:p>
         </w:tc>
@@ -27231,7 +27351,6 @@
               </w:rPr>
             </w:pPr>
             <w:proofErr w:type="spellStart"/>
-            <w:proofErr w:type="gramStart"/>
             <w:r>
               <w:rPr>
                 <w:lang w:val="de-AT"/>
@@ -27243,14 +27362,7 @@
               <w:rPr>
                 <w:lang w:val="de-AT"/>
               </w:rPr>
-              <w:t>(</w:t>
-            </w:r>
-            <w:proofErr w:type="gramEnd"/>
-            <w:r>
-              <w:rPr>
-                <w:lang w:val="de-AT"/>
-              </w:rPr>
-              <w:t>)</w:t>
+              <w:t>()</w:t>
             </w:r>
           </w:p>
         </w:tc>
@@ -27306,7 +27418,6 @@
               </w:rPr>
             </w:pPr>
             <w:proofErr w:type="spellStart"/>
-            <w:proofErr w:type="gramStart"/>
             <w:r>
               <w:rPr>
                 <w:lang w:val="de-AT"/>
@@ -27318,14 +27429,7 @@
               <w:rPr>
                 <w:lang w:val="de-AT"/>
               </w:rPr>
-              <w:t>(</w:t>
-            </w:r>
-            <w:proofErr w:type="gramEnd"/>
-            <w:r>
-              <w:rPr>
-                <w:lang w:val="de-AT"/>
-              </w:rPr>
-              <w:t>)</w:t>
+              <w:t>()</w:t>
             </w:r>
           </w:p>
         </w:tc>
@@ -27375,7 +27479,6 @@
               </w:rPr>
             </w:pPr>
             <w:proofErr w:type="spellStart"/>
-            <w:proofErr w:type="gramStart"/>
             <w:r>
               <w:rPr>
                 <w:lang w:val="de-AT"/>
@@ -27387,14 +27490,7 @@
               <w:rPr>
                 <w:lang w:val="de-AT"/>
               </w:rPr>
-              <w:t>(</w:t>
-            </w:r>
-            <w:proofErr w:type="gramEnd"/>
-            <w:r>
-              <w:rPr>
-                <w:lang w:val="de-AT"/>
-              </w:rPr>
-              <w:t>)</w:t>
+              <w:t>()</w:t>
             </w:r>
           </w:p>
         </w:tc>
@@ -27910,7 +28006,7 @@
                     <pic:cNvPicPr/>
                   </pic:nvPicPr>
                   <pic:blipFill>
-                    <a:blip r:embed="rId113">
+                    <a:blip r:embed="rId115">
                       <a:extLst>
                         <a:ext uri="{28A0092B-C50C-407E-A947-70E740481C1C}">
                           <a14:useLocalDpi xmlns:a14="http://schemas.microsoft.com/office/drawing/2010/main" val="0"/>
@@ -28585,7 +28681,7 @@
                     <pic:cNvPicPr/>
                   </pic:nvPicPr>
                   <pic:blipFill>
-                    <a:blip r:embed="rId114">
+                    <a:blip r:embed="rId116">
                       <a:extLst>
                         <a:ext uri="{28A0092B-C50C-407E-A947-70E740481C1C}">
                           <a14:useLocalDpi xmlns:a14="http://schemas.microsoft.com/office/drawing/2010/main" val="0"/>
@@ -28800,7 +28896,7 @@
                     <pic:cNvPicPr/>
                   </pic:nvPicPr>
                   <pic:blipFill>
-                    <a:blip r:embed="rId115">
+                    <a:blip r:embed="rId117">
                       <a:extLst>
                         <a:ext uri="{28A0092B-C50C-407E-A947-70E740481C1C}">
                           <a14:useLocalDpi xmlns:a14="http://schemas.microsoft.com/office/drawing/2010/main" val="0"/>
@@ -29331,7 +29427,6 @@
         <w:t>Automatische Zeitstempelung aller Log-Einträge (</w:t>
       </w:r>
       <w:proofErr w:type="spellStart"/>
-      <w:proofErr w:type="gramStart"/>
       <w:r>
         <w:rPr>
           <w:lang w:val="de-AT"/>
@@ -29343,14 +29438,7 @@
         <w:rPr>
           <w:lang w:val="de-AT"/>
         </w:rPr>
-        <w:t>(</w:t>
-      </w:r>
-      <w:proofErr w:type="gramEnd"/>
-      <w:r>
-        <w:rPr>
-          <w:lang w:val="de-AT"/>
-        </w:rPr>
-        <w:t>))</w:t>
+        <w:t>())</w:t>
       </w:r>
     </w:p>
     <w:p>
@@ -29947,7 +30035,7 @@
                     <pic:cNvPicPr/>
                   </pic:nvPicPr>
                   <pic:blipFill>
-                    <a:blip r:embed="rId116">
+                    <a:blip r:embed="rId118">
                       <a:extLst>
                         <a:ext uri="{28A0092B-C50C-407E-A947-70E740481C1C}">
                           <a14:useLocalDpi xmlns:a14="http://schemas.microsoft.com/office/drawing/2010/main" val="0"/>
@@ -30374,7 +30462,6 @@
         </w:rPr>
       </w:pPr>
       <w:proofErr w:type="spellStart"/>
-      <w:proofErr w:type="gramStart"/>
       <w:r>
         <w:rPr>
           <w:lang w:val="de-AT"/>
@@ -30386,14 +30473,7 @@
         <w:rPr>
           <w:lang w:val="de-AT"/>
         </w:rPr>
-        <w:t>(</w:t>
-      </w:r>
-      <w:proofErr w:type="gramEnd"/>
-      <w:r>
-        <w:rPr>
-          <w:lang w:val="de-AT"/>
-        </w:rPr>
-        <w:t>): Sensorinitialisierung</w:t>
+        <w:t>(): Sensorinitialisierung</w:t>
       </w:r>
     </w:p>
     <w:p>
@@ -30408,7 +30488,6 @@
         </w:rPr>
       </w:pPr>
       <w:proofErr w:type="spellStart"/>
-      <w:proofErr w:type="gramStart"/>
       <w:r>
         <w:rPr>
           <w:lang w:val="de-AT"/>
@@ -30420,14 +30499,7 @@
         <w:rPr>
           <w:lang w:val="de-AT"/>
         </w:rPr>
-        <w:t>(</w:t>
-      </w:r>
-      <w:proofErr w:type="gramEnd"/>
-      <w:r>
-        <w:rPr>
-          <w:lang w:val="de-AT"/>
-        </w:rPr>
-        <w:t>): Einheitliche Datenabfrage</w:t>
+        <w:t>(): Einheitliche Datenabfrage</w:t>
       </w:r>
     </w:p>
     <w:p>
@@ -30442,7 +30514,6 @@
         </w:rPr>
       </w:pPr>
       <w:proofErr w:type="spellStart"/>
-      <w:proofErr w:type="gramStart"/>
       <w:r>
         <w:rPr>
           <w:lang w:val="de-AT"/>
@@ -30454,14 +30525,7 @@
         <w:rPr>
           <w:lang w:val="de-AT"/>
         </w:rPr>
-        <w:t>(</w:t>
-      </w:r>
-      <w:proofErr w:type="gramEnd"/>
-      <w:r>
-        <w:rPr>
-          <w:lang w:val="de-AT"/>
-        </w:rPr>
-        <w:t>): Kalibrierungsroutine</w:t>
+        <w:t>(): Kalibrierungsroutine</w:t>
       </w:r>
     </w:p>
     <w:p>
@@ -30476,7 +30540,6 @@
         </w:rPr>
       </w:pPr>
       <w:proofErr w:type="spellStart"/>
-      <w:proofErr w:type="gramStart"/>
       <w:r>
         <w:rPr>
           <w:lang w:val="de-AT"/>
@@ -30488,14 +30551,7 @@
         <w:rPr>
           <w:lang w:val="de-AT"/>
         </w:rPr>
-        <w:t>(</w:t>
-      </w:r>
-      <w:proofErr w:type="gramEnd"/>
-      <w:r>
-        <w:rPr>
-          <w:lang w:val="de-AT"/>
-        </w:rPr>
-        <w:t>): Diagnosefunktion</w:t>
+        <w:t>(): Diagnosefunktion</w:t>
       </w:r>
     </w:p>
     <w:p>
@@ -31057,7 +31113,7 @@
                     </pic:cNvPicPr>
                   </pic:nvPicPr>
                   <pic:blipFill>
-                    <a:blip r:embed="rId117">
+                    <a:blip r:embed="rId119">
                       <a:extLst>
                         <a:ext uri="{28A0092B-C50C-407E-A947-70E740481C1C}">
                           <a14:useLocalDpi xmlns:a14="http://schemas.microsoft.com/office/drawing/2010/main" val="0"/>
@@ -31477,17 +31533,9 @@
         <w:rPr>
           <w:lang w:val="de-AT"/>
         </w:rPr>
-        <w:t>&lt;T</w:t>
-      </w:r>
-      <w:proofErr w:type="gramStart"/>
-      <w:r>
-        <w:rPr>
-          <w:lang w:val="de-AT"/>
-        </w:rPr>
-        <w:t>&gt;(</w:t>
+        <w:t>&lt;T&gt;(</w:t>
       </w:r>
       <w:proofErr w:type="spellStart"/>
-      <w:proofErr w:type="gramEnd"/>
       <w:r>
         <w:rPr>
           <w:lang w:val="de-AT"/>
@@ -31589,21 +31637,7 @@
         <w:rPr>
           <w:lang w:val="de-AT"/>
         </w:rPr>
-        <w:t>&lt;T</w:t>
-      </w:r>
-      <w:proofErr w:type="gramStart"/>
-      <w:r>
-        <w:rPr>
-          <w:lang w:val="de-AT"/>
-        </w:rPr>
-        <w:t>&gt;(</w:t>
-      </w:r>
-      <w:proofErr w:type="gramEnd"/>
-      <w:r>
-        <w:rPr>
-          <w:lang w:val="de-AT"/>
-        </w:rPr>
-        <w:t xml:space="preserve">T*, </w:t>
+        <w:t xml:space="preserve">&lt;T&gt;(T*, </w:t>
       </w:r>
       <w:proofErr w:type="spellStart"/>
       <w:r>
@@ -31785,21 +31819,7 @@
         <w:rPr>
           <w:lang w:val="de-AT"/>
         </w:rPr>
-        <w:t>&lt;T</w:t>
-      </w:r>
-      <w:proofErr w:type="gramStart"/>
-      <w:r>
-        <w:rPr>
-          <w:lang w:val="de-AT"/>
-        </w:rPr>
-        <w:t>&gt;(</w:t>
-      </w:r>
-      <w:proofErr w:type="gramEnd"/>
-      <w:r>
-        <w:rPr>
-          <w:lang w:val="de-AT"/>
-        </w:rPr>
-        <w:t xml:space="preserve">T*, </w:t>
+        <w:t xml:space="preserve">&lt;T&gt;(T*, </w:t>
       </w:r>
       <w:proofErr w:type="spellStart"/>
       <w:r>
@@ -31876,21 +31896,7 @@
         <w:rPr>
           <w:lang w:val="de-AT"/>
         </w:rPr>
-        <w:t>&lt;T</w:t>
-      </w:r>
-      <w:proofErr w:type="gramStart"/>
-      <w:r>
-        <w:rPr>
-          <w:lang w:val="de-AT"/>
-        </w:rPr>
-        <w:t>&gt;(</w:t>
-      </w:r>
-      <w:proofErr w:type="gramEnd"/>
-      <w:r>
-        <w:rPr>
-          <w:lang w:val="de-AT"/>
-        </w:rPr>
-        <w:t xml:space="preserve">T*, </w:t>
+        <w:t xml:space="preserve">&lt;T&gt;(T*, </w:t>
       </w:r>
       <w:proofErr w:type="spellStart"/>
       <w:r>
@@ -32045,7 +32051,6 @@
         <w:t xml:space="preserve">Ähnlich </w:t>
       </w:r>
       <w:proofErr w:type="spellStart"/>
-      <w:proofErr w:type="gramStart"/>
       <w:r>
         <w:rPr>
           <w:lang w:val="de-AT"/>
@@ -32060,7 +32065,6 @@
         <w:t>::</w:t>
       </w:r>
       <w:proofErr w:type="spellStart"/>
-      <w:proofErr w:type="gramEnd"/>
       <w:r>
         <w:rPr>
           <w:lang w:val="de-AT"/>
@@ -34185,21 +34189,7 @@
         <w:rPr>
           <w:lang w:val="de-AT"/>
         </w:rPr>
-        <w:t xml:space="preserve">, das </w:t>
-      </w:r>
-      <w:proofErr w:type="gramStart"/>
-      <w:r>
-        <w:rPr>
-          <w:lang w:val="de-AT"/>
-        </w:rPr>
-        <w:t>extrem geringe</w:t>
-      </w:r>
-      <w:proofErr w:type="gramEnd"/>
-      <w:r>
-        <w:rPr>
-          <w:lang w:val="de-AT"/>
-        </w:rPr>
-        <w:t xml:space="preserve"> Latenzen, deterministisches Timing und Synchronisierung mehrerer Slave-Geräte erlaubt.</w:t>
+        <w:t>, das extrem geringe Latenzen, deterministisches Timing und Synchronisierung mehrerer Slave-Geräte erlaubt.</w:t>
       </w:r>
     </w:p>
     <w:p>
@@ -35000,7 +34990,7 @@
           <w:lang w:val="de-AT"/>
         </w:rPr>
       </w:pPr>
-      <w:hyperlink r:id="rId118" w:history="1">
+      <w:hyperlink r:id="rId120" w:history="1">
         <w:r>
           <w:rPr>
             <w:rStyle w:val="Hyperlink"/>
@@ -35107,21 +35097,7 @@
         <w:rPr>
           <w:lang w:val="de-AT"/>
         </w:rPr>
-        <w:t xml:space="preserve"> (C/C++ Development </w:t>
-      </w:r>
-      <w:proofErr w:type="spellStart"/>
-      <w:r>
-        <w:rPr>
-          <w:lang w:val="de-AT"/>
-        </w:rPr>
-        <w:t>Tooling</w:t>
-      </w:r>
-      <w:proofErr w:type="spellEnd"/>
-      <w:r>
-        <w:rPr>
-          <w:lang w:val="de-AT"/>
-        </w:rPr>
-        <w:t>) basierende Open-Source-IDE speziell für Arduino. Vorteile:</w:t>
+        <w:t xml:space="preserve"> (C/C++ Development Tooling) basierende Open-Source-IDE speziell für Arduino. Vorteile:</w:t>
       </w:r>
     </w:p>
     <w:p>
@@ -35432,7 +35408,7 @@
           <w:lang w:val="de-AT"/>
         </w:rPr>
       </w:pPr>
-      <w:hyperlink r:id="rId119" w:history="1">
+      <w:hyperlink r:id="rId121" w:history="1">
         <w:r>
           <w:rPr>
             <w:rStyle w:val="Hyperlink"/>
@@ -35780,45 +35756,21 @@
           <w:bCs/>
           <w:lang w:val="de-AT"/>
         </w:rPr>
-        <w:t>Erzeugte Datei</w:t>
-      </w:r>
-      <w:proofErr w:type="gramStart"/>
-      <w:r>
-        <w:rPr>
-          <w:b/>
-          <w:bCs/>
-          <w:lang w:val="de-AT"/>
-        </w:rPr>
-        <w:t>: .elf</w:t>
-      </w:r>
-      <w:proofErr w:type="gramEnd"/>
-    </w:p>
-    <w:p>
-      <w:pPr>
-        <w:jc w:val="both"/>
-        <w:rPr>
-          <w:lang w:val="de-AT"/>
-        </w:rPr>
-      </w:pPr>
-      <w:r>
-        <w:rPr>
-          <w:lang w:val="de-AT"/>
-        </w:rPr>
-        <w:t xml:space="preserve">Statt nur </w:t>
-      </w:r>
-      <w:proofErr w:type="gramStart"/>
-      <w:r>
-        <w:rPr>
-          <w:lang w:val="de-AT"/>
-        </w:rPr>
-        <w:t>eine .hex</w:t>
-      </w:r>
-      <w:proofErr w:type="gramEnd"/>
-      <w:r>
-        <w:rPr>
-          <w:lang w:val="de-AT"/>
-        </w:rPr>
-        <w:t xml:space="preserve">-Datei zu betrachten, wird hier bewusst mit der </w:t>
+        <w:t>Erzeugte Datei: .elf</w:t>
+      </w:r>
+    </w:p>
+    <w:p>
+      <w:pPr>
+        <w:jc w:val="both"/>
+        <w:rPr>
+          <w:lang w:val="de-AT"/>
+        </w:rPr>
+      </w:pPr>
+      <w:r>
+        <w:rPr>
+          <w:lang w:val="de-AT"/>
+        </w:rPr>
+        <w:t xml:space="preserve">Statt nur eine .hex-Datei zu betrachten, wird hier bewusst mit der </w:t>
       </w:r>
       <w:r>
         <w:rPr>
@@ -35952,7 +35904,6 @@
         <w:t>data</w:t>
       </w:r>
       <w:proofErr w:type="spellEnd"/>
-      <w:proofErr w:type="gramStart"/>
       <w:r>
         <w:rPr>
           <w:lang w:val="de-AT"/>
@@ -35967,7 +35918,6 @@
         <w:t>bss</w:t>
       </w:r>
       <w:proofErr w:type="spellEnd"/>
-      <w:proofErr w:type="gramEnd"/>
       <w:r>
         <w:rPr>
           <w:lang w:val="de-AT"/>
@@ -36394,7 +36344,6 @@
         <w:t>data</w:t>
       </w:r>
       <w:proofErr w:type="spellEnd"/>
-      <w:proofErr w:type="gramStart"/>
       <w:r>
         <w:rPr>
           <w:lang w:val="de-AT"/>
@@ -36409,7 +36358,6 @@
         <w:t>bss</w:t>
       </w:r>
       <w:proofErr w:type="spellEnd"/>
-      <w:proofErr w:type="gramEnd"/>
       <w:r>
         <w:rPr>
           <w:lang w:val="de-AT"/>
@@ -36974,25 +36922,7 @@
           <w:lang w:val="de-AT"/>
         </w:rPr>
         <w:lastRenderedPageBreak/>
-        <w:t xml:space="preserve">WAS SIND </w:t>
-      </w:r>
-      <w:proofErr w:type="gramStart"/>
-      <w:r>
-        <w:rPr>
-          <w:b/>
-          <w:bCs/>
-          <w:lang w:val="de-AT"/>
-        </w:rPr>
-        <w:t>„.INO</w:t>
-      </w:r>
-      <w:proofErr w:type="gramEnd"/>
-      <w:r>
-        <w:rPr>
-          <w:b/>
-          <w:bCs/>
-          <w:lang w:val="de-AT"/>
-        </w:rPr>
-        <w:t xml:space="preserve">“ </w:t>
+        <w:t xml:space="preserve">WAS SIND „.INO“ </w:t>
       </w:r>
       <w:proofErr w:type="spellStart"/>
       <w:r>
@@ -37021,7 +36951,6 @@
           <w:lang w:val="de-AT"/>
         </w:rPr>
       </w:pPr>
-      <w:proofErr w:type="gramStart"/>
       <w:r>
         <w:rPr>
           <w:b/>
@@ -37040,7 +36969,6 @@
         <w:t>ino</w:t>
       </w:r>
       <w:proofErr w:type="spellEnd"/>
-      <w:proofErr w:type="gramEnd"/>
       <w:r>
         <w:rPr>
           <w:b/>
@@ -37083,14 +37011,7 @@
         <w:rPr>
           <w:lang w:val="de-AT"/>
         </w:rPr>
-        <w:t xml:space="preserve"> bezeichnet (daher auch die </w:t>
-      </w:r>
-      <w:proofErr w:type="gramStart"/>
-      <w:r>
-        <w:rPr>
-          <w:lang w:val="de-AT"/>
-        </w:rPr>
-        <w:t>alte .</w:t>
+        <w:t xml:space="preserve"> bezeichnet (daher auch die alte .</w:t>
       </w:r>
       <w:proofErr w:type="spellStart"/>
       <w:r>
@@ -37100,7 +37021,6 @@
         <w:t>pde</w:t>
       </w:r>
       <w:proofErr w:type="spellEnd"/>
-      <w:proofErr w:type="gramEnd"/>
       <w:r>
         <w:rPr>
           <w:lang w:val="de-AT"/>
@@ -37115,7 +37035,6 @@
           <w:lang w:val="de-AT"/>
         </w:rPr>
       </w:pPr>
-      <w:proofErr w:type="gramStart"/>
       <w:r>
         <w:rPr>
           <w:lang w:val="de-AT"/>
@@ -37140,7 +37059,6 @@
         <w:t>ino</w:t>
       </w:r>
       <w:proofErr w:type="spellEnd"/>
-      <w:proofErr w:type="gramEnd"/>
       <w:r>
         <w:rPr>
           <w:b/>
@@ -37168,7 +37086,6 @@
         </w:rPr>
       </w:pPr>
       <w:proofErr w:type="spellStart"/>
-      <w:proofErr w:type="gramStart"/>
       <w:r>
         <w:rPr>
           <w:lang w:val="de-AT"/>
@@ -37180,14 +37097,7 @@
         <w:rPr>
           <w:lang w:val="de-AT"/>
         </w:rPr>
-        <w:t>(</w:t>
-      </w:r>
-      <w:proofErr w:type="gramEnd"/>
-      <w:r>
-        <w:rPr>
-          <w:lang w:val="de-AT"/>
-        </w:rPr>
-        <w:t>): Wird einmal beim Start des Programms ausgeführt.</w:t>
+        <w:t>(): Wird einmal beim Start des Programms ausgeführt.</w:t>
       </w:r>
     </w:p>
     <w:p>
@@ -37201,19 +37111,11 @@
           <w:lang w:val="de-AT"/>
         </w:rPr>
       </w:pPr>
-      <w:proofErr w:type="gramStart"/>
-      <w:r>
-        <w:rPr>
-          <w:lang w:val="de-AT"/>
-        </w:rPr>
-        <w:t>loop(</w:t>
-      </w:r>
-      <w:proofErr w:type="gramEnd"/>
-      <w:r>
-        <w:rPr>
-          <w:lang w:val="de-AT"/>
-        </w:rPr>
-        <w:t>): Wird anschließend dauerhaft wiederholt und bildet die Hauptprogrammschleife.</w:t>
+      <w:r>
+        <w:rPr>
+          <w:lang w:val="de-AT"/>
+        </w:rPr>
+        <w:t>loop(): Wird anschließend dauerhaft wiederholt und bildet die Hauptprogrammschleife.</w:t>
       </w:r>
     </w:p>
     <w:p>
@@ -37255,7 +37157,6 @@
         </w:rPr>
         <w:t xml:space="preserve">Warum verwenden </w:t>
       </w:r>
-      <w:proofErr w:type="gramStart"/>
       <w:r>
         <w:rPr>
           <w:b/>
@@ -37282,7 +37183,6 @@
         <w:t>ino</w:t>
       </w:r>
       <w:proofErr w:type="spellEnd"/>
-      <w:proofErr w:type="gramEnd"/>
       <w:r>
         <w:rPr>
           <w:b/>
@@ -37367,14 +37267,7 @@
         <w:rPr>
           <w:lang w:val="de-AT"/>
         </w:rPr>
-        <w:t xml:space="preserve">B. das Schreiben von Funktionsprototypen, manuelles Einbinden von Headern usw.) automatisch erledigt werden. Das </w:t>
-      </w:r>
-      <w:proofErr w:type="gramStart"/>
-      <w:r>
-        <w:rPr>
-          <w:lang w:val="de-AT"/>
-        </w:rPr>
-        <w:t>Dateiformat .</w:t>
+        <w:t>B. das Schreiben von Funktionsprototypen, manuelles Einbinden von Headern usw.) automatisch erledigt werden. Das Dateiformat .</w:t>
       </w:r>
       <w:proofErr w:type="spellStart"/>
       <w:r>
@@ -37384,7 +37277,6 @@
         <w:t>ino</w:t>
       </w:r>
       <w:proofErr w:type="spellEnd"/>
-      <w:proofErr w:type="gramEnd"/>
       <w:r>
         <w:rPr>
           <w:lang w:val="de-AT"/>
@@ -37477,16 +37369,7 @@
           <w:bCs/>
           <w:lang w:val="de-AT"/>
         </w:rPr>
-        <w:t xml:space="preserve">Zusammenführung </w:t>
-      </w:r>
-      <w:proofErr w:type="gramStart"/>
-      <w:r>
-        <w:rPr>
-          <w:b/>
-          <w:bCs/>
-          <w:lang w:val="de-AT"/>
-        </w:rPr>
-        <w:t>aller .</w:t>
+        <w:t>Zusammenführung aller .</w:t>
       </w:r>
       <w:proofErr w:type="spellStart"/>
       <w:r>
@@ -37516,7 +37399,6 @@
         <w:t>pde</w:t>
       </w:r>
       <w:proofErr w:type="spellEnd"/>
-      <w:proofErr w:type="gramEnd"/>
       <w:r>
         <w:rPr>
           <w:b/>
@@ -37621,7 +37503,6 @@
         <w:t xml:space="preserve"> Dadurch werden grundlegende Arduino-Funktionen wie </w:t>
       </w:r>
       <w:proofErr w:type="spellStart"/>
-      <w:proofErr w:type="gramStart"/>
       <w:r>
         <w:rPr>
           <w:lang w:val="de-AT"/>
@@ -37633,17 +37514,9 @@
         <w:rPr>
           <w:lang w:val="de-AT"/>
         </w:rPr>
-        <w:t>(</w:t>
-      </w:r>
-      <w:proofErr w:type="gramEnd"/>
-      <w:r>
-        <w:rPr>
-          <w:lang w:val="de-AT"/>
-        </w:rPr>
-        <w:t xml:space="preserve">), </w:t>
+        <w:t xml:space="preserve">(), </w:t>
       </w:r>
       <w:proofErr w:type="spellStart"/>
-      <w:proofErr w:type="gramStart"/>
       <w:r>
         <w:rPr>
           <w:lang w:val="de-AT"/>
@@ -37655,14 +37528,7 @@
         <w:rPr>
           <w:lang w:val="de-AT"/>
         </w:rPr>
-        <w:t>(</w:t>
-      </w:r>
-      <w:proofErr w:type="gramEnd"/>
-      <w:r>
-        <w:rPr>
-          <w:lang w:val="de-AT"/>
-        </w:rPr>
-        <w:t>) etc. verfügbar gemacht.</w:t>
+        <w:t>() etc. verfügbar gemacht.</w:t>
       </w:r>
     </w:p>
     <w:p>
@@ -37941,7 +37807,6 @@
         <w:t xml:space="preserve">Ob eine Bibliothek mit dem aktuellen Board kompatibel ist, erkennt die IDE anhand der Datei </w:t>
       </w:r>
       <w:proofErr w:type="spellStart"/>
-      <w:proofErr w:type="gramStart"/>
       <w:r>
         <w:rPr>
           <w:lang w:val="de-AT"/>
@@ -37949,7 +37814,6 @@
         <w:t>library.properties</w:t>
       </w:r>
       <w:proofErr w:type="spellEnd"/>
-      <w:proofErr w:type="gramEnd"/>
       <w:r>
         <w:rPr>
           <w:lang w:val="de-AT"/>
@@ -38141,14 +38005,12 @@
         </w:rPr>
         <w:t xml:space="preserve">: Quelltexte werden in Objektdateien </w:t>
       </w:r>
-      <w:proofErr w:type="gramStart"/>
       <w:r>
         <w:rPr>
           <w:lang w:val="de-AT"/>
         </w:rPr>
         <w:t>(.o</w:t>
       </w:r>
-      <w:proofErr w:type="gramEnd"/>
       <w:r>
         <w:rPr>
           <w:lang w:val="de-AT"/>
@@ -38225,25 +38087,7 @@
           <w:bCs/>
           <w:lang w:val="de-AT"/>
         </w:rPr>
-        <w:t xml:space="preserve">Generierung </w:t>
-      </w:r>
-      <w:proofErr w:type="gramStart"/>
-      <w:r>
-        <w:rPr>
-          <w:b/>
-          <w:bCs/>
-          <w:lang w:val="de-AT"/>
-        </w:rPr>
-        <w:t>der .hex</w:t>
-      </w:r>
-      <w:proofErr w:type="gramEnd"/>
-      <w:r>
-        <w:rPr>
-          <w:b/>
-          <w:bCs/>
-          <w:lang w:val="de-AT"/>
-        </w:rPr>
-        <w:t>-Datei</w:t>
+        <w:t>Generierung der .hex-Datei</w:t>
       </w:r>
       <w:r>
         <w:rPr>
@@ -38357,21 +38201,7 @@
         <w:rPr>
           <w:lang w:val="de-AT"/>
         </w:rPr>
-        <w:t xml:space="preserve">Das Tool überträgt </w:t>
-      </w:r>
-      <w:proofErr w:type="gramStart"/>
-      <w:r>
-        <w:rPr>
-          <w:lang w:val="de-AT"/>
-        </w:rPr>
-        <w:t>die .hex</w:t>
-      </w:r>
-      <w:proofErr w:type="gramEnd"/>
-      <w:r>
-        <w:rPr>
-          <w:lang w:val="de-AT"/>
-        </w:rPr>
-        <w:t>-Datei auf das Board.</w:t>
+        <w:t>Das Tool überträgt die .hex-Datei auf das Board.</w:t>
       </w:r>
     </w:p>
     <w:p>
@@ -38467,14 +38297,7 @@
         <w:rPr>
           <w:lang w:val="de-AT"/>
         </w:rPr>
-        <w:t xml:space="preserve">Die Verwendung </w:t>
-      </w:r>
-      <w:proofErr w:type="gramStart"/>
-      <w:r>
-        <w:rPr>
-          <w:lang w:val="de-AT"/>
-        </w:rPr>
-        <w:t>von .</w:t>
+        <w:t>Die Verwendung von .</w:t>
       </w:r>
       <w:proofErr w:type="spellStart"/>
       <w:r>
@@ -38484,7 +38307,6 @@
         <w:t>ino</w:t>
       </w:r>
       <w:proofErr w:type="spellEnd"/>
-      <w:proofErr w:type="gramEnd"/>
       <w:r>
         <w:rPr>
           <w:lang w:val="de-AT"/>
@@ -38519,7 +38341,7 @@
         </w:rPr>
         <w:t xml:space="preserve">QUELLE: </w:t>
       </w:r>
-      <w:hyperlink r:id="rId120" w:history="1">
+      <w:hyperlink r:id="rId122" w:history="1">
         <w:r>
           <w:rPr>
             <w:rStyle w:val="Hyperlink"/>
@@ -38542,7 +38364,7 @@
         </w:rPr>
         <w:t xml:space="preserve">QUELLE: </w:t>
       </w:r>
-      <w:hyperlink r:id="rId121" w:history="1">
+      <w:hyperlink r:id="rId123" w:history="1">
         <w:r>
           <w:rPr>
             <w:rStyle w:val="Hyperlink"/>
@@ -38565,7 +38387,7 @@
         </w:rPr>
         <w:t xml:space="preserve">QUELLE-TOOL: </w:t>
       </w:r>
-      <w:hyperlink r:id="rId122" w:history="1">
+      <w:hyperlink r:id="rId124" w:history="1">
         <w:r>
           <w:rPr>
             <w:rStyle w:val="Hyperlink"/>
@@ -39423,7 +39245,7 @@
                     </pic:cNvPicPr>
                   </pic:nvPicPr>
                   <pic:blipFill>
-                    <a:blip r:embed="rId123" cstate="print">
+                    <a:blip r:embed="rId125" cstate="print">
                       <a:extLst>
                         <a:ext uri="{28A0092B-C50C-407E-A947-70E740481C1C}">
                           <a14:useLocalDpi xmlns:a14="http://schemas.microsoft.com/office/drawing/2010/main" val="0"/>
@@ -39496,25 +39318,7 @@
           <w:bCs/>
           <w:lang w:val="de-AT"/>
         </w:rPr>
-        <w:t xml:space="preserve"> vom </w:t>
-      </w:r>
-      <w:proofErr w:type="spellStart"/>
-      <w:r>
-        <w:rPr>
-          <w:b/>
-          <w:bCs/>
-          <w:lang w:val="de-AT"/>
-        </w:rPr>
-        <w:t>Build</w:t>
-      </w:r>
-      <w:proofErr w:type="spellEnd"/>
-      <w:r>
-        <w:rPr>
-          <w:b/>
-          <w:bCs/>
-          <w:lang w:val="de-AT"/>
-        </w:rPr>
-        <w:t xml:space="preserve"> Output</w:t>
+        <w:t xml:space="preserve"> vom Build Output</w:t>
       </w:r>
       <w:bookmarkEnd w:id="33"/>
     </w:p>
@@ -39562,7 +39366,7 @@
                     </pic:cNvPicPr>
                   </pic:nvPicPr>
                   <pic:blipFill>
-                    <a:blip r:embed="rId124">
+                    <a:blip r:embed="rId126">
                       <a:extLst>
                         <a:ext uri="{28A0092B-C50C-407E-A947-70E740481C1C}">
                           <a14:useLocalDpi xmlns:a14="http://schemas.microsoft.com/office/drawing/2010/main" val="0"/>
@@ -40424,7 +40228,7 @@
                     </pic:cNvPicPr>
                   </pic:nvPicPr>
                   <pic:blipFill>
-                    <a:blip r:embed="rId125">
+                    <a:blip r:embed="rId127">
                       <a:extLst>
                         <a:ext uri="{28A0092B-C50C-407E-A947-70E740481C1C}">
                           <a14:useLocalDpi xmlns:a14="http://schemas.microsoft.com/office/drawing/2010/main" val="0"/>
@@ -41003,7 +40807,7 @@
                     </pic:cNvPicPr>
                   </pic:nvPicPr>
                   <pic:blipFill>
-                    <a:blip r:embed="rId126">
+                    <a:blip r:embed="rId128">
                       <a:extLst>
                         <a:ext uri="{28A0092B-C50C-407E-A947-70E740481C1C}">
                           <a14:useLocalDpi xmlns:a14="http://schemas.microsoft.com/office/drawing/2010/main" val="0"/>
@@ -41054,7 +40858,7 @@
         </w:rPr>
         <w:t xml:space="preserve">QUELLE: </w:t>
       </w:r>
-      <w:hyperlink r:id="rId127" w:history="1">
+      <w:hyperlink r:id="rId129" w:history="1">
         <w:r>
           <w:rPr>
             <w:rStyle w:val="Hyperlink"/>
@@ -41297,7 +41101,6 @@
         <w:t xml:space="preserve"> </w:t>
       </w:r>
       <w:proofErr w:type="spellStart"/>
-      <w:proofErr w:type="gramStart"/>
       <w:r>
         <w:rPr>
           <w:lang w:val="de-AT"/>
@@ -41309,17 +41112,9 @@
         <w:rPr>
           <w:lang w:val="de-AT"/>
         </w:rPr>
-        <w:t>(</w:t>
-      </w:r>
-      <w:proofErr w:type="gramEnd"/>
-      <w:r>
-        <w:rPr>
-          <w:lang w:val="de-AT"/>
-        </w:rPr>
-        <w:t xml:space="preserve">), </w:t>
+        <w:t xml:space="preserve">(), </w:t>
       </w:r>
       <w:proofErr w:type="spellStart"/>
-      <w:proofErr w:type="gramStart"/>
       <w:r>
         <w:rPr>
           <w:lang w:val="de-AT"/>
@@ -41331,17 +41126,9 @@
         <w:rPr>
           <w:lang w:val="de-AT"/>
         </w:rPr>
-        <w:t>(</w:t>
-      </w:r>
-      <w:proofErr w:type="gramEnd"/>
-      <w:r>
-        <w:rPr>
-          <w:lang w:val="de-AT"/>
-        </w:rPr>
-        <w:t xml:space="preserve">), </w:t>
+        <w:t xml:space="preserve">(), </w:t>
       </w:r>
       <w:proofErr w:type="spellStart"/>
-      <w:proofErr w:type="gramStart"/>
       <w:r>
         <w:rPr>
           <w:lang w:val="de-AT"/>
@@ -41353,14 +41140,7 @@
         <w:rPr>
           <w:lang w:val="de-AT"/>
         </w:rPr>
-        <w:t>(</w:t>
-      </w:r>
-      <w:proofErr w:type="gramEnd"/>
-      <w:r>
-        <w:rPr>
-          <w:lang w:val="de-AT"/>
-        </w:rPr>
-        <w:t>) bleiben funktionsfähig</w:t>
+        <w:t>() bleiben funktionsfähig</w:t>
       </w:r>
     </w:p>
     <w:p>
@@ -42370,7 +42150,7 @@
                     </pic:cNvPicPr>
                   </pic:nvPicPr>
                   <pic:blipFill>
-                    <a:blip r:embed="rId128">
+                    <a:blip r:embed="rId130">
                       <a:extLst>
                         <a:ext uri="{28A0092B-C50C-407E-A947-70E740481C1C}">
                           <a14:useLocalDpi xmlns:a14="http://schemas.microsoft.com/office/drawing/2010/main" val="0"/>
@@ -42484,20 +42264,12 @@
           <w:lang w:val="de-AT"/>
         </w:rPr>
       </w:pPr>
-      <w:proofErr w:type="gramStart"/>
       <w:r>
         <w:rPr>
           <w:lang w:val="de-AT"/>
         </w:rPr>
         <w:lastRenderedPageBreak/>
-        <w:t>QUELLE(</w:t>
-      </w:r>
-      <w:proofErr w:type="gramEnd"/>
-      <w:r>
-        <w:rPr>
-          <w:lang w:val="de-AT"/>
-        </w:rPr>
-        <w:t xml:space="preserve">Bild </w:t>
+        <w:t xml:space="preserve">QUELLE(Bild </w:t>
       </w:r>
       <w:proofErr w:type="spellStart"/>
       <w:r>
@@ -42513,7 +42285,7 @@
         </w:rPr>
         <w:t xml:space="preserve">): </w:t>
       </w:r>
-      <w:hyperlink r:id="rId129" w:history="1">
+      <w:hyperlink r:id="rId131" w:history="1">
         <w:r>
           <w:rPr>
             <w:rStyle w:val="Hyperlink"/>
@@ -42745,7 +42517,6 @@
         <w:t xml:space="preserve"> Statt direkt mit C-APIs zu arbeiten, schreibt man übersichtliche C++-Klassen mit Methoden wie </w:t>
       </w:r>
       <w:proofErr w:type="spellStart"/>
-      <w:proofErr w:type="gramStart"/>
       <w:r>
         <w:rPr>
           <w:lang w:val="de-AT"/>
@@ -42757,17 +42528,9 @@
         <w:rPr>
           <w:lang w:val="de-AT"/>
         </w:rPr>
-        <w:t>(</w:t>
-      </w:r>
-      <w:proofErr w:type="gramEnd"/>
-      <w:r>
-        <w:rPr>
-          <w:lang w:val="de-AT"/>
-        </w:rPr>
-        <w:t xml:space="preserve">), </w:t>
+        <w:t xml:space="preserve">(), </w:t>
       </w:r>
       <w:proofErr w:type="spellStart"/>
-      <w:proofErr w:type="gramStart"/>
       <w:r>
         <w:rPr>
           <w:lang w:val="de-AT"/>
@@ -42779,17 +42542,9 @@
         <w:rPr>
           <w:lang w:val="de-AT"/>
         </w:rPr>
-        <w:t>(</w:t>
-      </w:r>
-      <w:proofErr w:type="gramEnd"/>
-      <w:r>
-        <w:rPr>
-          <w:lang w:val="de-AT"/>
-        </w:rPr>
-        <w:t xml:space="preserve">), </w:t>
+        <w:t xml:space="preserve">(), </w:t>
       </w:r>
       <w:proofErr w:type="spellStart"/>
-      <w:proofErr w:type="gramStart"/>
       <w:r>
         <w:rPr>
           <w:lang w:val="de-AT"/>
@@ -42801,17 +42556,9 @@
         <w:rPr>
           <w:lang w:val="de-AT"/>
         </w:rPr>
-        <w:t>(</w:t>
-      </w:r>
-      <w:proofErr w:type="gramEnd"/>
-      <w:r>
-        <w:rPr>
-          <w:lang w:val="de-AT"/>
-        </w:rPr>
-        <w:t xml:space="preserve">), </w:t>
+        <w:t xml:space="preserve">(), </w:t>
       </w:r>
       <w:proofErr w:type="spellStart"/>
-      <w:proofErr w:type="gramStart"/>
       <w:r>
         <w:rPr>
           <w:lang w:val="de-AT"/>
@@ -42823,14 +42570,7 @@
         <w:rPr>
           <w:lang w:val="de-AT"/>
         </w:rPr>
-        <w:t>(</w:t>
-      </w:r>
-      <w:proofErr w:type="gramEnd"/>
-      <w:r>
-        <w:rPr>
-          <w:lang w:val="de-AT"/>
-        </w:rPr>
-        <w:t>)</w:t>
+        <w:t>()</w:t>
       </w:r>
     </w:p>
     <w:p>
@@ -42896,7 +42636,6 @@
         <w:t xml:space="preserve">B. durch </w:t>
       </w:r>
       <w:proofErr w:type="spellStart"/>
-      <w:proofErr w:type="gramStart"/>
       <w:r>
         <w:rPr>
           <w:lang w:val="de-AT"/>
@@ -42908,17 +42647,9 @@
         <w:rPr>
           <w:lang w:val="de-AT"/>
         </w:rPr>
-        <w:t>(</w:t>
-      </w:r>
-      <w:proofErr w:type="gramEnd"/>
-      <w:r>
-        <w:rPr>
-          <w:lang w:val="de-AT"/>
-        </w:rPr>
-        <w:t xml:space="preserve">), </w:t>
+        <w:t xml:space="preserve">(), </w:t>
       </w:r>
       <w:proofErr w:type="spellStart"/>
-      <w:proofErr w:type="gramStart"/>
       <w:r>
         <w:rPr>
           <w:lang w:val="de-AT"/>
@@ -42930,14 +42661,7 @@
         <w:rPr>
           <w:lang w:val="de-AT"/>
         </w:rPr>
-        <w:t>(</w:t>
-      </w:r>
-      <w:proofErr w:type="gramEnd"/>
-      <w:r>
-        <w:rPr>
-          <w:lang w:val="de-AT"/>
-        </w:rPr>
-        <w:t>)</w:t>
+        <w:t>()</w:t>
       </w:r>
     </w:p>
     <w:p>
@@ -43002,7 +42726,6 @@
         <w:t xml:space="preserve"> Methoden wie </w:t>
       </w:r>
       <w:proofErr w:type="spellStart"/>
-      <w:proofErr w:type="gramStart"/>
       <w:r>
         <w:rPr>
           <w:lang w:val="de-AT"/>
@@ -43017,7 +42740,6 @@
         <w:t>(</w:t>
       </w:r>
       <w:proofErr w:type="spellStart"/>
-      <w:proofErr w:type="gramEnd"/>
       <w:r>
         <w:rPr>
           <w:lang w:val="de-AT"/>
@@ -43246,7 +42968,7 @@
                     </pic:cNvPicPr>
                   </pic:nvPicPr>
                   <pic:blipFill>
-                    <a:blip r:embed="rId130">
+                    <a:blip r:embed="rId132">
                       <a:extLst>
                         <a:ext uri="{28A0092B-C50C-407E-A947-70E740481C1C}">
                           <a14:useLocalDpi xmlns:a14="http://schemas.microsoft.com/office/drawing/2010/main" val="0"/>

</xml_diff>

<commit_message>
[FFRESW][docs]added calculation of hours spend on the project.
Signed-off-by: Adrian <52537419+mendax0110@users.noreply.github.com>
</commit_message>
<xml_diff>
--- a/docs/AdriansDocumentation/Dokumentation_eSW.docx
+++ b/docs/AdriansDocumentation/Dokumentation_eSW.docx
@@ -10019,7 +10019,7 @@
           <w:noProof/>
         </w:rPr>
         <w:drawing>
-          <wp:inline distT="0" distB="0" distL="0" distR="0" wp14:anchorId="4CC08DAE" wp14:editId="1A9A90FE">
+          <wp:inline distT="0" distB="0" distL="0" distR="0" wp14:anchorId="4CC08DAE" wp14:editId="6811BD99">
             <wp:extent cx="1168029" cy="1168029"/>
             <wp:effectExtent l="0" t="0" r="0" b="0"/>
             <wp:docPr id="2141576180" name="Grafik 14" descr="Ein Bild, das Symbol, Schrift, Grafiken, Design enthält.&#10;&#10;KI-generierte Inhalte können fehlerhaft sein."/>
@@ -12095,6 +12095,7 @@
     </w:p>
     <w:p>
       <w:pPr>
+        <w:jc w:val="both"/>
         <w:rPr>
           <w:lang w:val="de-AT"/>
         </w:rPr>
@@ -12276,6 +12277,7 @@
       </w:pPr>
       <w:r>
         <w:rPr>
+          <w:noProof/>
           <w:lang w:val="de-AT"/>
         </w:rPr>
         <w:drawing>
@@ -12378,6 +12380,7 @@
       </w:pPr>
       <w:r>
         <w:rPr>
+          <w:noProof/>
           <w:lang w:val="de-AT"/>
         </w:rPr>
         <w:drawing>
@@ -43418,33 +43421,57 @@
         <w:rPr>
           <w:lang w:val="de-AT"/>
         </w:rPr>
-        <w:t>-docker-setup-Repository ergibt sich eine geschätzte Arbeitszeit von 22 Stunden.</w:t>
-      </w:r>
-    </w:p>
-    <w:p>
-      <w:pPr>
-        <w:rPr>
-          <w:lang w:val="de-AT"/>
-        </w:rPr>
-      </w:pPr>
-      <w:r>
-        <w:rPr>
-          <w:lang w:val="de-AT"/>
-        </w:rPr>
-        <w:t>Zusätzlich habe ich die Stunden aus gemeinsamen und individuellen Arbeitstagen manuell erfasst und summiert, was zu weiteren 110 Stunden führt.</w:t>
-      </w:r>
-    </w:p>
-    <w:p>
-      <w:pPr>
-        <w:rPr>
-          <w:lang w:val="de-AT"/>
-        </w:rPr>
-      </w:pPr>
-      <w:r>
-        <w:rPr>
-          <w:lang w:val="de-AT"/>
-        </w:rPr>
-        <w:t>Die gesamte geschätzte Arbeitszeit beträgt somit 240 Stunden.</w:t>
+        <w:t>-docker-setup-Repository ergibt sich eine Arbeitszeit von 22 Stunden.</w:t>
+      </w:r>
+    </w:p>
+    <w:p>
+      <w:pPr>
+        <w:rPr>
+          <w:lang w:val="de-AT"/>
+        </w:rPr>
+      </w:pPr>
+      <w:r>
+        <w:rPr>
+          <w:lang w:val="de-AT"/>
+        </w:rPr>
+        <w:t xml:space="preserve">Zusätzlich habe ich die Stunden aus gemeinsamen und individuellen Arbeitstagen manuell erfasst und summiert, was zu weiteren </w:t>
+      </w:r>
+      <w:r>
+        <w:rPr>
+          <w:lang w:val="de-AT"/>
+        </w:rPr>
+        <w:t>98</w:t>
+      </w:r>
+      <w:r>
+        <w:rPr>
+          <w:lang w:val="de-AT"/>
+        </w:rPr>
+        <w:t xml:space="preserve"> Stunden führt.</w:t>
+      </w:r>
+    </w:p>
+    <w:p>
+      <w:pPr>
+        <w:rPr>
+          <w:lang w:val="de-AT"/>
+        </w:rPr>
+      </w:pPr>
+      <w:r>
+        <w:rPr>
+          <w:lang w:val="de-AT"/>
+        </w:rPr>
+        <w:t xml:space="preserve">Die gesamte geschätzte Arbeitszeit beträgt somit </w:t>
+      </w:r>
+      <w:r>
+        <w:rPr>
+          <w:lang w:val="de-AT"/>
+        </w:rPr>
+        <w:t xml:space="preserve">228 </w:t>
+      </w:r>
+      <w:r>
+        <w:rPr>
+          <w:lang w:val="de-AT"/>
+        </w:rPr>
+        <w:t>Stunden.</w:t>
       </w:r>
     </w:p>
     <w:p>
@@ -43469,6 +43496,7 @@
         <w:tc>
           <w:tcPr>
             <w:tcW w:w="4759" w:type="dxa"/>
+            <w:shd w:val="clear" w:color="auto" w:fill="D1D1D1" w:themeFill="background2" w:themeFillShade="E6"/>
           </w:tcPr>
           <w:p>
             <w:pPr>
@@ -43476,11 +43504,18 @@
                 <w:lang w:val="de-AT"/>
               </w:rPr>
             </w:pPr>
+            <w:r>
+              <w:rPr>
+                <w:lang w:val="de-AT"/>
+              </w:rPr>
+              <w:t>Tage</w:t>
+            </w:r>
           </w:p>
         </w:tc>
         <w:tc>
           <w:tcPr>
             <w:tcW w:w="4759" w:type="dxa"/>
+            <w:shd w:val="clear" w:color="auto" w:fill="D1D1D1" w:themeFill="background2" w:themeFillShade="E6"/>
           </w:tcPr>
           <w:p>
             <w:pPr>
@@ -43488,11 +43523,18 @@
                 <w:lang w:val="de-AT"/>
               </w:rPr>
             </w:pPr>
+            <w:r>
+              <w:rPr>
+                <w:lang w:val="de-AT"/>
+              </w:rPr>
+              <w:t>Aufgaben</w:t>
+            </w:r>
           </w:p>
         </w:tc>
         <w:tc>
           <w:tcPr>
             <w:tcW w:w="4759" w:type="dxa"/>
+            <w:shd w:val="clear" w:color="auto" w:fill="D1D1D1" w:themeFill="background2" w:themeFillShade="E6"/>
           </w:tcPr>
           <w:p>
             <w:pPr>
@@ -43500,6 +43542,12 @@
                 <w:lang w:val="de-AT"/>
               </w:rPr>
             </w:pPr>
+            <w:r>
+              <w:rPr>
+                <w:lang w:val="de-AT"/>
+              </w:rPr>
+              <w:t>Stunden</w:t>
+            </w:r>
           </w:p>
         </w:tc>
       </w:tr>
@@ -43514,6 +43562,12 @@
                 <w:lang w:val="de-AT"/>
               </w:rPr>
             </w:pPr>
+            <w:r>
+              <w:rPr>
+                <w:lang w:val="de-AT"/>
+              </w:rPr>
+              <w:t>02.01.2024</w:t>
+            </w:r>
           </w:p>
         </w:tc>
         <w:tc>
@@ -43526,6 +43580,12 @@
                 <w:lang w:val="de-AT"/>
               </w:rPr>
             </w:pPr>
+            <w:r>
+              <w:rPr>
+                <w:lang w:val="de-AT"/>
+              </w:rPr>
+              <w:t xml:space="preserve">Erster Commit; </w:t>
+            </w:r>
           </w:p>
         </w:tc>
         <w:tc>
@@ -43538,6 +43598,12 @@
                 <w:lang w:val="de-AT"/>
               </w:rPr>
             </w:pPr>
+            <w:r>
+              <w:rPr>
+                <w:lang w:val="de-AT"/>
+              </w:rPr>
+              <w:t>5</w:t>
+            </w:r>
           </w:p>
         </w:tc>
       </w:tr>
@@ -43552,6 +43618,12 @@
                 <w:lang w:val="de-AT"/>
               </w:rPr>
             </w:pPr>
+            <w:r>
+              <w:rPr>
+                <w:lang w:val="de-AT"/>
+              </w:rPr>
+              <w:t>05.01.2024</w:t>
+            </w:r>
           </w:p>
         </w:tc>
         <w:tc>
@@ -43564,6 +43636,12 @@
                 <w:lang w:val="de-AT"/>
               </w:rPr>
             </w:pPr>
+            <w:r>
+              <w:rPr>
+                <w:lang w:val="de-AT"/>
+              </w:rPr>
+              <w:t>Tryout Embedded Software;</w:t>
+            </w:r>
           </w:p>
         </w:tc>
         <w:tc>
@@ -43576,6 +43654,12 @@
                 <w:lang w:val="de-AT"/>
               </w:rPr>
             </w:pPr>
+            <w:r>
+              <w:rPr>
+                <w:lang w:val="de-AT"/>
+              </w:rPr>
+              <w:t>2</w:t>
+            </w:r>
           </w:p>
         </w:tc>
       </w:tr>
@@ -43590,6 +43674,12 @@
                 <w:lang w:val="de-AT"/>
               </w:rPr>
             </w:pPr>
+            <w:r>
+              <w:rPr>
+                <w:lang w:val="de-AT"/>
+              </w:rPr>
+              <w:t>26.01.2024</w:t>
+            </w:r>
           </w:p>
         </w:tc>
         <w:tc>
@@ -43602,6 +43692,12 @@
                 <w:lang w:val="de-AT"/>
               </w:rPr>
             </w:pPr>
+            <w:r>
+              <w:rPr>
+                <w:lang w:val="de-AT"/>
+              </w:rPr>
+              <w:t>Basic Architektur;</w:t>
+            </w:r>
           </w:p>
         </w:tc>
         <w:tc>
@@ -43614,6 +43710,12 @@
                 <w:lang w:val="de-AT"/>
               </w:rPr>
             </w:pPr>
+            <w:r>
+              <w:rPr>
+                <w:lang w:val="de-AT"/>
+              </w:rPr>
+              <w:t>2</w:t>
+            </w:r>
           </w:p>
         </w:tc>
       </w:tr>
@@ -43628,6 +43730,3117 @@
                 <w:lang w:val="de-AT"/>
               </w:rPr>
             </w:pPr>
+            <w:r>
+              <w:rPr>
+                <w:lang w:val="de-AT"/>
+              </w:rPr>
+              <w:t>27.01.2024</w:t>
+            </w:r>
+          </w:p>
+        </w:tc>
+        <w:tc>
+          <w:tcPr>
+            <w:tcW w:w="4759" w:type="dxa"/>
+          </w:tcPr>
+          <w:p>
+            <w:pPr>
+              <w:rPr>
+                <w:lang w:val="de-AT"/>
+              </w:rPr>
+            </w:pPr>
+            <w:r>
+              <w:rPr>
+                <w:lang w:val="de-AT"/>
+              </w:rPr>
+              <w:t xml:space="preserve">Erstellung </w:t>
+            </w:r>
+            <w:proofErr w:type="spellStart"/>
+            <w:r>
+              <w:rPr>
+                <w:lang w:val="de-AT"/>
+              </w:rPr>
+              <w:t>DoxyGen</w:t>
+            </w:r>
+            <w:proofErr w:type="spellEnd"/>
+            <w:r>
+              <w:rPr>
+                <w:lang w:val="de-AT"/>
+              </w:rPr>
+              <w:t xml:space="preserve"> Code Docs;</w:t>
+            </w:r>
+          </w:p>
+        </w:tc>
+        <w:tc>
+          <w:tcPr>
+            <w:tcW w:w="4759" w:type="dxa"/>
+          </w:tcPr>
+          <w:p>
+            <w:pPr>
+              <w:rPr>
+                <w:lang w:val="de-AT"/>
+              </w:rPr>
+            </w:pPr>
+            <w:r>
+              <w:rPr>
+                <w:lang w:val="de-AT"/>
+              </w:rPr>
+              <w:t>5</w:t>
+            </w:r>
+          </w:p>
+        </w:tc>
+      </w:tr>
+      <w:tr>
+        <w:tc>
+          <w:tcPr>
+            <w:tcW w:w="4759" w:type="dxa"/>
+          </w:tcPr>
+          <w:p>
+            <w:pPr>
+              <w:rPr>
+                <w:lang w:val="de-AT"/>
+              </w:rPr>
+            </w:pPr>
+            <w:r>
+              <w:rPr>
+                <w:lang w:val="de-AT"/>
+              </w:rPr>
+              <w:t>02.02.2024</w:t>
+            </w:r>
+          </w:p>
+        </w:tc>
+        <w:tc>
+          <w:tcPr>
+            <w:tcW w:w="4759" w:type="dxa"/>
+          </w:tcPr>
+          <w:p>
+            <w:pPr>
+              <w:rPr>
+                <w:lang w:val="de-AT"/>
+              </w:rPr>
+            </w:pPr>
+            <w:r>
+              <w:rPr>
+                <w:lang w:val="de-AT"/>
+              </w:rPr>
+              <w:t>IDE-Settings;</w:t>
+            </w:r>
+          </w:p>
+        </w:tc>
+        <w:tc>
+          <w:tcPr>
+            <w:tcW w:w="4759" w:type="dxa"/>
+          </w:tcPr>
+          <w:p>
+            <w:pPr>
+              <w:rPr>
+                <w:lang w:val="de-AT"/>
+              </w:rPr>
+            </w:pPr>
+            <w:r>
+              <w:rPr>
+                <w:lang w:val="de-AT"/>
+              </w:rPr>
+              <w:t>2</w:t>
+            </w:r>
+          </w:p>
+        </w:tc>
+      </w:tr>
+      <w:tr>
+        <w:tc>
+          <w:tcPr>
+            <w:tcW w:w="4759" w:type="dxa"/>
+          </w:tcPr>
+          <w:p>
+            <w:pPr>
+              <w:rPr>
+                <w:lang w:val="de-AT"/>
+              </w:rPr>
+            </w:pPr>
+            <w:r>
+              <w:rPr>
+                <w:lang w:val="de-AT"/>
+              </w:rPr>
+              <w:t>27.09.2024</w:t>
+            </w:r>
+          </w:p>
+        </w:tc>
+        <w:tc>
+          <w:tcPr>
+            <w:tcW w:w="4759" w:type="dxa"/>
+          </w:tcPr>
+          <w:p>
+            <w:pPr>
+              <w:rPr>
+                <w:lang w:val="de-AT"/>
+              </w:rPr>
+            </w:pPr>
+            <w:r>
+              <w:rPr>
+                <w:lang w:val="de-AT"/>
+              </w:rPr>
+              <w:t xml:space="preserve">Tryout mit </w:t>
+            </w:r>
+            <w:proofErr w:type="spellStart"/>
+            <w:r>
+              <w:rPr>
+                <w:lang w:val="de-AT"/>
+              </w:rPr>
+              <w:t>Megunolink</w:t>
+            </w:r>
+            <w:proofErr w:type="spellEnd"/>
+            <w:r>
+              <w:rPr>
+                <w:lang w:val="de-AT"/>
+              </w:rPr>
+              <w:t xml:space="preserve"> und </w:t>
+            </w:r>
+            <w:proofErr w:type="spellStart"/>
+            <w:r>
+              <w:rPr>
+                <w:lang w:val="de-AT"/>
+              </w:rPr>
+              <w:t>Programino</w:t>
+            </w:r>
+            <w:proofErr w:type="spellEnd"/>
+            <w:r>
+              <w:rPr>
+                <w:lang w:val="de-AT"/>
+              </w:rPr>
+              <w:t>;</w:t>
+            </w:r>
+          </w:p>
+        </w:tc>
+        <w:tc>
+          <w:tcPr>
+            <w:tcW w:w="4759" w:type="dxa"/>
+          </w:tcPr>
+          <w:p>
+            <w:pPr>
+              <w:rPr>
+                <w:lang w:val="de-AT"/>
+              </w:rPr>
+            </w:pPr>
+            <w:r>
+              <w:rPr>
+                <w:lang w:val="de-AT"/>
+              </w:rPr>
+              <w:t>5</w:t>
+            </w:r>
+          </w:p>
+        </w:tc>
+      </w:tr>
+      <w:tr>
+        <w:tc>
+          <w:tcPr>
+            <w:tcW w:w="4759" w:type="dxa"/>
+          </w:tcPr>
+          <w:p>
+            <w:pPr>
+              <w:rPr>
+                <w:lang w:val="de-AT"/>
+              </w:rPr>
+            </w:pPr>
+            <w:r>
+              <w:rPr>
+                <w:lang w:val="de-AT"/>
+              </w:rPr>
+              <w:t>28.09.2024</w:t>
+            </w:r>
+          </w:p>
+        </w:tc>
+        <w:tc>
+          <w:tcPr>
+            <w:tcW w:w="4759" w:type="dxa"/>
+          </w:tcPr>
+          <w:p>
+            <w:pPr>
+              <w:rPr>
+                <w:lang w:val="de-AT"/>
+              </w:rPr>
+            </w:pPr>
+            <w:r>
+              <w:rPr>
+                <w:lang w:val="de-AT"/>
+              </w:rPr>
+              <w:t>Architektur; Basic Settings;</w:t>
+            </w:r>
+          </w:p>
+        </w:tc>
+        <w:tc>
+          <w:tcPr>
+            <w:tcW w:w="4759" w:type="dxa"/>
+          </w:tcPr>
+          <w:p>
+            <w:pPr>
+              <w:rPr>
+                <w:lang w:val="de-AT"/>
+              </w:rPr>
+            </w:pPr>
+            <w:r>
+              <w:rPr>
+                <w:lang w:val="de-AT"/>
+              </w:rPr>
+              <w:t>2</w:t>
+            </w:r>
+          </w:p>
+        </w:tc>
+      </w:tr>
+      <w:tr>
+        <w:tc>
+          <w:tcPr>
+            <w:tcW w:w="4759" w:type="dxa"/>
+          </w:tcPr>
+          <w:p>
+            <w:pPr>
+              <w:rPr>
+                <w:lang w:val="de-AT"/>
+              </w:rPr>
+            </w:pPr>
+            <w:r>
+              <w:rPr>
+                <w:lang w:val="de-AT"/>
+              </w:rPr>
+              <w:t>2</w:t>
+            </w:r>
+            <w:r>
+              <w:rPr>
+                <w:lang w:val="de-AT"/>
+              </w:rPr>
+              <w:t>9</w:t>
+            </w:r>
+            <w:r>
+              <w:rPr>
+                <w:lang w:val="de-AT"/>
+              </w:rPr>
+              <w:t>.09.2024</w:t>
+            </w:r>
+          </w:p>
+        </w:tc>
+        <w:tc>
+          <w:tcPr>
+            <w:tcW w:w="4759" w:type="dxa"/>
+          </w:tcPr>
+          <w:p>
+            <w:pPr>
+              <w:rPr>
+                <w:lang w:val="de-AT"/>
+              </w:rPr>
+            </w:pPr>
+            <w:r>
+              <w:rPr>
+                <w:lang w:val="de-AT"/>
+              </w:rPr>
+              <w:t>Framework und Architektur;</w:t>
+            </w:r>
+          </w:p>
+        </w:tc>
+        <w:tc>
+          <w:tcPr>
+            <w:tcW w:w="4759" w:type="dxa"/>
+          </w:tcPr>
+          <w:p>
+            <w:pPr>
+              <w:rPr>
+                <w:lang w:val="de-AT"/>
+              </w:rPr>
+            </w:pPr>
+            <w:r>
+              <w:rPr>
+                <w:lang w:val="de-AT"/>
+              </w:rPr>
+              <w:t>5</w:t>
+            </w:r>
+          </w:p>
+        </w:tc>
+      </w:tr>
+      <w:tr>
+        <w:tc>
+          <w:tcPr>
+            <w:tcW w:w="4759" w:type="dxa"/>
+          </w:tcPr>
+          <w:p>
+            <w:pPr>
+              <w:rPr>
+                <w:lang w:val="de-AT"/>
+              </w:rPr>
+            </w:pPr>
+            <w:r>
+              <w:rPr>
+                <w:lang w:val="de-AT"/>
+              </w:rPr>
+              <w:t>03.10.2024</w:t>
+            </w:r>
+          </w:p>
+        </w:tc>
+        <w:tc>
+          <w:tcPr>
+            <w:tcW w:w="4759" w:type="dxa"/>
+          </w:tcPr>
+          <w:p>
+            <w:pPr>
+              <w:rPr>
+                <w:lang w:val="de-AT"/>
+              </w:rPr>
+            </w:pPr>
+            <w:r>
+              <w:rPr>
+                <w:lang w:val="de-AT"/>
+              </w:rPr>
+              <w:t xml:space="preserve">Submodules und </w:t>
+            </w:r>
+            <w:proofErr w:type="spellStart"/>
+            <w:r>
+              <w:rPr>
+                <w:lang w:val="de-AT"/>
+              </w:rPr>
+              <w:t>Git</w:t>
+            </w:r>
+            <w:proofErr w:type="spellEnd"/>
+            <w:r>
+              <w:rPr>
+                <w:lang w:val="de-AT"/>
+              </w:rPr>
+              <w:t>;</w:t>
+            </w:r>
+          </w:p>
+        </w:tc>
+        <w:tc>
+          <w:tcPr>
+            <w:tcW w:w="4759" w:type="dxa"/>
+          </w:tcPr>
+          <w:p>
+            <w:pPr>
+              <w:rPr>
+                <w:lang w:val="de-AT"/>
+              </w:rPr>
+            </w:pPr>
+            <w:r>
+              <w:rPr>
+                <w:lang w:val="de-AT"/>
+              </w:rPr>
+              <w:t>5</w:t>
+            </w:r>
+          </w:p>
+        </w:tc>
+      </w:tr>
+      <w:tr>
+        <w:tc>
+          <w:tcPr>
+            <w:tcW w:w="4759" w:type="dxa"/>
+          </w:tcPr>
+          <w:p>
+            <w:pPr>
+              <w:rPr>
+                <w:lang w:val="de-AT"/>
+              </w:rPr>
+            </w:pPr>
+            <w:r>
+              <w:rPr>
+                <w:lang w:val="de-AT"/>
+              </w:rPr>
+              <w:t>05.10.2024</w:t>
+            </w:r>
+          </w:p>
+        </w:tc>
+        <w:tc>
+          <w:tcPr>
+            <w:tcW w:w="4759" w:type="dxa"/>
+          </w:tcPr>
+          <w:p>
+            <w:pPr>
+              <w:rPr>
+                <w:lang w:val="de-AT"/>
+              </w:rPr>
+            </w:pPr>
+            <w:r>
+              <w:rPr>
+                <w:lang w:val="de-AT"/>
+              </w:rPr>
+              <w:t xml:space="preserve">Modules und Libraries umstrukturiert und Robuster gemacht; </w:t>
+            </w:r>
+            <w:proofErr w:type="spellStart"/>
+            <w:r>
+              <w:rPr>
+                <w:lang w:val="de-AT"/>
+              </w:rPr>
+              <w:t>Toolchain</w:t>
+            </w:r>
+            <w:proofErr w:type="spellEnd"/>
+            <w:r>
+              <w:rPr>
+                <w:lang w:val="de-AT"/>
+              </w:rPr>
+              <w:t xml:space="preserve"> Updates;</w:t>
+            </w:r>
+          </w:p>
+        </w:tc>
+        <w:tc>
+          <w:tcPr>
+            <w:tcW w:w="4759" w:type="dxa"/>
+          </w:tcPr>
+          <w:p>
+            <w:pPr>
+              <w:rPr>
+                <w:lang w:val="de-AT"/>
+              </w:rPr>
+            </w:pPr>
+            <w:r>
+              <w:rPr>
+                <w:lang w:val="de-AT"/>
+              </w:rPr>
+              <w:t>2</w:t>
+            </w:r>
+          </w:p>
+        </w:tc>
+      </w:tr>
+      <w:tr>
+        <w:tc>
+          <w:tcPr>
+            <w:tcW w:w="4759" w:type="dxa"/>
+          </w:tcPr>
+          <w:p>
+            <w:pPr>
+              <w:ind w:left="708" w:hanging="708"/>
+              <w:rPr>
+                <w:lang w:val="de-AT"/>
+              </w:rPr>
+            </w:pPr>
+            <w:r>
+              <w:rPr>
+                <w:lang w:val="de-AT"/>
+              </w:rPr>
+              <w:t>13</w:t>
+            </w:r>
+            <w:r>
+              <w:rPr>
+                <w:lang w:val="de-AT"/>
+              </w:rPr>
+              <w:t>.10.2024</w:t>
+            </w:r>
+          </w:p>
+        </w:tc>
+        <w:tc>
+          <w:tcPr>
+            <w:tcW w:w="4759" w:type="dxa"/>
+          </w:tcPr>
+          <w:p>
+            <w:pPr>
+              <w:rPr>
+                <w:lang w:val="de-AT"/>
+              </w:rPr>
+            </w:pPr>
+            <w:r>
+              <w:rPr>
+                <w:lang w:val="de-AT"/>
+              </w:rPr>
+              <w:t>Erweiterung ETH-</w:t>
+            </w:r>
+            <w:proofErr w:type="spellStart"/>
+            <w:r>
+              <w:rPr>
+                <w:lang w:val="de-AT"/>
+              </w:rPr>
+              <w:t>lib</w:t>
+            </w:r>
+            <w:proofErr w:type="spellEnd"/>
+            <w:r>
+              <w:rPr>
+                <w:lang w:val="de-AT"/>
+              </w:rPr>
+              <w:t>;</w:t>
+            </w:r>
+          </w:p>
+        </w:tc>
+        <w:tc>
+          <w:tcPr>
+            <w:tcW w:w="4759" w:type="dxa"/>
+          </w:tcPr>
+          <w:p>
+            <w:pPr>
+              <w:rPr>
+                <w:lang w:val="de-AT"/>
+              </w:rPr>
+            </w:pPr>
+            <w:r>
+              <w:rPr>
+                <w:lang w:val="de-AT"/>
+              </w:rPr>
+              <w:t>5</w:t>
+            </w:r>
+          </w:p>
+        </w:tc>
+      </w:tr>
+      <w:tr>
+        <w:tc>
+          <w:tcPr>
+            <w:tcW w:w="4759" w:type="dxa"/>
+          </w:tcPr>
+          <w:p>
+            <w:pPr>
+              <w:rPr>
+                <w:lang w:val="de-AT"/>
+              </w:rPr>
+            </w:pPr>
+            <w:r>
+              <w:rPr>
+                <w:lang w:val="de-AT"/>
+              </w:rPr>
+              <w:t>18</w:t>
+            </w:r>
+            <w:r>
+              <w:rPr>
+                <w:lang w:val="de-AT"/>
+              </w:rPr>
+              <w:t>.10.2024</w:t>
+            </w:r>
+          </w:p>
+        </w:tc>
+        <w:tc>
+          <w:tcPr>
+            <w:tcW w:w="4759" w:type="dxa"/>
+          </w:tcPr>
+          <w:p>
+            <w:pPr>
+              <w:rPr>
+                <w:lang w:val="de-AT"/>
+              </w:rPr>
+            </w:pPr>
+            <w:r>
+              <w:rPr>
+                <w:lang w:val="de-AT"/>
+              </w:rPr>
+              <w:t>Erweiterung ETH-</w:t>
+            </w:r>
+            <w:proofErr w:type="spellStart"/>
+            <w:r>
+              <w:rPr>
+                <w:lang w:val="de-AT"/>
+              </w:rPr>
+              <w:t>lib</w:t>
+            </w:r>
+            <w:proofErr w:type="spellEnd"/>
+            <w:r>
+              <w:rPr>
+                <w:lang w:val="de-AT"/>
+              </w:rPr>
+              <w:t>;</w:t>
+            </w:r>
+          </w:p>
+        </w:tc>
+        <w:tc>
+          <w:tcPr>
+            <w:tcW w:w="4759" w:type="dxa"/>
+          </w:tcPr>
+          <w:p>
+            <w:pPr>
+              <w:rPr>
+                <w:lang w:val="de-AT"/>
+              </w:rPr>
+            </w:pPr>
+            <w:r>
+              <w:rPr>
+                <w:lang w:val="de-AT"/>
+              </w:rPr>
+              <w:t>5</w:t>
+            </w:r>
+          </w:p>
+        </w:tc>
+      </w:tr>
+      <w:tr>
+        <w:tc>
+          <w:tcPr>
+            <w:tcW w:w="4759" w:type="dxa"/>
+          </w:tcPr>
+          <w:p>
+            <w:pPr>
+              <w:rPr>
+                <w:lang w:val="de-AT"/>
+              </w:rPr>
+            </w:pPr>
+            <w:r>
+              <w:rPr>
+                <w:lang w:val="de-AT"/>
+              </w:rPr>
+              <w:t>25</w:t>
+            </w:r>
+            <w:r>
+              <w:rPr>
+                <w:lang w:val="de-AT"/>
+              </w:rPr>
+              <w:t>.10.2024</w:t>
+            </w:r>
+          </w:p>
+        </w:tc>
+        <w:tc>
+          <w:tcPr>
+            <w:tcW w:w="4759" w:type="dxa"/>
+          </w:tcPr>
+          <w:p>
+            <w:pPr>
+              <w:rPr>
+                <w:lang w:val="de-AT"/>
+              </w:rPr>
+            </w:pPr>
+            <w:r>
+              <w:rPr>
+                <w:lang w:val="de-AT"/>
+              </w:rPr>
+              <w:t>Sensormodules; Tryouts;</w:t>
+            </w:r>
+          </w:p>
+        </w:tc>
+        <w:tc>
+          <w:tcPr>
+            <w:tcW w:w="4759" w:type="dxa"/>
+          </w:tcPr>
+          <w:p>
+            <w:pPr>
+              <w:rPr>
+                <w:lang w:val="de-AT"/>
+              </w:rPr>
+            </w:pPr>
+            <w:r>
+              <w:rPr>
+                <w:lang w:val="de-AT"/>
+              </w:rPr>
+              <w:t>5</w:t>
+            </w:r>
+          </w:p>
+        </w:tc>
+      </w:tr>
+      <w:tr>
+        <w:tc>
+          <w:tcPr>
+            <w:tcW w:w="4759" w:type="dxa"/>
+          </w:tcPr>
+          <w:p>
+            <w:pPr>
+              <w:rPr>
+                <w:lang w:val="de-AT"/>
+              </w:rPr>
+            </w:pPr>
+            <w:r>
+              <w:rPr>
+                <w:lang w:val="de-AT"/>
+              </w:rPr>
+              <w:t>23.11.2024</w:t>
+            </w:r>
+          </w:p>
+        </w:tc>
+        <w:tc>
+          <w:tcPr>
+            <w:tcW w:w="4759" w:type="dxa"/>
+          </w:tcPr>
+          <w:p>
+            <w:pPr>
+              <w:rPr>
+                <w:lang w:val="de-AT"/>
+              </w:rPr>
+            </w:pPr>
+            <w:r>
+              <w:rPr>
+                <w:lang w:val="de-AT"/>
+              </w:rPr>
+              <w:t>Erweiterung diverser Libraries;</w:t>
+            </w:r>
+          </w:p>
+        </w:tc>
+        <w:tc>
+          <w:tcPr>
+            <w:tcW w:w="4759" w:type="dxa"/>
+          </w:tcPr>
+          <w:p>
+            <w:pPr>
+              <w:rPr>
+                <w:lang w:val="de-AT"/>
+              </w:rPr>
+            </w:pPr>
+            <w:r>
+              <w:rPr>
+                <w:lang w:val="de-AT"/>
+              </w:rPr>
+              <w:t>2</w:t>
+            </w:r>
+          </w:p>
+        </w:tc>
+      </w:tr>
+      <w:tr>
+        <w:tc>
+          <w:tcPr>
+            <w:tcW w:w="4759" w:type="dxa"/>
+          </w:tcPr>
+          <w:p>
+            <w:pPr>
+              <w:rPr>
+                <w:lang w:val="de-AT"/>
+              </w:rPr>
+            </w:pPr>
+            <w:r>
+              <w:rPr>
+                <w:lang w:val="de-AT"/>
+              </w:rPr>
+              <w:lastRenderedPageBreak/>
+              <w:t>01.12.2024</w:t>
+            </w:r>
+          </w:p>
+        </w:tc>
+        <w:tc>
+          <w:tcPr>
+            <w:tcW w:w="4759" w:type="dxa"/>
+          </w:tcPr>
+          <w:p>
+            <w:pPr>
+              <w:rPr>
+                <w:lang w:val="de-AT"/>
+              </w:rPr>
+            </w:pPr>
+            <w:proofErr w:type="spellStart"/>
+            <w:r>
+              <w:rPr>
+                <w:lang w:val="de-AT"/>
+              </w:rPr>
+              <w:t>jsonModule</w:t>
+            </w:r>
+            <w:proofErr w:type="spellEnd"/>
+            <w:r>
+              <w:rPr>
+                <w:lang w:val="de-AT"/>
+              </w:rPr>
+              <w:t>; Basic Infrastruktur; Festlegung Format;</w:t>
+            </w:r>
+          </w:p>
+        </w:tc>
+        <w:tc>
+          <w:tcPr>
+            <w:tcW w:w="4759" w:type="dxa"/>
+          </w:tcPr>
+          <w:p>
+            <w:pPr>
+              <w:rPr>
+                <w:lang w:val="de-AT"/>
+              </w:rPr>
+            </w:pPr>
+            <w:r>
+              <w:rPr>
+                <w:lang w:val="de-AT"/>
+              </w:rPr>
+              <w:t>2</w:t>
+            </w:r>
+          </w:p>
+        </w:tc>
+      </w:tr>
+      <w:tr>
+        <w:tc>
+          <w:tcPr>
+            <w:tcW w:w="4759" w:type="dxa"/>
+          </w:tcPr>
+          <w:p>
+            <w:pPr>
+              <w:rPr>
+                <w:lang w:val="de-AT"/>
+              </w:rPr>
+            </w:pPr>
+            <w:r>
+              <w:rPr>
+                <w:lang w:val="de-AT"/>
+              </w:rPr>
+              <w:t>07.12.2024</w:t>
+            </w:r>
+          </w:p>
+        </w:tc>
+        <w:tc>
+          <w:tcPr>
+            <w:tcW w:w="4759" w:type="dxa"/>
+          </w:tcPr>
+          <w:p>
+            <w:pPr>
+              <w:rPr>
+                <w:lang w:val="de-AT"/>
+              </w:rPr>
+            </w:pPr>
+            <w:r>
+              <w:rPr>
+                <w:lang w:val="de-AT"/>
+              </w:rPr>
+              <w:t>Änderung von Benennungen; neue Module; neue Tasks;</w:t>
+            </w:r>
+          </w:p>
+        </w:tc>
+        <w:tc>
+          <w:tcPr>
+            <w:tcW w:w="4759" w:type="dxa"/>
+          </w:tcPr>
+          <w:p>
+            <w:pPr>
+              <w:rPr>
+                <w:lang w:val="de-AT"/>
+              </w:rPr>
+            </w:pPr>
+            <w:r>
+              <w:rPr>
+                <w:lang w:val="de-AT"/>
+              </w:rPr>
+              <w:t>2</w:t>
+            </w:r>
+          </w:p>
+        </w:tc>
+      </w:tr>
+      <w:tr>
+        <w:tc>
+          <w:tcPr>
+            <w:tcW w:w="4759" w:type="dxa"/>
+          </w:tcPr>
+          <w:p>
+            <w:pPr>
+              <w:rPr>
+                <w:lang w:val="de-AT"/>
+              </w:rPr>
+            </w:pPr>
+            <w:r>
+              <w:rPr>
+                <w:lang w:val="de-AT"/>
+              </w:rPr>
+              <w:t>04.01.2025</w:t>
+            </w:r>
+          </w:p>
+        </w:tc>
+        <w:tc>
+          <w:tcPr>
+            <w:tcW w:w="4759" w:type="dxa"/>
+          </w:tcPr>
+          <w:p>
+            <w:pPr>
+              <w:rPr>
+                <w:lang w:val="de-AT"/>
+              </w:rPr>
+            </w:pPr>
+            <w:r>
+              <w:rPr>
+                <w:lang w:val="de-AT"/>
+              </w:rPr>
+              <w:t xml:space="preserve">Architektur; </w:t>
+            </w:r>
+            <w:proofErr w:type="spellStart"/>
+            <w:r>
+              <w:rPr>
+                <w:lang w:val="de-AT"/>
+              </w:rPr>
+              <w:t>uC</w:t>
+            </w:r>
+            <w:proofErr w:type="spellEnd"/>
+            <w:r>
+              <w:rPr>
+                <w:lang w:val="de-AT"/>
+              </w:rPr>
+              <w:t xml:space="preserve"> und </w:t>
+            </w:r>
+            <w:proofErr w:type="spellStart"/>
+            <w:r>
+              <w:rPr>
+                <w:lang w:val="de-AT"/>
+              </w:rPr>
+              <w:t>Toolchain</w:t>
+            </w:r>
+            <w:proofErr w:type="spellEnd"/>
+            <w:r>
+              <w:rPr>
+                <w:lang w:val="de-AT"/>
+              </w:rPr>
+              <w:t xml:space="preserve"> vergleiche und </w:t>
+            </w:r>
+            <w:proofErr w:type="spellStart"/>
+            <w:r>
+              <w:rPr>
+                <w:lang w:val="de-AT"/>
+              </w:rPr>
+              <w:t>tryouts</w:t>
+            </w:r>
+            <w:proofErr w:type="spellEnd"/>
+            <w:r>
+              <w:rPr>
+                <w:lang w:val="de-AT"/>
+              </w:rPr>
+              <w:t>;</w:t>
+            </w:r>
+          </w:p>
+        </w:tc>
+        <w:tc>
+          <w:tcPr>
+            <w:tcW w:w="4759" w:type="dxa"/>
+          </w:tcPr>
+          <w:p>
+            <w:pPr>
+              <w:rPr>
+                <w:lang w:val="de-AT"/>
+              </w:rPr>
+            </w:pPr>
+            <w:r>
+              <w:rPr>
+                <w:lang w:val="de-AT"/>
+              </w:rPr>
+              <w:t>8</w:t>
+            </w:r>
+          </w:p>
+        </w:tc>
+      </w:tr>
+      <w:tr>
+        <w:tc>
+          <w:tcPr>
+            <w:tcW w:w="4759" w:type="dxa"/>
+          </w:tcPr>
+          <w:p>
+            <w:pPr>
+              <w:rPr>
+                <w:lang w:val="de-AT"/>
+              </w:rPr>
+            </w:pPr>
+            <w:r>
+              <w:rPr>
+                <w:lang w:val="de-AT"/>
+              </w:rPr>
+              <w:t>17.01.2025</w:t>
+            </w:r>
+          </w:p>
+        </w:tc>
+        <w:tc>
+          <w:tcPr>
+            <w:tcW w:w="4759" w:type="dxa"/>
+          </w:tcPr>
+          <w:p>
+            <w:pPr>
+              <w:rPr>
+                <w:lang w:val="de-AT"/>
+              </w:rPr>
+            </w:pPr>
+            <w:r>
+              <w:rPr>
+                <w:lang w:val="de-AT"/>
+              </w:rPr>
+              <w:t xml:space="preserve">Erweiterung der Repos auf </w:t>
+            </w:r>
+            <w:proofErr w:type="spellStart"/>
+            <w:r>
+              <w:rPr>
+                <w:lang w:val="de-AT"/>
+              </w:rPr>
+              <w:t>Github</w:t>
+            </w:r>
+            <w:proofErr w:type="spellEnd"/>
+            <w:r>
+              <w:rPr>
+                <w:lang w:val="de-AT"/>
+              </w:rPr>
+              <w:t xml:space="preserve">; </w:t>
+            </w:r>
+            <w:proofErr w:type="spellStart"/>
+            <w:r>
+              <w:rPr>
+                <w:lang w:val="de-AT"/>
+              </w:rPr>
+              <w:t>Github</w:t>
+            </w:r>
+            <w:proofErr w:type="spellEnd"/>
+            <w:r>
+              <w:rPr>
+                <w:lang w:val="de-AT"/>
+              </w:rPr>
+              <w:t xml:space="preserve"> Projekt für Projektverwaltung der Tasks</w:t>
+            </w:r>
+          </w:p>
+        </w:tc>
+        <w:tc>
+          <w:tcPr>
+            <w:tcW w:w="4759" w:type="dxa"/>
+          </w:tcPr>
+          <w:p>
+            <w:pPr>
+              <w:rPr>
+                <w:lang w:val="de-AT"/>
+              </w:rPr>
+            </w:pPr>
+            <w:r>
+              <w:rPr>
+                <w:lang w:val="de-AT"/>
+              </w:rPr>
+              <w:t>2</w:t>
+            </w:r>
+          </w:p>
+        </w:tc>
+      </w:tr>
+      <w:tr>
+        <w:tc>
+          <w:tcPr>
+            <w:tcW w:w="4759" w:type="dxa"/>
+          </w:tcPr>
+          <w:p>
+            <w:pPr>
+              <w:rPr>
+                <w:lang w:val="de-AT"/>
+              </w:rPr>
+            </w:pPr>
+            <w:r>
+              <w:rPr>
+                <w:lang w:val="de-AT"/>
+              </w:rPr>
+              <w:t>18.01.2025</w:t>
+            </w:r>
+          </w:p>
+        </w:tc>
+        <w:tc>
+          <w:tcPr>
+            <w:tcW w:w="4759" w:type="dxa"/>
+          </w:tcPr>
+          <w:p>
+            <w:pPr>
+              <w:rPr>
+                <w:lang w:val="de-AT"/>
+              </w:rPr>
+            </w:pPr>
+            <w:r>
+              <w:rPr>
+                <w:lang w:val="de-AT"/>
+              </w:rPr>
+              <w:t>Update ETH-</w:t>
+            </w:r>
+            <w:proofErr w:type="spellStart"/>
+            <w:r>
+              <w:rPr>
+                <w:lang w:val="de-AT"/>
+              </w:rPr>
+              <w:t>Lib</w:t>
+            </w:r>
+            <w:proofErr w:type="spellEnd"/>
+            <w:r>
+              <w:rPr>
+                <w:lang w:val="de-AT"/>
+              </w:rPr>
+              <w:t xml:space="preserve"> für neue Anforderungen;</w:t>
+            </w:r>
+          </w:p>
+        </w:tc>
+        <w:tc>
+          <w:tcPr>
+            <w:tcW w:w="4759" w:type="dxa"/>
+          </w:tcPr>
+          <w:p>
+            <w:pPr>
+              <w:rPr>
+                <w:lang w:val="de-AT"/>
+              </w:rPr>
+            </w:pPr>
+            <w:r>
+              <w:rPr>
+                <w:lang w:val="de-AT"/>
+              </w:rPr>
+              <w:t>8</w:t>
+            </w:r>
+          </w:p>
+        </w:tc>
+      </w:tr>
+      <w:tr>
+        <w:tc>
+          <w:tcPr>
+            <w:tcW w:w="4759" w:type="dxa"/>
+          </w:tcPr>
+          <w:p>
+            <w:pPr>
+              <w:rPr>
+                <w:lang w:val="de-AT"/>
+              </w:rPr>
+            </w:pPr>
+            <w:r>
+              <w:rPr>
+                <w:lang w:val="de-AT"/>
+              </w:rPr>
+              <w:t>24.01.2025</w:t>
+            </w:r>
+          </w:p>
+        </w:tc>
+        <w:tc>
+          <w:tcPr>
+            <w:tcW w:w="4759" w:type="dxa"/>
+          </w:tcPr>
+          <w:p>
+            <w:pPr>
+              <w:rPr>
+                <w:lang w:val="de-AT"/>
+              </w:rPr>
+            </w:pPr>
+            <w:r>
+              <w:rPr>
+                <w:lang w:val="de-AT"/>
+              </w:rPr>
+              <w:t xml:space="preserve">Meeting VAT/Entscheidungsfindung Kommunikation; </w:t>
+            </w:r>
+          </w:p>
+        </w:tc>
+        <w:tc>
+          <w:tcPr>
+            <w:tcW w:w="4759" w:type="dxa"/>
+          </w:tcPr>
+          <w:p>
+            <w:pPr>
+              <w:rPr>
+                <w:lang w:val="de-AT"/>
+              </w:rPr>
+            </w:pPr>
+            <w:r>
+              <w:rPr>
+                <w:lang w:val="de-AT"/>
+              </w:rPr>
+              <w:t>2</w:t>
+            </w:r>
+          </w:p>
+        </w:tc>
+      </w:tr>
+      <w:tr>
+        <w:tc>
+          <w:tcPr>
+            <w:tcW w:w="4759" w:type="dxa"/>
+          </w:tcPr>
+          <w:p>
+            <w:pPr>
+              <w:rPr>
+                <w:lang w:val="de-AT"/>
+              </w:rPr>
+            </w:pPr>
+            <w:r>
+              <w:rPr>
+                <w:lang w:val="de-AT"/>
+              </w:rPr>
+              <w:t>25.01.2025</w:t>
+            </w:r>
+          </w:p>
+        </w:tc>
+        <w:tc>
+          <w:tcPr>
+            <w:tcW w:w="4759" w:type="dxa"/>
+          </w:tcPr>
+          <w:p>
+            <w:pPr>
+              <w:rPr>
+                <w:lang w:val="de-AT"/>
+              </w:rPr>
+            </w:pPr>
+            <w:r>
+              <w:rPr>
+                <w:lang w:val="de-AT"/>
+              </w:rPr>
+              <w:t>Meeting mit Felix und Team; Besprechung der Kommunikation zwischen Arduino/</w:t>
+            </w:r>
+            <w:proofErr w:type="spellStart"/>
+            <w:r>
+              <w:rPr>
+                <w:lang w:val="de-AT"/>
+              </w:rPr>
+              <w:t>RasperryPi</w:t>
+            </w:r>
+            <w:proofErr w:type="spellEnd"/>
+            <w:r>
+              <w:rPr>
+                <w:lang w:val="de-AT"/>
+              </w:rPr>
+              <w:t xml:space="preserve">/VAT </w:t>
+            </w:r>
+            <w:proofErr w:type="spellStart"/>
+            <w:r>
+              <w:rPr>
+                <w:lang w:val="de-AT"/>
+              </w:rPr>
+              <w:t>uC</w:t>
+            </w:r>
+            <w:proofErr w:type="spellEnd"/>
+            <w:r>
+              <w:rPr>
+                <w:lang w:val="de-AT"/>
+              </w:rPr>
+              <w:t>;</w:t>
+            </w:r>
+          </w:p>
+        </w:tc>
+        <w:tc>
+          <w:tcPr>
+            <w:tcW w:w="4759" w:type="dxa"/>
+          </w:tcPr>
+          <w:p>
+            <w:pPr>
+              <w:rPr>
+                <w:lang w:val="de-AT"/>
+              </w:rPr>
+            </w:pPr>
+            <w:r>
+              <w:rPr>
+                <w:lang w:val="de-AT"/>
+              </w:rPr>
+              <w:t>8</w:t>
+            </w:r>
+          </w:p>
+        </w:tc>
+      </w:tr>
+      <w:tr>
+        <w:tc>
+          <w:tcPr>
+            <w:tcW w:w="4759" w:type="dxa"/>
+          </w:tcPr>
+          <w:p>
+            <w:pPr>
+              <w:rPr>
+                <w:lang w:val="de-AT"/>
+              </w:rPr>
+            </w:pPr>
+            <w:r>
+              <w:rPr>
+                <w:lang w:val="de-AT"/>
+              </w:rPr>
+              <w:t>26.01.2025</w:t>
+            </w:r>
+          </w:p>
+        </w:tc>
+        <w:tc>
+          <w:tcPr>
+            <w:tcW w:w="4759" w:type="dxa"/>
+          </w:tcPr>
+          <w:p>
+            <w:pPr>
+              <w:rPr>
+                <w:lang w:val="de-AT"/>
+              </w:rPr>
+            </w:pPr>
+            <w:r>
+              <w:rPr>
+                <w:lang w:val="de-AT"/>
+              </w:rPr>
+              <w:t>Endpoints/API Updates;</w:t>
+            </w:r>
+          </w:p>
+        </w:tc>
+        <w:tc>
+          <w:tcPr>
+            <w:tcW w:w="4759" w:type="dxa"/>
+          </w:tcPr>
+          <w:p>
+            <w:pPr>
+              <w:rPr>
+                <w:lang w:val="de-AT"/>
+              </w:rPr>
+            </w:pPr>
+            <w:r>
+              <w:rPr>
+                <w:lang w:val="de-AT"/>
+              </w:rPr>
+              <w:t>8</w:t>
+            </w:r>
+          </w:p>
+        </w:tc>
+      </w:tr>
+      <w:tr>
+        <w:tc>
+          <w:tcPr>
+            <w:tcW w:w="4759" w:type="dxa"/>
+          </w:tcPr>
+          <w:p>
+            <w:pPr>
+              <w:rPr>
+                <w:lang w:val="de-AT"/>
+              </w:rPr>
+            </w:pPr>
+            <w:r>
+              <w:rPr>
+                <w:lang w:val="de-AT"/>
+              </w:rPr>
+              <w:t>31.01.2025</w:t>
+            </w:r>
+          </w:p>
+        </w:tc>
+        <w:tc>
+          <w:tcPr>
+            <w:tcW w:w="4759" w:type="dxa"/>
+          </w:tcPr>
+          <w:p>
+            <w:pPr>
+              <w:rPr>
+                <w:lang w:val="de-AT"/>
+              </w:rPr>
+            </w:pPr>
+            <w:proofErr w:type="spellStart"/>
+            <w:r>
+              <w:rPr>
+                <w:lang w:val="de-AT"/>
+              </w:rPr>
+              <w:t>Codedocs</w:t>
+            </w:r>
+            <w:proofErr w:type="spellEnd"/>
+            <w:r>
+              <w:rPr>
+                <w:lang w:val="de-AT"/>
+              </w:rPr>
+              <w:t xml:space="preserve"> und private Dokumentation; </w:t>
+            </w:r>
+            <w:proofErr w:type="spellStart"/>
+            <w:r>
+              <w:rPr>
+                <w:lang w:val="de-AT"/>
+              </w:rPr>
+              <w:t>Merge</w:t>
+            </w:r>
+            <w:proofErr w:type="spellEnd"/>
+            <w:r>
+              <w:rPr>
+                <w:lang w:val="de-AT"/>
+              </w:rPr>
+              <w:t xml:space="preserve">; </w:t>
+            </w:r>
+            <w:proofErr w:type="spellStart"/>
+            <w:r>
+              <w:rPr>
+                <w:lang w:val="de-AT"/>
+              </w:rPr>
+              <w:t>Callgraphs</w:t>
+            </w:r>
+            <w:proofErr w:type="spellEnd"/>
+            <w:r>
+              <w:rPr>
+                <w:lang w:val="de-AT"/>
+              </w:rPr>
+              <w:t xml:space="preserve"> und Diagramme;</w:t>
+            </w:r>
+          </w:p>
+        </w:tc>
+        <w:tc>
+          <w:tcPr>
+            <w:tcW w:w="4759" w:type="dxa"/>
+          </w:tcPr>
+          <w:p>
+            <w:pPr>
+              <w:rPr>
+                <w:lang w:val="de-AT"/>
+              </w:rPr>
+            </w:pPr>
+            <w:r>
+              <w:rPr>
+                <w:lang w:val="de-AT"/>
+              </w:rPr>
+              <w:t>2</w:t>
+            </w:r>
+          </w:p>
+        </w:tc>
+      </w:tr>
+      <w:tr>
+        <w:tc>
+          <w:tcPr>
+            <w:tcW w:w="4759" w:type="dxa"/>
+          </w:tcPr>
+          <w:p>
+            <w:pPr>
+              <w:rPr>
+                <w:lang w:val="de-AT"/>
+              </w:rPr>
+            </w:pPr>
+            <w:r>
+              <w:rPr>
+                <w:lang w:val="de-AT"/>
+              </w:rPr>
+              <w:t>07.02.2025</w:t>
+            </w:r>
+          </w:p>
+        </w:tc>
+        <w:tc>
+          <w:tcPr>
+            <w:tcW w:w="4759" w:type="dxa"/>
+          </w:tcPr>
+          <w:p>
+            <w:pPr>
+              <w:rPr>
+                <w:lang w:val="de-AT"/>
+              </w:rPr>
+            </w:pPr>
+            <w:r>
+              <w:rPr>
+                <w:lang w:val="de-AT"/>
+              </w:rPr>
+              <w:t>Meeting mit Dominik; Erklärung Architektur; Debugging; Einfaches Tests und Spikes;</w:t>
+            </w:r>
+          </w:p>
+        </w:tc>
+        <w:tc>
+          <w:tcPr>
+            <w:tcW w:w="4759" w:type="dxa"/>
+          </w:tcPr>
+          <w:p>
+            <w:pPr>
+              <w:rPr>
+                <w:lang w:val="de-AT"/>
+              </w:rPr>
+            </w:pPr>
+            <w:r>
+              <w:rPr>
+                <w:lang w:val="de-AT"/>
+              </w:rPr>
+              <w:t>2</w:t>
+            </w:r>
+          </w:p>
+        </w:tc>
+      </w:tr>
+      <w:tr>
+        <w:tc>
+          <w:tcPr>
+            <w:tcW w:w="4759" w:type="dxa"/>
+          </w:tcPr>
+          <w:p>
+            <w:pPr>
+              <w:rPr>
+                <w:lang w:val="de-AT"/>
+              </w:rPr>
+            </w:pPr>
+            <w:r>
+              <w:rPr>
+                <w:lang w:val="de-AT"/>
+              </w:rPr>
+              <w:t>14.02.2025</w:t>
+            </w:r>
+          </w:p>
+        </w:tc>
+        <w:tc>
+          <w:tcPr>
+            <w:tcW w:w="4759" w:type="dxa"/>
+          </w:tcPr>
+          <w:p>
+            <w:pPr>
+              <w:rPr>
+                <w:lang w:val="de-AT"/>
+              </w:rPr>
+            </w:pPr>
+            <w:r>
+              <w:rPr>
+                <w:lang w:val="de-AT"/>
+              </w:rPr>
+              <w:t>Mehr Debugging; Informationssuche auf verschiedenen Internetportalen;</w:t>
+            </w:r>
+          </w:p>
+        </w:tc>
+        <w:tc>
+          <w:tcPr>
+            <w:tcW w:w="4759" w:type="dxa"/>
+          </w:tcPr>
+          <w:p>
+            <w:pPr>
+              <w:rPr>
+                <w:lang w:val="de-AT"/>
+              </w:rPr>
+            </w:pPr>
+            <w:r>
+              <w:rPr>
+                <w:lang w:val="de-AT"/>
+              </w:rPr>
+              <w:t>2</w:t>
+            </w:r>
+          </w:p>
+        </w:tc>
+      </w:tr>
+      <w:tr>
+        <w:tc>
+          <w:tcPr>
+            <w:tcW w:w="4759" w:type="dxa"/>
+          </w:tcPr>
+          <w:p>
+            <w:pPr>
+              <w:rPr>
+                <w:lang w:val="de-AT"/>
+              </w:rPr>
+            </w:pPr>
+            <w:r>
+              <w:rPr>
+                <w:lang w:val="de-AT"/>
+              </w:rPr>
+              <w:t>19.02.2025</w:t>
+            </w:r>
+          </w:p>
+        </w:tc>
+        <w:tc>
+          <w:tcPr>
+            <w:tcW w:w="4759" w:type="dxa"/>
+          </w:tcPr>
+          <w:p>
+            <w:pPr>
+              <w:rPr>
+                <w:lang w:val="de-AT"/>
+              </w:rPr>
+            </w:pPr>
+            <w:r>
+              <w:rPr>
+                <w:lang w:val="de-AT"/>
+              </w:rPr>
+              <w:t xml:space="preserve">Support VAT </w:t>
+            </w:r>
+            <w:proofErr w:type="spellStart"/>
+            <w:r>
+              <w:rPr>
+                <w:lang w:val="de-AT"/>
+              </w:rPr>
+              <w:t>uC</w:t>
+            </w:r>
+            <w:proofErr w:type="spellEnd"/>
+            <w:r>
+              <w:rPr>
+                <w:lang w:val="de-AT"/>
+              </w:rPr>
+              <w:t xml:space="preserve"> Slave; Testskripte;</w:t>
+            </w:r>
+          </w:p>
+        </w:tc>
+        <w:tc>
+          <w:tcPr>
+            <w:tcW w:w="4759" w:type="dxa"/>
+          </w:tcPr>
+          <w:p>
+            <w:pPr>
+              <w:rPr>
+                <w:lang w:val="de-AT"/>
+              </w:rPr>
+            </w:pPr>
+            <w:r>
+              <w:rPr>
+                <w:lang w:val="de-AT"/>
+              </w:rPr>
+              <w:t>5</w:t>
+            </w:r>
+          </w:p>
+        </w:tc>
+      </w:tr>
+      <w:tr>
+        <w:tc>
+          <w:tcPr>
+            <w:tcW w:w="4759" w:type="dxa"/>
+          </w:tcPr>
+          <w:p>
+            <w:pPr>
+              <w:rPr>
+                <w:lang w:val="de-AT"/>
+              </w:rPr>
+            </w:pPr>
+            <w:r>
+              <w:rPr>
+                <w:lang w:val="de-AT"/>
+              </w:rPr>
+              <w:t>23.02.2025</w:t>
+            </w:r>
+          </w:p>
+        </w:tc>
+        <w:tc>
+          <w:tcPr>
+            <w:tcW w:w="4759" w:type="dxa"/>
+          </w:tcPr>
+          <w:p>
+            <w:pPr>
+              <w:rPr>
+                <w:lang w:val="de-AT"/>
+              </w:rPr>
+            </w:pPr>
+            <w:r>
+              <w:rPr>
+                <w:lang w:val="de-AT"/>
+              </w:rPr>
+              <w:t xml:space="preserve">Aufbau Compound </w:t>
+            </w:r>
+            <w:proofErr w:type="spellStart"/>
+            <w:r>
+              <w:rPr>
+                <w:lang w:val="de-AT"/>
+              </w:rPr>
+              <w:t>Commands</w:t>
+            </w:r>
+            <w:proofErr w:type="spellEnd"/>
+            <w:r>
+              <w:rPr>
+                <w:lang w:val="de-AT"/>
+              </w:rPr>
+              <w:t xml:space="preserve">; VAT </w:t>
+            </w:r>
+            <w:proofErr w:type="spellStart"/>
+            <w:r>
+              <w:rPr>
+                <w:lang w:val="de-AT"/>
+              </w:rPr>
+              <w:t>get</w:t>
+            </w:r>
+            <w:proofErr w:type="spellEnd"/>
+            <w:r>
+              <w:rPr>
+                <w:lang w:val="de-AT"/>
+              </w:rPr>
+              <w:t>/</w:t>
+            </w:r>
+            <w:proofErr w:type="spellStart"/>
+            <w:r>
+              <w:rPr>
+                <w:lang w:val="de-AT"/>
+              </w:rPr>
+              <w:t>set</w:t>
+            </w:r>
+            <w:proofErr w:type="spellEnd"/>
+            <w:r>
+              <w:rPr>
+                <w:lang w:val="de-AT"/>
+              </w:rPr>
+              <w:t xml:space="preserve"> </w:t>
+            </w:r>
+            <w:proofErr w:type="spellStart"/>
+            <w:r>
+              <w:rPr>
+                <w:lang w:val="de-AT"/>
+              </w:rPr>
+              <w:t>commands</w:t>
+            </w:r>
+            <w:proofErr w:type="spellEnd"/>
+            <w:r>
+              <w:rPr>
+                <w:lang w:val="de-AT"/>
+              </w:rPr>
+              <w:t>;</w:t>
+            </w:r>
+          </w:p>
+        </w:tc>
+        <w:tc>
+          <w:tcPr>
+            <w:tcW w:w="4759" w:type="dxa"/>
+          </w:tcPr>
+          <w:p>
+            <w:pPr>
+              <w:rPr>
+                <w:lang w:val="de-AT"/>
+              </w:rPr>
+            </w:pPr>
+            <w:r>
+              <w:rPr>
+                <w:lang w:val="de-AT"/>
+              </w:rPr>
+              <w:t>8</w:t>
+            </w:r>
+          </w:p>
+        </w:tc>
+      </w:tr>
+      <w:tr>
+        <w:tc>
+          <w:tcPr>
+            <w:tcW w:w="4759" w:type="dxa"/>
+          </w:tcPr>
+          <w:p>
+            <w:pPr>
+              <w:rPr>
+                <w:lang w:val="de-AT"/>
+              </w:rPr>
+            </w:pPr>
+            <w:r>
+              <w:rPr>
+                <w:lang w:val="de-AT"/>
+              </w:rPr>
+              <w:t>06.03.2025</w:t>
+            </w:r>
+          </w:p>
+        </w:tc>
+        <w:tc>
+          <w:tcPr>
+            <w:tcW w:w="4759" w:type="dxa"/>
+          </w:tcPr>
+          <w:p>
+            <w:pPr>
+              <w:rPr>
+                <w:lang w:val="de-AT"/>
+              </w:rPr>
+            </w:pPr>
+            <w:proofErr w:type="spellStart"/>
+            <w:r>
+              <w:rPr>
+                <w:lang w:val="de-AT"/>
+              </w:rPr>
+              <w:t>Refactoring</w:t>
+            </w:r>
+            <w:proofErr w:type="spellEnd"/>
+            <w:r>
+              <w:rPr>
+                <w:lang w:val="de-AT"/>
+              </w:rPr>
+              <w:t xml:space="preserve"> und Import Library;</w:t>
+            </w:r>
+          </w:p>
+        </w:tc>
+        <w:tc>
+          <w:tcPr>
+            <w:tcW w:w="4759" w:type="dxa"/>
+          </w:tcPr>
+          <w:p>
+            <w:pPr>
+              <w:rPr>
+                <w:lang w:val="de-AT"/>
+              </w:rPr>
+            </w:pPr>
+            <w:r>
+              <w:rPr>
+                <w:lang w:val="de-AT"/>
+              </w:rPr>
+              <w:t>2</w:t>
+            </w:r>
+          </w:p>
+        </w:tc>
+      </w:tr>
+      <w:tr>
+        <w:tc>
+          <w:tcPr>
+            <w:tcW w:w="4759" w:type="dxa"/>
+          </w:tcPr>
+          <w:p>
+            <w:pPr>
+              <w:rPr>
+                <w:lang w:val="de-AT"/>
+              </w:rPr>
+            </w:pPr>
+            <w:r>
+              <w:rPr>
+                <w:lang w:val="de-AT"/>
+              </w:rPr>
+              <w:t>07.03.2025</w:t>
+            </w:r>
+          </w:p>
+        </w:tc>
+        <w:tc>
+          <w:tcPr>
+            <w:tcW w:w="4759" w:type="dxa"/>
+          </w:tcPr>
+          <w:p>
+            <w:pPr>
+              <w:rPr>
+                <w:lang w:val="de-AT"/>
+              </w:rPr>
+            </w:pPr>
+            <w:r>
+              <w:rPr>
+                <w:lang w:val="de-AT"/>
+              </w:rPr>
+              <w:t>Update von Dokumentation; Code Docs;</w:t>
+            </w:r>
+          </w:p>
+        </w:tc>
+        <w:tc>
+          <w:tcPr>
+            <w:tcW w:w="4759" w:type="dxa"/>
+          </w:tcPr>
+          <w:p>
+            <w:pPr>
+              <w:rPr>
+                <w:lang w:val="de-AT"/>
+              </w:rPr>
+            </w:pPr>
+            <w:r>
+              <w:rPr>
+                <w:lang w:val="de-AT"/>
+              </w:rPr>
+              <w:t>2</w:t>
+            </w:r>
+          </w:p>
+        </w:tc>
+      </w:tr>
+      <w:tr>
+        <w:tc>
+          <w:tcPr>
+            <w:tcW w:w="4759" w:type="dxa"/>
+          </w:tcPr>
+          <w:p>
+            <w:pPr>
+              <w:rPr>
+                <w:lang w:val="de-AT"/>
+              </w:rPr>
+            </w:pPr>
+            <w:r>
+              <w:rPr>
+                <w:lang w:val="de-AT"/>
+              </w:rPr>
+              <w:t>13.03.2025</w:t>
+            </w:r>
+          </w:p>
+        </w:tc>
+        <w:tc>
+          <w:tcPr>
+            <w:tcW w:w="4759" w:type="dxa"/>
+          </w:tcPr>
+          <w:p>
+            <w:pPr>
+              <w:rPr>
+                <w:lang w:val="de-AT"/>
+              </w:rPr>
+            </w:pPr>
+            <w:r>
+              <w:rPr>
+                <w:lang w:val="de-AT"/>
+              </w:rPr>
+              <w:t>--||--</w:t>
+            </w:r>
+          </w:p>
+        </w:tc>
+        <w:tc>
+          <w:tcPr>
+            <w:tcW w:w="4759" w:type="dxa"/>
+          </w:tcPr>
+          <w:p>
+            <w:pPr>
+              <w:rPr>
+                <w:lang w:val="de-AT"/>
+              </w:rPr>
+            </w:pPr>
+            <w:r>
+              <w:rPr>
+                <w:lang w:val="de-AT"/>
+              </w:rPr>
+              <w:t>2</w:t>
+            </w:r>
+          </w:p>
+        </w:tc>
+      </w:tr>
+      <w:tr>
+        <w:tc>
+          <w:tcPr>
+            <w:tcW w:w="4759" w:type="dxa"/>
+          </w:tcPr>
+          <w:p>
+            <w:pPr>
+              <w:rPr>
+                <w:lang w:val="de-AT"/>
+              </w:rPr>
+            </w:pPr>
+            <w:r>
+              <w:rPr>
+                <w:lang w:val="de-AT"/>
+              </w:rPr>
+              <w:t>14.03.2025</w:t>
+            </w:r>
+          </w:p>
+        </w:tc>
+        <w:tc>
+          <w:tcPr>
+            <w:tcW w:w="4759" w:type="dxa"/>
+          </w:tcPr>
+          <w:p>
+            <w:pPr>
+              <w:rPr>
+                <w:lang w:val="de-AT"/>
+              </w:rPr>
+            </w:pPr>
+            <w:r>
+              <w:rPr>
+                <w:lang w:val="de-AT"/>
+              </w:rPr>
+              <w:t>Informationssuche; Lesen von Anleitungen von VAT; Überarbeitung von Kommunikationsprotokoll;</w:t>
+            </w:r>
+          </w:p>
+        </w:tc>
+        <w:tc>
+          <w:tcPr>
+            <w:tcW w:w="4759" w:type="dxa"/>
+          </w:tcPr>
+          <w:p>
+            <w:pPr>
+              <w:rPr>
+                <w:lang w:val="de-AT"/>
+              </w:rPr>
+            </w:pPr>
+            <w:r>
+              <w:rPr>
+                <w:lang w:val="de-AT"/>
+              </w:rPr>
+              <w:t>2</w:t>
+            </w:r>
+          </w:p>
+        </w:tc>
+      </w:tr>
+      <w:tr>
+        <w:tc>
+          <w:tcPr>
+            <w:tcW w:w="4759" w:type="dxa"/>
+          </w:tcPr>
+          <w:p>
+            <w:pPr>
+              <w:rPr>
+                <w:lang w:val="de-AT"/>
+              </w:rPr>
+            </w:pPr>
+            <w:r>
+              <w:rPr>
+                <w:lang w:val="de-AT"/>
+              </w:rPr>
+              <w:t>15.03.2025</w:t>
+            </w:r>
+          </w:p>
+        </w:tc>
+        <w:tc>
+          <w:tcPr>
+            <w:tcW w:w="4759" w:type="dxa"/>
+          </w:tcPr>
+          <w:p>
+            <w:pPr>
+              <w:rPr>
+                <w:lang w:val="de-AT"/>
+              </w:rPr>
+            </w:pPr>
+            <w:r>
+              <w:rPr>
+                <w:lang w:val="de-AT"/>
+              </w:rPr>
+              <w:t>Zusammenfassung und Review aller Komponenten; Anpassungen und Optimierungen;</w:t>
+            </w:r>
+          </w:p>
+        </w:tc>
+        <w:tc>
+          <w:tcPr>
+            <w:tcW w:w="4759" w:type="dxa"/>
+          </w:tcPr>
+          <w:p>
+            <w:pPr>
+              <w:rPr>
+                <w:lang w:val="de-AT"/>
+              </w:rPr>
+            </w:pPr>
+            <w:r>
+              <w:rPr>
+                <w:lang w:val="de-AT"/>
+              </w:rPr>
+              <w:t>8</w:t>
+            </w:r>
+          </w:p>
+        </w:tc>
+      </w:tr>
+      <w:tr>
+        <w:tc>
+          <w:tcPr>
+            <w:tcW w:w="4759" w:type="dxa"/>
+          </w:tcPr>
+          <w:p>
+            <w:pPr>
+              <w:rPr>
+                <w:lang w:val="de-AT"/>
+              </w:rPr>
+            </w:pPr>
+            <w:r>
+              <w:rPr>
+                <w:lang w:val="de-AT"/>
+              </w:rPr>
+              <w:lastRenderedPageBreak/>
+              <w:t>16.03.2025</w:t>
+            </w:r>
+          </w:p>
+        </w:tc>
+        <w:tc>
+          <w:tcPr>
+            <w:tcW w:w="4759" w:type="dxa"/>
+          </w:tcPr>
+          <w:p>
+            <w:pPr>
+              <w:rPr>
+                <w:lang w:val="de-AT"/>
+              </w:rPr>
+            </w:pPr>
+            <w:r>
+              <w:rPr>
+                <w:lang w:val="de-AT"/>
+              </w:rPr>
+              <w:t xml:space="preserve">Code Kommentare; </w:t>
+            </w:r>
+            <w:proofErr w:type="spellStart"/>
+            <w:r>
+              <w:rPr>
+                <w:lang w:val="de-AT"/>
+              </w:rPr>
+              <w:t>cleanup</w:t>
+            </w:r>
+            <w:proofErr w:type="spellEnd"/>
+            <w:r>
+              <w:rPr>
+                <w:lang w:val="de-AT"/>
+              </w:rPr>
+              <w:t>; Bugfixes;</w:t>
+            </w:r>
+          </w:p>
+        </w:tc>
+        <w:tc>
+          <w:tcPr>
+            <w:tcW w:w="4759" w:type="dxa"/>
+          </w:tcPr>
+          <w:p>
+            <w:pPr>
+              <w:rPr>
+                <w:lang w:val="de-AT"/>
+              </w:rPr>
+            </w:pPr>
+            <w:r>
+              <w:rPr>
+                <w:lang w:val="de-AT"/>
+              </w:rPr>
+              <w:t>5</w:t>
+            </w:r>
+          </w:p>
+        </w:tc>
+      </w:tr>
+      <w:tr>
+        <w:tc>
+          <w:tcPr>
+            <w:tcW w:w="4759" w:type="dxa"/>
+          </w:tcPr>
+          <w:p>
+            <w:pPr>
+              <w:rPr>
+                <w:lang w:val="de-AT"/>
+              </w:rPr>
+            </w:pPr>
+            <w:r>
+              <w:rPr>
+                <w:lang w:val="de-AT"/>
+              </w:rPr>
+              <w:t>21.03.2025</w:t>
+            </w:r>
+          </w:p>
+        </w:tc>
+        <w:tc>
+          <w:tcPr>
+            <w:tcW w:w="4759" w:type="dxa"/>
+          </w:tcPr>
+          <w:p>
+            <w:pPr>
+              <w:rPr>
+                <w:lang w:val="de-AT"/>
+              </w:rPr>
+            </w:pPr>
+            <w:r>
+              <w:rPr>
+                <w:lang w:val="de-AT"/>
+              </w:rPr>
+              <w:t xml:space="preserve">Versuchsaufbauten; Besprechungen </w:t>
+            </w:r>
+            <w:r>
+              <w:rPr>
+                <w:lang w:val="de-AT"/>
+              </w:rPr>
+              <w:t>verschiedenen Modules</w:t>
+            </w:r>
+            <w:r>
+              <w:rPr>
+                <w:lang w:val="de-AT"/>
+              </w:rPr>
+              <w:t xml:space="preserve"> und Boards;</w:t>
+            </w:r>
+          </w:p>
+        </w:tc>
+        <w:tc>
+          <w:tcPr>
+            <w:tcW w:w="4759" w:type="dxa"/>
+          </w:tcPr>
+          <w:p>
+            <w:pPr>
+              <w:rPr>
+                <w:lang w:val="de-AT"/>
+              </w:rPr>
+            </w:pPr>
+            <w:r>
+              <w:rPr>
+                <w:lang w:val="de-AT"/>
+              </w:rPr>
+              <w:t>2</w:t>
+            </w:r>
+          </w:p>
+        </w:tc>
+      </w:tr>
+      <w:tr>
+        <w:tc>
+          <w:tcPr>
+            <w:tcW w:w="4759" w:type="dxa"/>
+          </w:tcPr>
+          <w:p>
+            <w:pPr>
+              <w:rPr>
+                <w:lang w:val="de-AT"/>
+              </w:rPr>
+            </w:pPr>
+            <w:r>
+              <w:rPr>
+                <w:lang w:val="de-AT"/>
+              </w:rPr>
+              <w:t>22.03.2025</w:t>
+            </w:r>
+          </w:p>
+        </w:tc>
+        <w:tc>
+          <w:tcPr>
+            <w:tcW w:w="4759" w:type="dxa"/>
+          </w:tcPr>
+          <w:p>
+            <w:pPr>
+              <w:rPr>
+                <w:lang w:val="de-AT"/>
+              </w:rPr>
+            </w:pPr>
+            <w:r>
+              <w:rPr>
+                <w:lang w:val="de-AT"/>
+              </w:rPr>
+              <w:t xml:space="preserve">Neue Features; </w:t>
+            </w:r>
+            <w:proofErr w:type="spellStart"/>
+            <w:r>
+              <w:rPr>
+                <w:lang w:val="de-AT"/>
+              </w:rPr>
+              <w:t>Flyback-lib</w:t>
+            </w:r>
+            <w:proofErr w:type="spellEnd"/>
+            <w:r>
+              <w:rPr>
+                <w:lang w:val="de-AT"/>
+              </w:rPr>
+              <w:t xml:space="preserve">; </w:t>
+            </w:r>
+            <w:proofErr w:type="spellStart"/>
+            <w:r>
+              <w:rPr>
+                <w:lang w:val="de-AT"/>
+              </w:rPr>
+              <w:t>bugfixes</w:t>
+            </w:r>
+            <w:proofErr w:type="spellEnd"/>
+            <w:r>
+              <w:rPr>
+                <w:lang w:val="de-AT"/>
+              </w:rPr>
+              <w:t xml:space="preserve">; </w:t>
+            </w:r>
+          </w:p>
+        </w:tc>
+        <w:tc>
+          <w:tcPr>
+            <w:tcW w:w="4759" w:type="dxa"/>
+          </w:tcPr>
+          <w:p>
+            <w:pPr>
+              <w:rPr>
+                <w:lang w:val="de-AT"/>
+              </w:rPr>
+            </w:pPr>
+            <w:r>
+              <w:rPr>
+                <w:lang w:val="de-AT"/>
+              </w:rPr>
+              <w:t>8</w:t>
+            </w:r>
+          </w:p>
+        </w:tc>
+      </w:tr>
+      <w:tr>
+        <w:tc>
+          <w:tcPr>
+            <w:tcW w:w="4759" w:type="dxa"/>
+          </w:tcPr>
+          <w:p>
+            <w:pPr>
+              <w:rPr>
+                <w:lang w:val="de-AT"/>
+              </w:rPr>
+            </w:pPr>
+            <w:r>
+              <w:rPr>
+                <w:lang w:val="de-AT"/>
+              </w:rPr>
+              <w:t>29.03.2025</w:t>
+            </w:r>
+          </w:p>
+        </w:tc>
+        <w:tc>
+          <w:tcPr>
+            <w:tcW w:w="4759" w:type="dxa"/>
+          </w:tcPr>
+          <w:p>
+            <w:pPr>
+              <w:rPr>
+                <w:lang w:val="de-AT"/>
+              </w:rPr>
+            </w:pPr>
+            <w:r>
+              <w:rPr>
+                <w:lang w:val="de-AT"/>
+              </w:rPr>
+              <w:t xml:space="preserve">Versuchsaufbauten; Spikes; </w:t>
+            </w:r>
+            <w:proofErr w:type="spellStart"/>
+            <w:r>
+              <w:rPr>
+                <w:lang w:val="de-AT"/>
+              </w:rPr>
+              <w:t>Merging</w:t>
+            </w:r>
+            <w:proofErr w:type="spellEnd"/>
+            <w:r>
+              <w:rPr>
+                <w:lang w:val="de-AT"/>
+              </w:rPr>
+              <w:t xml:space="preserve"> von </w:t>
+            </w:r>
+            <w:proofErr w:type="spellStart"/>
+            <w:r>
+              <w:rPr>
+                <w:lang w:val="de-AT"/>
+              </w:rPr>
+              <w:t>Librarys</w:t>
+            </w:r>
+            <w:proofErr w:type="spellEnd"/>
+            <w:r>
+              <w:rPr>
+                <w:lang w:val="de-AT"/>
+              </w:rPr>
+              <w:t>; Sensorik und Simulation;</w:t>
+            </w:r>
+          </w:p>
+        </w:tc>
+        <w:tc>
+          <w:tcPr>
+            <w:tcW w:w="4759" w:type="dxa"/>
+          </w:tcPr>
+          <w:p>
+            <w:pPr>
+              <w:rPr>
+                <w:lang w:val="de-AT"/>
+              </w:rPr>
+            </w:pPr>
+            <w:r>
+              <w:rPr>
+                <w:lang w:val="de-AT"/>
+              </w:rPr>
+              <w:t>8</w:t>
+            </w:r>
+          </w:p>
+        </w:tc>
+      </w:tr>
+      <w:tr>
+        <w:tc>
+          <w:tcPr>
+            <w:tcW w:w="4759" w:type="dxa"/>
+          </w:tcPr>
+          <w:p>
+            <w:pPr>
+              <w:rPr>
+                <w:lang w:val="de-AT"/>
+              </w:rPr>
+            </w:pPr>
+            <w:r>
+              <w:rPr>
+                <w:lang w:val="de-AT"/>
+              </w:rPr>
+              <w:t>02.04.2025</w:t>
+            </w:r>
+          </w:p>
+        </w:tc>
+        <w:tc>
+          <w:tcPr>
+            <w:tcW w:w="4759" w:type="dxa"/>
+          </w:tcPr>
+          <w:p>
+            <w:pPr>
+              <w:rPr>
+                <w:lang w:val="de-AT"/>
+              </w:rPr>
+            </w:pPr>
+            <w:r>
+              <w:rPr>
+                <w:lang w:val="de-AT"/>
+              </w:rPr>
+              <w:t xml:space="preserve">Neue Features </w:t>
+            </w:r>
+            <w:proofErr w:type="spellStart"/>
+            <w:r>
+              <w:rPr>
+                <w:lang w:val="de-AT"/>
+              </w:rPr>
+              <w:t>Librarys</w:t>
+            </w:r>
+            <w:proofErr w:type="spellEnd"/>
+            <w:r>
+              <w:rPr>
+                <w:lang w:val="de-AT"/>
+              </w:rPr>
+              <w:t>; kleine Änderungen; Kommentare erneuert;</w:t>
+            </w:r>
+          </w:p>
+        </w:tc>
+        <w:tc>
+          <w:tcPr>
+            <w:tcW w:w="4759" w:type="dxa"/>
+          </w:tcPr>
+          <w:p>
+            <w:pPr>
+              <w:rPr>
+                <w:lang w:val="de-AT"/>
+              </w:rPr>
+            </w:pPr>
+            <w:r>
+              <w:rPr>
+                <w:lang w:val="de-AT"/>
+              </w:rPr>
+              <w:t>2</w:t>
+            </w:r>
+          </w:p>
+        </w:tc>
+      </w:tr>
+      <w:tr>
+        <w:tc>
+          <w:tcPr>
+            <w:tcW w:w="4759" w:type="dxa"/>
+          </w:tcPr>
+          <w:p>
+            <w:pPr>
+              <w:rPr>
+                <w:lang w:val="de-AT"/>
+              </w:rPr>
+            </w:pPr>
+            <w:r>
+              <w:rPr>
+                <w:lang w:val="de-AT"/>
+              </w:rPr>
+              <w:t>27.04.2025</w:t>
+            </w:r>
+          </w:p>
+        </w:tc>
+        <w:tc>
+          <w:tcPr>
+            <w:tcW w:w="4759" w:type="dxa"/>
+          </w:tcPr>
+          <w:p>
+            <w:pPr>
+              <w:rPr>
+                <w:lang w:val="de-AT"/>
+              </w:rPr>
+            </w:pPr>
+            <w:r>
+              <w:rPr>
+                <w:lang w:val="de-AT"/>
+              </w:rPr>
+              <w:t xml:space="preserve">Optimierung der Speichernutzung; Nutzlose </w:t>
+            </w:r>
+            <w:proofErr w:type="spellStart"/>
+            <w:r>
+              <w:rPr>
+                <w:lang w:val="de-AT"/>
+              </w:rPr>
+              <w:t>librarys</w:t>
+            </w:r>
+            <w:proofErr w:type="spellEnd"/>
+            <w:r>
+              <w:rPr>
+                <w:lang w:val="de-AT"/>
+              </w:rPr>
+              <w:t xml:space="preserve"> entfernt; Tryouts und kleine </w:t>
+            </w:r>
+            <w:proofErr w:type="spellStart"/>
+            <w:r>
+              <w:rPr>
+                <w:lang w:val="de-AT"/>
+              </w:rPr>
+              <w:t>Run’s</w:t>
+            </w:r>
+            <w:proofErr w:type="spellEnd"/>
+            <w:r>
+              <w:rPr>
+                <w:lang w:val="de-AT"/>
+              </w:rPr>
+              <w:t>;</w:t>
+            </w:r>
+          </w:p>
+        </w:tc>
+        <w:tc>
+          <w:tcPr>
+            <w:tcW w:w="4759" w:type="dxa"/>
+          </w:tcPr>
+          <w:p>
+            <w:pPr>
+              <w:rPr>
+                <w:lang w:val="de-AT"/>
+              </w:rPr>
+            </w:pPr>
+            <w:r>
+              <w:rPr>
+                <w:lang w:val="de-AT"/>
+              </w:rPr>
+              <w:t>8</w:t>
+            </w:r>
+          </w:p>
+        </w:tc>
+      </w:tr>
+      <w:tr>
+        <w:tc>
+          <w:tcPr>
+            <w:tcW w:w="4759" w:type="dxa"/>
+          </w:tcPr>
+          <w:p>
+            <w:pPr>
+              <w:rPr>
+                <w:lang w:val="de-AT"/>
+              </w:rPr>
+            </w:pPr>
+            <w:r>
+              <w:rPr>
+                <w:lang w:val="de-AT"/>
+              </w:rPr>
+              <w:t>08.05.2025</w:t>
+            </w:r>
+          </w:p>
+        </w:tc>
+        <w:tc>
+          <w:tcPr>
+            <w:tcW w:w="4759" w:type="dxa"/>
+          </w:tcPr>
+          <w:p>
+            <w:pPr>
+              <w:rPr>
+                <w:lang w:val="de-AT"/>
+              </w:rPr>
+            </w:pPr>
+            <w:r>
+              <w:rPr>
+                <w:lang w:val="de-AT"/>
+              </w:rPr>
+              <w:t xml:space="preserve">Erstellung von Flowcharts; </w:t>
+            </w:r>
+            <w:proofErr w:type="spellStart"/>
+            <w:r>
+              <w:rPr>
+                <w:lang w:val="de-AT"/>
+              </w:rPr>
+              <w:t>Flowgraphs</w:t>
+            </w:r>
+            <w:proofErr w:type="spellEnd"/>
+            <w:r>
+              <w:rPr>
+                <w:lang w:val="de-AT"/>
+              </w:rPr>
+              <w:t xml:space="preserve">; </w:t>
+            </w:r>
+            <w:proofErr w:type="spellStart"/>
+            <w:r>
+              <w:rPr>
+                <w:lang w:val="de-AT"/>
+              </w:rPr>
+              <w:t>Codedocs</w:t>
+            </w:r>
+            <w:proofErr w:type="spellEnd"/>
+            <w:r>
+              <w:rPr>
+                <w:lang w:val="de-AT"/>
+              </w:rPr>
+              <w:t xml:space="preserve">; UML Diagramme; Update von Tasks in RTOS; Interface </w:t>
+            </w:r>
+            <w:proofErr w:type="spellStart"/>
+            <w:r>
+              <w:rPr>
+                <w:lang w:val="de-AT"/>
+              </w:rPr>
+              <w:t>Testing</w:t>
+            </w:r>
+            <w:proofErr w:type="spellEnd"/>
+            <w:r>
+              <w:rPr>
+                <w:lang w:val="de-AT"/>
+              </w:rPr>
+              <w:t>;</w:t>
+            </w:r>
+          </w:p>
+        </w:tc>
+        <w:tc>
+          <w:tcPr>
+            <w:tcW w:w="4759" w:type="dxa"/>
+          </w:tcPr>
+          <w:p>
+            <w:pPr>
+              <w:rPr>
+                <w:lang w:val="de-AT"/>
+              </w:rPr>
+            </w:pPr>
+            <w:r>
+              <w:rPr>
+                <w:lang w:val="de-AT"/>
+              </w:rPr>
+              <w:t>2</w:t>
+            </w:r>
+          </w:p>
+        </w:tc>
+      </w:tr>
+      <w:tr>
+        <w:tc>
+          <w:tcPr>
+            <w:tcW w:w="4759" w:type="dxa"/>
+          </w:tcPr>
+          <w:p>
+            <w:pPr>
+              <w:rPr>
+                <w:lang w:val="de-AT"/>
+              </w:rPr>
+            </w:pPr>
+            <w:r>
+              <w:rPr>
+                <w:lang w:val="de-AT"/>
+              </w:rPr>
+              <w:t>10.05.2025</w:t>
+            </w:r>
+          </w:p>
+        </w:tc>
+        <w:tc>
+          <w:tcPr>
+            <w:tcW w:w="4759" w:type="dxa"/>
+          </w:tcPr>
+          <w:p>
+            <w:pPr>
+              <w:rPr>
+                <w:lang w:val="de-AT"/>
+              </w:rPr>
+            </w:pPr>
+            <w:r>
+              <w:rPr>
+                <w:lang w:val="de-AT"/>
+              </w:rPr>
+              <w:t xml:space="preserve">Updates in der API; </w:t>
+            </w:r>
+            <w:proofErr w:type="spellStart"/>
+            <w:r>
+              <w:rPr>
+                <w:lang w:val="de-AT"/>
+              </w:rPr>
+              <w:t>Cleanup</w:t>
+            </w:r>
+            <w:proofErr w:type="spellEnd"/>
+            <w:r>
+              <w:rPr>
+                <w:lang w:val="de-AT"/>
+              </w:rPr>
+              <w:t xml:space="preserve"> und </w:t>
+            </w:r>
+            <w:proofErr w:type="spellStart"/>
+            <w:r>
+              <w:rPr>
+                <w:lang w:val="de-AT"/>
+              </w:rPr>
+              <w:t>Refactoring</w:t>
+            </w:r>
+            <w:proofErr w:type="spellEnd"/>
+            <w:r>
+              <w:rPr>
+                <w:lang w:val="de-AT"/>
+              </w:rPr>
+              <w:t xml:space="preserve"> von Libraries; Update Sensormodule;</w:t>
+            </w:r>
+          </w:p>
+        </w:tc>
+        <w:tc>
+          <w:tcPr>
+            <w:tcW w:w="4759" w:type="dxa"/>
+          </w:tcPr>
+          <w:p>
+            <w:pPr>
+              <w:rPr>
+                <w:lang w:val="de-AT"/>
+              </w:rPr>
+            </w:pPr>
+            <w:r>
+              <w:rPr>
+                <w:lang w:val="de-AT"/>
+              </w:rPr>
+              <w:t>8</w:t>
+            </w:r>
+          </w:p>
+        </w:tc>
+      </w:tr>
+      <w:tr>
+        <w:tc>
+          <w:tcPr>
+            <w:tcW w:w="4759" w:type="dxa"/>
+          </w:tcPr>
+          <w:p>
+            <w:pPr>
+              <w:rPr>
+                <w:lang w:val="de-AT"/>
+              </w:rPr>
+            </w:pPr>
+            <w:r>
+              <w:rPr>
+                <w:lang w:val="de-AT"/>
+              </w:rPr>
+              <w:t>11.05.2025</w:t>
+            </w:r>
+          </w:p>
+        </w:tc>
+        <w:tc>
+          <w:tcPr>
+            <w:tcW w:w="4759" w:type="dxa"/>
+          </w:tcPr>
+          <w:p>
+            <w:pPr>
+              <w:rPr>
+                <w:lang w:val="de-AT"/>
+              </w:rPr>
+            </w:pPr>
+            <w:r>
+              <w:rPr>
+                <w:lang w:val="de-AT"/>
+              </w:rPr>
+              <w:t xml:space="preserve">Erstellung von </w:t>
+            </w:r>
+            <w:proofErr w:type="spellStart"/>
+            <w:r>
+              <w:rPr>
+                <w:lang w:val="de-AT"/>
+              </w:rPr>
+              <w:t>Github</w:t>
+            </w:r>
+            <w:proofErr w:type="spellEnd"/>
+            <w:r>
+              <w:rPr>
+                <w:lang w:val="de-AT"/>
+              </w:rPr>
+              <w:t xml:space="preserve"> Actions; CI zur Automatisierung; Remove nutzlose Library;</w:t>
+            </w:r>
+          </w:p>
+        </w:tc>
+        <w:tc>
+          <w:tcPr>
+            <w:tcW w:w="4759" w:type="dxa"/>
+          </w:tcPr>
+          <w:p>
+            <w:pPr>
+              <w:rPr>
+                <w:lang w:val="de-AT"/>
+              </w:rPr>
+            </w:pPr>
+            <w:r>
+              <w:rPr>
+                <w:lang w:val="de-AT"/>
+              </w:rPr>
+              <w:t>4</w:t>
+            </w:r>
+          </w:p>
+        </w:tc>
+      </w:tr>
+      <w:tr>
+        <w:tc>
+          <w:tcPr>
+            <w:tcW w:w="4759" w:type="dxa"/>
+          </w:tcPr>
+          <w:p>
+            <w:pPr>
+              <w:rPr>
+                <w:lang w:val="de-AT"/>
+              </w:rPr>
+            </w:pPr>
+            <w:r>
+              <w:rPr>
+                <w:lang w:val="de-AT"/>
+              </w:rPr>
+              <w:t>12.05.2025</w:t>
+            </w:r>
+          </w:p>
+        </w:tc>
+        <w:tc>
+          <w:tcPr>
+            <w:tcW w:w="4759" w:type="dxa"/>
+          </w:tcPr>
+          <w:p>
+            <w:pPr>
+              <w:rPr>
+                <w:lang w:val="de-AT"/>
+              </w:rPr>
+            </w:pPr>
+            <w:r>
+              <w:rPr>
+                <w:lang w:val="de-AT"/>
+              </w:rPr>
+              <w:t xml:space="preserve">Update von </w:t>
+            </w:r>
+            <w:r>
+              <w:rPr>
+                <w:lang w:val="de-AT"/>
+              </w:rPr>
+              <w:t>YML-Workflows</w:t>
+            </w:r>
+            <w:r>
+              <w:rPr>
+                <w:lang w:val="de-AT"/>
+              </w:rPr>
+              <w:t xml:space="preserve"> und </w:t>
+            </w:r>
+            <w:proofErr w:type="spellStart"/>
+            <w:r>
+              <w:rPr>
+                <w:lang w:val="de-AT"/>
+              </w:rPr>
+              <w:t>Github</w:t>
+            </w:r>
+            <w:proofErr w:type="spellEnd"/>
+            <w:r>
+              <w:rPr>
+                <w:lang w:val="de-AT"/>
+              </w:rPr>
+              <w:t xml:space="preserve"> Actions;</w:t>
+            </w:r>
+          </w:p>
+        </w:tc>
+        <w:tc>
+          <w:tcPr>
+            <w:tcW w:w="4759" w:type="dxa"/>
+          </w:tcPr>
+          <w:p>
+            <w:pPr>
+              <w:rPr>
+                <w:lang w:val="de-AT"/>
+              </w:rPr>
+            </w:pPr>
+            <w:r>
+              <w:rPr>
+                <w:lang w:val="de-AT"/>
+              </w:rPr>
+              <w:t>2</w:t>
+            </w:r>
+          </w:p>
+        </w:tc>
+      </w:tr>
+      <w:tr>
+        <w:tc>
+          <w:tcPr>
+            <w:tcW w:w="4759" w:type="dxa"/>
+          </w:tcPr>
+          <w:p>
+            <w:pPr>
+              <w:rPr>
+                <w:lang w:val="de-AT"/>
+              </w:rPr>
+            </w:pPr>
+            <w:r>
+              <w:rPr>
+                <w:lang w:val="de-AT"/>
+              </w:rPr>
+              <w:t>14.05.2025</w:t>
+            </w:r>
+          </w:p>
+        </w:tc>
+        <w:tc>
+          <w:tcPr>
+            <w:tcW w:w="4759" w:type="dxa"/>
+          </w:tcPr>
+          <w:p>
+            <w:pPr>
+              <w:rPr>
+                <w:lang w:val="de-AT"/>
+              </w:rPr>
+            </w:pPr>
+            <w:r>
+              <w:rPr>
+                <w:lang w:val="de-AT"/>
+              </w:rPr>
+              <w:t xml:space="preserve">Neues Tool eingeführt; </w:t>
+            </w:r>
+            <w:proofErr w:type="spellStart"/>
+            <w:r>
+              <w:rPr>
+                <w:lang w:val="de-AT"/>
+              </w:rPr>
+              <w:t>Sourcetrail</w:t>
+            </w:r>
+            <w:proofErr w:type="spellEnd"/>
+            <w:r>
+              <w:rPr>
+                <w:lang w:val="de-AT"/>
+              </w:rPr>
+              <w:t xml:space="preserve"> um Code zu verfolgen;</w:t>
+            </w:r>
+            <w:r>
+              <w:rPr>
+                <w:lang w:val="de-AT"/>
+              </w:rPr>
+              <w:t xml:space="preserve"> </w:t>
+            </w:r>
+            <w:proofErr w:type="spellStart"/>
+            <w:r>
+              <w:rPr>
+                <w:lang w:val="de-AT"/>
+              </w:rPr>
+              <w:t>PlantUML</w:t>
+            </w:r>
+            <w:proofErr w:type="spellEnd"/>
+            <w:r>
+              <w:rPr>
+                <w:lang w:val="de-AT"/>
+              </w:rPr>
+              <w:t xml:space="preserve"> für </w:t>
+            </w:r>
+            <w:proofErr w:type="spellStart"/>
+            <w:r>
+              <w:rPr>
+                <w:lang w:val="de-AT"/>
+              </w:rPr>
+              <w:t>UML’s</w:t>
+            </w:r>
+            <w:proofErr w:type="spellEnd"/>
+            <w:r>
+              <w:rPr>
+                <w:lang w:val="de-AT"/>
+              </w:rPr>
+              <w:t xml:space="preserve"> und </w:t>
+            </w:r>
+            <w:proofErr w:type="spellStart"/>
+            <w:r>
+              <w:rPr>
+                <w:lang w:val="de-AT"/>
+              </w:rPr>
+              <w:t>FlowCharts</w:t>
+            </w:r>
+            <w:proofErr w:type="spellEnd"/>
+            <w:r>
+              <w:rPr>
+                <w:lang w:val="de-AT"/>
+              </w:rPr>
+              <w:t>;</w:t>
+            </w:r>
+          </w:p>
+        </w:tc>
+        <w:tc>
+          <w:tcPr>
+            <w:tcW w:w="4759" w:type="dxa"/>
+          </w:tcPr>
+          <w:p>
+            <w:pPr>
+              <w:rPr>
+                <w:lang w:val="de-AT"/>
+              </w:rPr>
+            </w:pPr>
+            <w:r>
+              <w:rPr>
+                <w:lang w:val="de-AT"/>
+              </w:rPr>
+              <w:t>2</w:t>
+            </w:r>
+          </w:p>
+        </w:tc>
+      </w:tr>
+      <w:tr>
+        <w:tc>
+          <w:tcPr>
+            <w:tcW w:w="4759" w:type="dxa"/>
+          </w:tcPr>
+          <w:p>
+            <w:pPr>
+              <w:rPr>
+                <w:lang w:val="de-AT"/>
+              </w:rPr>
+            </w:pPr>
+            <w:r>
+              <w:rPr>
+                <w:lang w:val="de-AT"/>
+              </w:rPr>
+              <w:t>17.05.2025</w:t>
+            </w:r>
+          </w:p>
+        </w:tc>
+        <w:tc>
+          <w:tcPr>
+            <w:tcW w:w="4759" w:type="dxa"/>
+          </w:tcPr>
+          <w:p>
+            <w:pPr>
+              <w:rPr>
+                <w:lang w:val="de-AT"/>
+              </w:rPr>
+            </w:pPr>
+            <w:r>
+              <w:rPr>
+                <w:lang w:val="de-AT"/>
+              </w:rPr>
+              <w:t xml:space="preserve">Neuer </w:t>
+            </w:r>
+            <w:proofErr w:type="spellStart"/>
+            <w:r>
+              <w:rPr>
+                <w:lang w:val="de-AT"/>
+              </w:rPr>
+              <w:t>Step</w:t>
+            </w:r>
+            <w:proofErr w:type="spellEnd"/>
+            <w:r>
+              <w:rPr>
+                <w:lang w:val="de-AT"/>
+              </w:rPr>
+              <w:t xml:space="preserve"> für ELF File Analyse für </w:t>
+            </w:r>
+            <w:proofErr w:type="spellStart"/>
+            <w:r>
+              <w:rPr>
+                <w:lang w:val="de-AT"/>
+              </w:rPr>
+              <w:t>Github</w:t>
+            </w:r>
+            <w:proofErr w:type="spellEnd"/>
+            <w:r>
+              <w:rPr>
+                <w:lang w:val="de-AT"/>
+              </w:rPr>
+              <w:t xml:space="preserve"> Action CI, Update Dokumentation, </w:t>
+            </w:r>
+            <w:proofErr w:type="spellStart"/>
+            <w:r>
+              <w:rPr>
+                <w:lang w:val="de-AT"/>
+              </w:rPr>
+              <w:t>Endpoint</w:t>
+            </w:r>
+            <w:proofErr w:type="spellEnd"/>
+            <w:r>
+              <w:rPr>
+                <w:lang w:val="de-AT"/>
+              </w:rPr>
+              <w:t xml:space="preserve">-Liste; </w:t>
+            </w:r>
+            <w:proofErr w:type="spellStart"/>
+            <w:r>
+              <w:rPr>
+                <w:lang w:val="de-AT"/>
+              </w:rPr>
+              <w:t>LaTex</w:t>
+            </w:r>
+            <w:proofErr w:type="spellEnd"/>
+            <w:r>
+              <w:rPr>
+                <w:lang w:val="de-AT"/>
+              </w:rPr>
+              <w:t xml:space="preserve"> und HTML Code Dokumentation;</w:t>
+            </w:r>
+          </w:p>
+        </w:tc>
+        <w:tc>
+          <w:tcPr>
+            <w:tcW w:w="4759" w:type="dxa"/>
+          </w:tcPr>
+          <w:p>
+            <w:pPr>
+              <w:rPr>
+                <w:lang w:val="de-AT"/>
+              </w:rPr>
+            </w:pPr>
+            <w:r>
+              <w:rPr>
+                <w:lang w:val="de-AT"/>
+              </w:rPr>
+              <w:t>8</w:t>
+            </w:r>
+          </w:p>
+        </w:tc>
+      </w:tr>
+      <w:tr>
+        <w:tc>
+          <w:tcPr>
+            <w:tcW w:w="4759" w:type="dxa"/>
+          </w:tcPr>
+          <w:p>
+            <w:pPr>
+              <w:rPr>
+                <w:lang w:val="de-AT"/>
+              </w:rPr>
+            </w:pPr>
+            <w:r>
+              <w:rPr>
+                <w:lang w:val="de-AT"/>
+              </w:rPr>
+              <w:t>27.05.2025</w:t>
+            </w:r>
+          </w:p>
+        </w:tc>
+        <w:tc>
+          <w:tcPr>
+            <w:tcW w:w="4759" w:type="dxa"/>
+          </w:tcPr>
+          <w:p>
+            <w:pPr>
+              <w:rPr>
+                <w:lang w:val="de-AT"/>
+              </w:rPr>
+            </w:pPr>
+            <w:proofErr w:type="spellStart"/>
+            <w:r>
+              <w:rPr>
+                <w:lang w:val="de-AT"/>
+              </w:rPr>
+              <w:t>Cleanup</w:t>
+            </w:r>
+            <w:proofErr w:type="spellEnd"/>
+            <w:r>
+              <w:rPr>
+                <w:lang w:val="de-AT"/>
+              </w:rPr>
+              <w:t xml:space="preserve"> Code, Update von </w:t>
+            </w:r>
+            <w:proofErr w:type="spellStart"/>
+            <w:r>
+              <w:rPr>
+                <w:lang w:val="de-AT"/>
+              </w:rPr>
+              <w:t>logging</w:t>
+            </w:r>
+            <w:proofErr w:type="spellEnd"/>
+            <w:r>
+              <w:rPr>
+                <w:lang w:val="de-AT"/>
+              </w:rPr>
+              <w:t xml:space="preserve"> und Reporting; </w:t>
+            </w:r>
+            <w:proofErr w:type="spellStart"/>
+            <w:r>
+              <w:rPr>
+                <w:lang w:val="de-AT"/>
+              </w:rPr>
+              <w:t>Endpoint</w:t>
+            </w:r>
+            <w:proofErr w:type="spellEnd"/>
+            <w:r>
+              <w:rPr>
+                <w:lang w:val="de-AT"/>
+              </w:rPr>
+              <w:t>-Liste; Update von Skripte;</w:t>
+            </w:r>
+          </w:p>
+        </w:tc>
+        <w:tc>
+          <w:tcPr>
+            <w:tcW w:w="4759" w:type="dxa"/>
+          </w:tcPr>
+          <w:p>
+            <w:pPr>
+              <w:rPr>
+                <w:lang w:val="de-AT"/>
+              </w:rPr>
+            </w:pPr>
+            <w:r>
+              <w:rPr>
+                <w:lang w:val="de-AT"/>
+              </w:rPr>
+              <w:t>2</w:t>
+            </w:r>
+          </w:p>
+        </w:tc>
+      </w:tr>
+      <w:tr>
+        <w:tc>
+          <w:tcPr>
+            <w:tcW w:w="4759" w:type="dxa"/>
+          </w:tcPr>
+          <w:p>
+            <w:pPr>
+              <w:rPr>
+                <w:lang w:val="de-AT"/>
+              </w:rPr>
+            </w:pPr>
+            <w:r>
+              <w:rPr>
+                <w:lang w:val="de-AT"/>
+              </w:rPr>
+              <w:t>01.06.2025</w:t>
+            </w:r>
           </w:p>
         </w:tc>
         <w:tc>
@@ -43652,6 +46865,459 @@
                 <w:lang w:val="de-AT"/>
               </w:rPr>
             </w:pPr>
+            <w:r>
+              <w:rPr>
+                <w:lang w:val="de-AT"/>
+              </w:rPr>
+              <w:t>5</w:t>
+            </w:r>
+          </w:p>
+        </w:tc>
+      </w:tr>
+      <w:tr>
+        <w:tc>
+          <w:tcPr>
+            <w:tcW w:w="4759" w:type="dxa"/>
+          </w:tcPr>
+          <w:p>
+            <w:pPr>
+              <w:rPr>
+                <w:lang w:val="de-AT"/>
+              </w:rPr>
+            </w:pPr>
+            <w:r>
+              <w:rPr>
+                <w:lang w:val="de-AT"/>
+              </w:rPr>
+              <w:t>13.06.2025</w:t>
+            </w:r>
+          </w:p>
+        </w:tc>
+        <w:tc>
+          <w:tcPr>
+            <w:tcW w:w="4759" w:type="dxa"/>
+          </w:tcPr>
+          <w:p>
+            <w:pPr>
+              <w:rPr>
+                <w:lang w:val="de-AT"/>
+              </w:rPr>
+            </w:pPr>
+            <w:r>
+              <w:rPr>
+                <w:lang w:val="de-AT"/>
+              </w:rPr>
+              <w:t xml:space="preserve">Update und </w:t>
+            </w:r>
+            <w:proofErr w:type="spellStart"/>
+            <w:r>
+              <w:rPr>
+                <w:lang w:val="de-AT"/>
+              </w:rPr>
+              <w:t>Merge</w:t>
+            </w:r>
+            <w:proofErr w:type="spellEnd"/>
+            <w:r>
+              <w:rPr>
+                <w:lang w:val="de-AT"/>
+              </w:rPr>
+              <w:t xml:space="preserve"> von </w:t>
+            </w:r>
+            <w:proofErr w:type="spellStart"/>
+            <w:r>
+              <w:rPr>
+                <w:lang w:val="de-AT"/>
+              </w:rPr>
+              <w:t>Flyback</w:t>
+            </w:r>
+            <w:proofErr w:type="spellEnd"/>
+            <w:r>
+              <w:rPr>
+                <w:lang w:val="de-AT"/>
+              </w:rPr>
+              <w:t xml:space="preserve"> und </w:t>
+            </w:r>
+            <w:proofErr w:type="spellStart"/>
+            <w:r>
+              <w:rPr>
+                <w:lang w:val="de-AT"/>
+              </w:rPr>
+              <w:t>VacControl</w:t>
+            </w:r>
+            <w:proofErr w:type="spellEnd"/>
+            <w:r>
+              <w:rPr>
+                <w:lang w:val="de-AT"/>
+              </w:rPr>
+              <w:t xml:space="preserve"> </w:t>
+            </w:r>
+            <w:proofErr w:type="spellStart"/>
+            <w:r>
+              <w:rPr>
+                <w:lang w:val="de-AT"/>
+              </w:rPr>
+              <w:t>Libs</w:t>
+            </w:r>
+            <w:proofErr w:type="spellEnd"/>
+            <w:r>
+              <w:rPr>
+                <w:lang w:val="de-AT"/>
+              </w:rPr>
+              <w:t xml:space="preserve">; </w:t>
+            </w:r>
+            <w:proofErr w:type="spellStart"/>
+            <w:r>
+              <w:rPr>
+                <w:lang w:val="de-AT"/>
+              </w:rPr>
+              <w:t>Cleanup</w:t>
+            </w:r>
+            <w:proofErr w:type="spellEnd"/>
+            <w:r>
+              <w:rPr>
+                <w:lang w:val="de-AT"/>
+              </w:rPr>
+              <w:t xml:space="preserve"> und </w:t>
+            </w:r>
+            <w:proofErr w:type="spellStart"/>
+            <w:r>
+              <w:rPr>
+                <w:lang w:val="de-AT"/>
+              </w:rPr>
+              <w:t>Enpoint</w:t>
+            </w:r>
+            <w:proofErr w:type="spellEnd"/>
+            <w:r>
+              <w:rPr>
+                <w:lang w:val="de-AT"/>
+              </w:rPr>
+              <w:t xml:space="preserve"> Liste update; neues State-Handling von </w:t>
+            </w:r>
+            <w:proofErr w:type="spellStart"/>
+            <w:r>
+              <w:rPr>
+                <w:lang w:val="de-AT"/>
+              </w:rPr>
+              <w:t>Flyback</w:t>
+            </w:r>
+            <w:proofErr w:type="spellEnd"/>
+            <w:r>
+              <w:rPr>
+                <w:lang w:val="de-AT"/>
+              </w:rPr>
+              <w:t xml:space="preserve"> und </w:t>
+            </w:r>
+            <w:proofErr w:type="spellStart"/>
+            <w:r>
+              <w:rPr>
+                <w:lang w:val="de-AT"/>
+              </w:rPr>
+              <w:t>VacControl</w:t>
+            </w:r>
+            <w:proofErr w:type="spellEnd"/>
+            <w:r>
+              <w:rPr>
+                <w:lang w:val="de-AT"/>
+              </w:rPr>
+              <w:t xml:space="preserve"> Libraries; Update von </w:t>
+            </w:r>
+            <w:proofErr w:type="spellStart"/>
+            <w:r>
+              <w:rPr>
+                <w:lang w:val="de-AT"/>
+              </w:rPr>
+              <w:t>Github</w:t>
+            </w:r>
+            <w:proofErr w:type="spellEnd"/>
+            <w:r>
+              <w:rPr>
+                <w:lang w:val="de-AT"/>
+              </w:rPr>
+              <w:t xml:space="preserve"> Action CI;</w:t>
+            </w:r>
+          </w:p>
+        </w:tc>
+        <w:tc>
+          <w:tcPr>
+            <w:tcW w:w="4759" w:type="dxa"/>
+          </w:tcPr>
+          <w:p>
+            <w:pPr>
+              <w:rPr>
+                <w:lang w:val="de-AT"/>
+              </w:rPr>
+            </w:pPr>
+            <w:r>
+              <w:rPr>
+                <w:lang w:val="de-AT"/>
+              </w:rPr>
+              <w:t>2</w:t>
+            </w:r>
+          </w:p>
+        </w:tc>
+      </w:tr>
+      <w:tr>
+        <w:tc>
+          <w:tcPr>
+            <w:tcW w:w="4759" w:type="dxa"/>
+          </w:tcPr>
+          <w:p>
+            <w:pPr>
+              <w:rPr>
+                <w:lang w:val="de-AT"/>
+              </w:rPr>
+            </w:pPr>
+            <w:r>
+              <w:rPr>
+                <w:lang w:val="de-AT"/>
+              </w:rPr>
+              <w:t>15.06.2025</w:t>
+            </w:r>
+          </w:p>
+        </w:tc>
+        <w:tc>
+          <w:tcPr>
+            <w:tcW w:w="4759" w:type="dxa"/>
+          </w:tcPr>
+          <w:p>
+            <w:pPr>
+              <w:rPr>
+                <w:lang w:val="de-AT"/>
+              </w:rPr>
+            </w:pPr>
+            <w:r>
+              <w:rPr>
+                <w:lang w:val="de-AT"/>
+              </w:rPr>
+              <w:t xml:space="preserve">Analyse von Arbeitsstunden; </w:t>
+            </w:r>
+            <w:proofErr w:type="spellStart"/>
+            <w:r>
+              <w:rPr>
+                <w:lang w:val="de-AT"/>
+              </w:rPr>
+              <w:t>Git</w:t>
+            </w:r>
+            <w:proofErr w:type="spellEnd"/>
+            <w:r>
+              <w:rPr>
+                <w:lang w:val="de-AT"/>
+              </w:rPr>
+              <w:t xml:space="preserve">-Hours; </w:t>
+            </w:r>
+          </w:p>
+        </w:tc>
+        <w:tc>
+          <w:tcPr>
+            <w:tcW w:w="4759" w:type="dxa"/>
+          </w:tcPr>
+          <w:p>
+            <w:pPr>
+              <w:rPr>
+                <w:lang w:val="de-AT"/>
+              </w:rPr>
+            </w:pPr>
+            <w:r>
+              <w:rPr>
+                <w:lang w:val="de-AT"/>
+              </w:rPr>
+              <w:t>5</w:t>
+            </w:r>
+          </w:p>
+        </w:tc>
+      </w:tr>
+      <w:tr>
+        <w:tc>
+          <w:tcPr>
+            <w:tcW w:w="4759" w:type="dxa"/>
+          </w:tcPr>
+          <w:p>
+            <w:pPr>
+              <w:rPr>
+                <w:lang w:val="de-AT"/>
+              </w:rPr>
+            </w:pPr>
+            <w:r>
+              <w:rPr>
+                <w:lang w:val="de-AT"/>
+              </w:rPr>
+              <w:t>21.06.2025</w:t>
+            </w:r>
+          </w:p>
+        </w:tc>
+        <w:tc>
+          <w:tcPr>
+            <w:tcW w:w="4759" w:type="dxa"/>
+          </w:tcPr>
+          <w:p>
+            <w:pPr>
+              <w:rPr>
+                <w:lang w:val="de-AT"/>
+              </w:rPr>
+            </w:pPr>
+            <w:r>
+              <w:rPr>
+                <w:lang w:val="de-AT"/>
+              </w:rPr>
+              <w:t xml:space="preserve">Update persönliche Dokumentation; </w:t>
+            </w:r>
+          </w:p>
+        </w:tc>
+        <w:tc>
+          <w:tcPr>
+            <w:tcW w:w="4759" w:type="dxa"/>
+          </w:tcPr>
+          <w:p>
+            <w:pPr>
+              <w:rPr>
+                <w:lang w:val="de-AT"/>
+              </w:rPr>
+            </w:pPr>
+            <w:r>
+              <w:rPr>
+                <w:lang w:val="de-AT"/>
+              </w:rPr>
+              <w:t>8</w:t>
+            </w:r>
+          </w:p>
+        </w:tc>
+      </w:tr>
+      <w:tr>
+        <w:tc>
+          <w:tcPr>
+            <w:tcW w:w="4759" w:type="dxa"/>
+          </w:tcPr>
+          <w:p>
+            <w:pPr>
+              <w:rPr>
+                <w:lang w:val="de-AT"/>
+              </w:rPr>
+            </w:pPr>
+            <w:r>
+              <w:rPr>
+                <w:lang w:val="de-AT"/>
+              </w:rPr>
+              <w:lastRenderedPageBreak/>
+              <w:t>27.06.2925</w:t>
+            </w:r>
+          </w:p>
+        </w:tc>
+        <w:tc>
+          <w:tcPr>
+            <w:tcW w:w="4759" w:type="dxa"/>
+          </w:tcPr>
+          <w:p>
+            <w:pPr>
+              <w:rPr>
+                <w:lang w:val="de-AT"/>
+              </w:rPr>
+            </w:pPr>
+            <w:proofErr w:type="spellStart"/>
+            <w:r>
+              <w:rPr>
+                <w:lang w:val="de-AT"/>
+              </w:rPr>
+              <w:t>Problelauf</w:t>
+            </w:r>
+            <w:proofErr w:type="spellEnd"/>
+            <w:r>
+              <w:rPr>
+                <w:lang w:val="de-AT"/>
+              </w:rPr>
+              <w:t xml:space="preserve"> Trafo in Öl und Trafo ohne Öl; Messungen </w:t>
+            </w:r>
+            <w:proofErr w:type="spellStart"/>
+            <w:r>
+              <w:rPr>
+                <w:lang w:val="de-AT"/>
+              </w:rPr>
+              <w:t>Flyback</w:t>
+            </w:r>
+            <w:proofErr w:type="spellEnd"/>
+            <w:r>
+              <w:rPr>
+                <w:lang w:val="de-AT"/>
+              </w:rPr>
+              <w:t>/</w:t>
+            </w:r>
+            <w:proofErr w:type="spellStart"/>
+            <w:r>
+              <w:rPr>
+                <w:lang w:val="de-AT"/>
+              </w:rPr>
+              <w:t>VacControl</w:t>
+            </w:r>
+            <w:proofErr w:type="spellEnd"/>
+            <w:r>
+              <w:rPr>
+                <w:lang w:val="de-AT"/>
+              </w:rPr>
+              <w:t xml:space="preserve">; </w:t>
+            </w:r>
+          </w:p>
+        </w:tc>
+        <w:tc>
+          <w:tcPr>
+            <w:tcW w:w="4759" w:type="dxa"/>
+          </w:tcPr>
+          <w:p>
+            <w:pPr>
+              <w:rPr>
+                <w:lang w:val="de-AT"/>
+              </w:rPr>
+            </w:pPr>
+            <w:r>
+              <w:rPr>
+                <w:lang w:val="de-AT"/>
+              </w:rPr>
+              <w:t>8</w:t>
+            </w:r>
+          </w:p>
+        </w:tc>
+      </w:tr>
+      <w:tr>
+        <w:tc>
+          <w:tcPr>
+            <w:tcW w:w="4759" w:type="dxa"/>
+          </w:tcPr>
+          <w:p>
+            <w:pPr>
+              <w:rPr>
+                <w:lang w:val="de-AT"/>
+              </w:rPr>
+            </w:pPr>
+          </w:p>
+        </w:tc>
+        <w:tc>
+          <w:tcPr>
+            <w:tcW w:w="4759" w:type="dxa"/>
+          </w:tcPr>
+          <w:p>
+            <w:pPr>
+              <w:rPr>
+                <w:highlight w:val="yellow"/>
+                <w:lang w:val="de-AT"/>
+              </w:rPr>
+            </w:pPr>
+          </w:p>
+        </w:tc>
+        <w:tc>
+          <w:tcPr>
+            <w:tcW w:w="4759" w:type="dxa"/>
+            <w:shd w:val="clear" w:color="auto" w:fill="FFFF00"/>
+          </w:tcPr>
+          <w:p>
+            <w:pPr>
+              <w:rPr>
+                <w:lang w:val="de-AT"/>
+              </w:rPr>
+            </w:pPr>
+            <w:r>
+              <w:rPr>
+                <w:lang w:val="de-AT"/>
+              </w:rPr>
+              <w:t>98</w:t>
+            </w:r>
           </w:p>
         </w:tc>
       </w:tr>
@@ -60520,6 +64186,7 @@
   <w:style w:type="character" w:default="1" w:styleId="Absatz-Standardschriftart">
     <w:name w:val="Default Paragraph Font"/>
     <w:uiPriority w:val="1"/>
+    <w:semiHidden/>
     <w:unhideWhenUsed/>
   </w:style>
   <w:style w:type="table" w:default="1" w:styleId="NormaleTabelle">

</xml_diff>